<commit_message>
feat : code diagram
</commit_message>
<xml_diff>
--- a/Documentation/DESIGN DOCUMENT.docx
+++ b/Documentation/DESIGN DOCUMENT.docx
@@ -168,7 +168,7 @@
           </mc:Choice>
           <mc:Fallback>
             <w:pict>
-              <v:shape w14:anchorId="03079EDF" id="Shape" o:spid="_x0000_s1026" alt="&quot;&quot;" style="position:absolute;margin-left:-36.7pt;margin-top:197.6pt;width:451.6pt;height:506pt;z-index:-251642880;visibility:visible;mso-wrap-style:square;mso-wrap-distance-left:9pt;mso-wrap-distance-top:0;mso-wrap-distance-right:9pt;mso-wrap-distance-bottom:0;mso-position-horizontal:absolute;mso-position-horizontal-relative:text;mso-position-vertical:absolute;mso-position-vertical-relative:text;v-text-anchor:middle" coordsize="21600,21600" o:gfxdata="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" path="m,l21600,14168r,7432l,21600,,xe" fillcolor="#e2b80f [3204]" stroked="f" strokeweight="1pt">
+              <v:shape w14:anchorId="6C498381" id="Shape" o:spid="_x0000_s1026" alt="&quot;&quot;" style="position:absolute;margin-left:-36.7pt;margin-top:197.6pt;width:451.6pt;height:506pt;z-index:-251642880;visibility:visible;mso-wrap-style:square;mso-wrap-distance-left:9pt;mso-wrap-distance-top:0;mso-wrap-distance-right:9pt;mso-wrap-distance-bottom:0;mso-position-horizontal:absolute;mso-position-horizontal-relative:text;mso-position-vertical:absolute;mso-position-vertical-relative:text;v-text-anchor:middle" coordsize="21600,21600" o:gfxdata="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" path="m,l21600,14168r,7432l,21600,,xe" fillcolor="#e2b80f [3204]" stroked="f" strokeweight="1pt">
                 <v:stroke miterlimit="4" joinstyle="miter"/>
                 <v:path arrowok="t" o:extrusionok="f" o:connecttype="custom" o:connectlocs="2867660,3213100;2867660,3213100;2867660,3213100;2867660,3213100" o:connectangles="0,90,180,270"/>
               </v:shape>
@@ -2388,6 +2388,2796 @@
     <w:p>
       <w:pPr>
         <w:rPr>
+          <w:b/>
+          <w:bCs/>
+          <w:sz w:val="30"/>
+          <w:szCs w:val="30"/>
+        </w:rPr>
+      </w:pPr>
+    </w:p>
+    <w:p>
+      <w:pPr>
+        <w:rPr>
+          <w:b/>
+          <w:bCs/>
+          <w:sz w:val="30"/>
+          <w:szCs w:val="30"/>
+        </w:rPr>
+      </w:pPr>
+    </w:p>
+    <w:p>
+      <w:pPr>
+        <w:rPr>
+          <w:b/>
+          <w:bCs/>
+          <w:sz w:val="30"/>
+          <w:szCs w:val="30"/>
+        </w:rPr>
+      </w:pPr>
+    </w:p>
+    <w:p>
+      <w:pPr>
+        <w:rPr>
+          <w:b/>
+          <w:bCs/>
+          <w:sz w:val="30"/>
+          <w:szCs w:val="30"/>
+        </w:rPr>
+      </w:pPr>
+    </w:p>
+    <w:p>
+      <w:pPr>
+        <w:pStyle w:val="GraphicAnchor"/>
+      </w:pPr>
+      <w:r>
+        <w:rPr>
+          <w:noProof/>
+          <w:lang w:eastAsia="en-AU"/>
+        </w:rPr>
+        <w:drawing>
+          <wp:anchor distT="0" distB="0" distL="114300" distR="114300" simplePos="0" relativeHeight="251675648" behindDoc="1" locked="0" layoutInCell="1" allowOverlap="1" wp14:anchorId="2CB5AF9A" wp14:editId="511E7924">
+            <wp:simplePos x="0" y="0"/>
+            <wp:positionH relativeFrom="margin">
+              <wp:posOffset>-464820</wp:posOffset>
+            </wp:positionH>
+            <wp:positionV relativeFrom="margin">
+              <wp:posOffset>15240</wp:posOffset>
+            </wp:positionV>
+            <wp:extent cx="6845228" cy="8915400"/>
+            <wp:effectExtent l="0" t="0" r="0" b="0"/>
+            <wp:wrapNone/>
+            <wp:docPr id="1450890679" name="Picture 1450890679">
+              <a:extLst xmlns:a="http://schemas.openxmlformats.org/drawingml/2006/main">
+                <a:ext uri="{C183D7F6-B498-43B3-948B-1728B52AA6E4}">
+                  <adec:decorative xmlns:adec="http://schemas.microsoft.com/office/drawing/2017/decorative" val="1"/>
+                </a:ext>
+              </a:extLst>
+            </wp:docPr>
+            <wp:cNvGraphicFramePr>
+              <a:graphicFrameLocks xmlns:a="http://schemas.openxmlformats.org/drawingml/2006/main" noChangeAspect="1"/>
+            </wp:cNvGraphicFramePr>
+            <a:graphic xmlns:a="http://schemas.openxmlformats.org/drawingml/2006/main">
+              <a:graphicData uri="http://schemas.openxmlformats.org/drawingml/2006/picture">
+                <pic:pic xmlns:pic="http://schemas.openxmlformats.org/drawingml/2006/picture">
+                  <pic:nvPicPr>
+                    <pic:cNvPr id="4" name="Picture 4">
+                      <a:extLst>
+                        <a:ext uri="{C183D7F6-B498-43B3-948B-1728B52AA6E4}">
+                          <adec:decorative xmlns:adec="http://schemas.microsoft.com/office/drawing/2017/decorative" val="1"/>
+                        </a:ext>
+                      </a:extLst>
+                    </pic:cNvPr>
+                    <pic:cNvPicPr/>
+                  </pic:nvPicPr>
+                  <pic:blipFill>
+                    <a:blip r:embed="rId11" cstate="print">
+                      <a:extLst>
+                        <a:ext uri="{28A0092B-C50C-407E-A947-70E740481C1C}">
+                          <a14:useLocalDpi xmlns:a14="http://schemas.microsoft.com/office/drawing/2010/main" val="0"/>
+                        </a:ext>
+                      </a:extLst>
+                    </a:blip>
+                    <a:stretch>
+                      <a:fillRect/>
+                    </a:stretch>
+                  </pic:blipFill>
+                  <pic:spPr>
+                    <a:xfrm>
+                      <a:off x="0" y="0"/>
+                      <a:ext cx="6845228" cy="8915400"/>
+                    </a:xfrm>
+                    <a:prstGeom prst="rect">
+                      <a:avLst/>
+                    </a:prstGeom>
+                  </pic:spPr>
+                </pic:pic>
+              </a:graphicData>
+            </a:graphic>
+            <wp14:sizeRelH relativeFrom="page">
+              <wp14:pctWidth>0</wp14:pctWidth>
+            </wp14:sizeRelH>
+            <wp14:sizeRelV relativeFrom="page">
+              <wp14:pctHeight>0</wp14:pctHeight>
+            </wp14:sizeRelV>
+          </wp:anchor>
+        </w:drawing>
+      </w:r>
+      <w:r>
+        <w:rPr>
+          <w:noProof/>
+          <w:lang w:eastAsia="en-AU"/>
+        </w:rPr>
+        <mc:AlternateContent>
+          <mc:Choice Requires="wps">
+            <w:drawing>
+              <wp:anchor distT="0" distB="0" distL="114300" distR="114300" simplePos="0" relativeHeight="251676672" behindDoc="1" locked="0" layoutInCell="1" allowOverlap="1" wp14:anchorId="191A3DE3" wp14:editId="1EC4DED8">
+                <wp:simplePos x="0" y="0"/>
+                <wp:positionH relativeFrom="column">
+                  <wp:posOffset>-466090</wp:posOffset>
+                </wp:positionH>
+                <wp:positionV relativeFrom="paragraph">
+                  <wp:posOffset>2509520</wp:posOffset>
+                </wp:positionV>
+                <wp:extent cx="5735320" cy="6426200"/>
+                <wp:effectExtent l="0" t="0" r="0" b="0"/>
+                <wp:wrapNone/>
+                <wp:docPr id="1963953850" name="Shape">
+                  <a:extLst xmlns:a="http://schemas.openxmlformats.org/drawingml/2006/main">
+                    <a:ext uri="{C183D7F6-B498-43B3-948B-1728B52AA6E4}">
+                      <adec:decorative xmlns:adec="http://schemas.microsoft.com/office/drawing/2017/decorative" val="1"/>
+                    </a:ext>
+                  </a:extLst>
+                </wp:docPr>
+                <wp:cNvGraphicFramePr/>
+                <a:graphic xmlns:a="http://schemas.openxmlformats.org/drawingml/2006/main">
+                  <a:graphicData uri="http://schemas.microsoft.com/office/word/2010/wordprocessingShape">
+                    <wps:wsp>
+                      <wps:cNvSpPr/>
+                      <wps:spPr>
+                        <a:xfrm>
+                          <a:off x="0" y="0"/>
+                          <a:ext cx="5735320" cy="6426200"/>
+                        </a:xfrm>
+                        <a:custGeom>
+                          <a:avLst/>
+                          <a:gdLst/>
+                          <a:ahLst/>
+                          <a:cxnLst>
+                            <a:cxn ang="0">
+                              <a:pos x="wd2" y="hd2"/>
+                            </a:cxn>
+                            <a:cxn ang="5400000">
+                              <a:pos x="wd2" y="hd2"/>
+                            </a:cxn>
+                            <a:cxn ang="10800000">
+                              <a:pos x="wd2" y="hd2"/>
+                            </a:cxn>
+                            <a:cxn ang="16200000">
+                              <a:pos x="wd2" y="hd2"/>
+                            </a:cxn>
+                          </a:cxnLst>
+                          <a:rect l="0" t="0" r="r" b="b"/>
+                          <a:pathLst>
+                            <a:path w="21600" h="21600" extrusionOk="0">
+                              <a:moveTo>
+                                <a:pt x="0" y="0"/>
+                              </a:moveTo>
+                              <a:lnTo>
+                                <a:pt x="21600" y="14168"/>
+                              </a:lnTo>
+                              <a:lnTo>
+                                <a:pt x="21600" y="21600"/>
+                              </a:lnTo>
+                              <a:lnTo>
+                                <a:pt x="0" y="21600"/>
+                              </a:lnTo>
+                              <a:close/>
+                            </a:path>
+                          </a:pathLst>
+                        </a:custGeom>
+                        <a:solidFill>
+                          <a:schemeClr val="accent1"/>
+                        </a:solidFill>
+                        <a:ln w="12700">
+                          <a:miter lim="400000"/>
+                        </a:ln>
+                      </wps:spPr>
+                      <wps:bodyPr lIns="38100" tIns="38100" rIns="38100" bIns="38100" anchor="ctr"/>
+                    </wps:wsp>
+                  </a:graphicData>
+                </a:graphic>
+              </wp:anchor>
+            </w:drawing>
+          </mc:Choice>
+          <mc:Fallback>
+            <w:pict>
+              <v:shape w14:anchorId="7949F952" id="Shape" o:spid="_x0000_s1026" alt="&quot;&quot;" style="position:absolute;margin-left:-36.7pt;margin-top:197.6pt;width:451.6pt;height:506pt;z-index:-251639808;visibility:visible;mso-wrap-style:square;mso-wrap-distance-left:9pt;mso-wrap-distance-top:0;mso-wrap-distance-right:9pt;mso-wrap-distance-bottom:0;mso-position-horizontal:absolute;mso-position-horizontal-relative:text;mso-position-vertical:absolute;mso-position-vertical-relative:text;v-text-anchor:middle" coordsize="21600,21600" o:gfxdata="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" path="m,l21600,14168r,7432l,21600,,xe" fillcolor="#e2b80f [3204]" stroked="f" strokeweight="1pt">
+                <v:stroke miterlimit="4" joinstyle="miter"/>
+                <v:path arrowok="t" o:extrusionok="f" o:connecttype="custom" o:connectlocs="2867660,3213100;2867660,3213100;2867660,3213100;2867660,3213100" o:connectangles="0,90,180,270"/>
+              </v:shape>
+            </w:pict>
+          </mc:Fallback>
+        </mc:AlternateContent>
+      </w:r>
+    </w:p>
+    <w:tbl>
+      <w:tblPr>
+        <w:tblStyle w:val="TableGrid"/>
+        <w:tblW w:w="0" w:type="auto"/>
+        <w:tblBorders>
+          <w:top w:val="none" w:sz="0" w:space="0" w:color="auto"/>
+          <w:left w:val="none" w:sz="0" w:space="0" w:color="auto"/>
+          <w:bottom w:val="none" w:sz="0" w:space="0" w:color="auto"/>
+          <w:right w:val="none" w:sz="0" w:space="0" w:color="auto"/>
+          <w:insideH w:val="none" w:sz="0" w:space="0" w:color="auto"/>
+          <w:insideV w:val="none" w:sz="0" w:space="0" w:color="auto"/>
+        </w:tblBorders>
+        <w:tblLayout w:type="fixed"/>
+        <w:tblCellMar>
+          <w:left w:w="0" w:type="dxa"/>
+          <w:right w:w="0" w:type="dxa"/>
+        </w:tblCellMar>
+        <w:tblLook w:val="0620" w:firstRow="1" w:lastRow="0" w:firstColumn="0" w:lastColumn="0" w:noHBand="1" w:noVBand="1"/>
+      </w:tblPr>
+      <w:tblGrid>
+        <w:gridCol w:w="4675"/>
+        <w:gridCol w:w="4675"/>
+      </w:tblGrid>
+      <w:tr>
+        <w:trPr>
+          <w:trHeight w:val="2341"/>
+        </w:trPr>
+        <w:tc>
+          <w:tcPr>
+            <w:tcW w:w="9350" w:type="dxa"/>
+            <w:gridSpan w:val="2"/>
+            <w:vAlign w:val="center"/>
+          </w:tcPr>
+          <w:p>
+            <w:pPr>
+              <w:pStyle w:val="Heading1"/>
+            </w:pPr>
+            <w:r>
+              <w:lastRenderedPageBreak/>
+              <w:t>DESIGN DOCUMENT</w:t>
+            </w:r>
+          </w:p>
+        </w:tc>
+      </w:tr>
+      <w:tr>
+        <w:trPr>
+          <w:trHeight w:val="8895"/>
+        </w:trPr>
+        <w:tc>
+          <w:tcPr>
+            <w:tcW w:w="4675" w:type="dxa"/>
+            <w:vAlign w:val="center"/>
+          </w:tcPr>
+          <w:p>
+            <w:pPr>
+              <w:rPr>
+                <w:noProof/>
+              </w:rPr>
+            </w:pPr>
+          </w:p>
+          <w:p>
+            <w:pPr>
+              <w:rPr>
+                <w:noProof/>
+              </w:rPr>
+            </w:pPr>
+          </w:p>
+          <w:p>
+            <w:pPr>
+              <w:rPr>
+                <w:noProof/>
+              </w:rPr>
+            </w:pPr>
+          </w:p>
+          <w:p>
+            <w:pPr>
+              <w:rPr>
+                <w:noProof/>
+              </w:rPr>
+            </w:pPr>
+          </w:p>
+          <w:p>
+            <w:pPr>
+              <w:rPr>
+                <w:noProof/>
+              </w:rPr>
+            </w:pPr>
+          </w:p>
+          <w:p>
+            <w:pPr>
+              <w:rPr>
+                <w:noProof/>
+              </w:rPr>
+            </w:pPr>
+          </w:p>
+          <w:p>
+            <w:pPr>
+              <w:rPr>
+                <w:noProof/>
+              </w:rPr>
+            </w:pPr>
+          </w:p>
+          <w:p>
+            <w:pPr>
+              <w:rPr>
+                <w:noProof/>
+              </w:rPr>
+            </w:pPr>
+          </w:p>
+          <w:p>
+            <w:pPr>
+              <w:rPr>
+                <w:noProof/>
+              </w:rPr>
+            </w:pPr>
+          </w:p>
+          <w:p>
+            <w:pPr>
+              <w:rPr>
+                <w:noProof/>
+              </w:rPr>
+            </w:pPr>
+          </w:p>
+          <w:p>
+            <w:pPr>
+              <w:rPr>
+                <w:noProof/>
+              </w:rPr>
+            </w:pPr>
+          </w:p>
+          <w:p>
+            <w:pPr>
+              <w:rPr>
+                <w:noProof/>
+              </w:rPr>
+            </w:pPr>
+          </w:p>
+          <w:p>
+            <w:pPr>
+              <w:rPr>
+                <w:noProof/>
+              </w:rPr>
+            </w:pPr>
+          </w:p>
+          <w:p>
+            <w:pPr>
+              <w:rPr>
+                <w:noProof/>
+              </w:rPr>
+            </w:pPr>
+          </w:p>
+          <w:p>
+            <w:pPr>
+              <w:rPr>
+                <w:noProof/>
+              </w:rPr>
+            </w:pPr>
+          </w:p>
+          <w:p>
+            <w:pPr>
+              <w:rPr>
+                <w:noProof/>
+              </w:rPr>
+            </w:pPr>
+          </w:p>
+          <w:p>
+            <w:pPr>
+              <w:rPr>
+                <w:noProof/>
+              </w:rPr>
+            </w:pPr>
+          </w:p>
+          <w:p>
+            <w:pPr>
+              <w:rPr>
+                <w:noProof/>
+              </w:rPr>
+            </w:pPr>
+          </w:p>
+          <w:p>
+            <w:pPr>
+              <w:rPr>
+                <w:noProof/>
+              </w:rPr>
+            </w:pPr>
+          </w:p>
+          <w:p>
+            <w:pPr>
+              <w:rPr>
+                <w:noProof/>
+              </w:rPr>
+            </w:pPr>
+          </w:p>
+          <w:p>
+            <w:r>
+              <w:rPr>
+                <w:noProof/>
+              </w:rPr>
+              <w:drawing>
+                <wp:inline distT="0" distB="0" distL="0" distR="0" wp14:anchorId="01A5D2D9" wp14:editId="51968228">
+                  <wp:extent cx="2968625" cy="1138555"/>
+                  <wp:effectExtent l="0" t="0" r="3175" b="0"/>
+                  <wp:docPr id="745517160" name="Picture 745517160"/>
+                  <wp:cNvGraphicFramePr>
+                    <a:graphicFrameLocks xmlns:a="http://schemas.openxmlformats.org/drawingml/2006/main" noChangeAspect="1"/>
+                  </wp:cNvGraphicFramePr>
+                  <a:graphic xmlns:a="http://schemas.openxmlformats.org/drawingml/2006/main">
+                    <a:graphicData uri="http://schemas.openxmlformats.org/drawingml/2006/picture">
+                      <pic:pic xmlns:pic="http://schemas.openxmlformats.org/drawingml/2006/picture">
+                        <pic:nvPicPr>
+                          <pic:cNvPr id="613919727" name="Picture 613919727"/>
+                          <pic:cNvPicPr/>
+                        </pic:nvPicPr>
+                        <pic:blipFill>
+                          <a:blip r:embed="rId12">
+                            <a:extLst>
+                              <a:ext uri="{28A0092B-C50C-407E-A947-70E740481C1C}">
+                                <a14:useLocalDpi xmlns:a14="http://schemas.microsoft.com/office/drawing/2010/main" val="0"/>
+                              </a:ext>
+                            </a:extLst>
+                          </a:blip>
+                          <a:stretch>
+                            <a:fillRect/>
+                          </a:stretch>
+                        </pic:blipFill>
+                        <pic:spPr>
+                          <a:xfrm>
+                            <a:off x="0" y="0"/>
+                            <a:ext cx="2968625" cy="1138555"/>
+                          </a:xfrm>
+                          <a:prstGeom prst="rect">
+                            <a:avLst/>
+                          </a:prstGeom>
+                        </pic:spPr>
+                      </pic:pic>
+                    </a:graphicData>
+                  </a:graphic>
+                </wp:inline>
+              </w:drawing>
+            </w:r>
+          </w:p>
+        </w:tc>
+        <w:tc>
+          <w:tcPr>
+            <w:tcW w:w="4675" w:type="dxa"/>
+          </w:tcPr>
+          <w:p/>
+        </w:tc>
+      </w:tr>
+      <w:tr>
+        <w:trPr>
+          <w:trHeight w:val="2718"/>
+        </w:trPr>
+        <w:tc>
+          <w:tcPr>
+            <w:tcW w:w="4675" w:type="dxa"/>
+          </w:tcPr>
+          <w:p>
+            <w:pPr>
+              <w:pStyle w:val="Heading2"/>
+            </w:pPr>
+          </w:p>
+          <w:p>
+            <w:pPr>
+              <w:pStyle w:val="Heading2"/>
+            </w:pPr>
+            <w:r>
+              <w:t>CALVIN KWAN</w:t>
+            </w:r>
+          </w:p>
+        </w:tc>
+        <w:tc>
+          <w:tcPr>
+            <w:tcW w:w="4675" w:type="dxa"/>
+          </w:tcPr>
+          <w:p/>
+        </w:tc>
+      </w:tr>
+    </w:tbl>
+    <w:p/>
+    <w:p/>
+    <w:p/>
+    <w:p>
+      <w:pPr>
+        <w:rPr>
+          <w:rFonts w:cs="Arial"/>
+        </w:rPr>
+      </w:pPr>
+    </w:p>
+    <w:p>
+      <w:pPr>
+        <w:spacing w:after="200" w:line="276" w:lineRule="auto"/>
+        <w:rPr>
+          <w:rFonts w:cs="Arial"/>
+          <w:b/>
+        </w:rPr>
+      </w:pPr>
+    </w:p>
+    <w:p>
+      <w:pPr>
+        <w:rPr>
+          <w:rFonts w:cs="Arial"/>
+        </w:rPr>
+      </w:pPr>
+    </w:p>
+    <w:sdt>
+      <w:sdtPr>
+        <w:rPr>
+          <w:rFonts w:ascii="Arial" w:eastAsia="Times New Roman" w:hAnsi="Arial" w:cs="Arial"/>
+          <w:color w:val="auto"/>
+          <w:sz w:val="20"/>
+          <w:szCs w:val="20"/>
+          <w:lang w:val="nl-NL"/>
+        </w:rPr>
+        <w:id w:val="82343638"/>
+        <w:docPartObj>
+          <w:docPartGallery w:val="Table of Contents"/>
+          <w:docPartUnique/>
+        </w:docPartObj>
+      </w:sdtPr>
+      <w:sdtEndPr>
+        <w:rPr>
+          <w:b/>
+          <w:bCs/>
+          <w:noProof/>
+          <w:sz w:val="22"/>
+        </w:rPr>
+      </w:sdtEndPr>
+      <w:sdtContent>
+        <w:p>
+          <w:pPr>
+            <w:pStyle w:val="TOCHeading"/>
+            <w:rPr>
+              <w:rFonts w:ascii="Arial" w:hAnsi="Arial" w:cs="Arial"/>
+            </w:rPr>
+          </w:pPr>
+          <w:r>
+            <w:rPr>
+              <w:rFonts w:ascii="Arial" w:hAnsi="Arial" w:cs="Arial"/>
+            </w:rPr>
+            <w:t>Contents</w:t>
+          </w:r>
+        </w:p>
+        <w:p>
+          <w:pPr>
+            <w:pStyle w:val="TOC1"/>
+            <w:tabs>
+              <w:tab w:val="left" w:pos="440"/>
+            </w:tabs>
+            <w:rPr>
+              <w:rFonts w:asciiTheme="minorHAnsi" w:eastAsiaTheme="minorEastAsia" w:hAnsiTheme="minorHAnsi" w:cstheme="minorBidi"/>
+              <w:noProof/>
+              <w:kern w:val="2"/>
+              <w:szCs w:val="22"/>
+              <w:lang w:val="en-US"/>
+              <w14:ligatures w14:val="standardContextual"/>
+            </w:rPr>
+          </w:pPr>
+          <w:r>
+            <w:rPr>
+              <w:rFonts w:cs="Arial"/>
+            </w:rPr>
+            <w:fldChar w:fldCharType="begin"/>
+          </w:r>
+          <w:r>
+            <w:rPr>
+              <w:rFonts w:cs="Arial"/>
+            </w:rPr>
+            <w:instrText xml:space="preserve"> TOC \o "1-3" \h \z \u </w:instrText>
+          </w:r>
+          <w:r>
+            <w:rPr>
+              <w:rFonts w:cs="Arial"/>
+            </w:rPr>
+            <w:fldChar w:fldCharType="separate"/>
+          </w:r>
+          <w:hyperlink w:anchor="_Toc146017323" w:history="1">
+            <w:r>
+              <w:rPr>
+                <w:rStyle w:val="Hyperlink"/>
+                <w:rFonts w:cs="Arial"/>
+                <w:noProof/>
+              </w:rPr>
+              <w:t>1.</w:t>
+            </w:r>
+            <w:r>
+              <w:rPr>
+                <w:rFonts w:asciiTheme="minorHAnsi" w:eastAsiaTheme="minorEastAsia" w:hAnsiTheme="minorHAnsi" w:cstheme="minorBidi"/>
+                <w:noProof/>
+                <w:kern w:val="2"/>
+                <w:szCs w:val="22"/>
+                <w:lang w:val="en-US"/>
+                <w14:ligatures w14:val="standardContextual"/>
+              </w:rPr>
+              <w:tab/>
+            </w:r>
+            <w:r>
+              <w:rPr>
+                <w:rFonts w:eastAsiaTheme="minorEastAsia" w:cs="Arial"/>
+                <w:noProof/>
+                <w:kern w:val="2"/>
+                <w:szCs w:val="22"/>
+                <w:lang w:val="en-US"/>
+                <w14:ligatures w14:val="standardContextual"/>
+              </w:rPr>
+              <w:t>Spring Boot</w:t>
+            </w:r>
+            <w:r>
+              <w:rPr>
+                <w:noProof/>
+                <w:webHidden/>
+              </w:rPr>
+              <w:tab/>
+            </w:r>
+            <w:r>
+              <w:rPr>
+                <w:noProof/>
+                <w:webHidden/>
+              </w:rPr>
+              <w:fldChar w:fldCharType="begin"/>
+            </w:r>
+            <w:r>
+              <w:rPr>
+                <w:noProof/>
+                <w:webHidden/>
+              </w:rPr>
+              <w:instrText xml:space="preserve"> PAGEREF _Toc146017323 \h </w:instrText>
+            </w:r>
+            <w:r>
+              <w:rPr>
+                <w:noProof/>
+                <w:webHidden/>
+              </w:rPr>
+            </w:r>
+            <w:r>
+              <w:rPr>
+                <w:noProof/>
+                <w:webHidden/>
+              </w:rPr>
+              <w:fldChar w:fldCharType="separate"/>
+            </w:r>
+            <w:r>
+              <w:rPr>
+                <w:noProof/>
+                <w:webHidden/>
+              </w:rPr>
+              <w:t>4</w:t>
+            </w:r>
+            <w:r>
+              <w:rPr>
+                <w:noProof/>
+                <w:webHidden/>
+              </w:rPr>
+              <w:fldChar w:fldCharType="end"/>
+            </w:r>
+          </w:hyperlink>
+        </w:p>
+        <w:p>
+          <w:pPr>
+            <w:pStyle w:val="TOC2"/>
+            <w:tabs>
+              <w:tab w:val="left" w:pos="880"/>
+            </w:tabs>
+            <w:rPr>
+              <w:rFonts w:asciiTheme="minorHAnsi" w:eastAsiaTheme="minorEastAsia" w:hAnsiTheme="minorHAnsi" w:cstheme="minorBidi"/>
+              <w:noProof/>
+              <w:kern w:val="2"/>
+              <w:sz w:val="22"/>
+              <w:szCs w:val="22"/>
+              <w:lang w:val="en-US"/>
+              <w14:ligatures w14:val="standardContextual"/>
+            </w:rPr>
+          </w:pPr>
+          <w:hyperlink w:anchor="_Toc146017324" w:history="1">
+            <w:r>
+              <w:rPr>
+                <w:rStyle w:val="Hyperlink"/>
+                <w:rFonts w:cs="Arial"/>
+                <w:noProof/>
+              </w:rPr>
+              <w:t>1.1</w:t>
+            </w:r>
+            <w:r>
+              <w:rPr>
+                <w:rFonts w:asciiTheme="minorHAnsi" w:eastAsiaTheme="minorEastAsia" w:hAnsiTheme="minorHAnsi" w:cstheme="minorBidi"/>
+                <w:noProof/>
+                <w:kern w:val="2"/>
+                <w:sz w:val="22"/>
+                <w:szCs w:val="22"/>
+                <w:lang w:val="en-US"/>
+                <w14:ligatures w14:val="standardContextual"/>
+              </w:rPr>
+              <w:tab/>
+            </w:r>
+            <w:r>
+              <w:rPr>
+                <w:rStyle w:val="Hyperlink"/>
+                <w:rFonts w:cs="Arial"/>
+                <w:noProof/>
+              </w:rPr>
+              <w:t>What is Spring Boot?</w:t>
+            </w:r>
+            <w:r>
+              <w:rPr>
+                <w:noProof/>
+                <w:webHidden/>
+              </w:rPr>
+              <w:tab/>
+            </w:r>
+            <w:r>
+              <w:rPr>
+                <w:noProof/>
+                <w:webHidden/>
+              </w:rPr>
+              <w:fldChar w:fldCharType="begin"/>
+            </w:r>
+            <w:r>
+              <w:rPr>
+                <w:noProof/>
+                <w:webHidden/>
+              </w:rPr>
+              <w:instrText xml:space="preserve"> PAGEREF _Toc146017324 \h </w:instrText>
+            </w:r>
+            <w:r>
+              <w:rPr>
+                <w:noProof/>
+                <w:webHidden/>
+              </w:rPr>
+            </w:r>
+            <w:r>
+              <w:rPr>
+                <w:noProof/>
+                <w:webHidden/>
+              </w:rPr>
+              <w:fldChar w:fldCharType="separate"/>
+            </w:r>
+            <w:r>
+              <w:rPr>
+                <w:noProof/>
+                <w:webHidden/>
+              </w:rPr>
+              <w:t>4</w:t>
+            </w:r>
+            <w:r>
+              <w:rPr>
+                <w:noProof/>
+                <w:webHidden/>
+              </w:rPr>
+              <w:fldChar w:fldCharType="end"/>
+            </w:r>
+          </w:hyperlink>
+        </w:p>
+        <w:p>
+          <w:pPr>
+            <w:pStyle w:val="TOC2"/>
+            <w:tabs>
+              <w:tab w:val="left" w:pos="880"/>
+            </w:tabs>
+            <w:rPr>
+              <w:rFonts w:asciiTheme="minorHAnsi" w:eastAsiaTheme="minorEastAsia" w:hAnsiTheme="minorHAnsi" w:cstheme="minorBidi"/>
+              <w:noProof/>
+              <w:kern w:val="2"/>
+              <w:sz w:val="22"/>
+              <w:szCs w:val="22"/>
+              <w:lang w:val="en-US"/>
+              <w14:ligatures w14:val="standardContextual"/>
+            </w:rPr>
+          </w:pPr>
+          <w:hyperlink w:anchor="_Toc146017325" w:history="1">
+            <w:r>
+              <w:rPr>
+                <w:rStyle w:val="Hyperlink"/>
+                <w:rFonts w:cs="Arial"/>
+                <w:noProof/>
+              </w:rPr>
+              <w:t>1.2</w:t>
+            </w:r>
+            <w:r>
+              <w:rPr>
+                <w:rFonts w:asciiTheme="minorHAnsi" w:eastAsiaTheme="minorEastAsia" w:hAnsiTheme="minorHAnsi" w:cstheme="minorBidi"/>
+                <w:noProof/>
+                <w:kern w:val="2"/>
+                <w:sz w:val="22"/>
+                <w:szCs w:val="22"/>
+                <w:lang w:val="en-US"/>
+                <w14:ligatures w14:val="standardContextual"/>
+              </w:rPr>
+              <w:tab/>
+            </w:r>
+            <w:r>
+              <w:rPr>
+                <w:rStyle w:val="Hyperlink"/>
+                <w:rFonts w:cs="Arial"/>
+                <w:noProof/>
+              </w:rPr>
+              <w:t>Why using Spring Boot?</w:t>
+            </w:r>
+            <w:r>
+              <w:rPr>
+                <w:noProof/>
+                <w:webHidden/>
+              </w:rPr>
+              <w:tab/>
+            </w:r>
+            <w:r>
+              <w:rPr>
+                <w:noProof/>
+                <w:webHidden/>
+              </w:rPr>
+              <w:fldChar w:fldCharType="begin"/>
+            </w:r>
+            <w:r>
+              <w:rPr>
+                <w:noProof/>
+                <w:webHidden/>
+              </w:rPr>
+              <w:instrText xml:space="preserve"> PAGEREF _Toc146017325 \h </w:instrText>
+            </w:r>
+            <w:r>
+              <w:rPr>
+                <w:noProof/>
+                <w:webHidden/>
+              </w:rPr>
+            </w:r>
+            <w:r>
+              <w:rPr>
+                <w:noProof/>
+                <w:webHidden/>
+              </w:rPr>
+              <w:fldChar w:fldCharType="separate"/>
+            </w:r>
+            <w:r>
+              <w:rPr>
+                <w:noProof/>
+                <w:webHidden/>
+              </w:rPr>
+              <w:t>4</w:t>
+            </w:r>
+            <w:r>
+              <w:rPr>
+                <w:noProof/>
+                <w:webHidden/>
+              </w:rPr>
+              <w:fldChar w:fldCharType="end"/>
+            </w:r>
+          </w:hyperlink>
+        </w:p>
+        <w:p>
+          <w:pPr>
+            <w:pStyle w:val="TOC1"/>
+            <w:tabs>
+              <w:tab w:val="left" w:pos="440"/>
+            </w:tabs>
+            <w:rPr>
+              <w:rFonts w:asciiTheme="minorHAnsi" w:eastAsiaTheme="minorEastAsia" w:hAnsiTheme="minorHAnsi" w:cstheme="minorBidi"/>
+              <w:noProof/>
+              <w:kern w:val="2"/>
+              <w:szCs w:val="22"/>
+              <w:lang w:val="en-US"/>
+              <w14:ligatures w14:val="standardContextual"/>
+            </w:rPr>
+          </w:pPr>
+          <w:hyperlink w:anchor="_Toc146017331" w:history="1">
+            <w:r>
+              <w:rPr>
+                <w:rStyle w:val="Hyperlink"/>
+                <w:rFonts w:cs="Arial"/>
+                <w:noProof/>
+              </w:rPr>
+              <w:t>2.</w:t>
+            </w:r>
+            <w:r>
+              <w:rPr>
+                <w:rFonts w:asciiTheme="minorHAnsi" w:eastAsiaTheme="minorEastAsia" w:hAnsiTheme="minorHAnsi" w:cstheme="minorBidi"/>
+                <w:noProof/>
+                <w:kern w:val="2"/>
+                <w:szCs w:val="22"/>
+                <w:lang w:val="en-US"/>
+                <w14:ligatures w14:val="standardContextual"/>
+              </w:rPr>
+              <w:tab/>
+            </w:r>
+            <w:r>
+              <w:rPr>
+                <w:rStyle w:val="Hyperlink"/>
+                <w:rFonts w:cs="Arial"/>
+                <w:noProof/>
+              </w:rPr>
+              <w:t>React</w:t>
+            </w:r>
+            <w:r>
+              <w:rPr>
+                <w:noProof/>
+                <w:webHidden/>
+              </w:rPr>
+              <w:tab/>
+            </w:r>
+            <w:r>
+              <w:rPr>
+                <w:noProof/>
+                <w:webHidden/>
+              </w:rPr>
+              <w:fldChar w:fldCharType="begin"/>
+            </w:r>
+            <w:r>
+              <w:rPr>
+                <w:noProof/>
+                <w:webHidden/>
+              </w:rPr>
+              <w:instrText xml:space="preserve"> PAGEREF _Toc146017331 \h </w:instrText>
+            </w:r>
+            <w:r>
+              <w:rPr>
+                <w:noProof/>
+                <w:webHidden/>
+              </w:rPr>
+            </w:r>
+            <w:r>
+              <w:rPr>
+                <w:noProof/>
+                <w:webHidden/>
+              </w:rPr>
+              <w:fldChar w:fldCharType="separate"/>
+            </w:r>
+            <w:r>
+              <w:rPr>
+                <w:noProof/>
+                <w:webHidden/>
+              </w:rPr>
+              <w:t>6</w:t>
+            </w:r>
+            <w:r>
+              <w:rPr>
+                <w:noProof/>
+                <w:webHidden/>
+              </w:rPr>
+              <w:fldChar w:fldCharType="end"/>
+            </w:r>
+          </w:hyperlink>
+        </w:p>
+        <w:p>
+          <w:pPr>
+            <w:pStyle w:val="TOC2"/>
+            <w:tabs>
+              <w:tab w:val="left" w:pos="880"/>
+            </w:tabs>
+            <w:rPr>
+              <w:rFonts w:asciiTheme="minorHAnsi" w:eastAsiaTheme="minorEastAsia" w:hAnsiTheme="minorHAnsi" w:cstheme="minorBidi"/>
+              <w:noProof/>
+              <w:kern w:val="2"/>
+              <w:sz w:val="22"/>
+              <w:szCs w:val="22"/>
+              <w:lang w:val="en-US"/>
+              <w14:ligatures w14:val="standardContextual"/>
+            </w:rPr>
+          </w:pPr>
+          <w:hyperlink w:anchor="_Toc146017332" w:history="1">
+            <w:r>
+              <w:rPr>
+                <w:rStyle w:val="Hyperlink"/>
+                <w:rFonts w:cs="Arial"/>
+                <w:noProof/>
+              </w:rPr>
+              <w:t>2.1</w:t>
+            </w:r>
+            <w:r>
+              <w:rPr>
+                <w:rFonts w:asciiTheme="minorHAnsi" w:eastAsiaTheme="minorEastAsia" w:hAnsiTheme="minorHAnsi" w:cstheme="minorBidi"/>
+                <w:noProof/>
+                <w:kern w:val="2"/>
+                <w:sz w:val="22"/>
+                <w:szCs w:val="22"/>
+                <w:lang w:val="en-US"/>
+                <w14:ligatures w14:val="standardContextual"/>
+              </w:rPr>
+              <w:tab/>
+            </w:r>
+            <w:r>
+              <w:rPr>
+                <w:rStyle w:val="Hyperlink"/>
+                <w:rFonts w:cs="Arial"/>
+                <w:noProof/>
+              </w:rPr>
+              <w:t>What is React?</w:t>
+            </w:r>
+            <w:r>
+              <w:rPr>
+                <w:noProof/>
+                <w:webHidden/>
+              </w:rPr>
+              <w:tab/>
+            </w:r>
+            <w:r>
+              <w:rPr>
+                <w:noProof/>
+                <w:webHidden/>
+              </w:rPr>
+              <w:fldChar w:fldCharType="begin"/>
+            </w:r>
+            <w:r>
+              <w:rPr>
+                <w:noProof/>
+                <w:webHidden/>
+              </w:rPr>
+              <w:instrText xml:space="preserve"> PAGEREF _Toc146017332 \h </w:instrText>
+            </w:r>
+            <w:r>
+              <w:rPr>
+                <w:noProof/>
+                <w:webHidden/>
+              </w:rPr>
+            </w:r>
+            <w:r>
+              <w:rPr>
+                <w:noProof/>
+                <w:webHidden/>
+              </w:rPr>
+              <w:fldChar w:fldCharType="separate"/>
+            </w:r>
+            <w:r>
+              <w:rPr>
+                <w:noProof/>
+                <w:webHidden/>
+              </w:rPr>
+              <w:t>6</w:t>
+            </w:r>
+            <w:r>
+              <w:rPr>
+                <w:noProof/>
+                <w:webHidden/>
+              </w:rPr>
+              <w:fldChar w:fldCharType="end"/>
+            </w:r>
+          </w:hyperlink>
+        </w:p>
+        <w:p>
+          <w:pPr>
+            <w:pStyle w:val="TOC2"/>
+            <w:tabs>
+              <w:tab w:val="left" w:pos="880"/>
+            </w:tabs>
+            <w:rPr>
+              <w:rFonts w:asciiTheme="minorHAnsi" w:eastAsiaTheme="minorEastAsia" w:hAnsiTheme="minorHAnsi" w:cstheme="minorBidi"/>
+              <w:noProof/>
+              <w:kern w:val="2"/>
+              <w:sz w:val="22"/>
+              <w:szCs w:val="22"/>
+              <w:lang w:val="en-US"/>
+              <w14:ligatures w14:val="standardContextual"/>
+            </w:rPr>
+          </w:pPr>
+          <w:hyperlink w:anchor="_Toc146017333" w:history="1">
+            <w:r>
+              <w:rPr>
+                <w:rStyle w:val="Hyperlink"/>
+                <w:rFonts w:cs="Arial"/>
+                <w:noProof/>
+              </w:rPr>
+              <w:t>2.2</w:t>
+            </w:r>
+            <w:r>
+              <w:rPr>
+                <w:rFonts w:asciiTheme="minorHAnsi" w:eastAsiaTheme="minorEastAsia" w:hAnsiTheme="minorHAnsi" w:cstheme="minorBidi"/>
+                <w:noProof/>
+                <w:kern w:val="2"/>
+                <w:sz w:val="22"/>
+                <w:szCs w:val="22"/>
+                <w:lang w:val="en-US"/>
+                <w14:ligatures w14:val="standardContextual"/>
+              </w:rPr>
+              <w:tab/>
+            </w:r>
+            <w:r>
+              <w:rPr>
+                <w:rStyle w:val="Hyperlink"/>
+                <w:rFonts w:cs="Arial"/>
+                <w:noProof/>
+              </w:rPr>
+              <w:t>Why using React?</w:t>
+            </w:r>
+            <w:r>
+              <w:rPr>
+                <w:noProof/>
+                <w:webHidden/>
+              </w:rPr>
+              <w:t>`</w:t>
+            </w:r>
+          </w:hyperlink>
+        </w:p>
+        <w:p>
+          <w:pPr>
+            <w:pStyle w:val="TOC1"/>
+            <w:tabs>
+              <w:tab w:val="left" w:pos="440"/>
+            </w:tabs>
+            <w:rPr>
+              <w:rFonts w:asciiTheme="minorHAnsi" w:eastAsiaTheme="minorEastAsia" w:hAnsiTheme="minorHAnsi" w:cstheme="minorBidi"/>
+              <w:noProof/>
+              <w:kern w:val="2"/>
+              <w:szCs w:val="22"/>
+              <w:lang w:val="en-US"/>
+              <w14:ligatures w14:val="standardContextual"/>
+            </w:rPr>
+          </w:pPr>
+          <w:hyperlink w:anchor="_Toc146017334" w:history="1">
+            <w:r>
+              <w:rPr>
+                <w:rStyle w:val="Hyperlink"/>
+                <w:rFonts w:cs="Arial"/>
+                <w:noProof/>
+              </w:rPr>
+              <w:t>3.</w:t>
+            </w:r>
+            <w:r>
+              <w:rPr>
+                <w:rFonts w:asciiTheme="minorHAnsi" w:eastAsiaTheme="minorEastAsia" w:hAnsiTheme="minorHAnsi" w:cstheme="minorBidi"/>
+                <w:noProof/>
+                <w:kern w:val="2"/>
+                <w:szCs w:val="22"/>
+                <w:lang w:val="en-US"/>
+                <w14:ligatures w14:val="standardContextual"/>
+              </w:rPr>
+              <w:tab/>
+            </w:r>
+            <w:r>
+              <w:rPr>
+                <w:rFonts w:eastAsiaTheme="minorEastAsia" w:cs="Arial"/>
+                <w:noProof/>
+                <w:kern w:val="2"/>
+                <w:szCs w:val="22"/>
+                <w:lang w:val="en-US"/>
+                <w14:ligatures w14:val="standardContextual"/>
+              </w:rPr>
+              <w:t>SOLID Architecture</w:t>
+            </w:r>
+            <w:r>
+              <w:rPr>
+                <w:noProof/>
+                <w:webHidden/>
+              </w:rPr>
+              <w:tab/>
+              <w:t>7</w:t>
+            </w:r>
+          </w:hyperlink>
+        </w:p>
+        <w:p>
+          <w:pPr>
+            <w:pStyle w:val="TOC2"/>
+            <w:tabs>
+              <w:tab w:val="left" w:pos="880"/>
+            </w:tabs>
+            <w:rPr>
+              <w:rFonts w:asciiTheme="minorHAnsi" w:eastAsiaTheme="minorEastAsia" w:hAnsiTheme="minorHAnsi" w:cstheme="minorBidi"/>
+              <w:noProof/>
+              <w:kern w:val="2"/>
+              <w:sz w:val="22"/>
+              <w:szCs w:val="22"/>
+              <w:lang w:val="en-US"/>
+              <w14:ligatures w14:val="standardContextual"/>
+            </w:rPr>
+          </w:pPr>
+          <w:hyperlink w:anchor="_Toc146017335" w:history="1">
+            <w:r>
+              <w:rPr>
+                <w:rStyle w:val="Hyperlink"/>
+                <w:rFonts w:cs="Arial"/>
+                <w:noProof/>
+              </w:rPr>
+              <w:t>3.1</w:t>
+            </w:r>
+            <w:r>
+              <w:rPr>
+                <w:rFonts w:asciiTheme="minorHAnsi" w:eastAsiaTheme="minorEastAsia" w:hAnsiTheme="minorHAnsi" w:cstheme="minorBidi"/>
+                <w:noProof/>
+                <w:kern w:val="2"/>
+                <w:sz w:val="22"/>
+                <w:szCs w:val="22"/>
+                <w:lang w:val="en-US"/>
+                <w14:ligatures w14:val="standardContextual"/>
+              </w:rPr>
+              <w:tab/>
+            </w:r>
+            <w:r>
+              <w:rPr>
+                <w:rStyle w:val="Hyperlink"/>
+                <w:rFonts w:cs="Arial"/>
+                <w:noProof/>
+              </w:rPr>
+              <w:t>Single Responsibility</w:t>
+            </w:r>
+            <w:r>
+              <w:rPr>
+                <w:noProof/>
+                <w:webHidden/>
+              </w:rPr>
+              <w:tab/>
+              <w:t>7</w:t>
+            </w:r>
+          </w:hyperlink>
+        </w:p>
+        <w:p>
+          <w:pPr>
+            <w:pStyle w:val="TOC2"/>
+            <w:tabs>
+              <w:tab w:val="left" w:pos="880"/>
+            </w:tabs>
+            <w:rPr>
+              <w:rFonts w:asciiTheme="minorHAnsi" w:eastAsiaTheme="minorEastAsia" w:hAnsiTheme="minorHAnsi" w:cstheme="minorBidi"/>
+              <w:noProof/>
+              <w:kern w:val="2"/>
+              <w:sz w:val="22"/>
+              <w:szCs w:val="22"/>
+              <w:lang w:val="en-US"/>
+              <w14:ligatures w14:val="standardContextual"/>
+            </w:rPr>
+          </w:pPr>
+          <w:hyperlink w:anchor="_Toc146017336" w:history="1">
+            <w:r>
+              <w:rPr>
+                <w:rStyle w:val="Hyperlink"/>
+                <w:rFonts w:cs="Arial"/>
+                <w:noProof/>
+              </w:rPr>
+              <w:t>3.2</w:t>
+            </w:r>
+            <w:r>
+              <w:rPr>
+                <w:rFonts w:asciiTheme="minorHAnsi" w:eastAsiaTheme="minorEastAsia" w:hAnsiTheme="minorHAnsi" w:cstheme="minorBidi"/>
+                <w:noProof/>
+                <w:kern w:val="2"/>
+                <w:sz w:val="22"/>
+                <w:szCs w:val="22"/>
+                <w:lang w:val="en-US"/>
+                <w14:ligatures w14:val="standardContextual"/>
+              </w:rPr>
+              <w:tab/>
+            </w:r>
+            <w:r>
+              <w:rPr>
+                <w:rStyle w:val="Hyperlink"/>
+                <w:rFonts w:cs="Arial"/>
+                <w:noProof/>
+              </w:rPr>
+              <w:t>Open/Closed</w:t>
+            </w:r>
+            <w:r>
+              <w:rPr>
+                <w:noProof/>
+                <w:webHidden/>
+              </w:rPr>
+              <w:tab/>
+              <w:t>7</w:t>
+            </w:r>
+          </w:hyperlink>
+        </w:p>
+        <w:p>
+          <w:pPr>
+            <w:pStyle w:val="TOC2"/>
+            <w:tabs>
+              <w:tab w:val="left" w:pos="880"/>
+            </w:tabs>
+            <w:rPr>
+              <w:noProof/>
+            </w:rPr>
+          </w:pPr>
+          <w:hyperlink w:anchor="_Toc146017337" w:history="1">
+            <w:r>
+              <w:rPr>
+                <w:rStyle w:val="Hyperlink"/>
+                <w:rFonts w:cs="Arial"/>
+                <w:noProof/>
+              </w:rPr>
+              <w:t>3.3</w:t>
+            </w:r>
+            <w:r>
+              <w:rPr>
+                <w:rFonts w:asciiTheme="minorHAnsi" w:eastAsiaTheme="minorEastAsia" w:hAnsiTheme="minorHAnsi" w:cstheme="minorBidi"/>
+                <w:noProof/>
+                <w:kern w:val="2"/>
+                <w:sz w:val="22"/>
+                <w:szCs w:val="22"/>
+                <w:lang w:val="en-US"/>
+                <w14:ligatures w14:val="standardContextual"/>
+              </w:rPr>
+              <w:tab/>
+            </w:r>
+            <w:r>
+              <w:rPr>
+                <w:rStyle w:val="Hyperlink"/>
+                <w:rFonts w:cs="Arial"/>
+                <w:noProof/>
+              </w:rPr>
+              <w:t>Liskov Subtitution</w:t>
+            </w:r>
+            <w:r>
+              <w:rPr>
+                <w:noProof/>
+                <w:webHidden/>
+              </w:rPr>
+              <w:tab/>
+            </w:r>
+            <w:r>
+              <w:rPr>
+                <w:noProof/>
+                <w:webHidden/>
+              </w:rPr>
+              <w:fldChar w:fldCharType="begin"/>
+            </w:r>
+            <w:r>
+              <w:rPr>
+                <w:noProof/>
+                <w:webHidden/>
+              </w:rPr>
+              <w:instrText xml:space="preserve"> PAGEREF _Toc146017337 \h </w:instrText>
+            </w:r>
+            <w:r>
+              <w:rPr>
+                <w:noProof/>
+                <w:webHidden/>
+              </w:rPr>
+            </w:r>
+            <w:r>
+              <w:rPr>
+                <w:noProof/>
+                <w:webHidden/>
+              </w:rPr>
+              <w:fldChar w:fldCharType="separate"/>
+            </w:r>
+            <w:r>
+              <w:rPr>
+                <w:noProof/>
+                <w:webHidden/>
+              </w:rPr>
+              <w:t>8</w:t>
+            </w:r>
+            <w:r>
+              <w:rPr>
+                <w:noProof/>
+                <w:webHidden/>
+              </w:rPr>
+              <w:fldChar w:fldCharType="end"/>
+            </w:r>
+          </w:hyperlink>
+        </w:p>
+        <w:p>
+          <w:pPr>
+            <w:pStyle w:val="TOC2"/>
+            <w:tabs>
+              <w:tab w:val="left" w:pos="880"/>
+            </w:tabs>
+            <w:rPr>
+              <w:rFonts w:asciiTheme="minorHAnsi" w:eastAsiaTheme="minorEastAsia" w:hAnsiTheme="minorHAnsi" w:cstheme="minorBidi"/>
+              <w:noProof/>
+              <w:kern w:val="2"/>
+              <w:sz w:val="22"/>
+              <w:szCs w:val="22"/>
+              <w:lang w:val="en-US"/>
+              <w14:ligatures w14:val="standardContextual"/>
+            </w:rPr>
+          </w:pPr>
+          <w:hyperlink w:anchor="_Toc146017337" w:history="1">
+            <w:r>
+              <w:rPr>
+                <w:rStyle w:val="Hyperlink"/>
+                <w:rFonts w:cs="Arial"/>
+                <w:noProof/>
+              </w:rPr>
+              <w:t>3.</w:t>
+            </w:r>
+            <w:r>
+              <w:rPr>
+                <w:rStyle w:val="Hyperlink"/>
+                <w:rFonts w:cs="Arial"/>
+                <w:noProof/>
+              </w:rPr>
+              <w:t>4</w:t>
+            </w:r>
+            <w:r>
+              <w:rPr>
+                <w:rFonts w:asciiTheme="minorHAnsi" w:eastAsiaTheme="minorEastAsia" w:hAnsiTheme="minorHAnsi" w:cstheme="minorBidi"/>
+                <w:noProof/>
+                <w:kern w:val="2"/>
+                <w:sz w:val="22"/>
+                <w:szCs w:val="22"/>
+                <w:lang w:val="en-US"/>
+                <w14:ligatures w14:val="standardContextual"/>
+              </w:rPr>
+              <w:tab/>
+            </w:r>
+            <w:r>
+              <w:rPr>
+                <w:rStyle w:val="Hyperlink"/>
+                <w:rFonts w:cs="Arial"/>
+                <w:noProof/>
+              </w:rPr>
+              <w:t>Interface Segregation</w:t>
+            </w:r>
+            <w:r>
+              <w:rPr>
+                <w:noProof/>
+                <w:webHidden/>
+              </w:rPr>
+              <w:tab/>
+            </w:r>
+            <w:r>
+              <w:rPr>
+                <w:noProof/>
+                <w:webHidden/>
+              </w:rPr>
+              <w:fldChar w:fldCharType="begin"/>
+            </w:r>
+            <w:r>
+              <w:rPr>
+                <w:noProof/>
+                <w:webHidden/>
+              </w:rPr>
+              <w:instrText xml:space="preserve"> PAGEREF _Toc146017337 \h </w:instrText>
+            </w:r>
+            <w:r>
+              <w:rPr>
+                <w:noProof/>
+                <w:webHidden/>
+              </w:rPr>
+            </w:r>
+            <w:r>
+              <w:rPr>
+                <w:noProof/>
+                <w:webHidden/>
+              </w:rPr>
+              <w:fldChar w:fldCharType="separate"/>
+            </w:r>
+            <w:r>
+              <w:rPr>
+                <w:noProof/>
+                <w:webHidden/>
+              </w:rPr>
+              <w:t>8</w:t>
+            </w:r>
+            <w:r>
+              <w:rPr>
+                <w:noProof/>
+                <w:webHidden/>
+              </w:rPr>
+              <w:fldChar w:fldCharType="end"/>
+            </w:r>
+          </w:hyperlink>
+        </w:p>
+        <w:p>
+          <w:pPr>
+            <w:pStyle w:val="TOC2"/>
+            <w:tabs>
+              <w:tab w:val="left" w:pos="880"/>
+            </w:tabs>
+            <w:rPr>
+              <w:rFonts w:asciiTheme="minorHAnsi" w:eastAsiaTheme="minorEastAsia" w:hAnsiTheme="minorHAnsi" w:cstheme="minorBidi"/>
+              <w:noProof/>
+              <w:kern w:val="2"/>
+              <w:sz w:val="22"/>
+              <w:szCs w:val="22"/>
+              <w:lang w:val="en-US"/>
+              <w14:ligatures w14:val="standardContextual"/>
+            </w:rPr>
+          </w:pPr>
+          <w:hyperlink w:anchor="_Toc146017337" w:history="1">
+            <w:r>
+              <w:rPr>
+                <w:rStyle w:val="Hyperlink"/>
+                <w:rFonts w:cs="Arial"/>
+                <w:noProof/>
+              </w:rPr>
+              <w:t>3.</w:t>
+            </w:r>
+            <w:r>
+              <w:rPr>
+                <w:rStyle w:val="Hyperlink"/>
+                <w:rFonts w:cs="Arial"/>
+                <w:noProof/>
+              </w:rPr>
+              <w:t>5</w:t>
+            </w:r>
+            <w:r>
+              <w:rPr>
+                <w:rFonts w:asciiTheme="minorHAnsi" w:eastAsiaTheme="minorEastAsia" w:hAnsiTheme="minorHAnsi" w:cstheme="minorBidi"/>
+                <w:noProof/>
+                <w:kern w:val="2"/>
+                <w:sz w:val="22"/>
+                <w:szCs w:val="22"/>
+                <w:lang w:val="en-US"/>
+                <w14:ligatures w14:val="standardContextual"/>
+              </w:rPr>
+              <w:tab/>
+            </w:r>
+            <w:r>
+              <w:rPr>
+                <w:rStyle w:val="Hyperlink"/>
+                <w:rFonts w:cs="Arial"/>
+                <w:noProof/>
+              </w:rPr>
+              <w:t>Dependency Inversion</w:t>
+            </w:r>
+            <w:r>
+              <w:rPr>
+                <w:noProof/>
+                <w:webHidden/>
+              </w:rPr>
+              <w:tab/>
+            </w:r>
+            <w:r>
+              <w:rPr>
+                <w:noProof/>
+                <w:webHidden/>
+              </w:rPr>
+              <w:fldChar w:fldCharType="begin"/>
+            </w:r>
+            <w:r>
+              <w:rPr>
+                <w:noProof/>
+                <w:webHidden/>
+              </w:rPr>
+              <w:instrText xml:space="preserve"> PAGEREF _Toc146017337 \h </w:instrText>
+            </w:r>
+            <w:r>
+              <w:rPr>
+                <w:noProof/>
+                <w:webHidden/>
+              </w:rPr>
+            </w:r>
+            <w:r>
+              <w:rPr>
+                <w:noProof/>
+                <w:webHidden/>
+              </w:rPr>
+              <w:fldChar w:fldCharType="separate"/>
+            </w:r>
+            <w:r>
+              <w:rPr>
+                <w:noProof/>
+                <w:webHidden/>
+              </w:rPr>
+              <w:t>8</w:t>
+            </w:r>
+            <w:r>
+              <w:rPr>
+                <w:noProof/>
+                <w:webHidden/>
+              </w:rPr>
+              <w:fldChar w:fldCharType="end"/>
+            </w:r>
+          </w:hyperlink>
+        </w:p>
+        <w:p>
+          <w:pPr>
+            <w:pStyle w:val="TOC1"/>
+            <w:tabs>
+              <w:tab w:val="left" w:pos="440"/>
+            </w:tabs>
+            <w:rPr>
+              <w:noProof/>
+            </w:rPr>
+          </w:pPr>
+          <w:hyperlink w:anchor="_Toc146017338" w:history="1">
+            <w:r>
+              <w:rPr>
+                <w:rStyle w:val="Hyperlink"/>
+                <w:rFonts w:cs="Arial"/>
+                <w:noProof/>
+              </w:rPr>
+              <w:t>4.</w:t>
+            </w:r>
+            <w:r>
+              <w:rPr>
+                <w:rFonts w:asciiTheme="minorHAnsi" w:eastAsiaTheme="minorEastAsia" w:hAnsiTheme="minorHAnsi" w:cstheme="minorBidi"/>
+                <w:noProof/>
+                <w:kern w:val="2"/>
+                <w:szCs w:val="22"/>
+                <w:lang w:val="en-US"/>
+                <w14:ligatures w14:val="standardContextual"/>
+              </w:rPr>
+              <w:tab/>
+            </w:r>
+            <w:r>
+              <w:rPr>
+                <w:rStyle w:val="Hyperlink"/>
+                <w:rFonts w:cs="Arial"/>
+                <w:noProof/>
+              </w:rPr>
+              <w:t>Diagrams</w:t>
+            </w:r>
+            <w:r>
+              <w:rPr>
+                <w:noProof/>
+                <w:webHidden/>
+              </w:rPr>
+              <w:tab/>
+              <w:t>9</w:t>
+            </w:r>
+          </w:hyperlink>
+        </w:p>
+        <w:p>
+          <w:pPr>
+            <w:pStyle w:val="TOC2"/>
+            <w:tabs>
+              <w:tab w:val="left" w:pos="880"/>
+            </w:tabs>
+            <w:rPr>
+              <w:rFonts w:asciiTheme="minorHAnsi" w:eastAsiaTheme="minorEastAsia" w:hAnsiTheme="minorHAnsi" w:cstheme="minorBidi"/>
+              <w:noProof/>
+              <w:kern w:val="2"/>
+              <w:sz w:val="22"/>
+              <w:szCs w:val="22"/>
+              <w:lang w:val="en-US"/>
+              <w14:ligatures w14:val="standardContextual"/>
+            </w:rPr>
+          </w:pPr>
+          <w:hyperlink w:anchor="_Toc146017337" w:history="1">
+            <w:r>
+              <w:rPr>
+                <w:rStyle w:val="Hyperlink"/>
+                <w:rFonts w:cs="Arial"/>
+                <w:noProof/>
+              </w:rPr>
+              <w:t>4.1</w:t>
+            </w:r>
+            <w:r>
+              <w:rPr>
+                <w:rFonts w:asciiTheme="minorHAnsi" w:eastAsiaTheme="minorEastAsia" w:hAnsiTheme="minorHAnsi" w:cstheme="minorBidi"/>
+                <w:noProof/>
+                <w:kern w:val="2"/>
+                <w:sz w:val="22"/>
+                <w:szCs w:val="22"/>
+                <w:lang w:val="en-US"/>
+                <w14:ligatures w14:val="standardContextual"/>
+              </w:rPr>
+              <w:tab/>
+            </w:r>
+            <w:r>
+              <w:rPr>
+                <w:rStyle w:val="Hyperlink"/>
+                <w:rFonts w:cs="Arial"/>
+                <w:noProof/>
+              </w:rPr>
+              <w:t>C4 Diagram</w:t>
+            </w:r>
+            <w:r>
+              <w:rPr>
+                <w:noProof/>
+                <w:webHidden/>
+              </w:rPr>
+              <w:tab/>
+            </w:r>
+            <w:r>
+              <w:rPr>
+                <w:noProof/>
+                <w:webHidden/>
+              </w:rPr>
+              <w:fldChar w:fldCharType="begin"/>
+            </w:r>
+            <w:r>
+              <w:rPr>
+                <w:noProof/>
+                <w:webHidden/>
+              </w:rPr>
+              <w:instrText xml:space="preserve"> PAGEREF _Toc146017337 \h </w:instrText>
+            </w:r>
+            <w:r>
+              <w:rPr>
+                <w:noProof/>
+                <w:webHidden/>
+              </w:rPr>
+            </w:r>
+            <w:r>
+              <w:rPr>
+                <w:noProof/>
+                <w:webHidden/>
+              </w:rPr>
+              <w:fldChar w:fldCharType="separate"/>
+            </w:r>
+            <w:r>
+              <w:rPr>
+                <w:noProof/>
+                <w:webHidden/>
+              </w:rPr>
+              <w:t>8</w:t>
+            </w:r>
+            <w:r>
+              <w:rPr>
+                <w:noProof/>
+                <w:webHidden/>
+              </w:rPr>
+              <w:fldChar w:fldCharType="end"/>
+            </w:r>
+          </w:hyperlink>
+        </w:p>
+        <w:p>
+          <w:pPr>
+            <w:rPr>
+              <w:rFonts w:ascii="Arial" w:hAnsi="Arial" w:cs="Arial"/>
+              <w:sz w:val="22"/>
+              <w:szCs w:val="22"/>
+              <w:lang w:val="nl-NL"/>
+            </w:rPr>
+          </w:pPr>
+        </w:p>
+        <w:p>
+          <w:pPr>
+            <w:pStyle w:val="TOC1"/>
+            <w:tabs>
+              <w:tab w:val="left" w:pos="440"/>
+            </w:tabs>
+            <w:rPr>
+              <w:rFonts w:eastAsiaTheme="minorEastAsia" w:cs="Arial"/>
+              <w:noProof/>
+              <w:szCs w:val="22"/>
+              <w:lang w:val="en-GB" w:eastAsia="en-GB"/>
+            </w:rPr>
+          </w:pPr>
+          <w:r>
+            <w:rPr>
+              <w:rFonts w:cs="Arial"/>
+              <w:b/>
+              <w:bCs/>
+              <w:noProof/>
+            </w:rPr>
+            <w:fldChar w:fldCharType="end"/>
+          </w:r>
+        </w:p>
+      </w:sdtContent>
+    </w:sdt>
+    <w:p>
+      <w:pPr>
+        <w:rPr>
+          <w:rFonts w:cs="Arial"/>
+        </w:rPr>
+      </w:pPr>
+    </w:p>
+    <w:p>
+      <w:pPr>
+        <w:rPr>
+          <w:rFonts w:cs="Arial"/>
+        </w:rPr>
+      </w:pPr>
+    </w:p>
+    <w:p>
+      <w:r>
+        <w:br w:type="page"/>
+      </w:r>
+    </w:p>
+    <w:p>
+      <w:pPr>
+        <w:pStyle w:val="Heading1"/>
+        <w:rPr>
+          <w:rFonts w:cs="Arial"/>
+        </w:rPr>
+      </w:pPr>
+    </w:p>
+    <w:p>
+      <w:pPr>
+        <w:pStyle w:val="Heading1"/>
+        <w:rPr>
+          <w:rFonts w:cs="Arial"/>
+        </w:rPr>
+      </w:pPr>
+      <w:r>
+        <w:rPr>
+          <w:rFonts w:cs="Arial"/>
+        </w:rPr>
+        <w:t>Spring Boot</w:t>
+      </w:r>
+    </w:p>
+    <w:p>
+      <w:pPr>
+        <w:pStyle w:val="Heading2"/>
+        <w:rPr>
+          <w:rFonts w:cs="Arial"/>
+        </w:rPr>
+      </w:pPr>
+    </w:p>
+    <w:p>
+      <w:pPr>
+        <w:pStyle w:val="Heading2"/>
+        <w:rPr>
+          <w:rFonts w:cs="Arial"/>
+        </w:rPr>
+      </w:pPr>
+      <w:r>
+        <w:rPr>
+          <w:rFonts w:cs="Arial"/>
+        </w:rPr>
+        <w:t>What is Spring Boot?</w:t>
+      </w:r>
+    </w:p>
+    <w:p>
+      <w:pPr>
+        <w:ind w:firstLine="708"/>
+        <w:rPr>
+          <w:rFonts w:cs="Arial"/>
+          <w:lang w:val="en-GB"/>
+        </w:rPr>
+      </w:pPr>
+      <w:r>
+        <w:br/>
+      </w:r>
+      <w:r>
+        <w:rPr>
+          <w:rFonts w:cs="Segoe UI"/>
+          <w:shd w:val="clear" w:color="auto" w:fill="F7F7F8"/>
+        </w:rPr>
+        <w:t>Spring Boot is an open-source Java-based framework designed to simplify the development of production-ready, stand-alone, and web-based applications. It is part of the larger Spring Framework ecosystem, which provides comprehensive support for building enterprise-level Java applications. Spring Boot builds upon the Spring Framework, offering several advantages over other backend frameworks.</w:t>
+      </w:r>
+    </w:p>
+    <w:p>
+      <w:pPr>
+        <w:rPr>
+          <w:rFonts w:cs="Arial"/>
+          <w:b/>
+          <w:bCs/>
+          <w:sz w:val="22"/>
+          <w:szCs w:val="22"/>
+          <w:lang w:val="en-GB"/>
+        </w:rPr>
+      </w:pPr>
+    </w:p>
+    <w:p>
+      <w:pPr>
+        <w:pStyle w:val="Heading2"/>
+        <w:rPr>
+          <w:rFonts w:cs="Arial"/>
+        </w:rPr>
+      </w:pPr>
+      <w:r>
+        <w:rPr>
+          <w:rFonts w:cs="Arial"/>
+        </w:rPr>
+        <w:t>Why using Spring Boot?</w:t>
+      </w:r>
+    </w:p>
+    <w:p/>
+    <w:p>
+      <w:pPr>
+        <w:pStyle w:val="ListParagraph"/>
+        <w:numPr>
+          <w:ilvl w:val="0"/>
+          <w:numId w:val="24"/>
+        </w:numPr>
+        <w:rPr>
+          <w:b/>
+          <w:bCs/>
+          <w:sz w:val="30"/>
+          <w:szCs w:val="30"/>
+        </w:rPr>
+      </w:pPr>
+      <w:r>
+        <w:rPr>
+          <w:rFonts w:asciiTheme="minorHAnsi" w:hAnsiTheme="minorHAnsi"/>
+          <w:b/>
+          <w:bCs/>
+          <w:sz w:val="30"/>
+          <w:szCs w:val="30"/>
+        </w:rPr>
+        <w:t>Built-in Web Server</w:t>
+      </w:r>
+    </w:p>
+    <w:p>
+      <w:pPr>
+        <w:pStyle w:val="ListParagraph"/>
+        <w:rPr>
+          <w:sz w:val="24"/>
+          <w:szCs w:val="24"/>
+        </w:rPr>
+      </w:pPr>
+      <w:r>
+        <w:rPr>
+          <w:sz w:val="24"/>
+          <w:szCs w:val="24"/>
+        </w:rPr>
+        <w:t>Spring Boot includes an embedded web server ( such as Tomcat, Jetty, or Undertow ) by default. This can simplify deployment to a separate web server and can run as a standalone application.</w:t>
+      </w:r>
+    </w:p>
+    <w:p>
+      <w:pPr>
+        <w:pStyle w:val="ListParagraph"/>
+        <w:rPr>
+          <w:sz w:val="24"/>
+          <w:szCs w:val="24"/>
+        </w:rPr>
+      </w:pPr>
+    </w:p>
+    <w:p>
+      <w:pPr>
+        <w:pStyle w:val="ListParagraph"/>
+        <w:numPr>
+          <w:ilvl w:val="0"/>
+          <w:numId w:val="24"/>
+        </w:numPr>
+        <w:rPr>
+          <w:b/>
+          <w:bCs/>
+          <w:sz w:val="30"/>
+          <w:szCs w:val="30"/>
+        </w:rPr>
+      </w:pPr>
+      <w:r>
+        <w:rPr>
+          <w:rFonts w:asciiTheme="minorHAnsi" w:hAnsiTheme="minorHAnsi"/>
+          <w:b/>
+          <w:bCs/>
+          <w:sz w:val="30"/>
+          <w:szCs w:val="30"/>
+        </w:rPr>
+        <w:t>Rapid Development</w:t>
+      </w:r>
+    </w:p>
+    <w:p>
+      <w:pPr>
+        <w:pStyle w:val="ListParagraph"/>
+        <w:rPr>
+          <w:sz w:val="24"/>
+          <w:szCs w:val="24"/>
+        </w:rPr>
+      </w:pPr>
+      <w:r>
+        <w:rPr>
+          <w:sz w:val="24"/>
+          <w:szCs w:val="24"/>
+        </w:rPr>
+        <w:t>Spring Boot provides set of conventions and defaults so developers are able to set up the application quickly since configurations process can be reduced a lot so the development increases a lot.</w:t>
+      </w:r>
+    </w:p>
+    <w:p>
+      <w:pPr>
+        <w:pStyle w:val="ListParagraph"/>
+        <w:rPr>
+          <w:b/>
+          <w:bCs/>
+          <w:sz w:val="30"/>
+          <w:szCs w:val="30"/>
+        </w:rPr>
+      </w:pPr>
+    </w:p>
+    <w:p>
+      <w:pPr>
+        <w:pStyle w:val="ListParagraph"/>
+        <w:numPr>
+          <w:ilvl w:val="0"/>
+          <w:numId w:val="24"/>
+        </w:numPr>
+        <w:rPr>
+          <w:b/>
+          <w:bCs/>
+          <w:sz w:val="30"/>
+          <w:szCs w:val="30"/>
+        </w:rPr>
+      </w:pPr>
+      <w:r>
+        <w:rPr>
+          <w:rFonts w:asciiTheme="minorHAnsi" w:hAnsiTheme="minorHAnsi"/>
+          <w:b/>
+          <w:bCs/>
+          <w:sz w:val="30"/>
+          <w:szCs w:val="30"/>
+        </w:rPr>
+        <w:t>Spring Initializr</w:t>
+      </w:r>
+    </w:p>
+    <w:p>
+      <w:pPr>
+        <w:pStyle w:val="ListParagraph"/>
+        <w:rPr>
+          <w:sz w:val="24"/>
+          <w:szCs w:val="24"/>
+        </w:rPr>
+      </w:pPr>
+      <w:r>
+        <w:rPr>
+          <w:sz w:val="24"/>
+          <w:szCs w:val="24"/>
+        </w:rPr>
+        <w:t>Spring Boot offers a web tool called “Spring Initalizr” which allows software developers to generate a new Spring Boot Project quickly with the needed dependencies and configurations.</w:t>
+      </w:r>
+    </w:p>
+    <w:p>
+      <w:pPr>
+        <w:pStyle w:val="ListParagraph"/>
+        <w:rPr>
+          <w:sz w:val="24"/>
+          <w:szCs w:val="24"/>
+        </w:rPr>
+      </w:pPr>
+    </w:p>
+    <w:p>
+      <w:pPr>
+        <w:pStyle w:val="ListParagraph"/>
+        <w:numPr>
+          <w:ilvl w:val="0"/>
+          <w:numId w:val="24"/>
+        </w:numPr>
+        <w:rPr>
+          <w:b/>
+          <w:bCs/>
+          <w:sz w:val="30"/>
+          <w:szCs w:val="30"/>
+        </w:rPr>
+      </w:pPr>
+      <w:r>
+        <w:rPr>
+          <w:rFonts w:asciiTheme="minorHAnsi" w:hAnsiTheme="minorHAnsi"/>
+          <w:b/>
+          <w:bCs/>
+          <w:sz w:val="30"/>
+          <w:szCs w:val="30"/>
+        </w:rPr>
+        <w:t>Auto-Configuration</w:t>
+      </w:r>
+    </w:p>
+    <w:p>
+      <w:pPr>
+        <w:pStyle w:val="ListParagraph"/>
+        <w:rPr>
+          <w:sz w:val="24"/>
+          <w:szCs w:val="24"/>
+        </w:rPr>
+      </w:pPr>
+      <w:r>
+        <w:rPr>
+          <w:sz w:val="24"/>
+          <w:szCs w:val="24"/>
+        </w:rPr>
+        <w:t>Spring Boot use “auto-configuration” principle to automatically configure application component based on dependencies in the classpath which eliminates the need to manually configure the application in many cases</w:t>
+      </w:r>
+    </w:p>
+    <w:p>
+      <w:pPr>
+        <w:rPr>
+          <w:rFonts w:ascii="Arial" w:eastAsia="Times New Roman" w:hAnsi="Arial" w:cs="Times New Roman"/>
+          <w:b/>
+          <w:bCs/>
+          <w:sz w:val="30"/>
+          <w:szCs w:val="30"/>
+          <w:lang w:val="nl-NL"/>
+        </w:rPr>
+      </w:pPr>
+      <w:r>
+        <w:rPr>
+          <w:b/>
+          <w:bCs/>
+          <w:sz w:val="30"/>
+          <w:szCs w:val="30"/>
+        </w:rPr>
+        <w:br w:type="page"/>
+      </w:r>
+    </w:p>
+    <w:p>
+      <w:pPr>
+        <w:pStyle w:val="Heading1"/>
+        <w:rPr>
+          <w:rFonts w:cs="Arial"/>
+        </w:rPr>
+      </w:pPr>
+    </w:p>
+    <w:p>
+      <w:pPr>
+        <w:pStyle w:val="Heading1"/>
+        <w:rPr>
+          <w:rFonts w:cs="Arial"/>
+        </w:rPr>
+      </w:pPr>
+      <w:r>
+        <w:rPr>
+          <w:rFonts w:cs="Arial"/>
+        </w:rPr>
+        <w:t>React</w:t>
+      </w:r>
+    </w:p>
+    <w:p>
+      <w:pPr>
+        <w:pStyle w:val="Heading2"/>
+        <w:rPr>
+          <w:rFonts w:cs="Arial"/>
+        </w:rPr>
+      </w:pPr>
+    </w:p>
+    <w:p>
+      <w:pPr>
+        <w:pStyle w:val="Heading2"/>
+        <w:rPr>
+          <w:rFonts w:cs="Arial"/>
+        </w:rPr>
+      </w:pPr>
+      <w:r>
+        <w:rPr>
+          <w:rFonts w:cs="Arial"/>
+        </w:rPr>
+        <w:t>What is React?</w:t>
+      </w:r>
+    </w:p>
+    <w:p>
+      <w:pPr>
+        <w:ind w:firstLine="708"/>
+        <w:rPr>
+          <w:rFonts w:cs="Arial"/>
+          <w:lang w:val="en-GB"/>
+        </w:rPr>
+      </w:pPr>
+      <w:r>
+        <w:br/>
+      </w:r>
+      <w:r>
+        <w:rPr>
+          <w:rFonts w:cs="Segoe UI"/>
+          <w:shd w:val="clear" w:color="auto" w:fill="F7F7F8"/>
+        </w:rPr>
+        <w:t>React is an open-source JavaScript library for building user interfaces. It was developed and is maintained by Facebook and a community of individual developers and companies. React is often used to build interactive and dynamic web applications, and it offers several advantages over other frontend frameworks and libraries.</w:t>
+      </w:r>
+    </w:p>
+    <w:p>
+      <w:pPr>
+        <w:rPr>
+          <w:rFonts w:cs="Arial"/>
+          <w:b/>
+          <w:bCs/>
+          <w:sz w:val="22"/>
+          <w:szCs w:val="22"/>
+          <w:lang w:val="en-GB"/>
+        </w:rPr>
+      </w:pPr>
+    </w:p>
+    <w:p>
+      <w:pPr>
+        <w:pStyle w:val="Heading2"/>
+        <w:rPr>
+          <w:rFonts w:cs="Arial"/>
+        </w:rPr>
+      </w:pPr>
+      <w:r>
+        <w:rPr>
+          <w:rFonts w:cs="Arial"/>
+        </w:rPr>
+        <w:t>Why using React?</w:t>
+      </w:r>
+    </w:p>
+    <w:p/>
+    <w:p>
+      <w:pPr>
+        <w:pStyle w:val="ListParagraph"/>
+        <w:numPr>
+          <w:ilvl w:val="0"/>
+          <w:numId w:val="23"/>
+        </w:numPr>
+        <w:rPr>
+          <w:b/>
+          <w:bCs/>
+          <w:sz w:val="30"/>
+          <w:szCs w:val="30"/>
+        </w:rPr>
+      </w:pPr>
+      <w:r>
+        <w:rPr>
+          <w:b/>
+          <w:bCs/>
+          <w:sz w:val="30"/>
+          <w:szCs w:val="30"/>
+        </w:rPr>
+        <w:t>Content-Based Architecture</w:t>
+      </w:r>
+    </w:p>
+    <w:p>
+      <w:pPr>
+        <w:pStyle w:val="ListParagraph"/>
+        <w:ind w:firstLine="720"/>
+        <w:jc w:val="both"/>
+        <w:rPr>
+          <w:sz w:val="24"/>
+          <w:szCs w:val="24"/>
+        </w:rPr>
+      </w:pPr>
+      <w:r>
+        <w:rPr>
+          <w:sz w:val="24"/>
+          <w:szCs w:val="24"/>
+        </w:rPr>
+        <w:t>React is built around a component-based architecture, thus allows developers to break down the user interface into several components which promote code reusability and maintainability.</w:t>
+      </w:r>
+    </w:p>
+    <w:p>
+      <w:pPr>
+        <w:pStyle w:val="ListParagraph"/>
+        <w:rPr>
+          <w:b/>
+          <w:bCs/>
+          <w:sz w:val="30"/>
+          <w:szCs w:val="30"/>
+        </w:rPr>
+      </w:pPr>
+    </w:p>
+    <w:p>
+      <w:pPr>
+        <w:pStyle w:val="ListParagraph"/>
+        <w:numPr>
+          <w:ilvl w:val="0"/>
+          <w:numId w:val="23"/>
+        </w:numPr>
+        <w:rPr>
+          <w:b/>
+          <w:bCs/>
+          <w:sz w:val="30"/>
+          <w:szCs w:val="30"/>
+        </w:rPr>
+      </w:pPr>
+      <w:r>
+        <w:rPr>
+          <w:b/>
+          <w:bCs/>
+          <w:sz w:val="30"/>
+          <w:szCs w:val="30"/>
+        </w:rPr>
+        <w:t>Virtual DOM</w:t>
+      </w:r>
+    </w:p>
+    <w:p>
+      <w:pPr>
+        <w:pStyle w:val="ListParagraph"/>
+        <w:ind w:firstLine="720"/>
+        <w:jc w:val="both"/>
+        <w:rPr>
+          <w:sz w:val="24"/>
+          <w:szCs w:val="24"/>
+        </w:rPr>
+      </w:pPr>
+      <w:r>
+        <w:rPr>
+          <w:sz w:val="24"/>
+          <w:szCs w:val="24"/>
+        </w:rPr>
+        <w:t>React uses a virtual DOM ( Document Object Model ). That means React does not directly modify the actual DOM. React updates the virtual representation of the DOM and only re-render when necessary which results in faster rendering.</w:t>
+      </w:r>
+    </w:p>
+    <w:p>
+      <w:pPr>
+        <w:pStyle w:val="ListParagraph"/>
+        <w:rPr>
+          <w:b/>
+          <w:bCs/>
+          <w:sz w:val="30"/>
+          <w:szCs w:val="30"/>
+        </w:rPr>
+      </w:pPr>
+    </w:p>
+    <w:p>
+      <w:pPr>
+        <w:pStyle w:val="ListParagraph"/>
+        <w:numPr>
+          <w:ilvl w:val="0"/>
+          <w:numId w:val="23"/>
+        </w:numPr>
+        <w:rPr>
+          <w:b/>
+          <w:bCs/>
+          <w:sz w:val="30"/>
+          <w:szCs w:val="30"/>
+        </w:rPr>
+      </w:pPr>
+      <w:r>
+        <w:rPr>
+          <w:b/>
+          <w:bCs/>
+          <w:sz w:val="30"/>
+          <w:szCs w:val="30"/>
+        </w:rPr>
+        <w:t>Unidirectional Data Flow</w:t>
+      </w:r>
+    </w:p>
+    <w:p>
+      <w:pPr>
+        <w:pStyle w:val="ListParagraph"/>
+        <w:ind w:firstLine="720"/>
+        <w:jc w:val="both"/>
+        <w:rPr>
+          <w:sz w:val="24"/>
+          <w:szCs w:val="24"/>
+        </w:rPr>
+      </w:pPr>
+      <w:r>
+        <w:rPr>
+          <w:sz w:val="24"/>
+          <w:szCs w:val="24"/>
+        </w:rPr>
+        <w:t xml:space="preserve">React enforces a one-way data binding that will make developers understand the data changes that affect the application’s state and UI easier. </w:t>
+      </w:r>
+    </w:p>
+    <w:p>
+      <w:pPr>
+        <w:ind w:left="720"/>
+        <w:rPr>
+          <w:b/>
+          <w:bCs/>
+          <w:sz w:val="30"/>
+          <w:szCs w:val="30"/>
+        </w:rPr>
+      </w:pPr>
+    </w:p>
+    <w:p>
+      <w:pPr>
+        <w:pStyle w:val="ListParagraph"/>
+        <w:numPr>
+          <w:ilvl w:val="0"/>
+          <w:numId w:val="23"/>
+        </w:numPr>
+        <w:rPr>
+          <w:b/>
+          <w:bCs/>
+          <w:sz w:val="30"/>
+          <w:szCs w:val="30"/>
+        </w:rPr>
+      </w:pPr>
+      <w:r>
+        <w:rPr>
+          <w:b/>
+          <w:bCs/>
+          <w:sz w:val="30"/>
+          <w:szCs w:val="30"/>
+        </w:rPr>
+        <w:t>JSX</w:t>
+      </w:r>
+    </w:p>
+    <w:p>
+      <w:pPr>
+        <w:pStyle w:val="ListParagraph"/>
+        <w:ind w:firstLine="720"/>
+        <w:jc w:val="both"/>
+        <w:rPr>
+          <w:sz w:val="24"/>
+          <w:szCs w:val="24"/>
+        </w:rPr>
+      </w:pPr>
+      <w:r>
+        <w:rPr>
+          <w:sz w:val="24"/>
+          <w:szCs w:val="24"/>
+        </w:rPr>
+        <w:t>React use JSX file which allows developers to write a HTML-like code within the javascript. This allows developers to express component hierarchy and provides a clear visualization of the UI structure.</w:t>
+      </w:r>
+    </w:p>
+    <w:p>
+      <w:pPr>
+        <w:pStyle w:val="ListParagraph"/>
+        <w:rPr>
+          <w:b/>
+          <w:bCs/>
+          <w:sz w:val="30"/>
+          <w:szCs w:val="30"/>
+        </w:rPr>
+      </w:pPr>
+    </w:p>
+    <w:p>
+      <w:pPr>
+        <w:pStyle w:val="ListParagraph"/>
+        <w:numPr>
+          <w:ilvl w:val="0"/>
+          <w:numId w:val="23"/>
+        </w:numPr>
+        <w:rPr>
+          <w:b/>
+          <w:bCs/>
+          <w:sz w:val="30"/>
+          <w:szCs w:val="30"/>
+        </w:rPr>
+      </w:pPr>
+      <w:r>
+        <w:rPr>
+          <w:b/>
+          <w:bCs/>
+          <w:sz w:val="30"/>
+          <w:szCs w:val="30"/>
+        </w:rPr>
+        <w:t>Compatibility to Other Libraries</w:t>
+      </w:r>
+    </w:p>
+    <w:p>
+      <w:pPr>
+        <w:pStyle w:val="ListParagraph"/>
+        <w:ind w:firstLine="720"/>
+        <w:jc w:val="both"/>
+        <w:rPr>
+          <w:sz w:val="24"/>
+          <w:szCs w:val="24"/>
+        </w:rPr>
+      </w:pPr>
+      <w:r>
+        <w:rPr>
+          <w:sz w:val="24"/>
+          <w:szCs w:val="24"/>
+        </w:rPr>
+        <w:t>React can be easily be integrated with other frontend library such as Bootstrap and Tailwind, allowing developers to create a frontend application according to libraries that they know better.</w:t>
+      </w:r>
+    </w:p>
+    <w:p>
+      <w:pPr>
+        <w:ind w:left="720"/>
+        <w:rPr>
+          <w:b/>
+          <w:bCs/>
+          <w:sz w:val="30"/>
+          <w:szCs w:val="30"/>
+        </w:rPr>
+      </w:pPr>
+    </w:p>
+    <w:p>
+      <w:pPr>
+        <w:rPr>
+          <w:b/>
+          <w:bCs/>
+          <w:sz w:val="30"/>
+          <w:szCs w:val="30"/>
+        </w:rPr>
+      </w:pPr>
+    </w:p>
+    <w:p>
+      <w:pPr>
+        <w:rPr>
+          <w:b/>
+          <w:bCs/>
+          <w:sz w:val="30"/>
+          <w:szCs w:val="30"/>
+        </w:rPr>
+      </w:pPr>
+    </w:p>
+    <w:p>
+      <w:pPr>
+        <w:rPr>
+          <w:b/>
+          <w:bCs/>
+          <w:sz w:val="30"/>
+          <w:szCs w:val="30"/>
+        </w:rPr>
+      </w:pPr>
+    </w:p>
+    <w:p>
+      <w:pPr>
+        <w:pStyle w:val="Heading1"/>
+        <w:rPr>
+          <w:rFonts w:cs="Arial"/>
+        </w:rPr>
+      </w:pPr>
+    </w:p>
+    <w:p>
+      <w:pPr>
+        <w:pStyle w:val="Heading1"/>
+        <w:rPr>
+          <w:rFonts w:cs="Arial"/>
+        </w:rPr>
+      </w:pPr>
+      <w:r>
+        <w:rPr>
+          <w:rFonts w:cs="Arial"/>
+        </w:rPr>
+        <w:t>MySQL</w:t>
+      </w:r>
+    </w:p>
+    <w:p>
+      <w:pPr>
+        <w:pStyle w:val="Heading2"/>
+        <w:rPr>
+          <w:rFonts w:cs="Arial"/>
+        </w:rPr>
+      </w:pPr>
+    </w:p>
+    <w:p>
+      <w:pPr>
+        <w:pStyle w:val="Heading2"/>
+        <w:rPr>
+          <w:rFonts w:cs="Arial"/>
+        </w:rPr>
+      </w:pPr>
+      <w:r>
+        <w:rPr>
+          <w:rFonts w:cs="Arial"/>
+        </w:rPr>
+        <w:t>What is MySQL?</w:t>
+      </w:r>
+    </w:p>
+    <w:p/>
+    <w:p>
+      <w:pPr>
+        <w:ind w:firstLine="708"/>
+        <w:jc w:val="both"/>
+        <w:rPr>
+          <w:rFonts w:cs="Segoe UI"/>
+          <w:shd w:val="clear" w:color="auto" w:fill="F7F7F8"/>
+        </w:rPr>
+      </w:pPr>
+      <w:r>
+        <w:rPr>
+          <w:rFonts w:cs="Segoe UI"/>
+          <w:shd w:val="clear" w:color="auto" w:fill="F7F7F8"/>
+        </w:rPr>
+        <w:t>MySQL is an open-source relational database management system (RDBMS) that is widely used for managing and organizing data. It is part of the MySQL relational database software stack often referred to as LAMP (Linux, Apache, MySQL, PHP/Python/Perl). MySQL is developed, distributed, and supported by Oracle Corporation.</w:t>
+      </w:r>
+    </w:p>
+    <w:p>
+      <w:pPr>
+        <w:ind w:firstLine="708"/>
+        <w:rPr>
+          <w:rFonts w:cs="Arial"/>
+          <w:b/>
+          <w:bCs/>
+          <w:sz w:val="22"/>
+          <w:szCs w:val="22"/>
+          <w:lang w:val="en-GB"/>
+        </w:rPr>
+      </w:pPr>
+    </w:p>
+    <w:p>
+      <w:pPr>
+        <w:pStyle w:val="Heading2"/>
+        <w:rPr>
+          <w:rFonts w:cs="Arial"/>
+        </w:rPr>
+      </w:pPr>
+      <w:r>
+        <w:rPr>
+          <w:rFonts w:cs="Arial"/>
+        </w:rPr>
+        <w:t xml:space="preserve">Why using </w:t>
+      </w:r>
+      <w:r>
+        <w:rPr>
+          <w:rFonts w:cs="Arial"/>
+        </w:rPr>
+        <w:t>MyS</w:t>
+      </w:r>
+      <w:r>
+        <w:rPr>
+          <w:rFonts w:cs="Arial"/>
+        </w:rPr>
+        <w:t>QL</w:t>
+      </w:r>
+      <w:r>
+        <w:rPr>
+          <w:rFonts w:cs="Arial"/>
+        </w:rPr>
+        <w:t>?</w:t>
+      </w:r>
+    </w:p>
+    <w:p/>
+    <w:p>
+      <w:pPr>
+        <w:pStyle w:val="ListParagraph"/>
+        <w:numPr>
+          <w:ilvl w:val="0"/>
+          <w:numId w:val="21"/>
+        </w:numPr>
+        <w:rPr>
+          <w:b/>
+          <w:bCs/>
+          <w:sz w:val="30"/>
+          <w:szCs w:val="30"/>
+        </w:rPr>
+      </w:pPr>
+      <w:r>
+        <w:rPr>
+          <w:b/>
+          <w:bCs/>
+          <w:sz w:val="30"/>
+          <w:szCs w:val="30"/>
+        </w:rPr>
+        <w:t>Relational Database Management System (RDBMS)</w:t>
+      </w:r>
+    </w:p>
+    <w:p>
+      <w:pPr>
+        <w:pStyle w:val="ListParagraph"/>
+        <w:ind w:firstLine="720"/>
+        <w:jc w:val="both"/>
+        <w:rPr>
+          <w:sz w:val="24"/>
+          <w:szCs w:val="24"/>
+        </w:rPr>
+      </w:pPr>
+      <w:r>
+        <w:rPr>
+          <w:sz w:val="24"/>
+          <w:szCs w:val="24"/>
+        </w:rPr>
+        <w:t>MySQL is a Relational Database Management System which allows storing data in the form of tables with rows and columns. It is simplified and more suitable form for the Huister Web Application since it doesn’t store data with a lot of types.</w:t>
+      </w:r>
+    </w:p>
+    <w:p>
+      <w:pPr>
+        <w:pStyle w:val="ListParagraph"/>
+        <w:rPr>
+          <w:b/>
+          <w:bCs/>
+          <w:sz w:val="24"/>
+          <w:szCs w:val="24"/>
+        </w:rPr>
+      </w:pPr>
+    </w:p>
+    <w:p>
+      <w:pPr>
+        <w:pStyle w:val="ListParagraph"/>
+        <w:numPr>
+          <w:ilvl w:val="0"/>
+          <w:numId w:val="21"/>
+        </w:numPr>
+        <w:rPr>
+          <w:b/>
+          <w:bCs/>
+          <w:sz w:val="30"/>
+          <w:szCs w:val="30"/>
+        </w:rPr>
+      </w:pPr>
+      <w:r>
+        <w:rPr>
+          <w:b/>
+          <w:bCs/>
+          <w:sz w:val="30"/>
+          <w:szCs w:val="30"/>
+        </w:rPr>
+        <w:t>Scalability</w:t>
+      </w:r>
+    </w:p>
+    <w:p>
+      <w:pPr>
+        <w:pStyle w:val="ListParagraph"/>
+        <w:ind w:firstLine="720"/>
+        <w:jc w:val="both"/>
+        <w:rPr>
+          <w:sz w:val="24"/>
+          <w:szCs w:val="24"/>
+        </w:rPr>
+      </w:pPr>
+      <w:r>
+        <w:rPr>
+          <w:sz w:val="24"/>
+          <w:szCs w:val="24"/>
+        </w:rPr>
+        <w:t xml:space="preserve">MySQL is </w:t>
+      </w:r>
+      <w:r>
+        <w:rPr>
+          <w:sz w:val="24"/>
+          <w:szCs w:val="24"/>
+        </w:rPr>
+        <w:t xml:space="preserve">scalable and has the ability to handle large amount of datasets and huge traffic. It also support data replications across servers, load balancing, etc. </w:t>
+      </w:r>
+    </w:p>
+    <w:p>
+      <w:pPr>
+        <w:pStyle w:val="ListParagraph"/>
+        <w:rPr>
+          <w:b/>
+          <w:bCs/>
+          <w:sz w:val="30"/>
+          <w:szCs w:val="30"/>
+        </w:rPr>
+      </w:pPr>
+    </w:p>
+    <w:p>
+      <w:pPr>
+        <w:pStyle w:val="ListParagraph"/>
+        <w:numPr>
+          <w:ilvl w:val="0"/>
+          <w:numId w:val="21"/>
+        </w:numPr>
+        <w:rPr>
+          <w:b/>
+          <w:bCs/>
+          <w:sz w:val="30"/>
+          <w:szCs w:val="30"/>
+        </w:rPr>
+      </w:pPr>
+      <w:r>
+        <w:rPr>
+          <w:b/>
+          <w:bCs/>
+          <w:sz w:val="30"/>
+          <w:szCs w:val="30"/>
+        </w:rPr>
+        <w:t>Ease of Use</w:t>
+      </w:r>
+    </w:p>
+    <w:p>
+      <w:pPr>
+        <w:pStyle w:val="ListParagraph"/>
+        <w:ind w:firstLine="720"/>
+        <w:jc w:val="both"/>
+        <w:rPr>
+          <w:sz w:val="24"/>
+          <w:szCs w:val="24"/>
+        </w:rPr>
+      </w:pPr>
+      <w:r>
+        <w:rPr>
+          <w:sz w:val="24"/>
+          <w:szCs w:val="24"/>
+        </w:rPr>
+        <w:t xml:space="preserve">MySQL is </w:t>
+      </w:r>
+      <w:r>
+        <w:rPr>
+          <w:sz w:val="24"/>
+          <w:szCs w:val="24"/>
+        </w:rPr>
+        <w:t>easy to setup and use. MySQL provides developers a standard SQL interface so developers and database administrators can easily familiarize themselves with the database as long as they are experienced with relational database.</w:t>
+      </w:r>
+    </w:p>
+    <w:p>
+      <w:pPr>
+        <w:pStyle w:val="ListParagraph"/>
+        <w:rPr>
+          <w:b/>
+          <w:bCs/>
+          <w:sz w:val="30"/>
+          <w:szCs w:val="30"/>
+        </w:rPr>
+      </w:pPr>
+    </w:p>
+    <w:p>
+      <w:pPr>
+        <w:pStyle w:val="ListParagraph"/>
+        <w:numPr>
+          <w:ilvl w:val="0"/>
+          <w:numId w:val="21"/>
+        </w:numPr>
+        <w:rPr>
+          <w:b/>
+          <w:bCs/>
+          <w:sz w:val="30"/>
+          <w:szCs w:val="30"/>
+        </w:rPr>
+      </w:pPr>
+      <w:r>
+        <w:rPr>
+          <w:b/>
+          <w:bCs/>
+          <w:sz w:val="30"/>
+          <w:szCs w:val="30"/>
+        </w:rPr>
+        <w:t>Transaction Support</w:t>
+      </w:r>
+    </w:p>
+    <w:p>
+      <w:pPr>
+        <w:pStyle w:val="ListParagraph"/>
+        <w:ind w:firstLine="720"/>
+        <w:jc w:val="both"/>
+        <w:rPr>
+          <w:sz w:val="24"/>
+          <w:szCs w:val="24"/>
+        </w:rPr>
+      </w:pPr>
+      <w:r>
+        <w:rPr>
+          <w:sz w:val="24"/>
+          <w:szCs w:val="24"/>
+        </w:rPr>
+        <w:t xml:space="preserve">MySQL </w:t>
+      </w:r>
+      <w:r>
+        <w:rPr>
+          <w:sz w:val="24"/>
+          <w:szCs w:val="24"/>
+        </w:rPr>
+        <w:t>has support for transaction. This ensured the consistency and integrity of the stored data. This is a great feature for Huister Application since it requires ACID ( Atomicity, Consistency, Isolation, Durability ) properties</w:t>
+      </w:r>
+    </w:p>
+    <w:p>
+      <w:pPr>
+        <w:pStyle w:val="ListParagraph"/>
+        <w:rPr>
+          <w:sz w:val="24"/>
+          <w:szCs w:val="24"/>
+        </w:rPr>
+      </w:pPr>
+    </w:p>
+    <w:p>
+      <w:pPr>
+        <w:rPr>
           <w:rFonts w:ascii="Arial" w:eastAsia="Times New Roman" w:hAnsi="Arial" w:cs="Times New Roman"/>
           <w:b/>
           <w:bCs/>
@@ -2569,14 +5359,7 @@
           <w:sz w:val="24"/>
           <w:szCs w:val="24"/>
         </w:rPr>
-        <w:t xml:space="preserve">This principle asserts that if a child class is a subtype of its parent class, it should be able to function like its parent class without causing errors in the program. Currently, this principle has </w:t>
-      </w:r>
-      <w:r>
-        <w:rPr>
-          <w:sz w:val="24"/>
-          <w:szCs w:val="24"/>
-        </w:rPr>
-        <w:t>only been applied to the error handling exception which will be sent as a response in case there is a bad request from the client that is happening in the server.</w:t>
+        <w:t>This principle asserts that if a child class is a subtype of its parent class, it should be able to function like its parent class without causing errors in the program. Currently, this principle has only been applied to the error handling exception which will be sent as a response in case there is a bad request from the client that is happening in the server.</w:t>
       </w:r>
     </w:p>
     <w:p>
@@ -2761,16 +5544,7 @@
           <w:sz w:val="30"/>
           <w:szCs w:val="30"/>
         </w:rPr>
-        <w:t>C</w:t>
-      </w:r>
-      <w:r>
-        <w:rPr>
-          <w:b/>
-          <w:bCs/>
-          <w:sz w:val="30"/>
-          <w:szCs w:val="30"/>
-        </w:rPr>
-        <w:t>ontext</w:t>
+        <w:t>Context</w:t>
       </w:r>
     </w:p>
     <w:p>
@@ -2799,10 +5573,10 @@
           <w:szCs w:val="30"/>
         </w:rPr>
         <w:drawing>
-          <wp:inline distT="0" distB="0" distL="0" distR="0" wp14:anchorId="4FC0C9AE" wp14:editId="65BCF933">
+          <wp:inline distT="0" distB="0" distL="0" distR="0" wp14:anchorId="160C22A2" wp14:editId="6A996795">
             <wp:extent cx="5943600" cy="5806440"/>
             <wp:effectExtent l="0" t="0" r="3175" b="3810"/>
-            <wp:docPr id="625303674" name="Picture 3"/>
+            <wp:docPr id="2050146654" name="Picture 2050146654"/>
             <wp:cNvGraphicFramePr>
               <a:graphicFrameLocks xmlns:a="http://schemas.openxmlformats.org/drawingml/2006/main" noChangeAspect="1"/>
             </wp:cNvGraphicFramePr>
@@ -2923,10 +5697,10 @@
           <w:noProof/>
         </w:rPr>
         <w:drawing>
-          <wp:inline distT="0" distB="0" distL="0" distR="0" wp14:anchorId="03506C09" wp14:editId="6F66DEB4">
+          <wp:inline distT="0" distB="0" distL="0" distR="0" wp14:anchorId="1A27AAF4" wp14:editId="7ED614B9">
             <wp:extent cx="5067300" cy="7879184"/>
             <wp:effectExtent l="0" t="0" r="0" b="7620"/>
-            <wp:docPr id="2030370268" name="Picture 4"/>
+            <wp:docPr id="18092782" name="Picture 18092782"/>
             <wp:cNvGraphicFramePr>
               <a:graphicFrameLocks xmlns:a="http://schemas.openxmlformats.org/drawingml/2006/main" noChangeAspect="1"/>
             </wp:cNvGraphicFramePr>
@@ -3003,7 +5777,7 @@
           <w:sz w:val="30"/>
           <w:szCs w:val="30"/>
         </w:rPr>
-        <w:t>Components</w:t>
+        <w:t>Components – Frontend</w:t>
       </w:r>
     </w:p>
     <w:p>
@@ -3015,24 +5789,116 @@
           <w:szCs w:val="30"/>
         </w:rPr>
       </w:pPr>
-    </w:p>
-    <w:p>
-      <w:pPr>
-        <w:ind w:left="-90"/>
-        <w:rPr>
-          <w:sz w:val="30"/>
-          <w:szCs w:val="30"/>
-        </w:rPr>
-      </w:pPr>
       <w:r>
         <w:rPr>
           <w:noProof/>
+          <w:sz w:val="30"/>
+          <w:szCs w:val="30"/>
         </w:rPr>
         <w:drawing>
-          <wp:inline distT="0" distB="0" distL="0" distR="0" wp14:anchorId="0A1E35B7" wp14:editId="525B4F73">
+          <wp:inline distT="0" distB="0" distL="0" distR="0" wp14:anchorId="75E60559" wp14:editId="14682930">
+            <wp:extent cx="8049756" cy="5063778"/>
+            <wp:effectExtent l="6985" t="0" r="0" b="0"/>
+            <wp:docPr id="1659748413" name="Picture 1659748413"/>
+            <wp:cNvGraphicFramePr>
+              <a:graphicFrameLocks xmlns:a="http://schemas.openxmlformats.org/drawingml/2006/main" noChangeAspect="1"/>
+            </wp:cNvGraphicFramePr>
+            <a:graphic xmlns:a="http://schemas.openxmlformats.org/drawingml/2006/main">
+              <a:graphicData uri="http://schemas.openxmlformats.org/drawingml/2006/picture">
+                <pic:pic xmlns:pic="http://schemas.openxmlformats.org/drawingml/2006/picture">
+                  <pic:nvPicPr>
+                    <pic:cNvPr id="779542825" name="Picture 779542825"/>
+                    <pic:cNvPicPr/>
+                  </pic:nvPicPr>
+                  <pic:blipFill>
+                    <a:blip r:embed="rId15">
+                      <a:extLst>
+                        <a:ext uri="{28A0092B-C50C-407E-A947-70E740481C1C}">
+                          <a14:useLocalDpi xmlns:a14="http://schemas.microsoft.com/office/drawing/2010/main" val="0"/>
+                        </a:ext>
+                      </a:extLst>
+                    </a:blip>
+                    <a:stretch>
+                      <a:fillRect/>
+                    </a:stretch>
+                  </pic:blipFill>
+                  <pic:spPr>
+                    <a:xfrm rot="5400000">
+                      <a:off x="0" y="0"/>
+                      <a:ext cx="8068005" cy="5075258"/>
+                    </a:xfrm>
+                    <a:prstGeom prst="rect">
+                      <a:avLst/>
+                    </a:prstGeom>
+                  </pic:spPr>
+                </pic:pic>
+              </a:graphicData>
+            </a:graphic>
+          </wp:inline>
+        </w:drawing>
+      </w:r>
+    </w:p>
+    <w:p>
+      <w:pPr>
+        <w:pStyle w:val="ListParagraph"/>
+        <w:ind w:left="1080"/>
+        <w:rPr>
+          <w:sz w:val="30"/>
+          <w:szCs w:val="30"/>
+        </w:rPr>
+      </w:pPr>
+    </w:p>
+    <w:p>
+      <w:pPr>
+        <w:pStyle w:val="ListParagraph"/>
+        <w:numPr>
+          <w:ilvl w:val="0"/>
+          <w:numId w:val="20"/>
+        </w:numPr>
+        <w:rPr>
+          <w:sz w:val="30"/>
+          <w:szCs w:val="30"/>
+        </w:rPr>
+      </w:pPr>
+      <w:r>
+        <w:rPr>
+          <w:b/>
+          <w:bCs/>
+          <w:sz w:val="30"/>
+          <w:szCs w:val="30"/>
+        </w:rPr>
+        <w:lastRenderedPageBreak/>
+        <w:t>Components – Backend</w:t>
+      </w:r>
+    </w:p>
+    <w:p>
+      <w:pPr>
+        <w:pStyle w:val="ListParagraph"/>
+        <w:ind w:left="1080"/>
+        <w:rPr>
+          <w:sz w:val="30"/>
+          <w:szCs w:val="30"/>
+        </w:rPr>
+      </w:pPr>
+    </w:p>
+    <w:p>
+      <w:pPr>
+        <w:pStyle w:val="ListParagraph"/>
+        <w:ind w:left="0"/>
+        <w:rPr>
+          <w:sz w:val="30"/>
+          <w:szCs w:val="30"/>
+        </w:rPr>
+      </w:pPr>
+      <w:r>
+        <w:rPr>
+          <w:noProof/>
+        </w:rPr>
+        <w:drawing>
+          <wp:inline distT="0" distB="0" distL="0" distR="0" wp14:anchorId="7B00C1AB" wp14:editId="6712B5E7">
             <wp:extent cx="5943600" cy="7317740"/>
             <wp:effectExtent l="0" t="0" r="0" b="0"/>
-            <wp:docPr id="423312844" name="Picture 5"/>
+            <wp:docPr id="273544907" name="Picture 273544907"/>
             <wp:cNvGraphicFramePr>
               <a:graphicFrameLocks xmlns:a="http://schemas.openxmlformats.org/drawingml/2006/main" noChangeAspect="1"/>
             </wp:cNvGraphicFramePr>
@@ -3044,7 +5910,7 @@
                     <pic:cNvPicPr/>
                   </pic:nvPicPr>
                   <pic:blipFill>
-                    <a:blip r:embed="rId15">
+                    <a:blip r:embed="rId16">
                       <a:extLst>
                         <a:ext uri="{28A0092B-C50C-407E-A947-70E740481C1C}">
                           <a14:useLocalDpi xmlns:a14="http://schemas.microsoft.com/office/drawing/2010/main" val="0"/>
@@ -3071,10 +5937,647 @@
         </w:drawing>
       </w:r>
     </w:p>
+    <w:p>
+      <w:pPr>
+        <w:rPr>
+          <w:rFonts w:ascii="Arial" w:eastAsia="Times New Roman" w:hAnsi="Arial" w:cs="Times New Roman"/>
+          <w:sz w:val="30"/>
+          <w:szCs w:val="30"/>
+          <w:lang w:val="nl-NL"/>
+        </w:rPr>
+      </w:pPr>
+      <w:r>
+        <w:rPr>
+          <w:sz w:val="30"/>
+          <w:szCs w:val="30"/>
+        </w:rPr>
+        <w:br w:type="page"/>
+      </w:r>
+    </w:p>
+    <w:p>
+      <w:pPr>
+        <w:pStyle w:val="ListParagraph"/>
+        <w:ind w:left="0"/>
+        <w:rPr>
+          <w:sz w:val="30"/>
+          <w:szCs w:val="30"/>
+        </w:rPr>
+      </w:pPr>
+    </w:p>
+    <w:p>
+      <w:pPr>
+        <w:pStyle w:val="ListParagraph"/>
+        <w:numPr>
+          <w:ilvl w:val="0"/>
+          <w:numId w:val="20"/>
+        </w:numPr>
+        <w:ind w:left="720"/>
+        <w:rPr>
+          <w:sz w:val="30"/>
+          <w:szCs w:val="30"/>
+        </w:rPr>
+      </w:pPr>
+      <w:r>
+        <w:rPr>
+          <w:b/>
+          <w:bCs/>
+          <w:sz w:val="30"/>
+          <w:szCs w:val="30"/>
+        </w:rPr>
+        <w:t>Components – Database</w:t>
+      </w:r>
+      <w:r>
+        <w:rPr>
+          <w:noProof/>
+          <w:sz w:val="30"/>
+          <w:szCs w:val="30"/>
+        </w:rPr>
+        <w:drawing>
+          <wp:inline distT="0" distB="0" distL="0" distR="0" wp14:anchorId="53D957A0" wp14:editId="540386DE">
+            <wp:extent cx="4012005" cy="6459400"/>
+            <wp:effectExtent l="0" t="0" r="7620" b="0"/>
+            <wp:docPr id="1601882568" name="Picture 1601882568"/>
+            <wp:cNvGraphicFramePr>
+              <a:graphicFrameLocks xmlns:a="http://schemas.openxmlformats.org/drawingml/2006/main" noChangeAspect="1"/>
+            </wp:cNvGraphicFramePr>
+            <a:graphic xmlns:a="http://schemas.openxmlformats.org/drawingml/2006/main">
+              <a:graphicData uri="http://schemas.openxmlformats.org/drawingml/2006/picture">
+                <pic:pic xmlns:pic="http://schemas.openxmlformats.org/drawingml/2006/picture">
+                  <pic:nvPicPr>
+                    <pic:cNvPr id="1546399215" name="Picture 1546399215"/>
+                    <pic:cNvPicPr/>
+                  </pic:nvPicPr>
+                  <pic:blipFill>
+                    <a:blip r:embed="rId17">
+                      <a:extLst>
+                        <a:ext uri="{28A0092B-C50C-407E-A947-70E740481C1C}">
+                          <a14:useLocalDpi xmlns:a14="http://schemas.microsoft.com/office/drawing/2010/main" val="0"/>
+                        </a:ext>
+                      </a:extLst>
+                    </a:blip>
+                    <a:stretch>
+                      <a:fillRect/>
+                    </a:stretch>
+                  </pic:blipFill>
+                  <pic:spPr>
+                    <a:xfrm>
+                      <a:off x="0" y="0"/>
+                      <a:ext cx="4018421" cy="6469730"/>
+                    </a:xfrm>
+                    <a:prstGeom prst="rect">
+                      <a:avLst/>
+                    </a:prstGeom>
+                  </pic:spPr>
+                </pic:pic>
+              </a:graphicData>
+            </a:graphic>
+          </wp:inline>
+        </w:drawing>
+      </w:r>
+    </w:p>
+    <w:p>
+      <w:pPr>
+        <w:pStyle w:val="ListParagraph"/>
+        <w:ind w:left="1080"/>
+        <w:rPr>
+          <w:sz w:val="30"/>
+          <w:szCs w:val="30"/>
+        </w:rPr>
+      </w:pPr>
+    </w:p>
+    <w:p>
+      <w:pPr>
+        <w:ind w:left="90"/>
+        <w:rPr>
+          <w:sz w:val="30"/>
+          <w:szCs w:val="30"/>
+        </w:rPr>
+      </w:pPr>
+    </w:p>
+    <w:p>
+      <w:pPr>
+        <w:rPr>
+          <w:rFonts w:ascii="Arial" w:eastAsia="Times New Roman" w:hAnsi="Arial" w:cs="Times New Roman"/>
+          <w:sz w:val="30"/>
+          <w:szCs w:val="30"/>
+          <w:lang w:val="nl-NL"/>
+        </w:rPr>
+      </w:pPr>
+      <w:r>
+        <w:rPr>
+          <w:sz w:val="30"/>
+          <w:szCs w:val="30"/>
+        </w:rPr>
+        <w:br w:type="page"/>
+      </w:r>
+    </w:p>
+    <w:p>
+      <w:pPr>
+        <w:pStyle w:val="ListParagraph"/>
+        <w:ind w:left="1080"/>
+        <w:rPr>
+          <w:sz w:val="30"/>
+          <w:szCs w:val="30"/>
+        </w:rPr>
+      </w:pPr>
+    </w:p>
+    <w:p>
+      <w:pPr>
+        <w:pStyle w:val="ListParagraph"/>
+        <w:numPr>
+          <w:ilvl w:val="0"/>
+          <w:numId w:val="20"/>
+        </w:numPr>
+        <w:rPr>
+          <w:sz w:val="30"/>
+          <w:szCs w:val="30"/>
+        </w:rPr>
+      </w:pPr>
+      <w:r>
+        <w:rPr>
+          <w:b/>
+          <w:bCs/>
+          <w:sz w:val="30"/>
+          <w:szCs w:val="30"/>
+        </w:rPr>
+        <w:t>Code</w:t>
+      </w:r>
+    </w:p>
+    <w:p>
+      <w:pPr>
+        <w:pStyle w:val="ListParagraph"/>
+        <w:numPr>
+          <w:ilvl w:val="1"/>
+          <w:numId w:val="20"/>
+        </w:numPr>
+        <w:ind w:left="1260"/>
+        <w:rPr>
+          <w:sz w:val="30"/>
+          <w:szCs w:val="30"/>
+        </w:rPr>
+      </w:pPr>
+      <w:r>
+        <w:rPr>
+          <w:b/>
+          <w:bCs/>
+          <w:sz w:val="30"/>
+          <w:szCs w:val="30"/>
+        </w:rPr>
+        <w:t>City</w:t>
+      </w:r>
+    </w:p>
+    <w:p>
+      <w:pPr>
+        <w:pStyle w:val="ListParagraph"/>
+        <w:ind w:left="1260"/>
+        <w:rPr>
+          <w:sz w:val="30"/>
+          <w:szCs w:val="30"/>
+        </w:rPr>
+      </w:pPr>
+    </w:p>
+    <w:p>
+      <w:pPr>
+        <w:rPr>
+          <w:sz w:val="30"/>
+          <w:szCs w:val="30"/>
+        </w:rPr>
+      </w:pPr>
+      <w:r>
+        <w:rPr>
+          <w:noProof/>
+          <w:sz w:val="30"/>
+          <w:szCs w:val="30"/>
+        </w:rPr>
+        <w:drawing>
+          <wp:inline distT="0" distB="0" distL="0" distR="0" wp14:anchorId="2659C226" wp14:editId="5C79FAED">
+            <wp:extent cx="5943600" cy="3084195"/>
+            <wp:effectExtent l="0" t="0" r="0" b="1905"/>
+            <wp:docPr id="199152298" name="Picture 199152298"/>
+            <wp:cNvGraphicFramePr>
+              <a:graphicFrameLocks xmlns:a="http://schemas.openxmlformats.org/drawingml/2006/main" noChangeAspect="1"/>
+            </wp:cNvGraphicFramePr>
+            <a:graphic xmlns:a="http://schemas.openxmlformats.org/drawingml/2006/main">
+              <a:graphicData uri="http://schemas.openxmlformats.org/drawingml/2006/picture">
+                <pic:pic xmlns:pic="http://schemas.openxmlformats.org/drawingml/2006/picture">
+                  <pic:nvPicPr>
+                    <pic:cNvPr id="1981867603" name="Picture 1981867603"/>
+                    <pic:cNvPicPr/>
+                  </pic:nvPicPr>
+                  <pic:blipFill>
+                    <a:blip r:embed="rId18">
+                      <a:extLst>
+                        <a:ext uri="{28A0092B-C50C-407E-A947-70E740481C1C}">
+                          <a14:useLocalDpi xmlns:a14="http://schemas.microsoft.com/office/drawing/2010/main" val="0"/>
+                        </a:ext>
+                      </a:extLst>
+                    </a:blip>
+                    <a:stretch>
+                      <a:fillRect/>
+                    </a:stretch>
+                  </pic:blipFill>
+                  <pic:spPr>
+                    <a:xfrm>
+                      <a:off x="0" y="0"/>
+                      <a:ext cx="5943600" cy="3084195"/>
+                    </a:xfrm>
+                    <a:prstGeom prst="rect">
+                      <a:avLst/>
+                    </a:prstGeom>
+                  </pic:spPr>
+                </pic:pic>
+              </a:graphicData>
+            </a:graphic>
+          </wp:inline>
+        </w:drawing>
+      </w:r>
+    </w:p>
+    <w:p>
+      <w:pPr>
+        <w:pStyle w:val="ListParagraph"/>
+        <w:ind w:left="1260"/>
+        <w:rPr>
+          <w:sz w:val="30"/>
+          <w:szCs w:val="30"/>
+        </w:rPr>
+      </w:pPr>
+    </w:p>
+    <w:p>
+      <w:pPr>
+        <w:pStyle w:val="ListParagraph"/>
+        <w:numPr>
+          <w:ilvl w:val="1"/>
+          <w:numId w:val="20"/>
+        </w:numPr>
+        <w:ind w:left="1260"/>
+        <w:rPr>
+          <w:sz w:val="30"/>
+          <w:szCs w:val="30"/>
+        </w:rPr>
+      </w:pPr>
+      <w:r>
+        <w:rPr>
+          <w:b/>
+          <w:bCs/>
+          <w:sz w:val="30"/>
+          <w:szCs w:val="30"/>
+        </w:rPr>
+        <w:t>User</w:t>
+      </w:r>
+    </w:p>
+    <w:p>
+      <w:pPr>
+        <w:pStyle w:val="ListParagraph"/>
+        <w:ind w:left="1260"/>
+        <w:rPr>
+          <w:b/>
+          <w:bCs/>
+          <w:sz w:val="30"/>
+          <w:szCs w:val="30"/>
+        </w:rPr>
+      </w:pPr>
+    </w:p>
+    <w:p>
+      <w:pPr>
+        <w:pStyle w:val="ListParagraph"/>
+        <w:ind w:left="90"/>
+        <w:rPr>
+          <w:b/>
+          <w:bCs/>
+          <w:sz w:val="30"/>
+          <w:szCs w:val="30"/>
+        </w:rPr>
+      </w:pPr>
+      <w:r>
+        <w:rPr>
+          <w:b/>
+          <w:bCs/>
+          <w:noProof/>
+          <w:sz w:val="30"/>
+          <w:szCs w:val="30"/>
+        </w:rPr>
+        <w:drawing>
+          <wp:inline distT="0" distB="0" distL="0" distR="0" wp14:anchorId="4E9C4F1B" wp14:editId="5D93A60F">
+            <wp:extent cx="5943600" cy="3808095"/>
+            <wp:effectExtent l="0" t="0" r="0" b="1905"/>
+            <wp:docPr id="1022393529" name="Picture 1022393529"/>
+            <wp:cNvGraphicFramePr>
+              <a:graphicFrameLocks xmlns:a="http://schemas.openxmlformats.org/drawingml/2006/main" noChangeAspect="1"/>
+            </wp:cNvGraphicFramePr>
+            <a:graphic xmlns:a="http://schemas.openxmlformats.org/drawingml/2006/main">
+              <a:graphicData uri="http://schemas.openxmlformats.org/drawingml/2006/picture">
+                <pic:pic xmlns:pic="http://schemas.openxmlformats.org/drawingml/2006/picture">
+                  <pic:nvPicPr>
+                    <pic:cNvPr id="964592205" name="Picture 964592205"/>
+                    <pic:cNvPicPr/>
+                  </pic:nvPicPr>
+                  <pic:blipFill>
+                    <a:blip r:embed="rId19">
+                      <a:extLst>
+                        <a:ext uri="{28A0092B-C50C-407E-A947-70E740481C1C}">
+                          <a14:useLocalDpi xmlns:a14="http://schemas.microsoft.com/office/drawing/2010/main" val="0"/>
+                        </a:ext>
+                      </a:extLst>
+                    </a:blip>
+                    <a:stretch>
+                      <a:fillRect/>
+                    </a:stretch>
+                  </pic:blipFill>
+                  <pic:spPr>
+                    <a:xfrm>
+                      <a:off x="0" y="0"/>
+                      <a:ext cx="5943600" cy="3808095"/>
+                    </a:xfrm>
+                    <a:prstGeom prst="rect">
+                      <a:avLst/>
+                    </a:prstGeom>
+                  </pic:spPr>
+                </pic:pic>
+              </a:graphicData>
+            </a:graphic>
+          </wp:inline>
+        </w:drawing>
+      </w:r>
+    </w:p>
+    <w:p>
+      <w:pPr>
+        <w:pStyle w:val="ListParagraph"/>
+        <w:ind w:left="1260"/>
+        <w:rPr>
+          <w:sz w:val="30"/>
+          <w:szCs w:val="30"/>
+        </w:rPr>
+      </w:pPr>
+    </w:p>
+    <w:p>
+      <w:pPr>
+        <w:pStyle w:val="ListParagraph"/>
+        <w:ind w:left="1260"/>
+        <w:rPr>
+          <w:sz w:val="30"/>
+          <w:szCs w:val="30"/>
+        </w:rPr>
+      </w:pPr>
+    </w:p>
+    <w:p>
+      <w:pPr>
+        <w:pStyle w:val="ListParagraph"/>
+        <w:numPr>
+          <w:ilvl w:val="1"/>
+          <w:numId w:val="20"/>
+        </w:numPr>
+        <w:ind w:left="1260"/>
+        <w:rPr>
+          <w:sz w:val="30"/>
+          <w:szCs w:val="30"/>
+        </w:rPr>
+      </w:pPr>
+      <w:r>
+        <w:rPr>
+          <w:b/>
+          <w:bCs/>
+          <w:sz w:val="30"/>
+          <w:szCs w:val="30"/>
+        </w:rPr>
+        <w:lastRenderedPageBreak/>
+        <w:t>Property</w:t>
+      </w:r>
+    </w:p>
+    <w:p>
+      <w:pPr>
+        <w:pStyle w:val="ListParagraph"/>
+        <w:ind w:left="1260"/>
+        <w:rPr>
+          <w:b/>
+          <w:bCs/>
+          <w:sz w:val="30"/>
+          <w:szCs w:val="30"/>
+        </w:rPr>
+      </w:pPr>
+    </w:p>
+    <w:p>
+      <w:pPr>
+        <w:pStyle w:val="ListParagraph"/>
+        <w:ind w:left="-180"/>
+        <w:rPr>
+          <w:sz w:val="30"/>
+          <w:szCs w:val="30"/>
+        </w:rPr>
+      </w:pPr>
+      <w:r>
+        <w:rPr>
+          <w:noProof/>
+          <w:sz w:val="30"/>
+          <w:szCs w:val="30"/>
+        </w:rPr>
+        <w:drawing>
+          <wp:inline distT="0" distB="0" distL="0" distR="0" wp14:anchorId="045672D5" wp14:editId="037FFFA4">
+            <wp:extent cx="5943600" cy="4610100"/>
+            <wp:effectExtent l="0" t="0" r="0" b="0"/>
+            <wp:docPr id="1864964327" name="Picture 1864964327"/>
+            <wp:cNvGraphicFramePr>
+              <a:graphicFrameLocks xmlns:a="http://schemas.openxmlformats.org/drawingml/2006/main" noChangeAspect="1"/>
+            </wp:cNvGraphicFramePr>
+            <a:graphic xmlns:a="http://schemas.openxmlformats.org/drawingml/2006/main">
+              <a:graphicData uri="http://schemas.openxmlformats.org/drawingml/2006/picture">
+                <pic:pic xmlns:pic="http://schemas.openxmlformats.org/drawingml/2006/picture">
+                  <pic:nvPicPr>
+                    <pic:cNvPr id="463300308" name="Picture 463300308"/>
+                    <pic:cNvPicPr/>
+                  </pic:nvPicPr>
+                  <pic:blipFill>
+                    <a:blip r:embed="rId20">
+                      <a:extLst>
+                        <a:ext uri="{28A0092B-C50C-407E-A947-70E740481C1C}">
+                          <a14:useLocalDpi xmlns:a14="http://schemas.microsoft.com/office/drawing/2010/main" val="0"/>
+                        </a:ext>
+                      </a:extLst>
+                    </a:blip>
+                    <a:stretch>
+                      <a:fillRect/>
+                    </a:stretch>
+                  </pic:blipFill>
+                  <pic:spPr>
+                    <a:xfrm>
+                      <a:off x="0" y="0"/>
+                      <a:ext cx="5943600" cy="4610100"/>
+                    </a:xfrm>
+                    <a:prstGeom prst="rect">
+                      <a:avLst/>
+                    </a:prstGeom>
+                  </pic:spPr>
+                </pic:pic>
+              </a:graphicData>
+            </a:graphic>
+          </wp:inline>
+        </w:drawing>
+      </w:r>
+    </w:p>
+    <w:p>
+      <w:pPr>
+        <w:rPr>
+          <w:rFonts w:ascii="Arial" w:eastAsia="Times New Roman" w:hAnsi="Arial" w:cs="Times New Roman"/>
+          <w:sz w:val="30"/>
+          <w:szCs w:val="30"/>
+          <w:lang w:val="nl-NL"/>
+        </w:rPr>
+      </w:pPr>
+      <w:r>
+        <w:rPr>
+          <w:sz w:val="30"/>
+          <w:szCs w:val="30"/>
+        </w:rPr>
+        <w:br w:type="page"/>
+      </w:r>
+    </w:p>
+    <w:p>
+      <w:pPr>
+        <w:pStyle w:val="ListParagraph"/>
+        <w:ind w:left="1260"/>
+        <w:rPr>
+          <w:sz w:val="30"/>
+          <w:szCs w:val="30"/>
+        </w:rPr>
+      </w:pPr>
+    </w:p>
+    <w:p>
+      <w:pPr>
+        <w:pStyle w:val="ListParagraph"/>
+        <w:numPr>
+          <w:ilvl w:val="1"/>
+          <w:numId w:val="20"/>
+        </w:numPr>
+        <w:ind w:left="1260"/>
+        <w:rPr>
+          <w:sz w:val="30"/>
+          <w:szCs w:val="30"/>
+        </w:rPr>
+      </w:pPr>
+      <w:r>
+        <w:rPr>
+          <w:b/>
+          <w:bCs/>
+          <w:sz w:val="30"/>
+          <w:szCs w:val="30"/>
+        </w:rPr>
+        <w:t>Order</w:t>
+      </w:r>
+    </w:p>
+    <w:p>
+      <w:pPr>
+        <w:pStyle w:val="ListParagraph"/>
+        <w:ind w:left="1260"/>
+        <w:rPr>
+          <w:b/>
+          <w:bCs/>
+          <w:sz w:val="30"/>
+          <w:szCs w:val="30"/>
+        </w:rPr>
+      </w:pPr>
+    </w:p>
+    <w:p>
+      <w:pPr>
+        <w:pStyle w:val="ListParagraph"/>
+        <w:ind w:left="-90"/>
+        <w:rPr>
+          <w:sz w:val="30"/>
+          <w:szCs w:val="30"/>
+        </w:rPr>
+      </w:pPr>
+      <w:r>
+        <w:rPr>
+          <w:noProof/>
+          <w:sz w:val="30"/>
+          <w:szCs w:val="30"/>
+        </w:rPr>
+        <w:drawing>
+          <wp:inline distT="0" distB="0" distL="0" distR="0" wp14:anchorId="607EFB23" wp14:editId="02754F47">
+            <wp:extent cx="5943600" cy="5727065"/>
+            <wp:effectExtent l="0" t="0" r="0" b="6985"/>
+            <wp:docPr id="1915160369" name="Picture 1915160369"/>
+            <wp:cNvGraphicFramePr>
+              <a:graphicFrameLocks xmlns:a="http://schemas.openxmlformats.org/drawingml/2006/main" noChangeAspect="1"/>
+            </wp:cNvGraphicFramePr>
+            <a:graphic xmlns:a="http://schemas.openxmlformats.org/drawingml/2006/main">
+              <a:graphicData uri="http://schemas.openxmlformats.org/drawingml/2006/picture">
+                <pic:pic xmlns:pic="http://schemas.openxmlformats.org/drawingml/2006/picture">
+                  <pic:nvPicPr>
+                    <pic:cNvPr id="1393150936" name="Picture 1393150936"/>
+                    <pic:cNvPicPr/>
+                  </pic:nvPicPr>
+                  <pic:blipFill>
+                    <a:blip r:embed="rId21">
+                      <a:extLst>
+                        <a:ext uri="{28A0092B-C50C-407E-A947-70E740481C1C}">
+                          <a14:useLocalDpi xmlns:a14="http://schemas.microsoft.com/office/drawing/2010/main" val="0"/>
+                        </a:ext>
+                      </a:extLst>
+                    </a:blip>
+                    <a:stretch>
+                      <a:fillRect/>
+                    </a:stretch>
+                  </pic:blipFill>
+                  <pic:spPr>
+                    <a:xfrm>
+                      <a:off x="0" y="0"/>
+                      <a:ext cx="5943600" cy="5727065"/>
+                    </a:xfrm>
+                    <a:prstGeom prst="rect">
+                      <a:avLst/>
+                    </a:prstGeom>
+                  </pic:spPr>
+                </pic:pic>
+              </a:graphicData>
+            </a:graphic>
+          </wp:inline>
+        </w:drawing>
+      </w:r>
+    </w:p>
+    <w:p>
+      <w:pPr>
+        <w:pStyle w:val="ListParagraph"/>
+        <w:ind w:left="0"/>
+        <w:rPr>
+          <w:sz w:val="30"/>
+          <w:szCs w:val="30"/>
+        </w:rPr>
+      </w:pPr>
+    </w:p>
+    <w:p>
+      <w:pPr>
+        <w:pStyle w:val="ListParagraph"/>
+        <w:ind w:left="-360"/>
+        <w:rPr>
+          <w:sz w:val="30"/>
+          <w:szCs w:val="30"/>
+        </w:rPr>
+      </w:pPr>
+    </w:p>
+    <w:p>
+      <w:pPr>
+        <w:rPr>
+          <w:rFonts w:ascii="Arial" w:eastAsia="Times New Roman" w:hAnsi="Arial" w:cs="Times New Roman"/>
+          <w:b/>
+          <w:bCs/>
+          <w:sz w:val="30"/>
+          <w:szCs w:val="30"/>
+          <w:lang w:val="nl-NL"/>
+        </w:rPr>
+      </w:pPr>
+    </w:p>
+    <w:p>
+      <w:pPr>
+        <w:ind w:left="-90"/>
+        <w:rPr>
+          <w:sz w:val="30"/>
+          <w:szCs w:val="30"/>
+        </w:rPr>
+      </w:pPr>
+    </w:p>
     <w:sectPr>
-      <w:headerReference w:type="default" r:id="rId16"/>
-      <w:footerReference w:type="even" r:id="rId17"/>
-      <w:footerReference w:type="default" r:id="rId18"/>
+      <w:headerReference w:type="default" r:id="rId22"/>
+      <w:footerReference w:type="even" r:id="rId23"/>
+      <w:footerReference w:type="default" r:id="rId24"/>
       <w:pgSz w:w="12240" w:h="15840" w:code="1"/>
       <w:pgMar w:top="720" w:right="1440" w:bottom="720" w:left="1440" w:header="709" w:footer="709" w:gutter="0"/>
       <w:cols w:space="708"/>
@@ -3312,7 +6815,7 @@
         </mc:Choice>
         <mc:Fallback>
           <w:pict>
-            <v:rect w14:anchorId="2E62F55D" id="Rectangle 5" o:spid="_x0000_s1026" alt="&quot;&quot;" style="width:391.4pt;height:3.6pt;flip:y;visibility:visible;mso-wrap-style:square;mso-left-percent:-10001;mso-top-percent:-10001;mso-position-horizontal:absolute;mso-position-horizontal-relative:char;mso-position-vertical:absolute;mso-position-vertical-relative:line;mso-left-percent:-10001;mso-top-percent:-10001;v-text-anchor:middle" o:gfxdata="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" fillcolor="#e2b80f [3204]" stroked="f" strokeweight="2pt">
+            <v:rect w14:anchorId="0E1DAC30" id="Rectangle 5" o:spid="_x0000_s1026" alt="&quot;&quot;" style="width:391.4pt;height:3.6pt;flip:y;visibility:visible;mso-wrap-style:square;mso-left-percent:-10001;mso-top-percent:-10001;mso-position-horizontal:absolute;mso-position-horizontal-relative:char;mso-position-vertical:absolute;mso-position-vertical-relative:line;mso-left-percent:-10001;mso-top-percent:-10001;v-text-anchor:middle" o:gfxdata="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" fillcolor="#e2b80f [3204]" stroked="f" strokeweight="2pt">
               <v:stroke miterlimit="4"/>
               <v:textbox inset="3pt,3pt,3pt,3pt"/>
               <w10:anchorlock/>
@@ -3334,6 +6837,95 @@
 <file path=word/numbering.xml><?xml version="1.0" encoding="utf-8"?>
 <w:numbering xmlns:wpc="http://schemas.microsoft.com/office/word/2010/wordprocessingCanvas" xmlns:cx="http://schemas.microsoft.com/office/drawing/2014/chartex" xmlns:cx1="http://schemas.microsoft.com/office/drawing/2015/9/8/chartex" xmlns:cx2="http://schemas.microsoft.com/office/drawing/2015/10/21/chartex" xmlns:cx3="http://schemas.microsoft.com/office/drawing/2016/5/9/chartex" xmlns:cx4="http://schemas.microsoft.com/office/drawing/2016/5/10/chartex" xmlns:cx5="http://schemas.microsoft.com/office/drawing/2016/5/11/chartex" xmlns:cx6="http://schemas.microsoft.com/office/drawing/2016/5/12/chartex" xmlns:cx7="http://schemas.microsoft.com/office/drawing/2016/5/13/chartex" xmlns:cx8="http://schemas.microsoft.com/office/drawing/2016/5/14/chartex" xmlns:mc="http://schemas.openxmlformats.org/markup-compatibility/2006" xmlns:aink="http://schemas.microsoft.com/office/drawing/2016/ink" xmlns:am3d="http://schemas.microsoft.com/office/drawing/2017/model3d" xmlns:o="urn:schemas-microsoft-com:office:office" xmlns:oel="http://schemas.microsoft.com/office/2019/extlst" xmlns:r="http://schemas.openxmlformats.org/officeDocument/2006/relationships" xmlns:m="http://schemas.openxmlformats.org/officeDocument/2006/math" xmlns:v="urn:schemas-microsoft-com:vml" xmlns:wp14="http://schemas.microsoft.com/office/word/2010/wordprocessingDrawing" xmlns:wp="http://schemas.openxmlformats.org/drawingml/2006/wordprocessingDrawing" xmlns:w10="urn:schemas-microsoft-com:office:word" xmlns:w="http://schemas.openxmlformats.org/wordprocessingml/2006/main" xmlns:w14="http://schemas.microsoft.com/office/word/2010/wordml" xmlns:w15="http://schemas.microsoft.com/office/word/2012/wordml" xmlns:w16cex="http://schemas.microsoft.com/office/word/2018/wordml/cex" xmlns:w16cid="http://schemas.microsoft.com/office/word/2016/wordml/cid" xmlns:w16="http://schemas.microsoft.com/office/word/2018/wordml" xmlns:w16sdtdh="http://schemas.microsoft.com/office/word/2020/wordml/sdtdatahash" xmlns:w16se="http://schemas.microsoft.com/office/word/2015/wordml/symex" xmlns:wpg="http://schemas.microsoft.com/office/word/2010/wordprocessingGroup" xmlns:wpi="http://schemas.microsoft.com/office/word/2010/wordprocessingInk" xmlns:wne="http://schemas.microsoft.com/office/word/2006/wordml" xmlns:wps="http://schemas.microsoft.com/office/word/2010/wordprocessingShape" mc:Ignorable="w14 w15 w16se w16cid w16 w16cex w16sdtdh wp14">
   <w:abstractNum w:abstractNumId="0" w15:restartNumberingAfterBreak="0">
+    <w:nsid w:val="017A41C8"/>
+    <w:multiLevelType w:val="hybridMultilevel"/>
+    <w:tmpl w:val="45EAA1F2"/>
+    <w:lvl w:ilvl="0" w:tplc="0409000F">
+      <w:start w:val="1"/>
+      <w:numFmt w:val="decimal"/>
+      <w:lvlText w:val="%1."/>
+      <w:lvlJc w:val="left"/>
+      <w:pPr>
+        <w:ind w:left="720" w:hanging="360"/>
+      </w:pPr>
+      <w:rPr>
+        <w:rFonts w:hint="default"/>
+      </w:rPr>
+    </w:lvl>
+    <w:lvl w:ilvl="1" w:tplc="04090019" w:tentative="1">
+      <w:start w:val="1"/>
+      <w:numFmt w:val="lowerLetter"/>
+      <w:lvlText w:val="%2."/>
+      <w:lvlJc w:val="left"/>
+      <w:pPr>
+        <w:ind w:left="1440" w:hanging="360"/>
+      </w:pPr>
+    </w:lvl>
+    <w:lvl w:ilvl="2" w:tplc="0409001B" w:tentative="1">
+      <w:start w:val="1"/>
+      <w:numFmt w:val="lowerRoman"/>
+      <w:lvlText w:val="%3."/>
+      <w:lvlJc w:val="right"/>
+      <w:pPr>
+        <w:ind w:left="2160" w:hanging="180"/>
+      </w:pPr>
+    </w:lvl>
+    <w:lvl w:ilvl="3" w:tplc="0409000F" w:tentative="1">
+      <w:start w:val="1"/>
+      <w:numFmt w:val="decimal"/>
+      <w:lvlText w:val="%4."/>
+      <w:lvlJc w:val="left"/>
+      <w:pPr>
+        <w:ind w:left="2880" w:hanging="360"/>
+      </w:pPr>
+    </w:lvl>
+    <w:lvl w:ilvl="4" w:tplc="04090019" w:tentative="1">
+      <w:start w:val="1"/>
+      <w:numFmt w:val="lowerLetter"/>
+      <w:lvlText w:val="%5."/>
+      <w:lvlJc w:val="left"/>
+      <w:pPr>
+        <w:ind w:left="3600" w:hanging="360"/>
+      </w:pPr>
+    </w:lvl>
+    <w:lvl w:ilvl="5" w:tplc="0409001B" w:tentative="1">
+      <w:start w:val="1"/>
+      <w:numFmt w:val="lowerRoman"/>
+      <w:lvlText w:val="%6."/>
+      <w:lvlJc w:val="right"/>
+      <w:pPr>
+        <w:ind w:left="4320" w:hanging="180"/>
+      </w:pPr>
+    </w:lvl>
+    <w:lvl w:ilvl="6" w:tplc="0409000F" w:tentative="1">
+      <w:start w:val="1"/>
+      <w:numFmt w:val="decimal"/>
+      <w:lvlText w:val="%7."/>
+      <w:lvlJc w:val="left"/>
+      <w:pPr>
+        <w:ind w:left="5040" w:hanging="360"/>
+      </w:pPr>
+    </w:lvl>
+    <w:lvl w:ilvl="7" w:tplc="04090019" w:tentative="1">
+      <w:start w:val="1"/>
+      <w:numFmt w:val="lowerLetter"/>
+      <w:lvlText w:val="%8."/>
+      <w:lvlJc w:val="left"/>
+      <w:pPr>
+        <w:ind w:left="5760" w:hanging="360"/>
+      </w:pPr>
+    </w:lvl>
+    <w:lvl w:ilvl="8" w:tplc="0409001B" w:tentative="1">
+      <w:start w:val="1"/>
+      <w:numFmt w:val="lowerRoman"/>
+      <w:lvlText w:val="%9."/>
+      <w:lvlJc w:val="right"/>
+      <w:pPr>
+        <w:ind w:left="6480" w:hanging="180"/>
+      </w:pPr>
+    </w:lvl>
+  </w:abstractNum>
+  <w:abstractNum w:abstractNumId="1" w15:restartNumberingAfterBreak="0">
     <w:nsid w:val="0D0E0F13"/>
     <w:multiLevelType w:val="hybridMultilevel"/>
     <w:tmpl w:val="780CC670"/>
@@ -3446,7 +7038,7 @@
       </w:rPr>
     </w:lvl>
   </w:abstractNum>
-  <w:abstractNum w:abstractNumId="1" w15:restartNumberingAfterBreak="0">
+  <w:abstractNum w:abstractNumId="2" w15:restartNumberingAfterBreak="0">
     <w:nsid w:val="12E9200F"/>
     <w:multiLevelType w:val="hybridMultilevel"/>
     <w:tmpl w:val="76620F44"/>
@@ -3535,7 +7127,7 @@
       </w:pPr>
     </w:lvl>
   </w:abstractNum>
-  <w:abstractNum w:abstractNumId="2" w15:restartNumberingAfterBreak="0">
+  <w:abstractNum w:abstractNumId="3" w15:restartNumberingAfterBreak="0">
     <w:nsid w:val="17FC5800"/>
     <w:multiLevelType w:val="hybridMultilevel"/>
     <w:tmpl w:val="AAEA7BC0"/>
@@ -3648,7 +7240,7 @@
       </w:rPr>
     </w:lvl>
   </w:abstractNum>
-  <w:abstractNum w:abstractNumId="3" w15:restartNumberingAfterBreak="0">
+  <w:abstractNum w:abstractNumId="4" w15:restartNumberingAfterBreak="0">
     <w:nsid w:val="18076C93"/>
     <w:multiLevelType w:val="hybridMultilevel"/>
     <w:tmpl w:val="6F3856E6"/>
@@ -3737,7 +7329,7 @@
       </w:pPr>
     </w:lvl>
   </w:abstractNum>
-  <w:abstractNum w:abstractNumId="4" w15:restartNumberingAfterBreak="0">
+  <w:abstractNum w:abstractNumId="5" w15:restartNumberingAfterBreak="0">
     <w:nsid w:val="25457314"/>
     <w:multiLevelType w:val="hybridMultilevel"/>
     <w:tmpl w:val="D79AAA3C"/>
@@ -3826,7 +7418,7 @@
       </w:pPr>
     </w:lvl>
   </w:abstractNum>
-  <w:abstractNum w:abstractNumId="5" w15:restartNumberingAfterBreak="0">
+  <w:abstractNum w:abstractNumId="6" w15:restartNumberingAfterBreak="0">
     <w:nsid w:val="25B12C36"/>
     <w:multiLevelType w:val="hybridMultilevel"/>
     <w:tmpl w:val="1D9680A2"/>
@@ -3915,7 +7507,7 @@
       </w:pPr>
     </w:lvl>
   </w:abstractNum>
-  <w:abstractNum w:abstractNumId="6" w15:restartNumberingAfterBreak="0">
+  <w:abstractNum w:abstractNumId="7" w15:restartNumberingAfterBreak="0">
     <w:nsid w:val="31960095"/>
     <w:multiLevelType w:val="hybridMultilevel"/>
     <w:tmpl w:val="4DD6685C"/>
@@ -4028,7 +7620,7 @@
       </w:pPr>
     </w:lvl>
   </w:abstractNum>
-  <w:abstractNum w:abstractNumId="7" w15:restartNumberingAfterBreak="0">
+  <w:abstractNum w:abstractNumId="8" w15:restartNumberingAfterBreak="0">
     <w:nsid w:val="34892AF0"/>
     <w:multiLevelType w:val="hybridMultilevel"/>
     <w:tmpl w:val="01CC5B10"/>
@@ -4141,7 +7733,7 @@
       </w:pPr>
     </w:lvl>
   </w:abstractNum>
-  <w:abstractNum w:abstractNumId="8" w15:restartNumberingAfterBreak="0">
+  <w:abstractNum w:abstractNumId="9" w15:restartNumberingAfterBreak="0">
     <w:nsid w:val="37853505"/>
     <w:multiLevelType w:val="hybridMultilevel"/>
     <w:tmpl w:val="1D9680A2"/>
@@ -4230,7 +7822,7 @@
       </w:pPr>
     </w:lvl>
   </w:abstractNum>
-  <w:abstractNum w:abstractNumId="9" w15:restartNumberingAfterBreak="0">
+  <w:abstractNum w:abstractNumId="10" w15:restartNumberingAfterBreak="0">
     <w:nsid w:val="44C50263"/>
     <w:multiLevelType w:val="hybridMultilevel"/>
     <w:tmpl w:val="6F00E5C6"/>
@@ -4343,7 +7935,7 @@
       </w:pPr>
     </w:lvl>
   </w:abstractNum>
-  <w:abstractNum w:abstractNumId="10" w15:restartNumberingAfterBreak="0">
+  <w:abstractNum w:abstractNumId="11" w15:restartNumberingAfterBreak="0">
     <w:nsid w:val="50D54158"/>
     <w:multiLevelType w:val="hybridMultilevel"/>
     <w:tmpl w:val="B7D4DC5A"/>
@@ -4432,7 +8024,7 @@
       </w:pPr>
     </w:lvl>
   </w:abstractNum>
-  <w:abstractNum w:abstractNumId="11" w15:restartNumberingAfterBreak="0">
+  <w:abstractNum w:abstractNumId="12" w15:restartNumberingAfterBreak="0">
     <w:nsid w:val="560244A4"/>
     <w:multiLevelType w:val="hybridMultilevel"/>
     <w:tmpl w:val="4B205C98"/>
@@ -4521,7 +8113,7 @@
       </w:pPr>
     </w:lvl>
   </w:abstractNum>
-  <w:abstractNum w:abstractNumId="12" w15:restartNumberingAfterBreak="0">
+  <w:abstractNum w:abstractNumId="13" w15:restartNumberingAfterBreak="0">
     <w:nsid w:val="58A745CB"/>
     <w:multiLevelType w:val="hybridMultilevel"/>
     <w:tmpl w:val="5E90412C"/>
@@ -4538,7 +8130,7 @@
         <w:b/>
       </w:rPr>
     </w:lvl>
-    <w:lvl w:ilvl="1" w:tplc="04090019" w:tentative="1">
+    <w:lvl w:ilvl="1" w:tplc="04090019">
       <w:start w:val="1"/>
       <w:numFmt w:val="lowerLetter"/>
       <w:lvlText w:val="%2."/>
@@ -4611,7 +8203,7 @@
       </w:pPr>
     </w:lvl>
   </w:abstractNum>
-  <w:abstractNum w:abstractNumId="13" w15:restartNumberingAfterBreak="0">
+  <w:abstractNum w:abstractNumId="14" w15:restartNumberingAfterBreak="0">
     <w:nsid w:val="5AE835DD"/>
     <w:multiLevelType w:val="hybridMultilevel"/>
     <w:tmpl w:val="5B6E2442"/>
@@ -4724,7 +8316,7 @@
       </w:rPr>
     </w:lvl>
   </w:abstractNum>
-  <w:abstractNum w:abstractNumId="14" w15:restartNumberingAfterBreak="0">
+  <w:abstractNum w:abstractNumId="15" w15:restartNumberingAfterBreak="0">
     <w:nsid w:val="5F575ED8"/>
     <w:multiLevelType w:val="hybridMultilevel"/>
     <w:tmpl w:val="7B3C4E0E"/>
@@ -4837,7 +8429,96 @@
       </w:rPr>
     </w:lvl>
   </w:abstractNum>
-  <w:abstractNum w:abstractNumId="15" w15:restartNumberingAfterBreak="0">
+  <w:abstractNum w:abstractNumId="16" w15:restartNumberingAfterBreak="0">
+    <w:nsid w:val="67EE6792"/>
+    <w:multiLevelType w:val="hybridMultilevel"/>
+    <w:tmpl w:val="AED0F1A8"/>
+    <w:lvl w:ilvl="0" w:tplc="0409000F">
+      <w:start w:val="1"/>
+      <w:numFmt w:val="decimal"/>
+      <w:lvlText w:val="%1."/>
+      <w:lvlJc w:val="left"/>
+      <w:pPr>
+        <w:ind w:left="720" w:hanging="360"/>
+      </w:pPr>
+      <w:rPr>
+        <w:rFonts w:hint="default"/>
+      </w:rPr>
+    </w:lvl>
+    <w:lvl w:ilvl="1" w:tplc="04090019" w:tentative="1">
+      <w:start w:val="1"/>
+      <w:numFmt w:val="lowerLetter"/>
+      <w:lvlText w:val="%2."/>
+      <w:lvlJc w:val="left"/>
+      <w:pPr>
+        <w:ind w:left="1440" w:hanging="360"/>
+      </w:pPr>
+    </w:lvl>
+    <w:lvl w:ilvl="2" w:tplc="0409001B" w:tentative="1">
+      <w:start w:val="1"/>
+      <w:numFmt w:val="lowerRoman"/>
+      <w:lvlText w:val="%3."/>
+      <w:lvlJc w:val="right"/>
+      <w:pPr>
+        <w:ind w:left="2160" w:hanging="180"/>
+      </w:pPr>
+    </w:lvl>
+    <w:lvl w:ilvl="3" w:tplc="0409000F" w:tentative="1">
+      <w:start w:val="1"/>
+      <w:numFmt w:val="decimal"/>
+      <w:lvlText w:val="%4."/>
+      <w:lvlJc w:val="left"/>
+      <w:pPr>
+        <w:ind w:left="2880" w:hanging="360"/>
+      </w:pPr>
+    </w:lvl>
+    <w:lvl w:ilvl="4" w:tplc="04090019" w:tentative="1">
+      <w:start w:val="1"/>
+      <w:numFmt w:val="lowerLetter"/>
+      <w:lvlText w:val="%5."/>
+      <w:lvlJc w:val="left"/>
+      <w:pPr>
+        <w:ind w:left="3600" w:hanging="360"/>
+      </w:pPr>
+    </w:lvl>
+    <w:lvl w:ilvl="5" w:tplc="0409001B" w:tentative="1">
+      <w:start w:val="1"/>
+      <w:numFmt w:val="lowerRoman"/>
+      <w:lvlText w:val="%6."/>
+      <w:lvlJc w:val="right"/>
+      <w:pPr>
+        <w:ind w:left="4320" w:hanging="180"/>
+      </w:pPr>
+    </w:lvl>
+    <w:lvl w:ilvl="6" w:tplc="0409000F" w:tentative="1">
+      <w:start w:val="1"/>
+      <w:numFmt w:val="decimal"/>
+      <w:lvlText w:val="%7."/>
+      <w:lvlJc w:val="left"/>
+      <w:pPr>
+        <w:ind w:left="5040" w:hanging="360"/>
+      </w:pPr>
+    </w:lvl>
+    <w:lvl w:ilvl="7" w:tplc="04090019" w:tentative="1">
+      <w:start w:val="1"/>
+      <w:numFmt w:val="lowerLetter"/>
+      <w:lvlText w:val="%8."/>
+      <w:lvlJc w:val="left"/>
+      <w:pPr>
+        <w:ind w:left="5760" w:hanging="360"/>
+      </w:pPr>
+    </w:lvl>
+    <w:lvl w:ilvl="8" w:tplc="0409001B" w:tentative="1">
+      <w:start w:val="1"/>
+      <w:numFmt w:val="lowerRoman"/>
+      <w:lvlText w:val="%9."/>
+      <w:lvlJc w:val="right"/>
+      <w:pPr>
+        <w:ind w:left="6480" w:hanging="180"/>
+      </w:pPr>
+    </w:lvl>
+  </w:abstractNum>
+  <w:abstractNum w:abstractNumId="17" w15:restartNumberingAfterBreak="0">
     <w:nsid w:val="67EE7063"/>
     <w:multiLevelType w:val="hybridMultilevel"/>
     <w:tmpl w:val="25CEBC64"/>
@@ -4926,7 +8607,96 @@
       </w:pPr>
     </w:lvl>
   </w:abstractNum>
-  <w:abstractNum w:abstractNumId="16" w15:restartNumberingAfterBreak="0">
+  <w:abstractNum w:abstractNumId="18" w15:restartNumberingAfterBreak="0">
+    <w:nsid w:val="6D505CAD"/>
+    <w:multiLevelType w:val="hybridMultilevel"/>
+    <w:tmpl w:val="6BB47034"/>
+    <w:lvl w:ilvl="0" w:tplc="7DD2584A">
+      <w:start w:val="1"/>
+      <w:numFmt w:val="decimal"/>
+      <w:lvlText w:val="%1."/>
+      <w:lvlJc w:val="left"/>
+      <w:pPr>
+        <w:ind w:left="1080" w:hanging="360"/>
+      </w:pPr>
+      <w:rPr>
+        <w:rFonts w:asciiTheme="minorHAnsi" w:hAnsiTheme="minorHAnsi" w:hint="default"/>
+      </w:rPr>
+    </w:lvl>
+    <w:lvl w:ilvl="1" w:tplc="04090019" w:tentative="1">
+      <w:start w:val="1"/>
+      <w:numFmt w:val="lowerLetter"/>
+      <w:lvlText w:val="%2."/>
+      <w:lvlJc w:val="left"/>
+      <w:pPr>
+        <w:ind w:left="1800" w:hanging="360"/>
+      </w:pPr>
+    </w:lvl>
+    <w:lvl w:ilvl="2" w:tplc="0409001B" w:tentative="1">
+      <w:start w:val="1"/>
+      <w:numFmt w:val="lowerRoman"/>
+      <w:lvlText w:val="%3."/>
+      <w:lvlJc w:val="right"/>
+      <w:pPr>
+        <w:ind w:left="2520" w:hanging="180"/>
+      </w:pPr>
+    </w:lvl>
+    <w:lvl w:ilvl="3" w:tplc="0409000F" w:tentative="1">
+      <w:start w:val="1"/>
+      <w:numFmt w:val="decimal"/>
+      <w:lvlText w:val="%4."/>
+      <w:lvlJc w:val="left"/>
+      <w:pPr>
+        <w:ind w:left="3240" w:hanging="360"/>
+      </w:pPr>
+    </w:lvl>
+    <w:lvl w:ilvl="4" w:tplc="04090019" w:tentative="1">
+      <w:start w:val="1"/>
+      <w:numFmt w:val="lowerLetter"/>
+      <w:lvlText w:val="%5."/>
+      <w:lvlJc w:val="left"/>
+      <w:pPr>
+        <w:ind w:left="3960" w:hanging="360"/>
+      </w:pPr>
+    </w:lvl>
+    <w:lvl w:ilvl="5" w:tplc="0409001B" w:tentative="1">
+      <w:start w:val="1"/>
+      <w:numFmt w:val="lowerRoman"/>
+      <w:lvlText w:val="%6."/>
+      <w:lvlJc w:val="right"/>
+      <w:pPr>
+        <w:ind w:left="4680" w:hanging="180"/>
+      </w:pPr>
+    </w:lvl>
+    <w:lvl w:ilvl="6" w:tplc="0409000F" w:tentative="1">
+      <w:start w:val="1"/>
+      <w:numFmt w:val="decimal"/>
+      <w:lvlText w:val="%7."/>
+      <w:lvlJc w:val="left"/>
+      <w:pPr>
+        <w:ind w:left="5400" w:hanging="360"/>
+      </w:pPr>
+    </w:lvl>
+    <w:lvl w:ilvl="7" w:tplc="04090019" w:tentative="1">
+      <w:start w:val="1"/>
+      <w:numFmt w:val="lowerLetter"/>
+      <w:lvlText w:val="%8."/>
+      <w:lvlJc w:val="left"/>
+      <w:pPr>
+        <w:ind w:left="6120" w:hanging="360"/>
+      </w:pPr>
+    </w:lvl>
+    <w:lvl w:ilvl="8" w:tplc="0409001B" w:tentative="1">
+      <w:start w:val="1"/>
+      <w:numFmt w:val="lowerRoman"/>
+      <w:lvlText w:val="%9."/>
+      <w:lvlJc w:val="right"/>
+      <w:pPr>
+        <w:ind w:left="6840" w:hanging="180"/>
+      </w:pPr>
+    </w:lvl>
+  </w:abstractNum>
+  <w:abstractNum w:abstractNumId="19" w15:restartNumberingAfterBreak="0">
     <w:nsid w:val="7789233D"/>
     <w:multiLevelType w:val="hybridMultilevel"/>
     <w:tmpl w:val="1D9680A2"/>
@@ -5015,7 +8785,7 @@
       </w:pPr>
     </w:lvl>
   </w:abstractNum>
-  <w:abstractNum w:abstractNumId="17" w15:restartNumberingAfterBreak="0">
+  <w:abstractNum w:abstractNumId="20" w15:restartNumberingAfterBreak="0">
     <w:nsid w:val="77C05FF5"/>
     <w:multiLevelType w:val="hybridMultilevel"/>
     <w:tmpl w:val="F55080C6"/>
@@ -5107,7 +8877,96 @@
       </w:pPr>
     </w:lvl>
   </w:abstractNum>
-  <w:abstractNum w:abstractNumId="18" w15:restartNumberingAfterBreak="0">
+  <w:abstractNum w:abstractNumId="21" w15:restartNumberingAfterBreak="0">
+    <w:nsid w:val="7B5675B9"/>
+    <w:multiLevelType w:val="hybridMultilevel"/>
+    <w:tmpl w:val="1D9680A2"/>
+    <w:lvl w:ilvl="0" w:tplc="FFFFFFFF">
+      <w:start w:val="1"/>
+      <w:numFmt w:val="decimal"/>
+      <w:lvlText w:val="%1."/>
+      <w:lvlJc w:val="left"/>
+      <w:pPr>
+        <w:ind w:left="720" w:hanging="360"/>
+      </w:pPr>
+      <w:rPr>
+        <w:rFonts w:hint="default"/>
+      </w:rPr>
+    </w:lvl>
+    <w:lvl w:ilvl="1" w:tplc="FFFFFFFF" w:tentative="1">
+      <w:start w:val="1"/>
+      <w:numFmt w:val="lowerLetter"/>
+      <w:lvlText w:val="%2."/>
+      <w:lvlJc w:val="left"/>
+      <w:pPr>
+        <w:ind w:left="1440" w:hanging="360"/>
+      </w:pPr>
+    </w:lvl>
+    <w:lvl w:ilvl="2" w:tplc="FFFFFFFF" w:tentative="1">
+      <w:start w:val="1"/>
+      <w:numFmt w:val="lowerRoman"/>
+      <w:lvlText w:val="%3."/>
+      <w:lvlJc w:val="right"/>
+      <w:pPr>
+        <w:ind w:left="2160" w:hanging="180"/>
+      </w:pPr>
+    </w:lvl>
+    <w:lvl w:ilvl="3" w:tplc="FFFFFFFF" w:tentative="1">
+      <w:start w:val="1"/>
+      <w:numFmt w:val="decimal"/>
+      <w:lvlText w:val="%4."/>
+      <w:lvlJc w:val="left"/>
+      <w:pPr>
+        <w:ind w:left="2880" w:hanging="360"/>
+      </w:pPr>
+    </w:lvl>
+    <w:lvl w:ilvl="4" w:tplc="FFFFFFFF" w:tentative="1">
+      <w:start w:val="1"/>
+      <w:numFmt w:val="lowerLetter"/>
+      <w:lvlText w:val="%5."/>
+      <w:lvlJc w:val="left"/>
+      <w:pPr>
+        <w:ind w:left="3600" w:hanging="360"/>
+      </w:pPr>
+    </w:lvl>
+    <w:lvl w:ilvl="5" w:tplc="FFFFFFFF" w:tentative="1">
+      <w:start w:val="1"/>
+      <w:numFmt w:val="lowerRoman"/>
+      <w:lvlText w:val="%6."/>
+      <w:lvlJc w:val="right"/>
+      <w:pPr>
+        <w:ind w:left="4320" w:hanging="180"/>
+      </w:pPr>
+    </w:lvl>
+    <w:lvl w:ilvl="6" w:tplc="FFFFFFFF" w:tentative="1">
+      <w:start w:val="1"/>
+      <w:numFmt w:val="decimal"/>
+      <w:lvlText w:val="%7."/>
+      <w:lvlJc w:val="left"/>
+      <w:pPr>
+        <w:ind w:left="5040" w:hanging="360"/>
+      </w:pPr>
+    </w:lvl>
+    <w:lvl w:ilvl="7" w:tplc="FFFFFFFF" w:tentative="1">
+      <w:start w:val="1"/>
+      <w:numFmt w:val="lowerLetter"/>
+      <w:lvlText w:val="%8."/>
+      <w:lvlJc w:val="left"/>
+      <w:pPr>
+        <w:ind w:left="5760" w:hanging="360"/>
+      </w:pPr>
+    </w:lvl>
+    <w:lvl w:ilvl="8" w:tplc="FFFFFFFF" w:tentative="1">
+      <w:start w:val="1"/>
+      <w:numFmt w:val="lowerRoman"/>
+      <w:lvlText w:val="%9."/>
+      <w:lvlJc w:val="right"/>
+      <w:pPr>
+        <w:ind w:left="6480" w:hanging="180"/>
+      </w:pPr>
+    </w:lvl>
+  </w:abstractNum>
+  <w:abstractNum w:abstractNumId="22" w15:restartNumberingAfterBreak="0">
     <w:nsid w:val="7E08524E"/>
     <w:multiLevelType w:val="hybridMultilevel"/>
     <w:tmpl w:val="9334AD3C"/>
@@ -5220,7 +9079,7 @@
       </w:rPr>
     </w:lvl>
   </w:abstractNum>
-  <w:abstractNum w:abstractNumId="19" w15:restartNumberingAfterBreak="0">
+  <w:abstractNum w:abstractNumId="23" w15:restartNumberingAfterBreak="0">
     <w:nsid w:val="7F8A3529"/>
     <w:multiLevelType w:val="hybridMultilevel"/>
     <w:tmpl w:val="3B325574"/>
@@ -5310,64 +9169,76 @@
     </w:lvl>
   </w:abstractNum>
   <w:num w:numId="1" w16cid:durableId="2025016771">
+    <w:abstractNumId w:val="8"/>
+  </w:num>
+  <w:num w:numId="2" w16cid:durableId="2138600467">
     <w:abstractNumId w:val="7"/>
   </w:num>
-  <w:num w:numId="2" w16cid:durableId="2138600467">
+  <w:num w:numId="3" w16cid:durableId="1238859132">
+    <w:abstractNumId w:val="10"/>
+  </w:num>
+  <w:num w:numId="4" w16cid:durableId="1164273701">
+    <w:abstractNumId w:val="23"/>
+  </w:num>
+  <w:num w:numId="5" w16cid:durableId="1793475758">
+    <w:abstractNumId w:val="11"/>
+  </w:num>
+  <w:num w:numId="6" w16cid:durableId="1622422476">
+    <w:abstractNumId w:val="20"/>
+  </w:num>
+  <w:num w:numId="7" w16cid:durableId="571047358">
+    <w:abstractNumId w:val="2"/>
+  </w:num>
+  <w:num w:numId="8" w16cid:durableId="589317041">
+    <w:abstractNumId w:val="1"/>
+  </w:num>
+  <w:num w:numId="9" w16cid:durableId="351221510">
+    <w:abstractNumId w:val="3"/>
+  </w:num>
+  <w:num w:numId="10" w16cid:durableId="934245282">
+    <w:abstractNumId w:val="15"/>
+  </w:num>
+  <w:num w:numId="11" w16cid:durableId="1419862708">
+    <w:abstractNumId w:val="14"/>
+  </w:num>
+  <w:num w:numId="12" w16cid:durableId="1711149506">
+    <w:abstractNumId w:val="22"/>
+  </w:num>
+  <w:num w:numId="13" w16cid:durableId="1940717807">
+    <w:abstractNumId w:val="4"/>
+  </w:num>
+  <w:num w:numId="14" w16cid:durableId="1006135098">
+    <w:abstractNumId w:val="5"/>
+  </w:num>
+  <w:num w:numId="15" w16cid:durableId="593628534">
+    <w:abstractNumId w:val="17"/>
+  </w:num>
+  <w:num w:numId="16" w16cid:durableId="193614953">
+    <w:abstractNumId w:val="9"/>
+  </w:num>
+  <w:num w:numId="17" w16cid:durableId="115487652">
+    <w:abstractNumId w:val="19"/>
+  </w:num>
+  <w:num w:numId="18" w16cid:durableId="1433277933">
     <w:abstractNumId w:val="6"/>
   </w:num>
-  <w:num w:numId="3" w16cid:durableId="1238859132">
-    <w:abstractNumId w:val="9"/>
+  <w:num w:numId="19" w16cid:durableId="225188866">
+    <w:abstractNumId w:val="12"/>
   </w:num>
-  <w:num w:numId="4" w16cid:durableId="1164273701">
-    <w:abstractNumId w:val="19"/>
+  <w:num w:numId="20" w16cid:durableId="1930505001">
+    <w:abstractNumId w:val="13"/>
   </w:num>
-  <w:num w:numId="5" w16cid:durableId="1793475758">
-    <w:abstractNumId w:val="10"/>
-  </w:num>
-  <w:num w:numId="6" w16cid:durableId="1622422476">
-    <w:abstractNumId w:val="17"/>
-  </w:num>
-  <w:num w:numId="7" w16cid:durableId="571047358">
-    <w:abstractNumId w:val="1"/>
-  </w:num>
-  <w:num w:numId="8" w16cid:durableId="589317041">
+  <w:num w:numId="21" w16cid:durableId="1770270099">
     <w:abstractNumId w:val="0"/>
   </w:num>
-  <w:num w:numId="9" w16cid:durableId="351221510">
-    <w:abstractNumId w:val="2"/>
-  </w:num>
-  <w:num w:numId="10" w16cid:durableId="934245282">
-    <w:abstractNumId w:val="14"/>
-  </w:num>
-  <w:num w:numId="11" w16cid:durableId="1419862708">
-    <w:abstractNumId w:val="13"/>
-  </w:num>
-  <w:num w:numId="12" w16cid:durableId="1711149506">
+  <w:num w:numId="22" w16cid:durableId="1026255146">
     <w:abstractNumId w:val="18"/>
   </w:num>
-  <w:num w:numId="13" w16cid:durableId="1940717807">
-    <w:abstractNumId w:val="3"/>
-  </w:num>
-  <w:num w:numId="14" w16cid:durableId="1006135098">
-    <w:abstractNumId w:val="4"/>
-  </w:num>
-  <w:num w:numId="15" w16cid:durableId="593628534">
-    <w:abstractNumId w:val="15"/>
-  </w:num>
-  <w:num w:numId="16" w16cid:durableId="193614953">
-    <w:abstractNumId w:val="8"/>
-  </w:num>
-  <w:num w:numId="17" w16cid:durableId="115487652">
+  <w:num w:numId="23" w16cid:durableId="1012608401">
     <w:abstractNumId w:val="16"/>
   </w:num>
-  <w:num w:numId="18" w16cid:durableId="1433277933">
-    <w:abstractNumId w:val="5"/>
-  </w:num>
-  <w:num w:numId="19" w16cid:durableId="225188866">
-    <w:abstractNumId w:val="11"/>
-  </w:num>
-  <w:num w:numId="20" w16cid:durableId="1930505001">
-    <w:abstractNumId w:val="12"/>
+  <w:num w:numId="24" w16cid:durableId="94252509">
+    <w:abstractNumId w:val="21"/>
   </w:num>
 </w:numbering>
 </file>

</xml_diff>

<commit_message>
Revert "Merge branch 'Development/Feature/ckw' into 'master'"
This reverts merge request !33
</commit_message>
<xml_diff>
--- a/Documentation/DESIGN DOCUMENT.docx
+++ b/Documentation/DESIGN DOCUMENT.docx
@@ -168,7 +168,7 @@
           </mc:Choice>
           <mc:Fallback>
             <w:pict>
-              <v:shape w14:anchorId="6C498381" id="Shape" o:spid="_x0000_s1026" alt="&quot;&quot;" style="position:absolute;margin-left:-36.7pt;margin-top:197.6pt;width:451.6pt;height:506pt;z-index:-251642880;visibility:visible;mso-wrap-style:square;mso-wrap-distance-left:9pt;mso-wrap-distance-top:0;mso-wrap-distance-right:9pt;mso-wrap-distance-bottom:0;mso-position-horizontal:absolute;mso-position-horizontal-relative:text;mso-position-vertical:absolute;mso-position-vertical-relative:text;v-text-anchor:middle" coordsize="21600,21600" o:gfxdata="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" path="m,l21600,14168r,7432l,21600,,xe" fillcolor="#e2b80f [3204]" stroked="f" strokeweight="1pt">
+              <v:shape w14:anchorId="03079EDF" id="Shape" o:spid="_x0000_s1026" alt="&quot;&quot;" style="position:absolute;margin-left:-36.7pt;margin-top:197.6pt;width:451.6pt;height:506pt;z-index:-251642880;visibility:visible;mso-wrap-style:square;mso-wrap-distance-left:9pt;mso-wrap-distance-top:0;mso-wrap-distance-right:9pt;mso-wrap-distance-bottom:0;mso-position-horizontal:absolute;mso-position-horizontal-relative:text;mso-position-vertical:absolute;mso-position-vertical-relative:text;v-text-anchor:middle" coordsize="21600,21600" o:gfxdata="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" path="m,l21600,14168r,7432l,21600,,xe" fillcolor="#e2b80f [3204]" stroked="f" strokeweight="1pt">
                 <v:stroke miterlimit="4" joinstyle="miter"/>
                 <v:path arrowok="t" o:extrusionok="f" o:connecttype="custom" o:connectlocs="2867660,3213100;2867660,3213100;2867660,3213100;2867660,3213100" o:connectangles="0,90,180,270"/>
               </v:shape>
@@ -2388,2051 +2388,6 @@
     <w:p>
       <w:pPr>
         <w:rPr>
-          <w:b/>
-          <w:bCs/>
-          <w:sz w:val="30"/>
-          <w:szCs w:val="30"/>
-        </w:rPr>
-      </w:pPr>
-    </w:p>
-    <w:p>
-      <w:pPr>
-        <w:rPr>
-          <w:b/>
-          <w:bCs/>
-          <w:sz w:val="30"/>
-          <w:szCs w:val="30"/>
-        </w:rPr>
-      </w:pPr>
-    </w:p>
-    <w:p>
-      <w:pPr>
-        <w:rPr>
-          <w:b/>
-          <w:bCs/>
-          <w:sz w:val="30"/>
-          <w:szCs w:val="30"/>
-        </w:rPr>
-      </w:pPr>
-    </w:p>
-    <w:p>
-      <w:pPr>
-        <w:rPr>
-          <w:b/>
-          <w:bCs/>
-          <w:sz w:val="30"/>
-          <w:szCs w:val="30"/>
-        </w:rPr>
-      </w:pPr>
-    </w:p>
-    <w:p>
-      <w:pPr>
-        <w:pStyle w:val="GraphicAnchor"/>
-      </w:pPr>
-      <w:r>
-        <w:rPr>
-          <w:noProof/>
-          <w:lang w:eastAsia="en-AU"/>
-        </w:rPr>
-        <w:drawing>
-          <wp:anchor distT="0" distB="0" distL="114300" distR="114300" simplePos="0" relativeHeight="251675648" behindDoc="1" locked="0" layoutInCell="1" allowOverlap="1" wp14:anchorId="2CB5AF9A" wp14:editId="511E7924">
-            <wp:simplePos x="0" y="0"/>
-            <wp:positionH relativeFrom="margin">
-              <wp:posOffset>-464820</wp:posOffset>
-            </wp:positionH>
-            <wp:positionV relativeFrom="margin">
-              <wp:posOffset>15240</wp:posOffset>
-            </wp:positionV>
-            <wp:extent cx="6845228" cy="8915400"/>
-            <wp:effectExtent l="0" t="0" r="0" b="0"/>
-            <wp:wrapNone/>
-            <wp:docPr id="1450890679" name="Picture 1450890679">
-              <a:extLst xmlns:a="http://schemas.openxmlformats.org/drawingml/2006/main">
-                <a:ext uri="{C183D7F6-B498-43B3-948B-1728B52AA6E4}">
-                  <adec:decorative xmlns:adec="http://schemas.microsoft.com/office/drawing/2017/decorative" val="1"/>
-                </a:ext>
-              </a:extLst>
-            </wp:docPr>
-            <wp:cNvGraphicFramePr>
-              <a:graphicFrameLocks xmlns:a="http://schemas.openxmlformats.org/drawingml/2006/main" noChangeAspect="1"/>
-            </wp:cNvGraphicFramePr>
-            <a:graphic xmlns:a="http://schemas.openxmlformats.org/drawingml/2006/main">
-              <a:graphicData uri="http://schemas.openxmlformats.org/drawingml/2006/picture">
-                <pic:pic xmlns:pic="http://schemas.openxmlformats.org/drawingml/2006/picture">
-                  <pic:nvPicPr>
-                    <pic:cNvPr id="4" name="Picture 4">
-                      <a:extLst>
-                        <a:ext uri="{C183D7F6-B498-43B3-948B-1728B52AA6E4}">
-                          <adec:decorative xmlns:adec="http://schemas.microsoft.com/office/drawing/2017/decorative" val="1"/>
-                        </a:ext>
-                      </a:extLst>
-                    </pic:cNvPr>
-                    <pic:cNvPicPr/>
-                  </pic:nvPicPr>
-                  <pic:blipFill>
-                    <a:blip r:embed="rId11" cstate="print">
-                      <a:extLst>
-                        <a:ext uri="{28A0092B-C50C-407E-A947-70E740481C1C}">
-                          <a14:useLocalDpi xmlns:a14="http://schemas.microsoft.com/office/drawing/2010/main" val="0"/>
-                        </a:ext>
-                      </a:extLst>
-                    </a:blip>
-                    <a:stretch>
-                      <a:fillRect/>
-                    </a:stretch>
-                  </pic:blipFill>
-                  <pic:spPr>
-                    <a:xfrm>
-                      <a:off x="0" y="0"/>
-                      <a:ext cx="6845228" cy="8915400"/>
-                    </a:xfrm>
-                    <a:prstGeom prst="rect">
-                      <a:avLst/>
-                    </a:prstGeom>
-                  </pic:spPr>
-                </pic:pic>
-              </a:graphicData>
-            </a:graphic>
-            <wp14:sizeRelH relativeFrom="page">
-              <wp14:pctWidth>0</wp14:pctWidth>
-            </wp14:sizeRelH>
-            <wp14:sizeRelV relativeFrom="page">
-              <wp14:pctHeight>0</wp14:pctHeight>
-            </wp14:sizeRelV>
-          </wp:anchor>
-        </w:drawing>
-      </w:r>
-      <w:r>
-        <w:rPr>
-          <w:noProof/>
-          <w:lang w:eastAsia="en-AU"/>
-        </w:rPr>
-        <mc:AlternateContent>
-          <mc:Choice Requires="wps">
-            <w:drawing>
-              <wp:anchor distT="0" distB="0" distL="114300" distR="114300" simplePos="0" relativeHeight="251676672" behindDoc="1" locked="0" layoutInCell="1" allowOverlap="1" wp14:anchorId="191A3DE3" wp14:editId="1EC4DED8">
-                <wp:simplePos x="0" y="0"/>
-                <wp:positionH relativeFrom="column">
-                  <wp:posOffset>-466090</wp:posOffset>
-                </wp:positionH>
-                <wp:positionV relativeFrom="paragraph">
-                  <wp:posOffset>2509520</wp:posOffset>
-                </wp:positionV>
-                <wp:extent cx="5735320" cy="6426200"/>
-                <wp:effectExtent l="0" t="0" r="0" b="0"/>
-                <wp:wrapNone/>
-                <wp:docPr id="1963953850" name="Shape">
-                  <a:extLst xmlns:a="http://schemas.openxmlformats.org/drawingml/2006/main">
-                    <a:ext uri="{C183D7F6-B498-43B3-948B-1728B52AA6E4}">
-                      <adec:decorative xmlns:adec="http://schemas.microsoft.com/office/drawing/2017/decorative" val="1"/>
-                    </a:ext>
-                  </a:extLst>
-                </wp:docPr>
-                <wp:cNvGraphicFramePr/>
-                <a:graphic xmlns:a="http://schemas.openxmlformats.org/drawingml/2006/main">
-                  <a:graphicData uri="http://schemas.microsoft.com/office/word/2010/wordprocessingShape">
-                    <wps:wsp>
-                      <wps:cNvSpPr/>
-                      <wps:spPr>
-                        <a:xfrm>
-                          <a:off x="0" y="0"/>
-                          <a:ext cx="5735320" cy="6426200"/>
-                        </a:xfrm>
-                        <a:custGeom>
-                          <a:avLst/>
-                          <a:gdLst/>
-                          <a:ahLst/>
-                          <a:cxnLst>
-                            <a:cxn ang="0">
-                              <a:pos x="wd2" y="hd2"/>
-                            </a:cxn>
-                            <a:cxn ang="5400000">
-                              <a:pos x="wd2" y="hd2"/>
-                            </a:cxn>
-                            <a:cxn ang="10800000">
-                              <a:pos x="wd2" y="hd2"/>
-                            </a:cxn>
-                            <a:cxn ang="16200000">
-                              <a:pos x="wd2" y="hd2"/>
-                            </a:cxn>
-                          </a:cxnLst>
-                          <a:rect l="0" t="0" r="r" b="b"/>
-                          <a:pathLst>
-                            <a:path w="21600" h="21600" extrusionOk="0">
-                              <a:moveTo>
-                                <a:pt x="0" y="0"/>
-                              </a:moveTo>
-                              <a:lnTo>
-                                <a:pt x="21600" y="14168"/>
-                              </a:lnTo>
-                              <a:lnTo>
-                                <a:pt x="21600" y="21600"/>
-                              </a:lnTo>
-                              <a:lnTo>
-                                <a:pt x="0" y="21600"/>
-                              </a:lnTo>
-                              <a:close/>
-                            </a:path>
-                          </a:pathLst>
-                        </a:custGeom>
-                        <a:solidFill>
-                          <a:schemeClr val="accent1"/>
-                        </a:solidFill>
-                        <a:ln w="12700">
-                          <a:miter lim="400000"/>
-                        </a:ln>
-                      </wps:spPr>
-                      <wps:bodyPr lIns="38100" tIns="38100" rIns="38100" bIns="38100" anchor="ctr"/>
-                    </wps:wsp>
-                  </a:graphicData>
-                </a:graphic>
-              </wp:anchor>
-            </w:drawing>
-          </mc:Choice>
-          <mc:Fallback>
-            <w:pict>
-              <v:shape w14:anchorId="7949F952" id="Shape" o:spid="_x0000_s1026" alt="&quot;&quot;" style="position:absolute;margin-left:-36.7pt;margin-top:197.6pt;width:451.6pt;height:506pt;z-index:-251639808;visibility:visible;mso-wrap-style:square;mso-wrap-distance-left:9pt;mso-wrap-distance-top:0;mso-wrap-distance-right:9pt;mso-wrap-distance-bottom:0;mso-position-horizontal:absolute;mso-position-horizontal-relative:text;mso-position-vertical:absolute;mso-position-vertical-relative:text;v-text-anchor:middle" coordsize="21600,21600" o:gfxdata="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" path="m,l21600,14168r,7432l,21600,,xe" fillcolor="#e2b80f [3204]" stroked="f" strokeweight="1pt">
-                <v:stroke miterlimit="4" joinstyle="miter"/>
-                <v:path arrowok="t" o:extrusionok="f" o:connecttype="custom" o:connectlocs="2867660,3213100;2867660,3213100;2867660,3213100;2867660,3213100" o:connectangles="0,90,180,270"/>
-              </v:shape>
-            </w:pict>
-          </mc:Fallback>
-        </mc:AlternateContent>
-      </w:r>
-    </w:p>
-    <w:tbl>
-      <w:tblPr>
-        <w:tblStyle w:val="TableGrid"/>
-        <w:tblW w:w="0" w:type="auto"/>
-        <w:tblBorders>
-          <w:top w:val="none" w:sz="0" w:space="0" w:color="auto"/>
-          <w:left w:val="none" w:sz="0" w:space="0" w:color="auto"/>
-          <w:bottom w:val="none" w:sz="0" w:space="0" w:color="auto"/>
-          <w:right w:val="none" w:sz="0" w:space="0" w:color="auto"/>
-          <w:insideH w:val="none" w:sz="0" w:space="0" w:color="auto"/>
-          <w:insideV w:val="none" w:sz="0" w:space="0" w:color="auto"/>
-        </w:tblBorders>
-        <w:tblLayout w:type="fixed"/>
-        <w:tblCellMar>
-          <w:left w:w="0" w:type="dxa"/>
-          <w:right w:w="0" w:type="dxa"/>
-        </w:tblCellMar>
-        <w:tblLook w:val="0620" w:firstRow="1" w:lastRow="0" w:firstColumn="0" w:lastColumn="0" w:noHBand="1" w:noVBand="1"/>
-      </w:tblPr>
-      <w:tblGrid>
-        <w:gridCol w:w="4675"/>
-        <w:gridCol w:w="4675"/>
-      </w:tblGrid>
-      <w:tr>
-        <w:trPr>
-          <w:trHeight w:val="2341"/>
-        </w:trPr>
-        <w:tc>
-          <w:tcPr>
-            <w:tcW w:w="9350" w:type="dxa"/>
-            <w:gridSpan w:val="2"/>
-            <w:vAlign w:val="center"/>
-          </w:tcPr>
-          <w:p>
-            <w:pPr>
-              <w:pStyle w:val="Heading1"/>
-            </w:pPr>
-            <w:r>
-              <w:lastRenderedPageBreak/>
-              <w:t>DESIGN DOCUMENT</w:t>
-            </w:r>
-          </w:p>
-        </w:tc>
-      </w:tr>
-      <w:tr>
-        <w:trPr>
-          <w:trHeight w:val="8895"/>
-        </w:trPr>
-        <w:tc>
-          <w:tcPr>
-            <w:tcW w:w="4675" w:type="dxa"/>
-            <w:vAlign w:val="center"/>
-          </w:tcPr>
-          <w:p>
-            <w:pPr>
-              <w:rPr>
-                <w:noProof/>
-              </w:rPr>
-            </w:pPr>
-          </w:p>
-          <w:p>
-            <w:pPr>
-              <w:rPr>
-                <w:noProof/>
-              </w:rPr>
-            </w:pPr>
-          </w:p>
-          <w:p>
-            <w:pPr>
-              <w:rPr>
-                <w:noProof/>
-              </w:rPr>
-            </w:pPr>
-          </w:p>
-          <w:p>
-            <w:pPr>
-              <w:rPr>
-                <w:noProof/>
-              </w:rPr>
-            </w:pPr>
-          </w:p>
-          <w:p>
-            <w:pPr>
-              <w:rPr>
-                <w:noProof/>
-              </w:rPr>
-            </w:pPr>
-          </w:p>
-          <w:p>
-            <w:pPr>
-              <w:rPr>
-                <w:noProof/>
-              </w:rPr>
-            </w:pPr>
-          </w:p>
-          <w:p>
-            <w:pPr>
-              <w:rPr>
-                <w:noProof/>
-              </w:rPr>
-            </w:pPr>
-          </w:p>
-          <w:p>
-            <w:pPr>
-              <w:rPr>
-                <w:noProof/>
-              </w:rPr>
-            </w:pPr>
-          </w:p>
-          <w:p>
-            <w:pPr>
-              <w:rPr>
-                <w:noProof/>
-              </w:rPr>
-            </w:pPr>
-          </w:p>
-          <w:p>
-            <w:pPr>
-              <w:rPr>
-                <w:noProof/>
-              </w:rPr>
-            </w:pPr>
-          </w:p>
-          <w:p>
-            <w:pPr>
-              <w:rPr>
-                <w:noProof/>
-              </w:rPr>
-            </w:pPr>
-          </w:p>
-          <w:p>
-            <w:pPr>
-              <w:rPr>
-                <w:noProof/>
-              </w:rPr>
-            </w:pPr>
-          </w:p>
-          <w:p>
-            <w:pPr>
-              <w:rPr>
-                <w:noProof/>
-              </w:rPr>
-            </w:pPr>
-          </w:p>
-          <w:p>
-            <w:pPr>
-              <w:rPr>
-                <w:noProof/>
-              </w:rPr>
-            </w:pPr>
-          </w:p>
-          <w:p>
-            <w:pPr>
-              <w:rPr>
-                <w:noProof/>
-              </w:rPr>
-            </w:pPr>
-          </w:p>
-          <w:p>
-            <w:pPr>
-              <w:rPr>
-                <w:noProof/>
-              </w:rPr>
-            </w:pPr>
-          </w:p>
-          <w:p>
-            <w:pPr>
-              <w:rPr>
-                <w:noProof/>
-              </w:rPr>
-            </w:pPr>
-          </w:p>
-          <w:p>
-            <w:pPr>
-              <w:rPr>
-                <w:noProof/>
-              </w:rPr>
-            </w:pPr>
-          </w:p>
-          <w:p>
-            <w:pPr>
-              <w:rPr>
-                <w:noProof/>
-              </w:rPr>
-            </w:pPr>
-          </w:p>
-          <w:p>
-            <w:pPr>
-              <w:rPr>
-                <w:noProof/>
-              </w:rPr>
-            </w:pPr>
-          </w:p>
-          <w:p>
-            <w:r>
-              <w:rPr>
-                <w:noProof/>
-              </w:rPr>
-              <w:drawing>
-                <wp:inline distT="0" distB="0" distL="0" distR="0" wp14:anchorId="01A5D2D9" wp14:editId="51968228">
-                  <wp:extent cx="2968625" cy="1138555"/>
-                  <wp:effectExtent l="0" t="0" r="3175" b="0"/>
-                  <wp:docPr id="745517160" name="Picture 745517160"/>
-                  <wp:cNvGraphicFramePr>
-                    <a:graphicFrameLocks xmlns:a="http://schemas.openxmlformats.org/drawingml/2006/main" noChangeAspect="1"/>
-                  </wp:cNvGraphicFramePr>
-                  <a:graphic xmlns:a="http://schemas.openxmlformats.org/drawingml/2006/main">
-                    <a:graphicData uri="http://schemas.openxmlformats.org/drawingml/2006/picture">
-                      <pic:pic xmlns:pic="http://schemas.openxmlformats.org/drawingml/2006/picture">
-                        <pic:nvPicPr>
-                          <pic:cNvPr id="613919727" name="Picture 613919727"/>
-                          <pic:cNvPicPr/>
-                        </pic:nvPicPr>
-                        <pic:blipFill>
-                          <a:blip r:embed="rId12">
-                            <a:extLst>
-                              <a:ext uri="{28A0092B-C50C-407E-A947-70E740481C1C}">
-                                <a14:useLocalDpi xmlns:a14="http://schemas.microsoft.com/office/drawing/2010/main" val="0"/>
-                              </a:ext>
-                            </a:extLst>
-                          </a:blip>
-                          <a:stretch>
-                            <a:fillRect/>
-                          </a:stretch>
-                        </pic:blipFill>
-                        <pic:spPr>
-                          <a:xfrm>
-                            <a:off x="0" y="0"/>
-                            <a:ext cx="2968625" cy="1138555"/>
-                          </a:xfrm>
-                          <a:prstGeom prst="rect">
-                            <a:avLst/>
-                          </a:prstGeom>
-                        </pic:spPr>
-                      </pic:pic>
-                    </a:graphicData>
-                  </a:graphic>
-                </wp:inline>
-              </w:drawing>
-            </w:r>
-          </w:p>
-        </w:tc>
-        <w:tc>
-          <w:tcPr>
-            <w:tcW w:w="4675" w:type="dxa"/>
-          </w:tcPr>
-          <w:p/>
-        </w:tc>
-      </w:tr>
-      <w:tr>
-        <w:trPr>
-          <w:trHeight w:val="2718"/>
-        </w:trPr>
-        <w:tc>
-          <w:tcPr>
-            <w:tcW w:w="4675" w:type="dxa"/>
-          </w:tcPr>
-          <w:p>
-            <w:pPr>
-              <w:pStyle w:val="Heading2"/>
-            </w:pPr>
-          </w:p>
-          <w:p>
-            <w:pPr>
-              <w:pStyle w:val="Heading2"/>
-            </w:pPr>
-            <w:r>
-              <w:t>CALVIN KWAN</w:t>
-            </w:r>
-          </w:p>
-        </w:tc>
-        <w:tc>
-          <w:tcPr>
-            <w:tcW w:w="4675" w:type="dxa"/>
-          </w:tcPr>
-          <w:p/>
-        </w:tc>
-      </w:tr>
-    </w:tbl>
-    <w:p/>
-    <w:p/>
-    <w:p/>
-    <w:p>
-      <w:pPr>
-        <w:rPr>
-          <w:rFonts w:cs="Arial"/>
-        </w:rPr>
-      </w:pPr>
-    </w:p>
-    <w:p>
-      <w:pPr>
-        <w:spacing w:after="200" w:line="276" w:lineRule="auto"/>
-        <w:rPr>
-          <w:rFonts w:cs="Arial"/>
-          <w:b/>
-        </w:rPr>
-      </w:pPr>
-    </w:p>
-    <w:p>
-      <w:pPr>
-        <w:rPr>
-          <w:rFonts w:cs="Arial"/>
-        </w:rPr>
-      </w:pPr>
-    </w:p>
-    <w:sdt>
-      <w:sdtPr>
-        <w:rPr>
-          <w:rFonts w:ascii="Arial" w:eastAsia="Times New Roman" w:hAnsi="Arial" w:cs="Arial"/>
-          <w:color w:val="auto"/>
-          <w:sz w:val="20"/>
-          <w:szCs w:val="20"/>
-          <w:lang w:val="nl-NL"/>
-        </w:rPr>
-        <w:id w:val="82343638"/>
-        <w:docPartObj>
-          <w:docPartGallery w:val="Table of Contents"/>
-          <w:docPartUnique/>
-        </w:docPartObj>
-      </w:sdtPr>
-      <w:sdtEndPr>
-        <w:rPr>
-          <w:b/>
-          <w:bCs/>
-          <w:noProof/>
-          <w:sz w:val="22"/>
-        </w:rPr>
-      </w:sdtEndPr>
-      <w:sdtContent>
-        <w:p>
-          <w:pPr>
-            <w:pStyle w:val="TOCHeading"/>
-            <w:rPr>
-              <w:rFonts w:ascii="Arial" w:hAnsi="Arial" w:cs="Arial"/>
-            </w:rPr>
-          </w:pPr>
-          <w:r>
-            <w:rPr>
-              <w:rFonts w:ascii="Arial" w:hAnsi="Arial" w:cs="Arial"/>
-            </w:rPr>
-            <w:t>Contents</w:t>
-          </w:r>
-        </w:p>
-        <w:p>
-          <w:pPr>
-            <w:pStyle w:val="TOC1"/>
-            <w:tabs>
-              <w:tab w:val="left" w:pos="440"/>
-            </w:tabs>
-            <w:rPr>
-              <w:rFonts w:asciiTheme="minorHAnsi" w:eastAsiaTheme="minorEastAsia" w:hAnsiTheme="minorHAnsi" w:cstheme="minorBidi"/>
-              <w:noProof/>
-              <w:kern w:val="2"/>
-              <w:szCs w:val="22"/>
-              <w:lang w:val="en-US"/>
-              <w14:ligatures w14:val="standardContextual"/>
-            </w:rPr>
-          </w:pPr>
-          <w:r>
-            <w:rPr>
-              <w:rFonts w:cs="Arial"/>
-            </w:rPr>
-            <w:fldChar w:fldCharType="begin"/>
-          </w:r>
-          <w:r>
-            <w:rPr>
-              <w:rFonts w:cs="Arial"/>
-            </w:rPr>
-            <w:instrText xml:space="preserve"> TOC \o "1-3" \h \z \u </w:instrText>
-          </w:r>
-          <w:r>
-            <w:rPr>
-              <w:rFonts w:cs="Arial"/>
-            </w:rPr>
-            <w:fldChar w:fldCharType="separate"/>
-          </w:r>
-          <w:hyperlink w:anchor="_Toc146017323" w:history="1">
-            <w:r>
-              <w:rPr>
-                <w:rStyle w:val="Hyperlink"/>
-                <w:rFonts w:cs="Arial"/>
-                <w:noProof/>
-              </w:rPr>
-              <w:t>1.</w:t>
-            </w:r>
-            <w:r>
-              <w:rPr>
-                <w:rFonts w:asciiTheme="minorHAnsi" w:eastAsiaTheme="minorEastAsia" w:hAnsiTheme="minorHAnsi" w:cstheme="minorBidi"/>
-                <w:noProof/>
-                <w:kern w:val="2"/>
-                <w:szCs w:val="22"/>
-                <w:lang w:val="en-US"/>
-                <w14:ligatures w14:val="standardContextual"/>
-              </w:rPr>
-              <w:tab/>
-            </w:r>
-            <w:r>
-              <w:rPr>
-                <w:rFonts w:eastAsiaTheme="minorEastAsia" w:cs="Arial"/>
-                <w:noProof/>
-                <w:kern w:val="2"/>
-                <w:szCs w:val="22"/>
-                <w:lang w:val="en-US"/>
-                <w14:ligatures w14:val="standardContextual"/>
-              </w:rPr>
-              <w:t>Spring Boot</w:t>
-            </w:r>
-            <w:r>
-              <w:rPr>
-                <w:noProof/>
-                <w:webHidden/>
-              </w:rPr>
-              <w:tab/>
-            </w:r>
-            <w:r>
-              <w:rPr>
-                <w:noProof/>
-                <w:webHidden/>
-              </w:rPr>
-              <w:fldChar w:fldCharType="begin"/>
-            </w:r>
-            <w:r>
-              <w:rPr>
-                <w:noProof/>
-                <w:webHidden/>
-              </w:rPr>
-              <w:instrText xml:space="preserve"> PAGEREF _Toc146017323 \h </w:instrText>
-            </w:r>
-            <w:r>
-              <w:rPr>
-                <w:noProof/>
-                <w:webHidden/>
-              </w:rPr>
-            </w:r>
-            <w:r>
-              <w:rPr>
-                <w:noProof/>
-                <w:webHidden/>
-              </w:rPr>
-              <w:fldChar w:fldCharType="separate"/>
-            </w:r>
-            <w:r>
-              <w:rPr>
-                <w:noProof/>
-                <w:webHidden/>
-              </w:rPr>
-              <w:t>4</w:t>
-            </w:r>
-            <w:r>
-              <w:rPr>
-                <w:noProof/>
-                <w:webHidden/>
-              </w:rPr>
-              <w:fldChar w:fldCharType="end"/>
-            </w:r>
-          </w:hyperlink>
-        </w:p>
-        <w:p>
-          <w:pPr>
-            <w:pStyle w:val="TOC2"/>
-            <w:tabs>
-              <w:tab w:val="left" w:pos="880"/>
-            </w:tabs>
-            <w:rPr>
-              <w:rFonts w:asciiTheme="minorHAnsi" w:eastAsiaTheme="minorEastAsia" w:hAnsiTheme="minorHAnsi" w:cstheme="minorBidi"/>
-              <w:noProof/>
-              <w:kern w:val="2"/>
-              <w:sz w:val="22"/>
-              <w:szCs w:val="22"/>
-              <w:lang w:val="en-US"/>
-              <w14:ligatures w14:val="standardContextual"/>
-            </w:rPr>
-          </w:pPr>
-          <w:hyperlink w:anchor="_Toc146017324" w:history="1">
-            <w:r>
-              <w:rPr>
-                <w:rStyle w:val="Hyperlink"/>
-                <w:rFonts w:cs="Arial"/>
-                <w:noProof/>
-              </w:rPr>
-              <w:t>1.1</w:t>
-            </w:r>
-            <w:r>
-              <w:rPr>
-                <w:rFonts w:asciiTheme="minorHAnsi" w:eastAsiaTheme="minorEastAsia" w:hAnsiTheme="minorHAnsi" w:cstheme="minorBidi"/>
-                <w:noProof/>
-                <w:kern w:val="2"/>
-                <w:sz w:val="22"/>
-                <w:szCs w:val="22"/>
-                <w:lang w:val="en-US"/>
-                <w14:ligatures w14:val="standardContextual"/>
-              </w:rPr>
-              <w:tab/>
-            </w:r>
-            <w:r>
-              <w:rPr>
-                <w:rStyle w:val="Hyperlink"/>
-                <w:rFonts w:cs="Arial"/>
-                <w:noProof/>
-              </w:rPr>
-              <w:t>What is Spring Boot?</w:t>
-            </w:r>
-            <w:r>
-              <w:rPr>
-                <w:noProof/>
-                <w:webHidden/>
-              </w:rPr>
-              <w:tab/>
-            </w:r>
-            <w:r>
-              <w:rPr>
-                <w:noProof/>
-                <w:webHidden/>
-              </w:rPr>
-              <w:fldChar w:fldCharType="begin"/>
-            </w:r>
-            <w:r>
-              <w:rPr>
-                <w:noProof/>
-                <w:webHidden/>
-              </w:rPr>
-              <w:instrText xml:space="preserve"> PAGEREF _Toc146017324 \h </w:instrText>
-            </w:r>
-            <w:r>
-              <w:rPr>
-                <w:noProof/>
-                <w:webHidden/>
-              </w:rPr>
-            </w:r>
-            <w:r>
-              <w:rPr>
-                <w:noProof/>
-                <w:webHidden/>
-              </w:rPr>
-              <w:fldChar w:fldCharType="separate"/>
-            </w:r>
-            <w:r>
-              <w:rPr>
-                <w:noProof/>
-                <w:webHidden/>
-              </w:rPr>
-              <w:t>4</w:t>
-            </w:r>
-            <w:r>
-              <w:rPr>
-                <w:noProof/>
-                <w:webHidden/>
-              </w:rPr>
-              <w:fldChar w:fldCharType="end"/>
-            </w:r>
-          </w:hyperlink>
-        </w:p>
-        <w:p>
-          <w:pPr>
-            <w:pStyle w:val="TOC2"/>
-            <w:tabs>
-              <w:tab w:val="left" w:pos="880"/>
-            </w:tabs>
-            <w:rPr>
-              <w:rFonts w:asciiTheme="minorHAnsi" w:eastAsiaTheme="minorEastAsia" w:hAnsiTheme="minorHAnsi" w:cstheme="minorBidi"/>
-              <w:noProof/>
-              <w:kern w:val="2"/>
-              <w:sz w:val="22"/>
-              <w:szCs w:val="22"/>
-              <w:lang w:val="en-US"/>
-              <w14:ligatures w14:val="standardContextual"/>
-            </w:rPr>
-          </w:pPr>
-          <w:hyperlink w:anchor="_Toc146017325" w:history="1">
-            <w:r>
-              <w:rPr>
-                <w:rStyle w:val="Hyperlink"/>
-                <w:rFonts w:cs="Arial"/>
-                <w:noProof/>
-              </w:rPr>
-              <w:t>1.2</w:t>
-            </w:r>
-            <w:r>
-              <w:rPr>
-                <w:rFonts w:asciiTheme="minorHAnsi" w:eastAsiaTheme="minorEastAsia" w:hAnsiTheme="minorHAnsi" w:cstheme="minorBidi"/>
-                <w:noProof/>
-                <w:kern w:val="2"/>
-                <w:sz w:val="22"/>
-                <w:szCs w:val="22"/>
-                <w:lang w:val="en-US"/>
-                <w14:ligatures w14:val="standardContextual"/>
-              </w:rPr>
-              <w:tab/>
-            </w:r>
-            <w:r>
-              <w:rPr>
-                <w:rStyle w:val="Hyperlink"/>
-                <w:rFonts w:cs="Arial"/>
-                <w:noProof/>
-              </w:rPr>
-              <w:t>Why using Spring Boot?</w:t>
-            </w:r>
-            <w:r>
-              <w:rPr>
-                <w:noProof/>
-                <w:webHidden/>
-              </w:rPr>
-              <w:tab/>
-            </w:r>
-            <w:r>
-              <w:rPr>
-                <w:noProof/>
-                <w:webHidden/>
-              </w:rPr>
-              <w:fldChar w:fldCharType="begin"/>
-            </w:r>
-            <w:r>
-              <w:rPr>
-                <w:noProof/>
-                <w:webHidden/>
-              </w:rPr>
-              <w:instrText xml:space="preserve"> PAGEREF _Toc146017325 \h </w:instrText>
-            </w:r>
-            <w:r>
-              <w:rPr>
-                <w:noProof/>
-                <w:webHidden/>
-              </w:rPr>
-            </w:r>
-            <w:r>
-              <w:rPr>
-                <w:noProof/>
-                <w:webHidden/>
-              </w:rPr>
-              <w:fldChar w:fldCharType="separate"/>
-            </w:r>
-            <w:r>
-              <w:rPr>
-                <w:noProof/>
-                <w:webHidden/>
-              </w:rPr>
-              <w:t>4</w:t>
-            </w:r>
-            <w:r>
-              <w:rPr>
-                <w:noProof/>
-                <w:webHidden/>
-              </w:rPr>
-              <w:fldChar w:fldCharType="end"/>
-            </w:r>
-          </w:hyperlink>
-        </w:p>
-        <w:p>
-          <w:pPr>
-            <w:pStyle w:val="TOC1"/>
-            <w:tabs>
-              <w:tab w:val="left" w:pos="440"/>
-            </w:tabs>
-            <w:rPr>
-              <w:rFonts w:asciiTheme="minorHAnsi" w:eastAsiaTheme="minorEastAsia" w:hAnsiTheme="minorHAnsi" w:cstheme="minorBidi"/>
-              <w:noProof/>
-              <w:kern w:val="2"/>
-              <w:szCs w:val="22"/>
-              <w:lang w:val="en-US"/>
-              <w14:ligatures w14:val="standardContextual"/>
-            </w:rPr>
-          </w:pPr>
-          <w:hyperlink w:anchor="_Toc146017331" w:history="1">
-            <w:r>
-              <w:rPr>
-                <w:rStyle w:val="Hyperlink"/>
-                <w:rFonts w:cs="Arial"/>
-                <w:noProof/>
-              </w:rPr>
-              <w:t>2.</w:t>
-            </w:r>
-            <w:r>
-              <w:rPr>
-                <w:rFonts w:asciiTheme="minorHAnsi" w:eastAsiaTheme="minorEastAsia" w:hAnsiTheme="minorHAnsi" w:cstheme="minorBidi"/>
-                <w:noProof/>
-                <w:kern w:val="2"/>
-                <w:szCs w:val="22"/>
-                <w:lang w:val="en-US"/>
-                <w14:ligatures w14:val="standardContextual"/>
-              </w:rPr>
-              <w:tab/>
-            </w:r>
-            <w:r>
-              <w:rPr>
-                <w:rStyle w:val="Hyperlink"/>
-                <w:rFonts w:cs="Arial"/>
-                <w:noProof/>
-              </w:rPr>
-              <w:t>React</w:t>
-            </w:r>
-            <w:r>
-              <w:rPr>
-                <w:noProof/>
-                <w:webHidden/>
-              </w:rPr>
-              <w:tab/>
-            </w:r>
-            <w:r>
-              <w:rPr>
-                <w:noProof/>
-                <w:webHidden/>
-              </w:rPr>
-              <w:fldChar w:fldCharType="begin"/>
-            </w:r>
-            <w:r>
-              <w:rPr>
-                <w:noProof/>
-                <w:webHidden/>
-              </w:rPr>
-              <w:instrText xml:space="preserve"> PAGEREF _Toc146017331 \h </w:instrText>
-            </w:r>
-            <w:r>
-              <w:rPr>
-                <w:noProof/>
-                <w:webHidden/>
-              </w:rPr>
-            </w:r>
-            <w:r>
-              <w:rPr>
-                <w:noProof/>
-                <w:webHidden/>
-              </w:rPr>
-              <w:fldChar w:fldCharType="separate"/>
-            </w:r>
-            <w:r>
-              <w:rPr>
-                <w:noProof/>
-                <w:webHidden/>
-              </w:rPr>
-              <w:t>6</w:t>
-            </w:r>
-            <w:r>
-              <w:rPr>
-                <w:noProof/>
-                <w:webHidden/>
-              </w:rPr>
-              <w:fldChar w:fldCharType="end"/>
-            </w:r>
-          </w:hyperlink>
-        </w:p>
-        <w:p>
-          <w:pPr>
-            <w:pStyle w:val="TOC2"/>
-            <w:tabs>
-              <w:tab w:val="left" w:pos="880"/>
-            </w:tabs>
-            <w:rPr>
-              <w:rFonts w:asciiTheme="minorHAnsi" w:eastAsiaTheme="minorEastAsia" w:hAnsiTheme="minorHAnsi" w:cstheme="minorBidi"/>
-              <w:noProof/>
-              <w:kern w:val="2"/>
-              <w:sz w:val="22"/>
-              <w:szCs w:val="22"/>
-              <w:lang w:val="en-US"/>
-              <w14:ligatures w14:val="standardContextual"/>
-            </w:rPr>
-          </w:pPr>
-          <w:hyperlink w:anchor="_Toc146017332" w:history="1">
-            <w:r>
-              <w:rPr>
-                <w:rStyle w:val="Hyperlink"/>
-                <w:rFonts w:cs="Arial"/>
-                <w:noProof/>
-              </w:rPr>
-              <w:t>2.1</w:t>
-            </w:r>
-            <w:r>
-              <w:rPr>
-                <w:rFonts w:asciiTheme="minorHAnsi" w:eastAsiaTheme="minorEastAsia" w:hAnsiTheme="minorHAnsi" w:cstheme="minorBidi"/>
-                <w:noProof/>
-                <w:kern w:val="2"/>
-                <w:sz w:val="22"/>
-                <w:szCs w:val="22"/>
-                <w:lang w:val="en-US"/>
-                <w14:ligatures w14:val="standardContextual"/>
-              </w:rPr>
-              <w:tab/>
-            </w:r>
-            <w:r>
-              <w:rPr>
-                <w:rStyle w:val="Hyperlink"/>
-                <w:rFonts w:cs="Arial"/>
-                <w:noProof/>
-              </w:rPr>
-              <w:t>What is React?</w:t>
-            </w:r>
-            <w:r>
-              <w:rPr>
-                <w:noProof/>
-                <w:webHidden/>
-              </w:rPr>
-              <w:tab/>
-            </w:r>
-            <w:r>
-              <w:rPr>
-                <w:noProof/>
-                <w:webHidden/>
-              </w:rPr>
-              <w:fldChar w:fldCharType="begin"/>
-            </w:r>
-            <w:r>
-              <w:rPr>
-                <w:noProof/>
-                <w:webHidden/>
-              </w:rPr>
-              <w:instrText xml:space="preserve"> PAGEREF _Toc146017332 \h </w:instrText>
-            </w:r>
-            <w:r>
-              <w:rPr>
-                <w:noProof/>
-                <w:webHidden/>
-              </w:rPr>
-            </w:r>
-            <w:r>
-              <w:rPr>
-                <w:noProof/>
-                <w:webHidden/>
-              </w:rPr>
-              <w:fldChar w:fldCharType="separate"/>
-            </w:r>
-            <w:r>
-              <w:rPr>
-                <w:noProof/>
-                <w:webHidden/>
-              </w:rPr>
-              <w:t>6</w:t>
-            </w:r>
-            <w:r>
-              <w:rPr>
-                <w:noProof/>
-                <w:webHidden/>
-              </w:rPr>
-              <w:fldChar w:fldCharType="end"/>
-            </w:r>
-          </w:hyperlink>
-        </w:p>
-        <w:p>
-          <w:pPr>
-            <w:pStyle w:val="TOC2"/>
-            <w:tabs>
-              <w:tab w:val="left" w:pos="880"/>
-            </w:tabs>
-            <w:rPr>
-              <w:rFonts w:asciiTheme="minorHAnsi" w:eastAsiaTheme="minorEastAsia" w:hAnsiTheme="minorHAnsi" w:cstheme="minorBidi"/>
-              <w:noProof/>
-              <w:kern w:val="2"/>
-              <w:sz w:val="22"/>
-              <w:szCs w:val="22"/>
-              <w:lang w:val="en-US"/>
-              <w14:ligatures w14:val="standardContextual"/>
-            </w:rPr>
-          </w:pPr>
-          <w:hyperlink w:anchor="_Toc146017333" w:history="1">
-            <w:r>
-              <w:rPr>
-                <w:rStyle w:val="Hyperlink"/>
-                <w:rFonts w:cs="Arial"/>
-                <w:noProof/>
-              </w:rPr>
-              <w:t>2.2</w:t>
-            </w:r>
-            <w:r>
-              <w:rPr>
-                <w:rFonts w:asciiTheme="minorHAnsi" w:eastAsiaTheme="minorEastAsia" w:hAnsiTheme="minorHAnsi" w:cstheme="minorBidi"/>
-                <w:noProof/>
-                <w:kern w:val="2"/>
-                <w:sz w:val="22"/>
-                <w:szCs w:val="22"/>
-                <w:lang w:val="en-US"/>
-                <w14:ligatures w14:val="standardContextual"/>
-              </w:rPr>
-              <w:tab/>
-            </w:r>
-            <w:r>
-              <w:rPr>
-                <w:rStyle w:val="Hyperlink"/>
-                <w:rFonts w:cs="Arial"/>
-                <w:noProof/>
-              </w:rPr>
-              <w:t>Why using React?</w:t>
-            </w:r>
-            <w:r>
-              <w:rPr>
-                <w:noProof/>
-                <w:webHidden/>
-              </w:rPr>
-              <w:t>`</w:t>
-            </w:r>
-          </w:hyperlink>
-        </w:p>
-        <w:p>
-          <w:pPr>
-            <w:pStyle w:val="TOC1"/>
-            <w:tabs>
-              <w:tab w:val="left" w:pos="440"/>
-            </w:tabs>
-            <w:rPr>
-              <w:rFonts w:asciiTheme="minorHAnsi" w:eastAsiaTheme="minorEastAsia" w:hAnsiTheme="minorHAnsi" w:cstheme="minorBidi"/>
-              <w:noProof/>
-              <w:kern w:val="2"/>
-              <w:szCs w:val="22"/>
-              <w:lang w:val="en-US"/>
-              <w14:ligatures w14:val="standardContextual"/>
-            </w:rPr>
-          </w:pPr>
-          <w:hyperlink w:anchor="_Toc146017334" w:history="1">
-            <w:r>
-              <w:rPr>
-                <w:rStyle w:val="Hyperlink"/>
-                <w:rFonts w:cs="Arial"/>
-                <w:noProof/>
-              </w:rPr>
-              <w:t>3.</w:t>
-            </w:r>
-            <w:r>
-              <w:rPr>
-                <w:rFonts w:asciiTheme="minorHAnsi" w:eastAsiaTheme="minorEastAsia" w:hAnsiTheme="minorHAnsi" w:cstheme="minorBidi"/>
-                <w:noProof/>
-                <w:kern w:val="2"/>
-                <w:szCs w:val="22"/>
-                <w:lang w:val="en-US"/>
-                <w14:ligatures w14:val="standardContextual"/>
-              </w:rPr>
-              <w:tab/>
-            </w:r>
-            <w:r>
-              <w:rPr>
-                <w:rFonts w:eastAsiaTheme="minorEastAsia" w:cs="Arial"/>
-                <w:noProof/>
-                <w:kern w:val="2"/>
-                <w:szCs w:val="22"/>
-                <w:lang w:val="en-US"/>
-                <w14:ligatures w14:val="standardContextual"/>
-              </w:rPr>
-              <w:t>SOLID Architecture</w:t>
-            </w:r>
-            <w:r>
-              <w:rPr>
-                <w:noProof/>
-                <w:webHidden/>
-              </w:rPr>
-              <w:tab/>
-              <w:t>7</w:t>
-            </w:r>
-          </w:hyperlink>
-        </w:p>
-        <w:p>
-          <w:pPr>
-            <w:pStyle w:val="TOC2"/>
-            <w:tabs>
-              <w:tab w:val="left" w:pos="880"/>
-            </w:tabs>
-            <w:rPr>
-              <w:rFonts w:asciiTheme="minorHAnsi" w:eastAsiaTheme="minorEastAsia" w:hAnsiTheme="minorHAnsi" w:cstheme="minorBidi"/>
-              <w:noProof/>
-              <w:kern w:val="2"/>
-              <w:sz w:val="22"/>
-              <w:szCs w:val="22"/>
-              <w:lang w:val="en-US"/>
-              <w14:ligatures w14:val="standardContextual"/>
-            </w:rPr>
-          </w:pPr>
-          <w:hyperlink w:anchor="_Toc146017335" w:history="1">
-            <w:r>
-              <w:rPr>
-                <w:rStyle w:val="Hyperlink"/>
-                <w:rFonts w:cs="Arial"/>
-                <w:noProof/>
-              </w:rPr>
-              <w:t>3.1</w:t>
-            </w:r>
-            <w:r>
-              <w:rPr>
-                <w:rFonts w:asciiTheme="minorHAnsi" w:eastAsiaTheme="minorEastAsia" w:hAnsiTheme="minorHAnsi" w:cstheme="minorBidi"/>
-                <w:noProof/>
-                <w:kern w:val="2"/>
-                <w:sz w:val="22"/>
-                <w:szCs w:val="22"/>
-                <w:lang w:val="en-US"/>
-                <w14:ligatures w14:val="standardContextual"/>
-              </w:rPr>
-              <w:tab/>
-            </w:r>
-            <w:r>
-              <w:rPr>
-                <w:rStyle w:val="Hyperlink"/>
-                <w:rFonts w:cs="Arial"/>
-                <w:noProof/>
-              </w:rPr>
-              <w:t>Single Responsibility</w:t>
-            </w:r>
-            <w:r>
-              <w:rPr>
-                <w:noProof/>
-                <w:webHidden/>
-              </w:rPr>
-              <w:tab/>
-              <w:t>7</w:t>
-            </w:r>
-          </w:hyperlink>
-        </w:p>
-        <w:p>
-          <w:pPr>
-            <w:pStyle w:val="TOC2"/>
-            <w:tabs>
-              <w:tab w:val="left" w:pos="880"/>
-            </w:tabs>
-            <w:rPr>
-              <w:rFonts w:asciiTheme="minorHAnsi" w:eastAsiaTheme="minorEastAsia" w:hAnsiTheme="minorHAnsi" w:cstheme="minorBidi"/>
-              <w:noProof/>
-              <w:kern w:val="2"/>
-              <w:sz w:val="22"/>
-              <w:szCs w:val="22"/>
-              <w:lang w:val="en-US"/>
-              <w14:ligatures w14:val="standardContextual"/>
-            </w:rPr>
-          </w:pPr>
-          <w:hyperlink w:anchor="_Toc146017336" w:history="1">
-            <w:r>
-              <w:rPr>
-                <w:rStyle w:val="Hyperlink"/>
-                <w:rFonts w:cs="Arial"/>
-                <w:noProof/>
-              </w:rPr>
-              <w:t>3.2</w:t>
-            </w:r>
-            <w:r>
-              <w:rPr>
-                <w:rFonts w:asciiTheme="minorHAnsi" w:eastAsiaTheme="minorEastAsia" w:hAnsiTheme="minorHAnsi" w:cstheme="minorBidi"/>
-                <w:noProof/>
-                <w:kern w:val="2"/>
-                <w:sz w:val="22"/>
-                <w:szCs w:val="22"/>
-                <w:lang w:val="en-US"/>
-                <w14:ligatures w14:val="standardContextual"/>
-              </w:rPr>
-              <w:tab/>
-            </w:r>
-            <w:r>
-              <w:rPr>
-                <w:rStyle w:val="Hyperlink"/>
-                <w:rFonts w:cs="Arial"/>
-                <w:noProof/>
-              </w:rPr>
-              <w:t>Open/Closed</w:t>
-            </w:r>
-            <w:r>
-              <w:rPr>
-                <w:noProof/>
-                <w:webHidden/>
-              </w:rPr>
-              <w:tab/>
-              <w:t>7</w:t>
-            </w:r>
-          </w:hyperlink>
-        </w:p>
-        <w:p>
-          <w:pPr>
-            <w:pStyle w:val="TOC2"/>
-            <w:tabs>
-              <w:tab w:val="left" w:pos="880"/>
-            </w:tabs>
-            <w:rPr>
-              <w:noProof/>
-            </w:rPr>
-          </w:pPr>
-          <w:hyperlink w:anchor="_Toc146017337" w:history="1">
-            <w:r>
-              <w:rPr>
-                <w:rStyle w:val="Hyperlink"/>
-                <w:rFonts w:cs="Arial"/>
-                <w:noProof/>
-              </w:rPr>
-              <w:t>3.3</w:t>
-            </w:r>
-            <w:r>
-              <w:rPr>
-                <w:rFonts w:asciiTheme="minorHAnsi" w:eastAsiaTheme="minorEastAsia" w:hAnsiTheme="minorHAnsi" w:cstheme="minorBidi"/>
-                <w:noProof/>
-                <w:kern w:val="2"/>
-                <w:sz w:val="22"/>
-                <w:szCs w:val="22"/>
-                <w:lang w:val="en-US"/>
-                <w14:ligatures w14:val="standardContextual"/>
-              </w:rPr>
-              <w:tab/>
-            </w:r>
-            <w:r>
-              <w:rPr>
-                <w:rStyle w:val="Hyperlink"/>
-                <w:rFonts w:cs="Arial"/>
-                <w:noProof/>
-              </w:rPr>
-              <w:t>Liskov Subtitution</w:t>
-            </w:r>
-            <w:r>
-              <w:rPr>
-                <w:noProof/>
-                <w:webHidden/>
-              </w:rPr>
-              <w:tab/>
-            </w:r>
-            <w:r>
-              <w:rPr>
-                <w:noProof/>
-                <w:webHidden/>
-              </w:rPr>
-              <w:fldChar w:fldCharType="begin"/>
-            </w:r>
-            <w:r>
-              <w:rPr>
-                <w:noProof/>
-                <w:webHidden/>
-              </w:rPr>
-              <w:instrText xml:space="preserve"> PAGEREF _Toc146017337 \h </w:instrText>
-            </w:r>
-            <w:r>
-              <w:rPr>
-                <w:noProof/>
-                <w:webHidden/>
-              </w:rPr>
-            </w:r>
-            <w:r>
-              <w:rPr>
-                <w:noProof/>
-                <w:webHidden/>
-              </w:rPr>
-              <w:fldChar w:fldCharType="separate"/>
-            </w:r>
-            <w:r>
-              <w:rPr>
-                <w:noProof/>
-                <w:webHidden/>
-              </w:rPr>
-              <w:t>8</w:t>
-            </w:r>
-            <w:r>
-              <w:rPr>
-                <w:noProof/>
-                <w:webHidden/>
-              </w:rPr>
-              <w:fldChar w:fldCharType="end"/>
-            </w:r>
-          </w:hyperlink>
-        </w:p>
-        <w:p>
-          <w:pPr>
-            <w:pStyle w:val="TOC2"/>
-            <w:tabs>
-              <w:tab w:val="left" w:pos="880"/>
-            </w:tabs>
-            <w:rPr>
-              <w:rFonts w:asciiTheme="minorHAnsi" w:eastAsiaTheme="minorEastAsia" w:hAnsiTheme="minorHAnsi" w:cstheme="minorBidi"/>
-              <w:noProof/>
-              <w:kern w:val="2"/>
-              <w:sz w:val="22"/>
-              <w:szCs w:val="22"/>
-              <w:lang w:val="en-US"/>
-              <w14:ligatures w14:val="standardContextual"/>
-            </w:rPr>
-          </w:pPr>
-          <w:hyperlink w:anchor="_Toc146017337" w:history="1">
-            <w:r>
-              <w:rPr>
-                <w:rStyle w:val="Hyperlink"/>
-                <w:rFonts w:cs="Arial"/>
-                <w:noProof/>
-              </w:rPr>
-              <w:t>3.</w:t>
-            </w:r>
-            <w:r>
-              <w:rPr>
-                <w:rStyle w:val="Hyperlink"/>
-                <w:rFonts w:cs="Arial"/>
-                <w:noProof/>
-              </w:rPr>
-              <w:t>4</w:t>
-            </w:r>
-            <w:r>
-              <w:rPr>
-                <w:rFonts w:asciiTheme="minorHAnsi" w:eastAsiaTheme="minorEastAsia" w:hAnsiTheme="minorHAnsi" w:cstheme="minorBidi"/>
-                <w:noProof/>
-                <w:kern w:val="2"/>
-                <w:sz w:val="22"/>
-                <w:szCs w:val="22"/>
-                <w:lang w:val="en-US"/>
-                <w14:ligatures w14:val="standardContextual"/>
-              </w:rPr>
-              <w:tab/>
-            </w:r>
-            <w:r>
-              <w:rPr>
-                <w:rStyle w:val="Hyperlink"/>
-                <w:rFonts w:cs="Arial"/>
-                <w:noProof/>
-              </w:rPr>
-              <w:t>Interface Segregation</w:t>
-            </w:r>
-            <w:r>
-              <w:rPr>
-                <w:noProof/>
-                <w:webHidden/>
-              </w:rPr>
-              <w:tab/>
-            </w:r>
-            <w:r>
-              <w:rPr>
-                <w:noProof/>
-                <w:webHidden/>
-              </w:rPr>
-              <w:fldChar w:fldCharType="begin"/>
-            </w:r>
-            <w:r>
-              <w:rPr>
-                <w:noProof/>
-                <w:webHidden/>
-              </w:rPr>
-              <w:instrText xml:space="preserve"> PAGEREF _Toc146017337 \h </w:instrText>
-            </w:r>
-            <w:r>
-              <w:rPr>
-                <w:noProof/>
-                <w:webHidden/>
-              </w:rPr>
-            </w:r>
-            <w:r>
-              <w:rPr>
-                <w:noProof/>
-                <w:webHidden/>
-              </w:rPr>
-              <w:fldChar w:fldCharType="separate"/>
-            </w:r>
-            <w:r>
-              <w:rPr>
-                <w:noProof/>
-                <w:webHidden/>
-              </w:rPr>
-              <w:t>8</w:t>
-            </w:r>
-            <w:r>
-              <w:rPr>
-                <w:noProof/>
-                <w:webHidden/>
-              </w:rPr>
-              <w:fldChar w:fldCharType="end"/>
-            </w:r>
-          </w:hyperlink>
-        </w:p>
-        <w:p>
-          <w:pPr>
-            <w:pStyle w:val="TOC2"/>
-            <w:tabs>
-              <w:tab w:val="left" w:pos="880"/>
-            </w:tabs>
-            <w:rPr>
-              <w:rFonts w:asciiTheme="minorHAnsi" w:eastAsiaTheme="minorEastAsia" w:hAnsiTheme="minorHAnsi" w:cstheme="minorBidi"/>
-              <w:noProof/>
-              <w:kern w:val="2"/>
-              <w:sz w:val="22"/>
-              <w:szCs w:val="22"/>
-              <w:lang w:val="en-US"/>
-              <w14:ligatures w14:val="standardContextual"/>
-            </w:rPr>
-          </w:pPr>
-          <w:hyperlink w:anchor="_Toc146017337" w:history="1">
-            <w:r>
-              <w:rPr>
-                <w:rStyle w:val="Hyperlink"/>
-                <w:rFonts w:cs="Arial"/>
-                <w:noProof/>
-              </w:rPr>
-              <w:t>3.</w:t>
-            </w:r>
-            <w:r>
-              <w:rPr>
-                <w:rStyle w:val="Hyperlink"/>
-                <w:rFonts w:cs="Arial"/>
-                <w:noProof/>
-              </w:rPr>
-              <w:t>5</w:t>
-            </w:r>
-            <w:r>
-              <w:rPr>
-                <w:rFonts w:asciiTheme="minorHAnsi" w:eastAsiaTheme="minorEastAsia" w:hAnsiTheme="minorHAnsi" w:cstheme="minorBidi"/>
-                <w:noProof/>
-                <w:kern w:val="2"/>
-                <w:sz w:val="22"/>
-                <w:szCs w:val="22"/>
-                <w:lang w:val="en-US"/>
-                <w14:ligatures w14:val="standardContextual"/>
-              </w:rPr>
-              <w:tab/>
-            </w:r>
-            <w:r>
-              <w:rPr>
-                <w:rStyle w:val="Hyperlink"/>
-                <w:rFonts w:cs="Arial"/>
-                <w:noProof/>
-              </w:rPr>
-              <w:t>Dependency Inversion</w:t>
-            </w:r>
-            <w:r>
-              <w:rPr>
-                <w:noProof/>
-                <w:webHidden/>
-              </w:rPr>
-              <w:tab/>
-            </w:r>
-            <w:r>
-              <w:rPr>
-                <w:noProof/>
-                <w:webHidden/>
-              </w:rPr>
-              <w:fldChar w:fldCharType="begin"/>
-            </w:r>
-            <w:r>
-              <w:rPr>
-                <w:noProof/>
-                <w:webHidden/>
-              </w:rPr>
-              <w:instrText xml:space="preserve"> PAGEREF _Toc146017337 \h </w:instrText>
-            </w:r>
-            <w:r>
-              <w:rPr>
-                <w:noProof/>
-                <w:webHidden/>
-              </w:rPr>
-            </w:r>
-            <w:r>
-              <w:rPr>
-                <w:noProof/>
-                <w:webHidden/>
-              </w:rPr>
-              <w:fldChar w:fldCharType="separate"/>
-            </w:r>
-            <w:r>
-              <w:rPr>
-                <w:noProof/>
-                <w:webHidden/>
-              </w:rPr>
-              <w:t>8</w:t>
-            </w:r>
-            <w:r>
-              <w:rPr>
-                <w:noProof/>
-                <w:webHidden/>
-              </w:rPr>
-              <w:fldChar w:fldCharType="end"/>
-            </w:r>
-          </w:hyperlink>
-        </w:p>
-        <w:p>
-          <w:pPr>
-            <w:pStyle w:val="TOC1"/>
-            <w:tabs>
-              <w:tab w:val="left" w:pos="440"/>
-            </w:tabs>
-            <w:rPr>
-              <w:noProof/>
-            </w:rPr>
-          </w:pPr>
-          <w:hyperlink w:anchor="_Toc146017338" w:history="1">
-            <w:r>
-              <w:rPr>
-                <w:rStyle w:val="Hyperlink"/>
-                <w:rFonts w:cs="Arial"/>
-                <w:noProof/>
-              </w:rPr>
-              <w:t>4.</w:t>
-            </w:r>
-            <w:r>
-              <w:rPr>
-                <w:rFonts w:asciiTheme="minorHAnsi" w:eastAsiaTheme="minorEastAsia" w:hAnsiTheme="minorHAnsi" w:cstheme="minorBidi"/>
-                <w:noProof/>
-                <w:kern w:val="2"/>
-                <w:szCs w:val="22"/>
-                <w:lang w:val="en-US"/>
-                <w14:ligatures w14:val="standardContextual"/>
-              </w:rPr>
-              <w:tab/>
-            </w:r>
-            <w:r>
-              <w:rPr>
-                <w:rStyle w:val="Hyperlink"/>
-                <w:rFonts w:cs="Arial"/>
-                <w:noProof/>
-              </w:rPr>
-              <w:t>Diagrams</w:t>
-            </w:r>
-            <w:r>
-              <w:rPr>
-                <w:noProof/>
-                <w:webHidden/>
-              </w:rPr>
-              <w:tab/>
-              <w:t>9</w:t>
-            </w:r>
-          </w:hyperlink>
-        </w:p>
-        <w:p>
-          <w:pPr>
-            <w:pStyle w:val="TOC2"/>
-            <w:tabs>
-              <w:tab w:val="left" w:pos="880"/>
-            </w:tabs>
-            <w:rPr>
-              <w:rFonts w:asciiTheme="minorHAnsi" w:eastAsiaTheme="minorEastAsia" w:hAnsiTheme="minorHAnsi" w:cstheme="minorBidi"/>
-              <w:noProof/>
-              <w:kern w:val="2"/>
-              <w:sz w:val="22"/>
-              <w:szCs w:val="22"/>
-              <w:lang w:val="en-US"/>
-              <w14:ligatures w14:val="standardContextual"/>
-            </w:rPr>
-          </w:pPr>
-          <w:hyperlink w:anchor="_Toc146017337" w:history="1">
-            <w:r>
-              <w:rPr>
-                <w:rStyle w:val="Hyperlink"/>
-                <w:rFonts w:cs="Arial"/>
-                <w:noProof/>
-              </w:rPr>
-              <w:t>4.1</w:t>
-            </w:r>
-            <w:r>
-              <w:rPr>
-                <w:rFonts w:asciiTheme="minorHAnsi" w:eastAsiaTheme="minorEastAsia" w:hAnsiTheme="minorHAnsi" w:cstheme="minorBidi"/>
-                <w:noProof/>
-                <w:kern w:val="2"/>
-                <w:sz w:val="22"/>
-                <w:szCs w:val="22"/>
-                <w:lang w:val="en-US"/>
-                <w14:ligatures w14:val="standardContextual"/>
-              </w:rPr>
-              <w:tab/>
-            </w:r>
-            <w:r>
-              <w:rPr>
-                <w:rStyle w:val="Hyperlink"/>
-                <w:rFonts w:cs="Arial"/>
-                <w:noProof/>
-              </w:rPr>
-              <w:t>C4 Diagram</w:t>
-            </w:r>
-            <w:r>
-              <w:rPr>
-                <w:noProof/>
-                <w:webHidden/>
-              </w:rPr>
-              <w:tab/>
-            </w:r>
-            <w:r>
-              <w:rPr>
-                <w:noProof/>
-                <w:webHidden/>
-              </w:rPr>
-              <w:fldChar w:fldCharType="begin"/>
-            </w:r>
-            <w:r>
-              <w:rPr>
-                <w:noProof/>
-                <w:webHidden/>
-              </w:rPr>
-              <w:instrText xml:space="preserve"> PAGEREF _Toc146017337 \h </w:instrText>
-            </w:r>
-            <w:r>
-              <w:rPr>
-                <w:noProof/>
-                <w:webHidden/>
-              </w:rPr>
-            </w:r>
-            <w:r>
-              <w:rPr>
-                <w:noProof/>
-                <w:webHidden/>
-              </w:rPr>
-              <w:fldChar w:fldCharType="separate"/>
-            </w:r>
-            <w:r>
-              <w:rPr>
-                <w:noProof/>
-                <w:webHidden/>
-              </w:rPr>
-              <w:t>8</w:t>
-            </w:r>
-            <w:r>
-              <w:rPr>
-                <w:noProof/>
-                <w:webHidden/>
-              </w:rPr>
-              <w:fldChar w:fldCharType="end"/>
-            </w:r>
-          </w:hyperlink>
-        </w:p>
-        <w:p>
-          <w:pPr>
-            <w:rPr>
-              <w:rFonts w:ascii="Arial" w:hAnsi="Arial" w:cs="Arial"/>
-              <w:sz w:val="22"/>
-              <w:szCs w:val="22"/>
-              <w:lang w:val="nl-NL"/>
-            </w:rPr>
-          </w:pPr>
-        </w:p>
-        <w:p>
-          <w:pPr>
-            <w:pStyle w:val="TOC1"/>
-            <w:tabs>
-              <w:tab w:val="left" w:pos="440"/>
-            </w:tabs>
-            <w:rPr>
-              <w:rFonts w:eastAsiaTheme="minorEastAsia" w:cs="Arial"/>
-              <w:noProof/>
-              <w:szCs w:val="22"/>
-              <w:lang w:val="en-GB" w:eastAsia="en-GB"/>
-            </w:rPr>
-          </w:pPr>
-          <w:r>
-            <w:rPr>
-              <w:rFonts w:cs="Arial"/>
-              <w:b/>
-              <w:bCs/>
-              <w:noProof/>
-            </w:rPr>
-            <w:fldChar w:fldCharType="end"/>
-          </w:r>
-        </w:p>
-      </w:sdtContent>
-    </w:sdt>
-    <w:p>
-      <w:pPr>
-        <w:rPr>
-          <w:rFonts w:cs="Arial"/>
-        </w:rPr>
-      </w:pPr>
-    </w:p>
-    <w:p>
-      <w:pPr>
-        <w:rPr>
-          <w:rFonts w:cs="Arial"/>
-        </w:rPr>
-      </w:pPr>
-    </w:p>
-    <w:p>
-      <w:r>
-        <w:br w:type="page"/>
-      </w:r>
-    </w:p>
-    <w:p>
-      <w:pPr>
-        <w:pStyle w:val="Heading1"/>
-        <w:rPr>
-          <w:rFonts w:cs="Arial"/>
-        </w:rPr>
-      </w:pPr>
-    </w:p>
-    <w:p>
-      <w:pPr>
-        <w:pStyle w:val="Heading1"/>
-        <w:rPr>
-          <w:rFonts w:cs="Arial"/>
-        </w:rPr>
-      </w:pPr>
-      <w:r>
-        <w:rPr>
-          <w:rFonts w:cs="Arial"/>
-        </w:rPr>
-        <w:t>Spring Boot</w:t>
-      </w:r>
-    </w:p>
-    <w:p>
-      <w:pPr>
-        <w:pStyle w:val="Heading2"/>
-        <w:rPr>
-          <w:rFonts w:cs="Arial"/>
-        </w:rPr>
-      </w:pPr>
-    </w:p>
-    <w:p>
-      <w:pPr>
-        <w:pStyle w:val="Heading2"/>
-        <w:rPr>
-          <w:rFonts w:cs="Arial"/>
-        </w:rPr>
-      </w:pPr>
-      <w:r>
-        <w:rPr>
-          <w:rFonts w:cs="Arial"/>
-        </w:rPr>
-        <w:t>What is Spring Boot?</w:t>
-      </w:r>
-    </w:p>
-    <w:p>
-      <w:pPr>
-        <w:ind w:firstLine="708"/>
-        <w:rPr>
-          <w:rFonts w:cs="Arial"/>
-          <w:lang w:val="en-GB"/>
-        </w:rPr>
-      </w:pPr>
-      <w:r>
-        <w:br/>
-      </w:r>
-      <w:r>
-        <w:rPr>
-          <w:rFonts w:cs="Segoe UI"/>
-          <w:shd w:val="clear" w:color="auto" w:fill="F7F7F8"/>
-        </w:rPr>
-        <w:t>Spring Boot is an open-source Java-based framework designed to simplify the development of production-ready, stand-alone, and web-based applications. It is part of the larger Spring Framework ecosystem, which provides comprehensive support for building enterprise-level Java applications. Spring Boot builds upon the Spring Framework, offering several advantages over other backend frameworks.</w:t>
-      </w:r>
-    </w:p>
-    <w:p>
-      <w:pPr>
-        <w:rPr>
-          <w:rFonts w:cs="Arial"/>
-          <w:b/>
-          <w:bCs/>
-          <w:sz w:val="22"/>
-          <w:szCs w:val="22"/>
-          <w:lang w:val="en-GB"/>
-        </w:rPr>
-      </w:pPr>
-    </w:p>
-    <w:p>
-      <w:pPr>
-        <w:pStyle w:val="Heading2"/>
-        <w:rPr>
-          <w:rFonts w:cs="Arial"/>
-        </w:rPr>
-      </w:pPr>
-      <w:r>
-        <w:rPr>
-          <w:rFonts w:cs="Arial"/>
-        </w:rPr>
-        <w:t>Why using Spring Boot?</w:t>
-      </w:r>
-    </w:p>
-    <w:p/>
-    <w:p>
-      <w:pPr>
-        <w:pStyle w:val="ListParagraph"/>
-        <w:numPr>
-          <w:ilvl w:val="0"/>
-          <w:numId w:val="24"/>
-        </w:numPr>
-        <w:rPr>
-          <w:b/>
-          <w:bCs/>
-          <w:sz w:val="30"/>
-          <w:szCs w:val="30"/>
-        </w:rPr>
-      </w:pPr>
-      <w:r>
-        <w:rPr>
-          <w:rFonts w:asciiTheme="minorHAnsi" w:hAnsiTheme="minorHAnsi"/>
-          <w:b/>
-          <w:bCs/>
-          <w:sz w:val="30"/>
-          <w:szCs w:val="30"/>
-        </w:rPr>
-        <w:t>Built-in Web Server</w:t>
-      </w:r>
-    </w:p>
-    <w:p>
-      <w:pPr>
-        <w:pStyle w:val="ListParagraph"/>
-        <w:rPr>
-          <w:sz w:val="24"/>
-          <w:szCs w:val="24"/>
-        </w:rPr>
-      </w:pPr>
-      <w:r>
-        <w:rPr>
-          <w:sz w:val="24"/>
-          <w:szCs w:val="24"/>
-        </w:rPr>
-        <w:t>Spring Boot includes an embedded web server ( such as Tomcat, Jetty, or Undertow ) by default. This can simplify deployment to a separate web server and can run as a standalone application.</w:t>
-      </w:r>
-    </w:p>
-    <w:p>
-      <w:pPr>
-        <w:pStyle w:val="ListParagraph"/>
-        <w:rPr>
-          <w:sz w:val="24"/>
-          <w:szCs w:val="24"/>
-        </w:rPr>
-      </w:pPr>
-    </w:p>
-    <w:p>
-      <w:pPr>
-        <w:pStyle w:val="ListParagraph"/>
-        <w:numPr>
-          <w:ilvl w:val="0"/>
-          <w:numId w:val="24"/>
-        </w:numPr>
-        <w:rPr>
-          <w:b/>
-          <w:bCs/>
-          <w:sz w:val="30"/>
-          <w:szCs w:val="30"/>
-        </w:rPr>
-      </w:pPr>
-      <w:r>
-        <w:rPr>
-          <w:rFonts w:asciiTheme="minorHAnsi" w:hAnsiTheme="minorHAnsi"/>
-          <w:b/>
-          <w:bCs/>
-          <w:sz w:val="30"/>
-          <w:szCs w:val="30"/>
-        </w:rPr>
-        <w:t>Rapid Development</w:t>
-      </w:r>
-    </w:p>
-    <w:p>
-      <w:pPr>
-        <w:pStyle w:val="ListParagraph"/>
-        <w:rPr>
-          <w:sz w:val="24"/>
-          <w:szCs w:val="24"/>
-        </w:rPr>
-      </w:pPr>
-      <w:r>
-        <w:rPr>
-          <w:sz w:val="24"/>
-          <w:szCs w:val="24"/>
-        </w:rPr>
-        <w:t>Spring Boot provides set of conventions and defaults so developers are able to set up the application quickly since configurations process can be reduced a lot so the development increases a lot.</w:t>
-      </w:r>
-    </w:p>
-    <w:p>
-      <w:pPr>
-        <w:pStyle w:val="ListParagraph"/>
-        <w:rPr>
-          <w:b/>
-          <w:bCs/>
-          <w:sz w:val="30"/>
-          <w:szCs w:val="30"/>
-        </w:rPr>
-      </w:pPr>
-    </w:p>
-    <w:p>
-      <w:pPr>
-        <w:pStyle w:val="ListParagraph"/>
-        <w:numPr>
-          <w:ilvl w:val="0"/>
-          <w:numId w:val="24"/>
-        </w:numPr>
-        <w:rPr>
-          <w:b/>
-          <w:bCs/>
-          <w:sz w:val="30"/>
-          <w:szCs w:val="30"/>
-        </w:rPr>
-      </w:pPr>
-      <w:r>
-        <w:rPr>
-          <w:rFonts w:asciiTheme="minorHAnsi" w:hAnsiTheme="minorHAnsi"/>
-          <w:b/>
-          <w:bCs/>
-          <w:sz w:val="30"/>
-          <w:szCs w:val="30"/>
-        </w:rPr>
-        <w:t>Spring Initializr</w:t>
-      </w:r>
-    </w:p>
-    <w:p>
-      <w:pPr>
-        <w:pStyle w:val="ListParagraph"/>
-        <w:rPr>
-          <w:sz w:val="24"/>
-          <w:szCs w:val="24"/>
-        </w:rPr>
-      </w:pPr>
-      <w:r>
-        <w:rPr>
-          <w:sz w:val="24"/>
-          <w:szCs w:val="24"/>
-        </w:rPr>
-        <w:t>Spring Boot offers a web tool called “Spring Initalizr” which allows software developers to generate a new Spring Boot Project quickly with the needed dependencies and configurations.</w:t>
-      </w:r>
-    </w:p>
-    <w:p>
-      <w:pPr>
-        <w:pStyle w:val="ListParagraph"/>
-        <w:rPr>
-          <w:sz w:val="24"/>
-          <w:szCs w:val="24"/>
-        </w:rPr>
-      </w:pPr>
-    </w:p>
-    <w:p>
-      <w:pPr>
-        <w:pStyle w:val="ListParagraph"/>
-        <w:numPr>
-          <w:ilvl w:val="0"/>
-          <w:numId w:val="24"/>
-        </w:numPr>
-        <w:rPr>
-          <w:b/>
-          <w:bCs/>
-          <w:sz w:val="30"/>
-          <w:szCs w:val="30"/>
-        </w:rPr>
-      </w:pPr>
-      <w:r>
-        <w:rPr>
-          <w:rFonts w:asciiTheme="minorHAnsi" w:hAnsiTheme="minorHAnsi"/>
-          <w:b/>
-          <w:bCs/>
-          <w:sz w:val="30"/>
-          <w:szCs w:val="30"/>
-        </w:rPr>
-        <w:t>Auto-Configuration</w:t>
-      </w:r>
-    </w:p>
-    <w:p>
-      <w:pPr>
-        <w:pStyle w:val="ListParagraph"/>
-        <w:rPr>
-          <w:sz w:val="24"/>
-          <w:szCs w:val="24"/>
-        </w:rPr>
-      </w:pPr>
-      <w:r>
-        <w:rPr>
-          <w:sz w:val="24"/>
-          <w:szCs w:val="24"/>
-        </w:rPr>
-        <w:t>Spring Boot use “auto-configuration” principle to automatically configure application component based on dependencies in the classpath which eliminates the need to manually configure the application in many cases</w:t>
-      </w:r>
-    </w:p>
-    <w:p>
-      <w:pPr>
-        <w:rPr>
           <w:rFonts w:ascii="Arial" w:eastAsia="Times New Roman" w:hAnsi="Arial" w:cs="Times New Roman"/>
           <w:b/>
           <w:bCs/>
@@ -4470,74 +2425,7 @@
         <w:rPr>
           <w:rFonts w:cs="Arial"/>
         </w:rPr>
-        <w:t>React</w:t>
-      </w:r>
-    </w:p>
-    <w:p>
-      <w:pPr>
-        <w:pStyle w:val="Heading2"/>
-        <w:rPr>
-          <w:rFonts w:cs="Arial"/>
-        </w:rPr>
-      </w:pPr>
-    </w:p>
-    <w:p>
-      <w:pPr>
-        <w:pStyle w:val="Heading2"/>
-        <w:rPr>
-          <w:rFonts w:cs="Arial"/>
-        </w:rPr>
-      </w:pPr>
-      <w:r>
-        <w:rPr>
-          <w:rFonts w:cs="Arial"/>
-        </w:rPr>
-        <w:t>What is React?</w:t>
-      </w:r>
-    </w:p>
-    <w:p>
-      <w:pPr>
-        <w:ind w:firstLine="708"/>
-        <w:rPr>
-          <w:rFonts w:cs="Arial"/>
-          <w:lang w:val="en-GB"/>
-        </w:rPr>
-      </w:pPr>
-      <w:r>
-        <w:br/>
-      </w:r>
-      <w:r>
-        <w:rPr>
-          <w:rFonts w:cs="Segoe UI"/>
-          <w:shd w:val="clear" w:color="auto" w:fill="F7F7F8"/>
-        </w:rPr>
-        <w:t>React is an open-source JavaScript library for building user interfaces. It was developed and is maintained by Facebook and a community of individual developers and companies. React is often used to build interactive and dynamic web applications, and it offers several advantages over other frontend frameworks and libraries.</w:t>
-      </w:r>
-    </w:p>
-    <w:p>
-      <w:pPr>
-        <w:rPr>
-          <w:rFonts w:cs="Arial"/>
-          <w:b/>
-          <w:bCs/>
-          <w:sz w:val="22"/>
-          <w:szCs w:val="22"/>
-          <w:lang w:val="en-GB"/>
-        </w:rPr>
-      </w:pPr>
-    </w:p>
-    <w:p>
-      <w:pPr>
-        <w:pStyle w:val="Heading2"/>
-        <w:rPr>
-          <w:rFonts w:cs="Arial"/>
-        </w:rPr>
-      </w:pPr>
-      <w:r>
-        <w:rPr>
-          <w:rFonts w:cs="Arial"/>
-        </w:rPr>
-        <w:t>Why using React?</w:t>
+        <w:t>SOLID Architecture</w:t>
       </w:r>
     </w:p>
     <w:p/>
@@ -4546,8 +2434,95 @@
         <w:pStyle w:val="ListParagraph"/>
         <w:numPr>
           <w:ilvl w:val="0"/>
-          <w:numId w:val="23"/>
+          <w:numId w:val="18"/>
         </w:numPr>
+        <w:rPr>
+          <w:b/>
+          <w:bCs/>
+          <w:sz w:val="36"/>
+          <w:szCs w:val="36"/>
+        </w:rPr>
+      </w:pPr>
+      <w:r>
+        <w:rPr>
+          <w:rFonts w:asciiTheme="minorHAnsi" w:hAnsiTheme="minorHAnsi"/>
+          <w:b/>
+          <w:bCs/>
+          <w:sz w:val="36"/>
+          <w:szCs w:val="36"/>
+        </w:rPr>
+        <w:t>Single Responsibility</w:t>
+      </w:r>
+    </w:p>
+    <w:p>
+      <w:pPr>
+        <w:pStyle w:val="ListParagraph"/>
+        <w:rPr>
+          <w:sz w:val="24"/>
+          <w:szCs w:val="24"/>
+        </w:rPr>
+      </w:pPr>
+      <w:r>
+        <w:rPr>
+          <w:sz w:val="24"/>
+          <w:szCs w:val="24"/>
+        </w:rPr>
+        <w:t>This principle means that a class should have only a single job or responsibility. This principle is applied in the Spring Boot Application which use use cases at the business layer. A single use case only meant to do a single job only.</w:t>
+      </w:r>
+    </w:p>
+    <w:p>
+      <w:pPr>
+        <w:pStyle w:val="ListParagraph"/>
+        <w:rPr>
+          <w:sz w:val="24"/>
+          <w:szCs w:val="24"/>
+        </w:rPr>
+      </w:pPr>
+    </w:p>
+    <w:p>
+      <w:pPr>
+        <w:pStyle w:val="ListParagraph"/>
+        <w:numPr>
+          <w:ilvl w:val="0"/>
+          <w:numId w:val="18"/>
+        </w:numPr>
+        <w:rPr>
+          <w:b/>
+          <w:bCs/>
+          <w:sz w:val="36"/>
+          <w:szCs w:val="36"/>
+        </w:rPr>
+      </w:pPr>
+      <w:r>
+        <w:rPr>
+          <w:rFonts w:asciiTheme="minorHAnsi" w:hAnsiTheme="minorHAnsi"/>
+          <w:b/>
+          <w:bCs/>
+          <w:sz w:val="36"/>
+          <w:szCs w:val="36"/>
+        </w:rPr>
+        <w:t>Open/Closed</w:t>
+      </w:r>
+    </w:p>
+    <w:p>
+      <w:pPr>
+        <w:pStyle w:val="ListParagraph"/>
+        <w:rPr>
+          <w:sz w:val="24"/>
+          <w:szCs w:val="24"/>
+        </w:rPr>
+      </w:pPr>
+      <w:r>
+        <w:rPr>
+          <w:sz w:val="24"/>
+          <w:szCs w:val="24"/>
+        </w:rPr>
+        <w:t>Open/Closed principle mandate that an entity should be extendable but not modifieable. That means whenever a new feature is implemented, the previous codes cannot be modified. So, techniques like inheritance, abstractions, or interfaces to increase functionality. This principle is applied in the Spring Boot API Application where each user stories are only connected to a single use case, which doesn’t allow modifications to existing code.</w:t>
+      </w:r>
+    </w:p>
+    <w:p>
+      <w:pPr>
+        <w:pStyle w:val="ListParagraph"/>
         <w:rPr>
           <w:b/>
           <w:bCs/>
@@ -4555,74 +2530,35 @@
           <w:szCs w:val="30"/>
         </w:rPr>
       </w:pPr>
-      <w:r>
-        <w:rPr>
-          <w:b/>
-          <w:bCs/>
-          <w:sz w:val="30"/>
-          <w:szCs w:val="30"/>
-        </w:rPr>
-        <w:t>Content-Based Architecture</w:t>
-      </w:r>
-    </w:p>
-    <w:p>
-      <w:pPr>
-        <w:pStyle w:val="ListParagraph"/>
-        <w:ind w:firstLine="720"/>
-        <w:jc w:val="both"/>
-        <w:rPr>
-          <w:sz w:val="24"/>
-          <w:szCs w:val="24"/>
-        </w:rPr>
-      </w:pPr>
-      <w:r>
-        <w:rPr>
-          <w:sz w:val="24"/>
-          <w:szCs w:val="24"/>
-        </w:rPr>
-        <w:t>React is built around a component-based architecture, thus allows developers to break down the user interface into several components which promote code reusability and maintainability.</w:t>
-      </w:r>
-    </w:p>
-    <w:p>
-      <w:pPr>
-        <w:pStyle w:val="ListParagraph"/>
-        <w:rPr>
-          <w:b/>
-          <w:bCs/>
-          <w:sz w:val="30"/>
-          <w:szCs w:val="30"/>
-        </w:rPr>
-      </w:pPr>
     </w:p>
     <w:p>
       <w:pPr>
         <w:pStyle w:val="ListParagraph"/>
         <w:numPr>
           <w:ilvl w:val="0"/>
-          <w:numId w:val="23"/>
+          <w:numId w:val="18"/>
         </w:numPr>
         <w:rPr>
           <w:b/>
           <w:bCs/>
-          <w:sz w:val="30"/>
-          <w:szCs w:val="30"/>
+          <w:sz w:val="36"/>
+          <w:szCs w:val="36"/>
         </w:rPr>
       </w:pPr>
       <w:r>
         <w:rPr>
+          <w:rFonts w:asciiTheme="minorHAnsi" w:hAnsiTheme="minorHAnsi"/>
           <w:b/>
           <w:bCs/>
-          <w:sz w:val="30"/>
-          <w:szCs w:val="30"/>
-        </w:rPr>
-        <w:t>Virtual DOM</w:t>
+          <w:sz w:val="36"/>
+          <w:szCs w:val="36"/>
+        </w:rPr>
+        <w:t>Liskov Subtitution</w:t>
       </w:r>
     </w:p>
     <w:p>
       <w:pPr>
         <w:pStyle w:val="ListParagraph"/>
-        <w:ind w:firstLine="720"/>
-        <w:jc w:val="both"/>
         <w:rPr>
           <w:sz w:val="24"/>
           <w:szCs w:val="24"/>
@@ -4633,17 +2569,22 @@
           <w:sz w:val="24"/>
           <w:szCs w:val="24"/>
         </w:rPr>
-        <w:t>React uses a virtual DOM ( Document Object Model ). That means React does not directly modify the actual DOM. React updates the virtual representation of the DOM and only re-render when necessary which results in faster rendering.</w:t>
+        <w:t xml:space="preserve">This principle asserts that if a child class is a subtype of its parent class, it should be able to function like its parent class without causing errors in the program. Currently, this principle has </w:t>
       </w:r>
+      <w:r>
+        <w:rPr>
+          <w:sz w:val="24"/>
+          <w:szCs w:val="24"/>
+        </w:rPr>
+        <w:t>only been applied to the error handling exception which will be sent as a response in case there is a bad request from the client that is happening in the server.</w:t>
+      </w:r>
     </w:p>
     <w:p>
       <w:pPr>
         <w:pStyle w:val="ListParagraph"/>
         <w:rPr>
-          <w:b/>
-          <w:bCs/>
-          <w:sz w:val="30"/>
-          <w:szCs w:val="30"/>
+          <w:sz w:val="24"/>
+          <w:szCs w:val="24"/>
         </w:rPr>
       </w:pPr>
     </w:p>
@@ -4652,30 +2593,29 @@
         <w:pStyle w:val="ListParagraph"/>
         <w:numPr>
           <w:ilvl w:val="0"/>
-          <w:numId w:val="23"/>
+          <w:numId w:val="18"/>
         </w:numPr>
         <w:rPr>
           <w:b/>
           <w:bCs/>
-          <w:sz w:val="30"/>
-          <w:szCs w:val="30"/>
+          <w:sz w:val="36"/>
+          <w:szCs w:val="36"/>
         </w:rPr>
       </w:pPr>
       <w:r>
         <w:rPr>
+          <w:rFonts w:asciiTheme="minorHAnsi" w:hAnsiTheme="minorHAnsi"/>
           <w:b/>
           <w:bCs/>
-          <w:sz w:val="30"/>
-          <w:szCs w:val="30"/>
-        </w:rPr>
-        <w:t>Unidirectional Data Flow</w:t>
+          <w:sz w:val="36"/>
+          <w:szCs w:val="36"/>
+        </w:rPr>
+        <w:t>Interface Segregation</w:t>
       </w:r>
     </w:p>
     <w:p>
       <w:pPr>
         <w:pStyle w:val="ListParagraph"/>
-        <w:ind w:firstLine="720"/>
-        <w:jc w:val="both"/>
         <w:rPr>
           <w:sz w:val="24"/>
           <w:szCs w:val="24"/>
@@ -4686,17 +2626,15 @@
           <w:sz w:val="24"/>
           <w:szCs w:val="24"/>
         </w:rPr>
-        <w:t xml:space="preserve">React enforces a one-way data binding that will make developers understand the data changes that affect the application’s state and UI easier. </w:t>
+        <w:t>This principle tells us that instead of creating an interface that handle a lot of methods, we should divide those methods into several interfaces so classes do not need to override unused methods.</w:t>
       </w:r>
     </w:p>
     <w:p>
       <w:pPr>
-        <w:ind w:left="720"/>
-        <w:rPr>
-          <w:b/>
-          <w:bCs/>
-          <w:sz w:val="30"/>
-          <w:szCs w:val="30"/>
+        <w:pStyle w:val="ListParagraph"/>
+        <w:rPr>
+          <w:sz w:val="24"/>
+          <w:szCs w:val="24"/>
         </w:rPr>
       </w:pPr>
     </w:p>
@@ -4705,30 +2643,29 @@
         <w:pStyle w:val="ListParagraph"/>
         <w:numPr>
           <w:ilvl w:val="0"/>
-          <w:numId w:val="23"/>
+          <w:numId w:val="18"/>
         </w:numPr>
         <w:rPr>
           <w:b/>
           <w:bCs/>
-          <w:sz w:val="30"/>
-          <w:szCs w:val="30"/>
+          <w:sz w:val="36"/>
+          <w:szCs w:val="36"/>
         </w:rPr>
       </w:pPr>
       <w:r>
         <w:rPr>
+          <w:rFonts w:asciiTheme="minorHAnsi" w:hAnsiTheme="minorHAnsi"/>
           <w:b/>
           <w:bCs/>
-          <w:sz w:val="30"/>
-          <w:szCs w:val="30"/>
-        </w:rPr>
-        <w:t>JSX</w:t>
+          <w:sz w:val="36"/>
+          <w:szCs w:val="36"/>
+        </w:rPr>
+        <w:t>Dependency Inversion</w:t>
       </w:r>
     </w:p>
     <w:p>
       <w:pPr>
         <w:pStyle w:val="ListParagraph"/>
-        <w:ind w:firstLine="720"/>
-        <w:jc w:val="both"/>
         <w:rPr>
           <w:sz w:val="24"/>
           <w:szCs w:val="24"/>
@@ -4739,431 +2676,7 @@
           <w:sz w:val="24"/>
           <w:szCs w:val="24"/>
         </w:rPr>
-        <w:t>React use JSX file which allows developers to write a HTML-like code within the javascript. This allows developers to express component hierarchy and provides a clear visualization of the UI structure.</w:t>
-      </w:r>
-    </w:p>
-    <w:p>
-      <w:pPr>
-        <w:pStyle w:val="ListParagraph"/>
-        <w:rPr>
-          <w:b/>
-          <w:bCs/>
-          <w:sz w:val="30"/>
-          <w:szCs w:val="30"/>
-        </w:rPr>
-      </w:pPr>
-    </w:p>
-    <w:p>
-      <w:pPr>
-        <w:pStyle w:val="ListParagraph"/>
-        <w:numPr>
-          <w:ilvl w:val="0"/>
-          <w:numId w:val="23"/>
-        </w:numPr>
-        <w:rPr>
-          <w:b/>
-          <w:bCs/>
-          <w:sz w:val="30"/>
-          <w:szCs w:val="30"/>
-        </w:rPr>
-      </w:pPr>
-      <w:r>
-        <w:rPr>
-          <w:b/>
-          <w:bCs/>
-          <w:sz w:val="30"/>
-          <w:szCs w:val="30"/>
-        </w:rPr>
-        <w:t>Compatibility to Other Libraries</w:t>
-      </w:r>
-    </w:p>
-    <w:p>
-      <w:pPr>
-        <w:pStyle w:val="ListParagraph"/>
-        <w:ind w:firstLine="720"/>
-        <w:jc w:val="both"/>
-        <w:rPr>
-          <w:sz w:val="24"/>
-          <w:szCs w:val="24"/>
-        </w:rPr>
-      </w:pPr>
-      <w:r>
-        <w:rPr>
-          <w:sz w:val="24"/>
-          <w:szCs w:val="24"/>
-        </w:rPr>
-        <w:t>React can be easily be integrated with other frontend library such as Bootstrap and Tailwind, allowing developers to create a frontend application according to libraries that they know better.</w:t>
-      </w:r>
-    </w:p>
-    <w:p>
-      <w:pPr>
-        <w:ind w:left="720"/>
-        <w:rPr>
-          <w:b/>
-          <w:bCs/>
-          <w:sz w:val="30"/>
-          <w:szCs w:val="30"/>
-        </w:rPr>
-      </w:pPr>
-    </w:p>
-    <w:p>
-      <w:pPr>
-        <w:rPr>
-          <w:b/>
-          <w:bCs/>
-          <w:sz w:val="30"/>
-          <w:szCs w:val="30"/>
-        </w:rPr>
-      </w:pPr>
-    </w:p>
-    <w:p>
-      <w:pPr>
-        <w:rPr>
-          <w:b/>
-          <w:bCs/>
-          <w:sz w:val="30"/>
-          <w:szCs w:val="30"/>
-        </w:rPr>
-      </w:pPr>
-    </w:p>
-    <w:p>
-      <w:pPr>
-        <w:rPr>
-          <w:b/>
-          <w:bCs/>
-          <w:sz w:val="30"/>
-          <w:szCs w:val="30"/>
-        </w:rPr>
-      </w:pPr>
-    </w:p>
-    <w:p>
-      <w:pPr>
-        <w:pStyle w:val="Heading1"/>
-        <w:rPr>
-          <w:rFonts w:cs="Arial"/>
-        </w:rPr>
-      </w:pPr>
-    </w:p>
-    <w:p>
-      <w:pPr>
-        <w:pStyle w:val="Heading1"/>
-        <w:rPr>
-          <w:rFonts w:cs="Arial"/>
-        </w:rPr>
-      </w:pPr>
-      <w:r>
-        <w:rPr>
-          <w:rFonts w:cs="Arial"/>
-        </w:rPr>
-        <w:t>MySQL</w:t>
-      </w:r>
-    </w:p>
-    <w:p>
-      <w:pPr>
-        <w:pStyle w:val="Heading2"/>
-        <w:rPr>
-          <w:rFonts w:cs="Arial"/>
-        </w:rPr>
-      </w:pPr>
-    </w:p>
-    <w:p>
-      <w:pPr>
-        <w:pStyle w:val="Heading2"/>
-        <w:rPr>
-          <w:rFonts w:cs="Arial"/>
-        </w:rPr>
-      </w:pPr>
-      <w:r>
-        <w:rPr>
-          <w:rFonts w:cs="Arial"/>
-        </w:rPr>
-        <w:t>What is MySQL?</w:t>
-      </w:r>
-    </w:p>
-    <w:p/>
-    <w:p>
-      <w:pPr>
-        <w:ind w:firstLine="708"/>
-        <w:jc w:val="both"/>
-        <w:rPr>
-          <w:rFonts w:cs="Segoe UI"/>
-          <w:shd w:val="clear" w:color="auto" w:fill="F7F7F8"/>
-        </w:rPr>
-      </w:pPr>
-      <w:r>
-        <w:rPr>
-          <w:rFonts w:cs="Segoe UI"/>
-          <w:shd w:val="clear" w:color="auto" w:fill="F7F7F8"/>
-        </w:rPr>
-        <w:t>MySQL is an open-source relational database management system (RDBMS) that is widely used for managing and organizing data. It is part of the MySQL relational database software stack often referred to as LAMP (Linux, Apache, MySQL, PHP/Python/Perl). MySQL is developed, distributed, and supported by Oracle Corporation.</w:t>
-      </w:r>
-    </w:p>
-    <w:p>
-      <w:pPr>
-        <w:ind w:firstLine="708"/>
-        <w:rPr>
-          <w:rFonts w:cs="Arial"/>
-          <w:b/>
-          <w:bCs/>
-          <w:sz w:val="22"/>
-          <w:szCs w:val="22"/>
-          <w:lang w:val="en-GB"/>
-        </w:rPr>
-      </w:pPr>
-    </w:p>
-    <w:p>
-      <w:pPr>
-        <w:pStyle w:val="Heading2"/>
-        <w:rPr>
-          <w:rFonts w:cs="Arial"/>
-        </w:rPr>
-      </w:pPr>
-      <w:r>
-        <w:rPr>
-          <w:rFonts w:cs="Arial"/>
-        </w:rPr>
-        <w:t xml:space="preserve">Why using </w:t>
-      </w:r>
-      <w:r>
-        <w:rPr>
-          <w:rFonts w:cs="Arial"/>
-        </w:rPr>
-        <w:t>MyS</w:t>
-      </w:r>
-      <w:r>
-        <w:rPr>
-          <w:rFonts w:cs="Arial"/>
-        </w:rPr>
-        <w:t>QL</w:t>
-      </w:r>
-      <w:r>
-        <w:rPr>
-          <w:rFonts w:cs="Arial"/>
-        </w:rPr>
-        <w:t>?</w:t>
-      </w:r>
-    </w:p>
-    <w:p/>
-    <w:p>
-      <w:pPr>
-        <w:pStyle w:val="ListParagraph"/>
-        <w:numPr>
-          <w:ilvl w:val="0"/>
-          <w:numId w:val="21"/>
-        </w:numPr>
-        <w:rPr>
-          <w:b/>
-          <w:bCs/>
-          <w:sz w:val="30"/>
-          <w:szCs w:val="30"/>
-        </w:rPr>
-      </w:pPr>
-      <w:r>
-        <w:rPr>
-          <w:b/>
-          <w:bCs/>
-          <w:sz w:val="30"/>
-          <w:szCs w:val="30"/>
-        </w:rPr>
-        <w:t>Relational Database Management System (RDBMS)</w:t>
-      </w:r>
-    </w:p>
-    <w:p>
-      <w:pPr>
-        <w:pStyle w:val="ListParagraph"/>
-        <w:ind w:firstLine="720"/>
-        <w:jc w:val="both"/>
-        <w:rPr>
-          <w:sz w:val="24"/>
-          <w:szCs w:val="24"/>
-        </w:rPr>
-      </w:pPr>
-      <w:r>
-        <w:rPr>
-          <w:sz w:val="24"/>
-          <w:szCs w:val="24"/>
-        </w:rPr>
-        <w:t>MySQL is a Relational Database Management System which allows storing data in the form of tables with rows and columns. It is simplified and more suitable form for the Huister Web Application since it doesn’t store data with a lot of types.</w:t>
-      </w:r>
-    </w:p>
-    <w:p>
-      <w:pPr>
-        <w:pStyle w:val="ListParagraph"/>
-        <w:rPr>
-          <w:b/>
-          <w:bCs/>
-          <w:sz w:val="24"/>
-          <w:szCs w:val="24"/>
-        </w:rPr>
-      </w:pPr>
-    </w:p>
-    <w:p>
-      <w:pPr>
-        <w:pStyle w:val="ListParagraph"/>
-        <w:numPr>
-          <w:ilvl w:val="0"/>
-          <w:numId w:val="21"/>
-        </w:numPr>
-        <w:rPr>
-          <w:b/>
-          <w:bCs/>
-          <w:sz w:val="30"/>
-          <w:szCs w:val="30"/>
-        </w:rPr>
-      </w:pPr>
-      <w:r>
-        <w:rPr>
-          <w:b/>
-          <w:bCs/>
-          <w:sz w:val="30"/>
-          <w:szCs w:val="30"/>
-        </w:rPr>
-        <w:t>Scalability</w:t>
-      </w:r>
-    </w:p>
-    <w:p>
-      <w:pPr>
-        <w:pStyle w:val="ListParagraph"/>
-        <w:ind w:firstLine="720"/>
-        <w:jc w:val="both"/>
-        <w:rPr>
-          <w:sz w:val="24"/>
-          <w:szCs w:val="24"/>
-        </w:rPr>
-      </w:pPr>
-      <w:r>
-        <w:rPr>
-          <w:sz w:val="24"/>
-          <w:szCs w:val="24"/>
-        </w:rPr>
-        <w:t xml:space="preserve">MySQL is </w:t>
-      </w:r>
-      <w:r>
-        <w:rPr>
-          <w:sz w:val="24"/>
-          <w:szCs w:val="24"/>
-        </w:rPr>
-        <w:t xml:space="preserve">scalable and has the ability to handle large amount of datasets and huge traffic. It also support data replications across servers, load balancing, etc. </w:t>
-      </w:r>
-    </w:p>
-    <w:p>
-      <w:pPr>
-        <w:pStyle w:val="ListParagraph"/>
-        <w:rPr>
-          <w:b/>
-          <w:bCs/>
-          <w:sz w:val="30"/>
-          <w:szCs w:val="30"/>
-        </w:rPr>
-      </w:pPr>
-    </w:p>
-    <w:p>
-      <w:pPr>
-        <w:pStyle w:val="ListParagraph"/>
-        <w:numPr>
-          <w:ilvl w:val="0"/>
-          <w:numId w:val="21"/>
-        </w:numPr>
-        <w:rPr>
-          <w:b/>
-          <w:bCs/>
-          <w:sz w:val="30"/>
-          <w:szCs w:val="30"/>
-        </w:rPr>
-      </w:pPr>
-      <w:r>
-        <w:rPr>
-          <w:b/>
-          <w:bCs/>
-          <w:sz w:val="30"/>
-          <w:szCs w:val="30"/>
-        </w:rPr>
-        <w:t>Ease of Use</w:t>
-      </w:r>
-    </w:p>
-    <w:p>
-      <w:pPr>
-        <w:pStyle w:val="ListParagraph"/>
-        <w:ind w:firstLine="720"/>
-        <w:jc w:val="both"/>
-        <w:rPr>
-          <w:sz w:val="24"/>
-          <w:szCs w:val="24"/>
-        </w:rPr>
-      </w:pPr>
-      <w:r>
-        <w:rPr>
-          <w:sz w:val="24"/>
-          <w:szCs w:val="24"/>
-        </w:rPr>
-        <w:t xml:space="preserve">MySQL is </w:t>
-      </w:r>
-      <w:r>
-        <w:rPr>
-          <w:sz w:val="24"/>
-          <w:szCs w:val="24"/>
-        </w:rPr>
-        <w:t>easy to setup and use. MySQL provides developers a standard SQL interface so developers and database administrators can easily familiarize themselves with the database as long as they are experienced with relational database.</w:t>
-      </w:r>
-    </w:p>
-    <w:p>
-      <w:pPr>
-        <w:pStyle w:val="ListParagraph"/>
-        <w:rPr>
-          <w:b/>
-          <w:bCs/>
-          <w:sz w:val="30"/>
-          <w:szCs w:val="30"/>
-        </w:rPr>
-      </w:pPr>
-    </w:p>
-    <w:p>
-      <w:pPr>
-        <w:pStyle w:val="ListParagraph"/>
-        <w:numPr>
-          <w:ilvl w:val="0"/>
-          <w:numId w:val="21"/>
-        </w:numPr>
-        <w:rPr>
-          <w:b/>
-          <w:bCs/>
-          <w:sz w:val="30"/>
-          <w:szCs w:val="30"/>
-        </w:rPr>
-      </w:pPr>
-      <w:r>
-        <w:rPr>
-          <w:b/>
-          <w:bCs/>
-          <w:sz w:val="30"/>
-          <w:szCs w:val="30"/>
-        </w:rPr>
-        <w:t>Transaction Support</w:t>
-      </w:r>
-    </w:p>
-    <w:p>
-      <w:pPr>
-        <w:pStyle w:val="ListParagraph"/>
-        <w:ind w:firstLine="720"/>
-        <w:jc w:val="both"/>
-        <w:rPr>
-          <w:sz w:val="24"/>
-          <w:szCs w:val="24"/>
-        </w:rPr>
-      </w:pPr>
-      <w:r>
-        <w:rPr>
-          <w:sz w:val="24"/>
-          <w:szCs w:val="24"/>
-        </w:rPr>
-        <w:t xml:space="preserve">MySQL </w:t>
-      </w:r>
-      <w:r>
-        <w:rPr>
-          <w:sz w:val="24"/>
-          <w:szCs w:val="24"/>
-        </w:rPr>
-        <w:t>has support for transaction. This ensured the consistency and integrity of the stored data. This is a great feature for Huister Application since it requires ACID ( Atomicity, Consistency, Isolation, Durability ) properties</w:t>
+        <w:t>Dependency inversion emphasizes the need of abstraction using abstract class or interfaces to decouple high-level modules to lower-level modules. This principle is implemented in the business layer which allows easier testing and greater flexibility.</w:t>
       </w:r>
     </w:p>
     <w:p>
@@ -5199,302 +2712,6 @@
     <w:p>
       <w:pPr>
         <w:pStyle w:val="Heading1"/>
-        <w:rPr>
-          <w:rFonts w:cs="Arial"/>
-        </w:rPr>
-      </w:pPr>
-    </w:p>
-    <w:p>
-      <w:pPr>
-        <w:pStyle w:val="Heading1"/>
-        <w:rPr>
-          <w:rFonts w:cs="Arial"/>
-        </w:rPr>
-      </w:pPr>
-      <w:r>
-        <w:rPr>
-          <w:rFonts w:cs="Arial"/>
-        </w:rPr>
-        <w:t>SOLID Architecture</w:t>
-      </w:r>
-    </w:p>
-    <w:p/>
-    <w:p>
-      <w:pPr>
-        <w:pStyle w:val="ListParagraph"/>
-        <w:numPr>
-          <w:ilvl w:val="0"/>
-          <w:numId w:val="18"/>
-        </w:numPr>
-        <w:rPr>
-          <w:b/>
-          <w:bCs/>
-          <w:sz w:val="36"/>
-          <w:szCs w:val="36"/>
-        </w:rPr>
-      </w:pPr>
-      <w:r>
-        <w:rPr>
-          <w:rFonts w:asciiTheme="minorHAnsi" w:hAnsiTheme="minorHAnsi"/>
-          <w:b/>
-          <w:bCs/>
-          <w:sz w:val="36"/>
-          <w:szCs w:val="36"/>
-        </w:rPr>
-        <w:t>Single Responsibility</w:t>
-      </w:r>
-    </w:p>
-    <w:p>
-      <w:pPr>
-        <w:pStyle w:val="ListParagraph"/>
-        <w:rPr>
-          <w:sz w:val="24"/>
-          <w:szCs w:val="24"/>
-        </w:rPr>
-      </w:pPr>
-      <w:r>
-        <w:rPr>
-          <w:sz w:val="24"/>
-          <w:szCs w:val="24"/>
-        </w:rPr>
-        <w:t>This principle means that a class should have only a single job or responsibility. This principle is applied in the Spring Boot Application which use use cases at the business layer. A single use case only meant to do a single job only.</w:t>
-      </w:r>
-    </w:p>
-    <w:p>
-      <w:pPr>
-        <w:pStyle w:val="ListParagraph"/>
-        <w:rPr>
-          <w:sz w:val="24"/>
-          <w:szCs w:val="24"/>
-        </w:rPr>
-      </w:pPr>
-    </w:p>
-    <w:p>
-      <w:pPr>
-        <w:pStyle w:val="ListParagraph"/>
-        <w:numPr>
-          <w:ilvl w:val="0"/>
-          <w:numId w:val="18"/>
-        </w:numPr>
-        <w:rPr>
-          <w:b/>
-          <w:bCs/>
-          <w:sz w:val="36"/>
-          <w:szCs w:val="36"/>
-        </w:rPr>
-      </w:pPr>
-      <w:r>
-        <w:rPr>
-          <w:rFonts w:asciiTheme="minorHAnsi" w:hAnsiTheme="minorHAnsi"/>
-          <w:b/>
-          <w:bCs/>
-          <w:sz w:val="36"/>
-          <w:szCs w:val="36"/>
-        </w:rPr>
-        <w:t>Open/Closed</w:t>
-      </w:r>
-    </w:p>
-    <w:p>
-      <w:pPr>
-        <w:pStyle w:val="ListParagraph"/>
-        <w:rPr>
-          <w:sz w:val="24"/>
-          <w:szCs w:val="24"/>
-        </w:rPr>
-      </w:pPr>
-      <w:r>
-        <w:rPr>
-          <w:sz w:val="24"/>
-          <w:szCs w:val="24"/>
-        </w:rPr>
-        <w:t>Open/Closed principle mandate that an entity should be extendable but not modifieable. That means whenever a new feature is implemented, the previous codes cannot be modified. So, techniques like inheritance, abstractions, or interfaces to increase functionality. This principle is applied in the Spring Boot API Application where each user stories are only connected to a single use case, which doesn’t allow modifications to existing code.</w:t>
-      </w:r>
-    </w:p>
-    <w:p>
-      <w:pPr>
-        <w:pStyle w:val="ListParagraph"/>
-        <w:rPr>
-          <w:b/>
-          <w:bCs/>
-          <w:sz w:val="30"/>
-          <w:szCs w:val="30"/>
-        </w:rPr>
-      </w:pPr>
-    </w:p>
-    <w:p>
-      <w:pPr>
-        <w:pStyle w:val="ListParagraph"/>
-        <w:numPr>
-          <w:ilvl w:val="0"/>
-          <w:numId w:val="18"/>
-        </w:numPr>
-        <w:rPr>
-          <w:b/>
-          <w:bCs/>
-          <w:sz w:val="36"/>
-          <w:szCs w:val="36"/>
-        </w:rPr>
-      </w:pPr>
-      <w:r>
-        <w:rPr>
-          <w:rFonts w:asciiTheme="minorHAnsi" w:hAnsiTheme="minorHAnsi"/>
-          <w:b/>
-          <w:bCs/>
-          <w:sz w:val="36"/>
-          <w:szCs w:val="36"/>
-        </w:rPr>
-        <w:t>Liskov Subtitution</w:t>
-      </w:r>
-    </w:p>
-    <w:p>
-      <w:pPr>
-        <w:pStyle w:val="ListParagraph"/>
-        <w:rPr>
-          <w:sz w:val="24"/>
-          <w:szCs w:val="24"/>
-        </w:rPr>
-      </w:pPr>
-      <w:r>
-        <w:rPr>
-          <w:sz w:val="24"/>
-          <w:szCs w:val="24"/>
-        </w:rPr>
-        <w:t>This principle asserts that if a child class is a subtype of its parent class, it should be able to function like its parent class without causing errors in the program. Currently, this principle has only been applied to the error handling exception which will be sent as a response in case there is a bad request from the client that is happening in the server.</w:t>
-      </w:r>
-    </w:p>
-    <w:p>
-      <w:pPr>
-        <w:pStyle w:val="ListParagraph"/>
-        <w:rPr>
-          <w:sz w:val="24"/>
-          <w:szCs w:val="24"/>
-        </w:rPr>
-      </w:pPr>
-    </w:p>
-    <w:p>
-      <w:pPr>
-        <w:pStyle w:val="ListParagraph"/>
-        <w:numPr>
-          <w:ilvl w:val="0"/>
-          <w:numId w:val="18"/>
-        </w:numPr>
-        <w:rPr>
-          <w:b/>
-          <w:bCs/>
-          <w:sz w:val="36"/>
-          <w:szCs w:val="36"/>
-        </w:rPr>
-      </w:pPr>
-      <w:r>
-        <w:rPr>
-          <w:rFonts w:asciiTheme="minorHAnsi" w:hAnsiTheme="minorHAnsi"/>
-          <w:b/>
-          <w:bCs/>
-          <w:sz w:val="36"/>
-          <w:szCs w:val="36"/>
-        </w:rPr>
-        <w:t>Interface Segregation</w:t>
-      </w:r>
-    </w:p>
-    <w:p>
-      <w:pPr>
-        <w:pStyle w:val="ListParagraph"/>
-        <w:rPr>
-          <w:sz w:val="24"/>
-          <w:szCs w:val="24"/>
-        </w:rPr>
-      </w:pPr>
-      <w:r>
-        <w:rPr>
-          <w:sz w:val="24"/>
-          <w:szCs w:val="24"/>
-        </w:rPr>
-        <w:t>This principle tells us that instead of creating an interface that handle a lot of methods, we should divide those methods into several interfaces so classes do not need to override unused methods.</w:t>
-      </w:r>
-    </w:p>
-    <w:p>
-      <w:pPr>
-        <w:pStyle w:val="ListParagraph"/>
-        <w:rPr>
-          <w:sz w:val="24"/>
-          <w:szCs w:val="24"/>
-        </w:rPr>
-      </w:pPr>
-    </w:p>
-    <w:p>
-      <w:pPr>
-        <w:pStyle w:val="ListParagraph"/>
-        <w:numPr>
-          <w:ilvl w:val="0"/>
-          <w:numId w:val="18"/>
-        </w:numPr>
-        <w:rPr>
-          <w:b/>
-          <w:bCs/>
-          <w:sz w:val="36"/>
-          <w:szCs w:val="36"/>
-        </w:rPr>
-      </w:pPr>
-      <w:r>
-        <w:rPr>
-          <w:rFonts w:asciiTheme="minorHAnsi" w:hAnsiTheme="minorHAnsi"/>
-          <w:b/>
-          <w:bCs/>
-          <w:sz w:val="36"/>
-          <w:szCs w:val="36"/>
-        </w:rPr>
-        <w:t>Dependency Inversion</w:t>
-      </w:r>
-    </w:p>
-    <w:p>
-      <w:pPr>
-        <w:pStyle w:val="ListParagraph"/>
-        <w:rPr>
-          <w:sz w:val="24"/>
-          <w:szCs w:val="24"/>
-        </w:rPr>
-      </w:pPr>
-      <w:r>
-        <w:rPr>
-          <w:sz w:val="24"/>
-          <w:szCs w:val="24"/>
-        </w:rPr>
-        <w:t>Dependency inversion emphasizes the need of abstraction using abstract class or interfaces to decouple high-level modules to lower-level modules. This principle is implemented in the business layer which allows easier testing and greater flexibility.</w:t>
-      </w:r>
-    </w:p>
-    <w:p>
-      <w:pPr>
-        <w:pStyle w:val="ListParagraph"/>
-        <w:rPr>
-          <w:sz w:val="24"/>
-          <w:szCs w:val="24"/>
-        </w:rPr>
-      </w:pPr>
-    </w:p>
-    <w:p>
-      <w:pPr>
-        <w:rPr>
-          <w:rFonts w:ascii="Arial" w:eastAsia="Times New Roman" w:hAnsi="Arial" w:cs="Times New Roman"/>
-          <w:b/>
-          <w:bCs/>
-          <w:sz w:val="30"/>
-          <w:szCs w:val="30"/>
-          <w:lang w:val="nl-NL"/>
-        </w:rPr>
-      </w:pPr>
-      <w:r>
-        <w:rPr>
-          <w:b/>
-          <w:bCs/>
-          <w:sz w:val="30"/>
-          <w:szCs w:val="30"/>
-        </w:rPr>
-        <w:br w:type="page"/>
-      </w:r>
-    </w:p>
-    <w:p>
-      <w:pPr>
-        <w:pStyle w:val="Heading1"/>
       </w:pPr>
     </w:p>
     <w:p>
@@ -5544,7 +2761,16 @@
           <w:sz w:val="30"/>
           <w:szCs w:val="30"/>
         </w:rPr>
-        <w:t>Context</w:t>
+        <w:t>C</w:t>
+      </w:r>
+      <w:r>
+        <w:rPr>
+          <w:b/>
+          <w:bCs/>
+          <w:sz w:val="30"/>
+          <w:szCs w:val="30"/>
+        </w:rPr>
+        <w:t>ontext</w:t>
       </w:r>
     </w:p>
     <w:p>
@@ -5573,10 +2799,10 @@
           <w:szCs w:val="30"/>
         </w:rPr>
         <w:drawing>
-          <wp:inline distT="0" distB="0" distL="0" distR="0" wp14:anchorId="160C22A2" wp14:editId="6A996795">
+          <wp:inline distT="0" distB="0" distL="0" distR="0" wp14:anchorId="4FC0C9AE" wp14:editId="65BCF933">
             <wp:extent cx="5943600" cy="5806440"/>
             <wp:effectExtent l="0" t="0" r="3175" b="3810"/>
-            <wp:docPr id="2050146654" name="Picture 2050146654"/>
+            <wp:docPr id="625303674" name="Picture 3"/>
             <wp:cNvGraphicFramePr>
               <a:graphicFrameLocks xmlns:a="http://schemas.openxmlformats.org/drawingml/2006/main" noChangeAspect="1"/>
             </wp:cNvGraphicFramePr>
@@ -5697,10 +2923,10 @@
           <w:noProof/>
         </w:rPr>
         <w:drawing>
-          <wp:inline distT="0" distB="0" distL="0" distR="0" wp14:anchorId="1A27AAF4" wp14:editId="7ED614B9">
+          <wp:inline distT="0" distB="0" distL="0" distR="0" wp14:anchorId="03506C09" wp14:editId="6F66DEB4">
             <wp:extent cx="5067300" cy="7879184"/>
             <wp:effectExtent l="0" t="0" r="0" b="7620"/>
-            <wp:docPr id="18092782" name="Picture 18092782"/>
+            <wp:docPr id="2030370268" name="Picture 4"/>
             <wp:cNvGraphicFramePr>
               <a:graphicFrameLocks xmlns:a="http://schemas.openxmlformats.org/drawingml/2006/main" noChangeAspect="1"/>
             </wp:cNvGraphicFramePr>
@@ -5777,7 +3003,7 @@
           <w:sz w:val="30"/>
           <w:szCs w:val="30"/>
         </w:rPr>
-        <w:t>Components – Frontend</w:t>
+        <w:t>Components</w:t>
       </w:r>
     </w:p>
     <w:p>
@@ -5789,116 +3015,24 @@
           <w:szCs w:val="30"/>
         </w:rPr>
       </w:pPr>
-      <w:r>
-        <w:rPr>
-          <w:noProof/>
+    </w:p>
+    <w:p>
+      <w:pPr>
+        <w:ind w:left="-90"/>
+        <w:rPr>
           <w:sz w:val="30"/>
           <w:szCs w:val="30"/>
         </w:rPr>
+      </w:pPr>
+      <w:r>
+        <w:rPr>
+          <w:noProof/>
+        </w:rPr>
         <w:drawing>
-          <wp:inline distT="0" distB="0" distL="0" distR="0" wp14:anchorId="75E60559" wp14:editId="14682930">
-            <wp:extent cx="8049756" cy="5063778"/>
-            <wp:effectExtent l="6985" t="0" r="0" b="0"/>
-            <wp:docPr id="1659748413" name="Picture 1659748413"/>
-            <wp:cNvGraphicFramePr>
-              <a:graphicFrameLocks xmlns:a="http://schemas.openxmlformats.org/drawingml/2006/main" noChangeAspect="1"/>
-            </wp:cNvGraphicFramePr>
-            <a:graphic xmlns:a="http://schemas.openxmlformats.org/drawingml/2006/main">
-              <a:graphicData uri="http://schemas.openxmlformats.org/drawingml/2006/picture">
-                <pic:pic xmlns:pic="http://schemas.openxmlformats.org/drawingml/2006/picture">
-                  <pic:nvPicPr>
-                    <pic:cNvPr id="779542825" name="Picture 779542825"/>
-                    <pic:cNvPicPr/>
-                  </pic:nvPicPr>
-                  <pic:blipFill>
-                    <a:blip r:embed="rId15">
-                      <a:extLst>
-                        <a:ext uri="{28A0092B-C50C-407E-A947-70E740481C1C}">
-                          <a14:useLocalDpi xmlns:a14="http://schemas.microsoft.com/office/drawing/2010/main" val="0"/>
-                        </a:ext>
-                      </a:extLst>
-                    </a:blip>
-                    <a:stretch>
-                      <a:fillRect/>
-                    </a:stretch>
-                  </pic:blipFill>
-                  <pic:spPr>
-                    <a:xfrm rot="5400000">
-                      <a:off x="0" y="0"/>
-                      <a:ext cx="8068005" cy="5075258"/>
-                    </a:xfrm>
-                    <a:prstGeom prst="rect">
-                      <a:avLst/>
-                    </a:prstGeom>
-                  </pic:spPr>
-                </pic:pic>
-              </a:graphicData>
-            </a:graphic>
-          </wp:inline>
-        </w:drawing>
-      </w:r>
-    </w:p>
-    <w:p>
-      <w:pPr>
-        <w:pStyle w:val="ListParagraph"/>
-        <w:ind w:left="1080"/>
-        <w:rPr>
-          <w:sz w:val="30"/>
-          <w:szCs w:val="30"/>
-        </w:rPr>
-      </w:pPr>
-    </w:p>
-    <w:p>
-      <w:pPr>
-        <w:pStyle w:val="ListParagraph"/>
-        <w:numPr>
-          <w:ilvl w:val="0"/>
-          <w:numId w:val="20"/>
-        </w:numPr>
-        <w:rPr>
-          <w:sz w:val="30"/>
-          <w:szCs w:val="30"/>
-        </w:rPr>
-      </w:pPr>
-      <w:r>
-        <w:rPr>
-          <w:b/>
-          <w:bCs/>
-          <w:sz w:val="30"/>
-          <w:szCs w:val="30"/>
-        </w:rPr>
-        <w:lastRenderedPageBreak/>
-        <w:t>Components – Backend</w:t>
-      </w:r>
-    </w:p>
-    <w:p>
-      <w:pPr>
-        <w:pStyle w:val="ListParagraph"/>
-        <w:ind w:left="1080"/>
-        <w:rPr>
-          <w:sz w:val="30"/>
-          <w:szCs w:val="30"/>
-        </w:rPr>
-      </w:pPr>
-    </w:p>
-    <w:p>
-      <w:pPr>
-        <w:pStyle w:val="ListParagraph"/>
-        <w:ind w:left="0"/>
-        <w:rPr>
-          <w:sz w:val="30"/>
-          <w:szCs w:val="30"/>
-        </w:rPr>
-      </w:pPr>
-      <w:r>
-        <w:rPr>
-          <w:noProof/>
-        </w:rPr>
-        <w:drawing>
-          <wp:inline distT="0" distB="0" distL="0" distR="0" wp14:anchorId="7B00C1AB" wp14:editId="6712B5E7">
+          <wp:inline distT="0" distB="0" distL="0" distR="0" wp14:anchorId="0A1E35B7" wp14:editId="525B4F73">
             <wp:extent cx="5943600" cy="7317740"/>
             <wp:effectExtent l="0" t="0" r="0" b="0"/>
-            <wp:docPr id="273544907" name="Picture 273544907"/>
+            <wp:docPr id="423312844" name="Picture 5"/>
             <wp:cNvGraphicFramePr>
               <a:graphicFrameLocks xmlns:a="http://schemas.openxmlformats.org/drawingml/2006/main" noChangeAspect="1"/>
             </wp:cNvGraphicFramePr>
@@ -5910,7 +3044,7 @@
                     <pic:cNvPicPr/>
                   </pic:nvPicPr>
                   <pic:blipFill>
-                    <a:blip r:embed="rId16">
+                    <a:blip r:embed="rId15">
                       <a:extLst>
                         <a:ext uri="{28A0092B-C50C-407E-A947-70E740481C1C}">
                           <a14:useLocalDpi xmlns:a14="http://schemas.microsoft.com/office/drawing/2010/main" val="0"/>
@@ -5937,647 +3071,10 @@
         </w:drawing>
       </w:r>
     </w:p>
-    <w:p>
-      <w:pPr>
-        <w:rPr>
-          <w:rFonts w:ascii="Arial" w:eastAsia="Times New Roman" w:hAnsi="Arial" w:cs="Times New Roman"/>
-          <w:sz w:val="30"/>
-          <w:szCs w:val="30"/>
-          <w:lang w:val="nl-NL"/>
-        </w:rPr>
-      </w:pPr>
-      <w:r>
-        <w:rPr>
-          <w:sz w:val="30"/>
-          <w:szCs w:val="30"/>
-        </w:rPr>
-        <w:br w:type="page"/>
-      </w:r>
-    </w:p>
-    <w:p>
-      <w:pPr>
-        <w:pStyle w:val="ListParagraph"/>
-        <w:ind w:left="0"/>
-        <w:rPr>
-          <w:sz w:val="30"/>
-          <w:szCs w:val="30"/>
-        </w:rPr>
-      </w:pPr>
-    </w:p>
-    <w:p>
-      <w:pPr>
-        <w:pStyle w:val="ListParagraph"/>
-        <w:numPr>
-          <w:ilvl w:val="0"/>
-          <w:numId w:val="20"/>
-        </w:numPr>
-        <w:ind w:left="720"/>
-        <w:rPr>
-          <w:sz w:val="30"/>
-          <w:szCs w:val="30"/>
-        </w:rPr>
-      </w:pPr>
-      <w:r>
-        <w:rPr>
-          <w:b/>
-          <w:bCs/>
-          <w:sz w:val="30"/>
-          <w:szCs w:val="30"/>
-        </w:rPr>
-        <w:t>Components – Database</w:t>
-      </w:r>
-      <w:r>
-        <w:rPr>
-          <w:noProof/>
-          <w:sz w:val="30"/>
-          <w:szCs w:val="30"/>
-        </w:rPr>
-        <w:drawing>
-          <wp:inline distT="0" distB="0" distL="0" distR="0" wp14:anchorId="53D957A0" wp14:editId="540386DE">
-            <wp:extent cx="4012005" cy="6459400"/>
-            <wp:effectExtent l="0" t="0" r="7620" b="0"/>
-            <wp:docPr id="1601882568" name="Picture 1601882568"/>
-            <wp:cNvGraphicFramePr>
-              <a:graphicFrameLocks xmlns:a="http://schemas.openxmlformats.org/drawingml/2006/main" noChangeAspect="1"/>
-            </wp:cNvGraphicFramePr>
-            <a:graphic xmlns:a="http://schemas.openxmlformats.org/drawingml/2006/main">
-              <a:graphicData uri="http://schemas.openxmlformats.org/drawingml/2006/picture">
-                <pic:pic xmlns:pic="http://schemas.openxmlformats.org/drawingml/2006/picture">
-                  <pic:nvPicPr>
-                    <pic:cNvPr id="1546399215" name="Picture 1546399215"/>
-                    <pic:cNvPicPr/>
-                  </pic:nvPicPr>
-                  <pic:blipFill>
-                    <a:blip r:embed="rId17">
-                      <a:extLst>
-                        <a:ext uri="{28A0092B-C50C-407E-A947-70E740481C1C}">
-                          <a14:useLocalDpi xmlns:a14="http://schemas.microsoft.com/office/drawing/2010/main" val="0"/>
-                        </a:ext>
-                      </a:extLst>
-                    </a:blip>
-                    <a:stretch>
-                      <a:fillRect/>
-                    </a:stretch>
-                  </pic:blipFill>
-                  <pic:spPr>
-                    <a:xfrm>
-                      <a:off x="0" y="0"/>
-                      <a:ext cx="4018421" cy="6469730"/>
-                    </a:xfrm>
-                    <a:prstGeom prst="rect">
-                      <a:avLst/>
-                    </a:prstGeom>
-                  </pic:spPr>
-                </pic:pic>
-              </a:graphicData>
-            </a:graphic>
-          </wp:inline>
-        </w:drawing>
-      </w:r>
-    </w:p>
-    <w:p>
-      <w:pPr>
-        <w:pStyle w:val="ListParagraph"/>
-        <w:ind w:left="1080"/>
-        <w:rPr>
-          <w:sz w:val="30"/>
-          <w:szCs w:val="30"/>
-        </w:rPr>
-      </w:pPr>
-    </w:p>
-    <w:p>
-      <w:pPr>
-        <w:ind w:left="90"/>
-        <w:rPr>
-          <w:sz w:val="30"/>
-          <w:szCs w:val="30"/>
-        </w:rPr>
-      </w:pPr>
-    </w:p>
-    <w:p>
-      <w:pPr>
-        <w:rPr>
-          <w:rFonts w:ascii="Arial" w:eastAsia="Times New Roman" w:hAnsi="Arial" w:cs="Times New Roman"/>
-          <w:sz w:val="30"/>
-          <w:szCs w:val="30"/>
-          <w:lang w:val="nl-NL"/>
-        </w:rPr>
-      </w:pPr>
-      <w:r>
-        <w:rPr>
-          <w:sz w:val="30"/>
-          <w:szCs w:val="30"/>
-        </w:rPr>
-        <w:br w:type="page"/>
-      </w:r>
-    </w:p>
-    <w:p>
-      <w:pPr>
-        <w:pStyle w:val="ListParagraph"/>
-        <w:ind w:left="1080"/>
-        <w:rPr>
-          <w:sz w:val="30"/>
-          <w:szCs w:val="30"/>
-        </w:rPr>
-      </w:pPr>
-    </w:p>
-    <w:p>
-      <w:pPr>
-        <w:pStyle w:val="ListParagraph"/>
-        <w:numPr>
-          <w:ilvl w:val="0"/>
-          <w:numId w:val="20"/>
-        </w:numPr>
-        <w:rPr>
-          <w:sz w:val="30"/>
-          <w:szCs w:val="30"/>
-        </w:rPr>
-      </w:pPr>
-      <w:r>
-        <w:rPr>
-          <w:b/>
-          <w:bCs/>
-          <w:sz w:val="30"/>
-          <w:szCs w:val="30"/>
-        </w:rPr>
-        <w:t>Code</w:t>
-      </w:r>
-    </w:p>
-    <w:p>
-      <w:pPr>
-        <w:pStyle w:val="ListParagraph"/>
-        <w:numPr>
-          <w:ilvl w:val="1"/>
-          <w:numId w:val="20"/>
-        </w:numPr>
-        <w:ind w:left="1260"/>
-        <w:rPr>
-          <w:sz w:val="30"/>
-          <w:szCs w:val="30"/>
-        </w:rPr>
-      </w:pPr>
-      <w:r>
-        <w:rPr>
-          <w:b/>
-          <w:bCs/>
-          <w:sz w:val="30"/>
-          <w:szCs w:val="30"/>
-        </w:rPr>
-        <w:t>City</w:t>
-      </w:r>
-    </w:p>
-    <w:p>
-      <w:pPr>
-        <w:pStyle w:val="ListParagraph"/>
-        <w:ind w:left="1260"/>
-        <w:rPr>
-          <w:sz w:val="30"/>
-          <w:szCs w:val="30"/>
-        </w:rPr>
-      </w:pPr>
-    </w:p>
-    <w:p>
-      <w:pPr>
-        <w:rPr>
-          <w:sz w:val="30"/>
-          <w:szCs w:val="30"/>
-        </w:rPr>
-      </w:pPr>
-      <w:r>
-        <w:rPr>
-          <w:noProof/>
-          <w:sz w:val="30"/>
-          <w:szCs w:val="30"/>
-        </w:rPr>
-        <w:drawing>
-          <wp:inline distT="0" distB="0" distL="0" distR="0" wp14:anchorId="2659C226" wp14:editId="5C79FAED">
-            <wp:extent cx="5943600" cy="3084195"/>
-            <wp:effectExtent l="0" t="0" r="0" b="1905"/>
-            <wp:docPr id="199152298" name="Picture 199152298"/>
-            <wp:cNvGraphicFramePr>
-              <a:graphicFrameLocks xmlns:a="http://schemas.openxmlformats.org/drawingml/2006/main" noChangeAspect="1"/>
-            </wp:cNvGraphicFramePr>
-            <a:graphic xmlns:a="http://schemas.openxmlformats.org/drawingml/2006/main">
-              <a:graphicData uri="http://schemas.openxmlformats.org/drawingml/2006/picture">
-                <pic:pic xmlns:pic="http://schemas.openxmlformats.org/drawingml/2006/picture">
-                  <pic:nvPicPr>
-                    <pic:cNvPr id="1981867603" name="Picture 1981867603"/>
-                    <pic:cNvPicPr/>
-                  </pic:nvPicPr>
-                  <pic:blipFill>
-                    <a:blip r:embed="rId18">
-                      <a:extLst>
-                        <a:ext uri="{28A0092B-C50C-407E-A947-70E740481C1C}">
-                          <a14:useLocalDpi xmlns:a14="http://schemas.microsoft.com/office/drawing/2010/main" val="0"/>
-                        </a:ext>
-                      </a:extLst>
-                    </a:blip>
-                    <a:stretch>
-                      <a:fillRect/>
-                    </a:stretch>
-                  </pic:blipFill>
-                  <pic:spPr>
-                    <a:xfrm>
-                      <a:off x="0" y="0"/>
-                      <a:ext cx="5943600" cy="3084195"/>
-                    </a:xfrm>
-                    <a:prstGeom prst="rect">
-                      <a:avLst/>
-                    </a:prstGeom>
-                  </pic:spPr>
-                </pic:pic>
-              </a:graphicData>
-            </a:graphic>
-          </wp:inline>
-        </w:drawing>
-      </w:r>
-    </w:p>
-    <w:p>
-      <w:pPr>
-        <w:pStyle w:val="ListParagraph"/>
-        <w:ind w:left="1260"/>
-        <w:rPr>
-          <w:sz w:val="30"/>
-          <w:szCs w:val="30"/>
-        </w:rPr>
-      </w:pPr>
-    </w:p>
-    <w:p>
-      <w:pPr>
-        <w:pStyle w:val="ListParagraph"/>
-        <w:numPr>
-          <w:ilvl w:val="1"/>
-          <w:numId w:val="20"/>
-        </w:numPr>
-        <w:ind w:left="1260"/>
-        <w:rPr>
-          <w:sz w:val="30"/>
-          <w:szCs w:val="30"/>
-        </w:rPr>
-      </w:pPr>
-      <w:r>
-        <w:rPr>
-          <w:b/>
-          <w:bCs/>
-          <w:sz w:val="30"/>
-          <w:szCs w:val="30"/>
-        </w:rPr>
-        <w:t>User</w:t>
-      </w:r>
-    </w:p>
-    <w:p>
-      <w:pPr>
-        <w:pStyle w:val="ListParagraph"/>
-        <w:ind w:left="1260"/>
-        <w:rPr>
-          <w:b/>
-          <w:bCs/>
-          <w:sz w:val="30"/>
-          <w:szCs w:val="30"/>
-        </w:rPr>
-      </w:pPr>
-    </w:p>
-    <w:p>
-      <w:pPr>
-        <w:pStyle w:val="ListParagraph"/>
-        <w:ind w:left="90"/>
-        <w:rPr>
-          <w:b/>
-          <w:bCs/>
-          <w:sz w:val="30"/>
-          <w:szCs w:val="30"/>
-        </w:rPr>
-      </w:pPr>
-      <w:r>
-        <w:rPr>
-          <w:b/>
-          <w:bCs/>
-          <w:noProof/>
-          <w:sz w:val="30"/>
-          <w:szCs w:val="30"/>
-        </w:rPr>
-        <w:drawing>
-          <wp:inline distT="0" distB="0" distL="0" distR="0" wp14:anchorId="4E9C4F1B" wp14:editId="5D93A60F">
-            <wp:extent cx="5943600" cy="3808095"/>
-            <wp:effectExtent l="0" t="0" r="0" b="1905"/>
-            <wp:docPr id="1022393529" name="Picture 1022393529"/>
-            <wp:cNvGraphicFramePr>
-              <a:graphicFrameLocks xmlns:a="http://schemas.openxmlformats.org/drawingml/2006/main" noChangeAspect="1"/>
-            </wp:cNvGraphicFramePr>
-            <a:graphic xmlns:a="http://schemas.openxmlformats.org/drawingml/2006/main">
-              <a:graphicData uri="http://schemas.openxmlformats.org/drawingml/2006/picture">
-                <pic:pic xmlns:pic="http://schemas.openxmlformats.org/drawingml/2006/picture">
-                  <pic:nvPicPr>
-                    <pic:cNvPr id="964592205" name="Picture 964592205"/>
-                    <pic:cNvPicPr/>
-                  </pic:nvPicPr>
-                  <pic:blipFill>
-                    <a:blip r:embed="rId19">
-                      <a:extLst>
-                        <a:ext uri="{28A0092B-C50C-407E-A947-70E740481C1C}">
-                          <a14:useLocalDpi xmlns:a14="http://schemas.microsoft.com/office/drawing/2010/main" val="0"/>
-                        </a:ext>
-                      </a:extLst>
-                    </a:blip>
-                    <a:stretch>
-                      <a:fillRect/>
-                    </a:stretch>
-                  </pic:blipFill>
-                  <pic:spPr>
-                    <a:xfrm>
-                      <a:off x="0" y="0"/>
-                      <a:ext cx="5943600" cy="3808095"/>
-                    </a:xfrm>
-                    <a:prstGeom prst="rect">
-                      <a:avLst/>
-                    </a:prstGeom>
-                  </pic:spPr>
-                </pic:pic>
-              </a:graphicData>
-            </a:graphic>
-          </wp:inline>
-        </w:drawing>
-      </w:r>
-    </w:p>
-    <w:p>
-      <w:pPr>
-        <w:pStyle w:val="ListParagraph"/>
-        <w:ind w:left="1260"/>
-        <w:rPr>
-          <w:sz w:val="30"/>
-          <w:szCs w:val="30"/>
-        </w:rPr>
-      </w:pPr>
-    </w:p>
-    <w:p>
-      <w:pPr>
-        <w:pStyle w:val="ListParagraph"/>
-        <w:ind w:left="1260"/>
-        <w:rPr>
-          <w:sz w:val="30"/>
-          <w:szCs w:val="30"/>
-        </w:rPr>
-      </w:pPr>
-    </w:p>
-    <w:p>
-      <w:pPr>
-        <w:pStyle w:val="ListParagraph"/>
-        <w:numPr>
-          <w:ilvl w:val="1"/>
-          <w:numId w:val="20"/>
-        </w:numPr>
-        <w:ind w:left="1260"/>
-        <w:rPr>
-          <w:sz w:val="30"/>
-          <w:szCs w:val="30"/>
-        </w:rPr>
-      </w:pPr>
-      <w:r>
-        <w:rPr>
-          <w:b/>
-          <w:bCs/>
-          <w:sz w:val="30"/>
-          <w:szCs w:val="30"/>
-        </w:rPr>
-        <w:lastRenderedPageBreak/>
-        <w:t>Property</w:t>
-      </w:r>
-    </w:p>
-    <w:p>
-      <w:pPr>
-        <w:pStyle w:val="ListParagraph"/>
-        <w:ind w:left="1260"/>
-        <w:rPr>
-          <w:b/>
-          <w:bCs/>
-          <w:sz w:val="30"/>
-          <w:szCs w:val="30"/>
-        </w:rPr>
-      </w:pPr>
-    </w:p>
-    <w:p>
-      <w:pPr>
-        <w:pStyle w:val="ListParagraph"/>
-        <w:ind w:left="-180"/>
-        <w:rPr>
-          <w:sz w:val="30"/>
-          <w:szCs w:val="30"/>
-        </w:rPr>
-      </w:pPr>
-      <w:r>
-        <w:rPr>
-          <w:noProof/>
-          <w:sz w:val="30"/>
-          <w:szCs w:val="30"/>
-        </w:rPr>
-        <w:drawing>
-          <wp:inline distT="0" distB="0" distL="0" distR="0" wp14:anchorId="045672D5" wp14:editId="037FFFA4">
-            <wp:extent cx="5943600" cy="4610100"/>
-            <wp:effectExtent l="0" t="0" r="0" b="0"/>
-            <wp:docPr id="1864964327" name="Picture 1864964327"/>
-            <wp:cNvGraphicFramePr>
-              <a:graphicFrameLocks xmlns:a="http://schemas.openxmlformats.org/drawingml/2006/main" noChangeAspect="1"/>
-            </wp:cNvGraphicFramePr>
-            <a:graphic xmlns:a="http://schemas.openxmlformats.org/drawingml/2006/main">
-              <a:graphicData uri="http://schemas.openxmlformats.org/drawingml/2006/picture">
-                <pic:pic xmlns:pic="http://schemas.openxmlformats.org/drawingml/2006/picture">
-                  <pic:nvPicPr>
-                    <pic:cNvPr id="463300308" name="Picture 463300308"/>
-                    <pic:cNvPicPr/>
-                  </pic:nvPicPr>
-                  <pic:blipFill>
-                    <a:blip r:embed="rId20">
-                      <a:extLst>
-                        <a:ext uri="{28A0092B-C50C-407E-A947-70E740481C1C}">
-                          <a14:useLocalDpi xmlns:a14="http://schemas.microsoft.com/office/drawing/2010/main" val="0"/>
-                        </a:ext>
-                      </a:extLst>
-                    </a:blip>
-                    <a:stretch>
-                      <a:fillRect/>
-                    </a:stretch>
-                  </pic:blipFill>
-                  <pic:spPr>
-                    <a:xfrm>
-                      <a:off x="0" y="0"/>
-                      <a:ext cx="5943600" cy="4610100"/>
-                    </a:xfrm>
-                    <a:prstGeom prst="rect">
-                      <a:avLst/>
-                    </a:prstGeom>
-                  </pic:spPr>
-                </pic:pic>
-              </a:graphicData>
-            </a:graphic>
-          </wp:inline>
-        </w:drawing>
-      </w:r>
-    </w:p>
-    <w:p>
-      <w:pPr>
-        <w:rPr>
-          <w:rFonts w:ascii="Arial" w:eastAsia="Times New Roman" w:hAnsi="Arial" w:cs="Times New Roman"/>
-          <w:sz w:val="30"/>
-          <w:szCs w:val="30"/>
-          <w:lang w:val="nl-NL"/>
-        </w:rPr>
-      </w:pPr>
-      <w:r>
-        <w:rPr>
-          <w:sz w:val="30"/>
-          <w:szCs w:val="30"/>
-        </w:rPr>
-        <w:br w:type="page"/>
-      </w:r>
-    </w:p>
-    <w:p>
-      <w:pPr>
-        <w:pStyle w:val="ListParagraph"/>
-        <w:ind w:left="1260"/>
-        <w:rPr>
-          <w:sz w:val="30"/>
-          <w:szCs w:val="30"/>
-        </w:rPr>
-      </w:pPr>
-    </w:p>
-    <w:p>
-      <w:pPr>
-        <w:pStyle w:val="ListParagraph"/>
-        <w:numPr>
-          <w:ilvl w:val="1"/>
-          <w:numId w:val="20"/>
-        </w:numPr>
-        <w:ind w:left="1260"/>
-        <w:rPr>
-          <w:sz w:val="30"/>
-          <w:szCs w:val="30"/>
-        </w:rPr>
-      </w:pPr>
-      <w:r>
-        <w:rPr>
-          <w:b/>
-          <w:bCs/>
-          <w:sz w:val="30"/>
-          <w:szCs w:val="30"/>
-        </w:rPr>
-        <w:t>Order</w:t>
-      </w:r>
-    </w:p>
-    <w:p>
-      <w:pPr>
-        <w:pStyle w:val="ListParagraph"/>
-        <w:ind w:left="1260"/>
-        <w:rPr>
-          <w:b/>
-          <w:bCs/>
-          <w:sz w:val="30"/>
-          <w:szCs w:val="30"/>
-        </w:rPr>
-      </w:pPr>
-    </w:p>
-    <w:p>
-      <w:pPr>
-        <w:pStyle w:val="ListParagraph"/>
-        <w:ind w:left="-90"/>
-        <w:rPr>
-          <w:sz w:val="30"/>
-          <w:szCs w:val="30"/>
-        </w:rPr>
-      </w:pPr>
-      <w:r>
-        <w:rPr>
-          <w:noProof/>
-          <w:sz w:val="30"/>
-          <w:szCs w:val="30"/>
-        </w:rPr>
-        <w:drawing>
-          <wp:inline distT="0" distB="0" distL="0" distR="0" wp14:anchorId="607EFB23" wp14:editId="02754F47">
-            <wp:extent cx="5943600" cy="5727065"/>
-            <wp:effectExtent l="0" t="0" r="0" b="6985"/>
-            <wp:docPr id="1915160369" name="Picture 1915160369"/>
-            <wp:cNvGraphicFramePr>
-              <a:graphicFrameLocks xmlns:a="http://schemas.openxmlformats.org/drawingml/2006/main" noChangeAspect="1"/>
-            </wp:cNvGraphicFramePr>
-            <a:graphic xmlns:a="http://schemas.openxmlformats.org/drawingml/2006/main">
-              <a:graphicData uri="http://schemas.openxmlformats.org/drawingml/2006/picture">
-                <pic:pic xmlns:pic="http://schemas.openxmlformats.org/drawingml/2006/picture">
-                  <pic:nvPicPr>
-                    <pic:cNvPr id="1393150936" name="Picture 1393150936"/>
-                    <pic:cNvPicPr/>
-                  </pic:nvPicPr>
-                  <pic:blipFill>
-                    <a:blip r:embed="rId21">
-                      <a:extLst>
-                        <a:ext uri="{28A0092B-C50C-407E-A947-70E740481C1C}">
-                          <a14:useLocalDpi xmlns:a14="http://schemas.microsoft.com/office/drawing/2010/main" val="0"/>
-                        </a:ext>
-                      </a:extLst>
-                    </a:blip>
-                    <a:stretch>
-                      <a:fillRect/>
-                    </a:stretch>
-                  </pic:blipFill>
-                  <pic:spPr>
-                    <a:xfrm>
-                      <a:off x="0" y="0"/>
-                      <a:ext cx="5943600" cy="5727065"/>
-                    </a:xfrm>
-                    <a:prstGeom prst="rect">
-                      <a:avLst/>
-                    </a:prstGeom>
-                  </pic:spPr>
-                </pic:pic>
-              </a:graphicData>
-            </a:graphic>
-          </wp:inline>
-        </w:drawing>
-      </w:r>
-    </w:p>
-    <w:p>
-      <w:pPr>
-        <w:pStyle w:val="ListParagraph"/>
-        <w:ind w:left="0"/>
-        <w:rPr>
-          <w:sz w:val="30"/>
-          <w:szCs w:val="30"/>
-        </w:rPr>
-      </w:pPr>
-    </w:p>
-    <w:p>
-      <w:pPr>
-        <w:pStyle w:val="ListParagraph"/>
-        <w:ind w:left="-360"/>
-        <w:rPr>
-          <w:sz w:val="30"/>
-          <w:szCs w:val="30"/>
-        </w:rPr>
-      </w:pPr>
-    </w:p>
-    <w:p>
-      <w:pPr>
-        <w:rPr>
-          <w:rFonts w:ascii="Arial" w:eastAsia="Times New Roman" w:hAnsi="Arial" w:cs="Times New Roman"/>
-          <w:b/>
-          <w:bCs/>
-          <w:sz w:val="30"/>
-          <w:szCs w:val="30"/>
-          <w:lang w:val="nl-NL"/>
-        </w:rPr>
-      </w:pPr>
-    </w:p>
-    <w:p>
-      <w:pPr>
-        <w:ind w:left="-90"/>
-        <w:rPr>
-          <w:sz w:val="30"/>
-          <w:szCs w:val="30"/>
-        </w:rPr>
-      </w:pPr>
-    </w:p>
     <w:sectPr>
-      <w:headerReference w:type="default" r:id="rId22"/>
-      <w:footerReference w:type="even" r:id="rId23"/>
-      <w:footerReference w:type="default" r:id="rId24"/>
+      <w:headerReference w:type="default" r:id="rId16"/>
+      <w:footerReference w:type="even" r:id="rId17"/>
+      <w:footerReference w:type="default" r:id="rId18"/>
       <w:pgSz w:w="12240" w:h="15840" w:code="1"/>
       <w:pgMar w:top="720" w:right="1440" w:bottom="720" w:left="1440" w:header="709" w:footer="709" w:gutter="0"/>
       <w:cols w:space="708"/>
@@ -6815,7 +3312,7 @@
         </mc:Choice>
         <mc:Fallback>
           <w:pict>
-            <v:rect w14:anchorId="0E1DAC30" id="Rectangle 5" o:spid="_x0000_s1026" alt="&quot;&quot;" style="width:391.4pt;height:3.6pt;flip:y;visibility:visible;mso-wrap-style:square;mso-left-percent:-10001;mso-top-percent:-10001;mso-position-horizontal:absolute;mso-position-horizontal-relative:char;mso-position-vertical:absolute;mso-position-vertical-relative:line;mso-left-percent:-10001;mso-top-percent:-10001;v-text-anchor:middle" o:gfxdata="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" fillcolor="#e2b80f [3204]" stroked="f" strokeweight="2pt">
+            <v:rect w14:anchorId="2E62F55D" id="Rectangle 5" o:spid="_x0000_s1026" alt="&quot;&quot;" style="width:391.4pt;height:3.6pt;flip:y;visibility:visible;mso-wrap-style:square;mso-left-percent:-10001;mso-top-percent:-10001;mso-position-horizontal:absolute;mso-position-horizontal-relative:char;mso-position-vertical:absolute;mso-position-vertical-relative:line;mso-left-percent:-10001;mso-top-percent:-10001;v-text-anchor:middle" o:gfxdata="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" fillcolor="#e2b80f [3204]" stroked="f" strokeweight="2pt">
               <v:stroke miterlimit="4"/>
               <v:textbox inset="3pt,3pt,3pt,3pt"/>
               <w10:anchorlock/>
@@ -6837,95 +3334,6 @@
 <file path=word/numbering.xml><?xml version="1.0" encoding="utf-8"?>
 <w:numbering xmlns:wpc="http://schemas.microsoft.com/office/word/2010/wordprocessingCanvas" xmlns:cx="http://schemas.microsoft.com/office/drawing/2014/chartex" xmlns:cx1="http://schemas.microsoft.com/office/drawing/2015/9/8/chartex" xmlns:cx2="http://schemas.microsoft.com/office/drawing/2015/10/21/chartex" xmlns:cx3="http://schemas.microsoft.com/office/drawing/2016/5/9/chartex" xmlns:cx4="http://schemas.microsoft.com/office/drawing/2016/5/10/chartex" xmlns:cx5="http://schemas.microsoft.com/office/drawing/2016/5/11/chartex" xmlns:cx6="http://schemas.microsoft.com/office/drawing/2016/5/12/chartex" xmlns:cx7="http://schemas.microsoft.com/office/drawing/2016/5/13/chartex" xmlns:cx8="http://schemas.microsoft.com/office/drawing/2016/5/14/chartex" xmlns:mc="http://schemas.openxmlformats.org/markup-compatibility/2006" xmlns:aink="http://schemas.microsoft.com/office/drawing/2016/ink" xmlns:am3d="http://schemas.microsoft.com/office/drawing/2017/model3d" xmlns:o="urn:schemas-microsoft-com:office:office" xmlns:oel="http://schemas.microsoft.com/office/2019/extlst" xmlns:r="http://schemas.openxmlformats.org/officeDocument/2006/relationships" xmlns:m="http://schemas.openxmlformats.org/officeDocument/2006/math" xmlns:v="urn:schemas-microsoft-com:vml" xmlns:wp14="http://schemas.microsoft.com/office/word/2010/wordprocessingDrawing" xmlns:wp="http://schemas.openxmlformats.org/drawingml/2006/wordprocessingDrawing" xmlns:w10="urn:schemas-microsoft-com:office:word" xmlns:w="http://schemas.openxmlformats.org/wordprocessingml/2006/main" xmlns:w14="http://schemas.microsoft.com/office/word/2010/wordml" xmlns:w15="http://schemas.microsoft.com/office/word/2012/wordml" xmlns:w16cex="http://schemas.microsoft.com/office/word/2018/wordml/cex" xmlns:w16cid="http://schemas.microsoft.com/office/word/2016/wordml/cid" xmlns:w16="http://schemas.microsoft.com/office/word/2018/wordml" xmlns:w16sdtdh="http://schemas.microsoft.com/office/word/2020/wordml/sdtdatahash" xmlns:w16se="http://schemas.microsoft.com/office/word/2015/wordml/symex" xmlns:wpg="http://schemas.microsoft.com/office/word/2010/wordprocessingGroup" xmlns:wpi="http://schemas.microsoft.com/office/word/2010/wordprocessingInk" xmlns:wne="http://schemas.microsoft.com/office/word/2006/wordml" xmlns:wps="http://schemas.microsoft.com/office/word/2010/wordprocessingShape" mc:Ignorable="w14 w15 w16se w16cid w16 w16cex w16sdtdh wp14">
   <w:abstractNum w:abstractNumId="0" w15:restartNumberingAfterBreak="0">
-    <w:nsid w:val="017A41C8"/>
-    <w:multiLevelType w:val="hybridMultilevel"/>
-    <w:tmpl w:val="45EAA1F2"/>
-    <w:lvl w:ilvl="0" w:tplc="0409000F">
-      <w:start w:val="1"/>
-      <w:numFmt w:val="decimal"/>
-      <w:lvlText w:val="%1."/>
-      <w:lvlJc w:val="left"/>
-      <w:pPr>
-        <w:ind w:left="720" w:hanging="360"/>
-      </w:pPr>
-      <w:rPr>
-        <w:rFonts w:hint="default"/>
-      </w:rPr>
-    </w:lvl>
-    <w:lvl w:ilvl="1" w:tplc="04090019" w:tentative="1">
-      <w:start w:val="1"/>
-      <w:numFmt w:val="lowerLetter"/>
-      <w:lvlText w:val="%2."/>
-      <w:lvlJc w:val="left"/>
-      <w:pPr>
-        <w:ind w:left="1440" w:hanging="360"/>
-      </w:pPr>
-    </w:lvl>
-    <w:lvl w:ilvl="2" w:tplc="0409001B" w:tentative="1">
-      <w:start w:val="1"/>
-      <w:numFmt w:val="lowerRoman"/>
-      <w:lvlText w:val="%3."/>
-      <w:lvlJc w:val="right"/>
-      <w:pPr>
-        <w:ind w:left="2160" w:hanging="180"/>
-      </w:pPr>
-    </w:lvl>
-    <w:lvl w:ilvl="3" w:tplc="0409000F" w:tentative="1">
-      <w:start w:val="1"/>
-      <w:numFmt w:val="decimal"/>
-      <w:lvlText w:val="%4."/>
-      <w:lvlJc w:val="left"/>
-      <w:pPr>
-        <w:ind w:left="2880" w:hanging="360"/>
-      </w:pPr>
-    </w:lvl>
-    <w:lvl w:ilvl="4" w:tplc="04090019" w:tentative="1">
-      <w:start w:val="1"/>
-      <w:numFmt w:val="lowerLetter"/>
-      <w:lvlText w:val="%5."/>
-      <w:lvlJc w:val="left"/>
-      <w:pPr>
-        <w:ind w:left="3600" w:hanging="360"/>
-      </w:pPr>
-    </w:lvl>
-    <w:lvl w:ilvl="5" w:tplc="0409001B" w:tentative="1">
-      <w:start w:val="1"/>
-      <w:numFmt w:val="lowerRoman"/>
-      <w:lvlText w:val="%6."/>
-      <w:lvlJc w:val="right"/>
-      <w:pPr>
-        <w:ind w:left="4320" w:hanging="180"/>
-      </w:pPr>
-    </w:lvl>
-    <w:lvl w:ilvl="6" w:tplc="0409000F" w:tentative="1">
-      <w:start w:val="1"/>
-      <w:numFmt w:val="decimal"/>
-      <w:lvlText w:val="%7."/>
-      <w:lvlJc w:val="left"/>
-      <w:pPr>
-        <w:ind w:left="5040" w:hanging="360"/>
-      </w:pPr>
-    </w:lvl>
-    <w:lvl w:ilvl="7" w:tplc="04090019" w:tentative="1">
-      <w:start w:val="1"/>
-      <w:numFmt w:val="lowerLetter"/>
-      <w:lvlText w:val="%8."/>
-      <w:lvlJc w:val="left"/>
-      <w:pPr>
-        <w:ind w:left="5760" w:hanging="360"/>
-      </w:pPr>
-    </w:lvl>
-    <w:lvl w:ilvl="8" w:tplc="0409001B" w:tentative="1">
-      <w:start w:val="1"/>
-      <w:numFmt w:val="lowerRoman"/>
-      <w:lvlText w:val="%9."/>
-      <w:lvlJc w:val="right"/>
-      <w:pPr>
-        <w:ind w:left="6480" w:hanging="180"/>
-      </w:pPr>
-    </w:lvl>
-  </w:abstractNum>
-  <w:abstractNum w:abstractNumId="1" w15:restartNumberingAfterBreak="0">
     <w:nsid w:val="0D0E0F13"/>
     <w:multiLevelType w:val="hybridMultilevel"/>
     <w:tmpl w:val="780CC670"/>
@@ -7038,7 +3446,7 @@
       </w:rPr>
     </w:lvl>
   </w:abstractNum>
-  <w:abstractNum w:abstractNumId="2" w15:restartNumberingAfterBreak="0">
+  <w:abstractNum w:abstractNumId="1" w15:restartNumberingAfterBreak="0">
     <w:nsid w:val="12E9200F"/>
     <w:multiLevelType w:val="hybridMultilevel"/>
     <w:tmpl w:val="76620F44"/>
@@ -7127,7 +3535,7 @@
       </w:pPr>
     </w:lvl>
   </w:abstractNum>
-  <w:abstractNum w:abstractNumId="3" w15:restartNumberingAfterBreak="0">
+  <w:abstractNum w:abstractNumId="2" w15:restartNumberingAfterBreak="0">
     <w:nsid w:val="17FC5800"/>
     <w:multiLevelType w:val="hybridMultilevel"/>
     <w:tmpl w:val="AAEA7BC0"/>
@@ -7240,7 +3648,7 @@
       </w:rPr>
     </w:lvl>
   </w:abstractNum>
-  <w:abstractNum w:abstractNumId="4" w15:restartNumberingAfterBreak="0">
+  <w:abstractNum w:abstractNumId="3" w15:restartNumberingAfterBreak="0">
     <w:nsid w:val="18076C93"/>
     <w:multiLevelType w:val="hybridMultilevel"/>
     <w:tmpl w:val="6F3856E6"/>
@@ -7329,7 +3737,7 @@
       </w:pPr>
     </w:lvl>
   </w:abstractNum>
-  <w:abstractNum w:abstractNumId="5" w15:restartNumberingAfterBreak="0">
+  <w:abstractNum w:abstractNumId="4" w15:restartNumberingAfterBreak="0">
     <w:nsid w:val="25457314"/>
     <w:multiLevelType w:val="hybridMultilevel"/>
     <w:tmpl w:val="D79AAA3C"/>
@@ -7418,7 +3826,7 @@
       </w:pPr>
     </w:lvl>
   </w:abstractNum>
-  <w:abstractNum w:abstractNumId="6" w15:restartNumberingAfterBreak="0">
+  <w:abstractNum w:abstractNumId="5" w15:restartNumberingAfterBreak="0">
     <w:nsid w:val="25B12C36"/>
     <w:multiLevelType w:val="hybridMultilevel"/>
     <w:tmpl w:val="1D9680A2"/>
@@ -7507,7 +3915,7 @@
       </w:pPr>
     </w:lvl>
   </w:abstractNum>
-  <w:abstractNum w:abstractNumId="7" w15:restartNumberingAfterBreak="0">
+  <w:abstractNum w:abstractNumId="6" w15:restartNumberingAfterBreak="0">
     <w:nsid w:val="31960095"/>
     <w:multiLevelType w:val="hybridMultilevel"/>
     <w:tmpl w:val="4DD6685C"/>
@@ -7620,7 +4028,7 @@
       </w:pPr>
     </w:lvl>
   </w:abstractNum>
-  <w:abstractNum w:abstractNumId="8" w15:restartNumberingAfterBreak="0">
+  <w:abstractNum w:abstractNumId="7" w15:restartNumberingAfterBreak="0">
     <w:nsid w:val="34892AF0"/>
     <w:multiLevelType w:val="hybridMultilevel"/>
     <w:tmpl w:val="01CC5B10"/>
@@ -7733,7 +4141,7 @@
       </w:pPr>
     </w:lvl>
   </w:abstractNum>
-  <w:abstractNum w:abstractNumId="9" w15:restartNumberingAfterBreak="0">
+  <w:abstractNum w:abstractNumId="8" w15:restartNumberingAfterBreak="0">
     <w:nsid w:val="37853505"/>
     <w:multiLevelType w:val="hybridMultilevel"/>
     <w:tmpl w:val="1D9680A2"/>
@@ -7822,7 +4230,7 @@
       </w:pPr>
     </w:lvl>
   </w:abstractNum>
-  <w:abstractNum w:abstractNumId="10" w15:restartNumberingAfterBreak="0">
+  <w:abstractNum w:abstractNumId="9" w15:restartNumberingAfterBreak="0">
     <w:nsid w:val="44C50263"/>
     <w:multiLevelType w:val="hybridMultilevel"/>
     <w:tmpl w:val="6F00E5C6"/>
@@ -7935,7 +4343,7 @@
       </w:pPr>
     </w:lvl>
   </w:abstractNum>
-  <w:abstractNum w:abstractNumId="11" w15:restartNumberingAfterBreak="0">
+  <w:abstractNum w:abstractNumId="10" w15:restartNumberingAfterBreak="0">
     <w:nsid w:val="50D54158"/>
     <w:multiLevelType w:val="hybridMultilevel"/>
     <w:tmpl w:val="B7D4DC5A"/>
@@ -8024,7 +4432,7 @@
       </w:pPr>
     </w:lvl>
   </w:abstractNum>
-  <w:abstractNum w:abstractNumId="12" w15:restartNumberingAfterBreak="0">
+  <w:abstractNum w:abstractNumId="11" w15:restartNumberingAfterBreak="0">
     <w:nsid w:val="560244A4"/>
     <w:multiLevelType w:val="hybridMultilevel"/>
     <w:tmpl w:val="4B205C98"/>
@@ -8113,7 +4521,7 @@
       </w:pPr>
     </w:lvl>
   </w:abstractNum>
-  <w:abstractNum w:abstractNumId="13" w15:restartNumberingAfterBreak="0">
+  <w:abstractNum w:abstractNumId="12" w15:restartNumberingAfterBreak="0">
     <w:nsid w:val="58A745CB"/>
     <w:multiLevelType w:val="hybridMultilevel"/>
     <w:tmpl w:val="5E90412C"/>
@@ -8130,7 +4538,7 @@
         <w:b/>
       </w:rPr>
     </w:lvl>
-    <w:lvl w:ilvl="1" w:tplc="04090019">
+    <w:lvl w:ilvl="1" w:tplc="04090019" w:tentative="1">
       <w:start w:val="1"/>
       <w:numFmt w:val="lowerLetter"/>
       <w:lvlText w:val="%2."/>
@@ -8203,7 +4611,7 @@
       </w:pPr>
     </w:lvl>
   </w:abstractNum>
-  <w:abstractNum w:abstractNumId="14" w15:restartNumberingAfterBreak="0">
+  <w:abstractNum w:abstractNumId="13" w15:restartNumberingAfterBreak="0">
     <w:nsid w:val="5AE835DD"/>
     <w:multiLevelType w:val="hybridMultilevel"/>
     <w:tmpl w:val="5B6E2442"/>
@@ -8316,7 +4724,7 @@
       </w:rPr>
     </w:lvl>
   </w:abstractNum>
-  <w:abstractNum w:abstractNumId="15" w15:restartNumberingAfterBreak="0">
+  <w:abstractNum w:abstractNumId="14" w15:restartNumberingAfterBreak="0">
     <w:nsid w:val="5F575ED8"/>
     <w:multiLevelType w:val="hybridMultilevel"/>
     <w:tmpl w:val="7B3C4E0E"/>
@@ -8429,96 +4837,7 @@
       </w:rPr>
     </w:lvl>
   </w:abstractNum>
-  <w:abstractNum w:abstractNumId="16" w15:restartNumberingAfterBreak="0">
-    <w:nsid w:val="67EE6792"/>
-    <w:multiLevelType w:val="hybridMultilevel"/>
-    <w:tmpl w:val="AED0F1A8"/>
-    <w:lvl w:ilvl="0" w:tplc="0409000F">
-      <w:start w:val="1"/>
-      <w:numFmt w:val="decimal"/>
-      <w:lvlText w:val="%1."/>
-      <w:lvlJc w:val="left"/>
-      <w:pPr>
-        <w:ind w:left="720" w:hanging="360"/>
-      </w:pPr>
-      <w:rPr>
-        <w:rFonts w:hint="default"/>
-      </w:rPr>
-    </w:lvl>
-    <w:lvl w:ilvl="1" w:tplc="04090019" w:tentative="1">
-      <w:start w:val="1"/>
-      <w:numFmt w:val="lowerLetter"/>
-      <w:lvlText w:val="%2."/>
-      <w:lvlJc w:val="left"/>
-      <w:pPr>
-        <w:ind w:left="1440" w:hanging="360"/>
-      </w:pPr>
-    </w:lvl>
-    <w:lvl w:ilvl="2" w:tplc="0409001B" w:tentative="1">
-      <w:start w:val="1"/>
-      <w:numFmt w:val="lowerRoman"/>
-      <w:lvlText w:val="%3."/>
-      <w:lvlJc w:val="right"/>
-      <w:pPr>
-        <w:ind w:left="2160" w:hanging="180"/>
-      </w:pPr>
-    </w:lvl>
-    <w:lvl w:ilvl="3" w:tplc="0409000F" w:tentative="1">
-      <w:start w:val="1"/>
-      <w:numFmt w:val="decimal"/>
-      <w:lvlText w:val="%4."/>
-      <w:lvlJc w:val="left"/>
-      <w:pPr>
-        <w:ind w:left="2880" w:hanging="360"/>
-      </w:pPr>
-    </w:lvl>
-    <w:lvl w:ilvl="4" w:tplc="04090019" w:tentative="1">
-      <w:start w:val="1"/>
-      <w:numFmt w:val="lowerLetter"/>
-      <w:lvlText w:val="%5."/>
-      <w:lvlJc w:val="left"/>
-      <w:pPr>
-        <w:ind w:left="3600" w:hanging="360"/>
-      </w:pPr>
-    </w:lvl>
-    <w:lvl w:ilvl="5" w:tplc="0409001B" w:tentative="1">
-      <w:start w:val="1"/>
-      <w:numFmt w:val="lowerRoman"/>
-      <w:lvlText w:val="%6."/>
-      <w:lvlJc w:val="right"/>
-      <w:pPr>
-        <w:ind w:left="4320" w:hanging="180"/>
-      </w:pPr>
-    </w:lvl>
-    <w:lvl w:ilvl="6" w:tplc="0409000F" w:tentative="1">
-      <w:start w:val="1"/>
-      <w:numFmt w:val="decimal"/>
-      <w:lvlText w:val="%7."/>
-      <w:lvlJc w:val="left"/>
-      <w:pPr>
-        <w:ind w:left="5040" w:hanging="360"/>
-      </w:pPr>
-    </w:lvl>
-    <w:lvl w:ilvl="7" w:tplc="04090019" w:tentative="1">
-      <w:start w:val="1"/>
-      <w:numFmt w:val="lowerLetter"/>
-      <w:lvlText w:val="%8."/>
-      <w:lvlJc w:val="left"/>
-      <w:pPr>
-        <w:ind w:left="5760" w:hanging="360"/>
-      </w:pPr>
-    </w:lvl>
-    <w:lvl w:ilvl="8" w:tplc="0409001B" w:tentative="1">
-      <w:start w:val="1"/>
-      <w:numFmt w:val="lowerRoman"/>
-      <w:lvlText w:val="%9."/>
-      <w:lvlJc w:val="right"/>
-      <w:pPr>
-        <w:ind w:left="6480" w:hanging="180"/>
-      </w:pPr>
-    </w:lvl>
-  </w:abstractNum>
-  <w:abstractNum w:abstractNumId="17" w15:restartNumberingAfterBreak="0">
+  <w:abstractNum w:abstractNumId="15" w15:restartNumberingAfterBreak="0">
     <w:nsid w:val="67EE7063"/>
     <w:multiLevelType w:val="hybridMultilevel"/>
     <w:tmpl w:val="25CEBC64"/>
@@ -8607,96 +4926,7 @@
       </w:pPr>
     </w:lvl>
   </w:abstractNum>
-  <w:abstractNum w:abstractNumId="18" w15:restartNumberingAfterBreak="0">
-    <w:nsid w:val="6D505CAD"/>
-    <w:multiLevelType w:val="hybridMultilevel"/>
-    <w:tmpl w:val="6BB47034"/>
-    <w:lvl w:ilvl="0" w:tplc="7DD2584A">
-      <w:start w:val="1"/>
-      <w:numFmt w:val="decimal"/>
-      <w:lvlText w:val="%1."/>
-      <w:lvlJc w:val="left"/>
-      <w:pPr>
-        <w:ind w:left="1080" w:hanging="360"/>
-      </w:pPr>
-      <w:rPr>
-        <w:rFonts w:asciiTheme="minorHAnsi" w:hAnsiTheme="minorHAnsi" w:hint="default"/>
-      </w:rPr>
-    </w:lvl>
-    <w:lvl w:ilvl="1" w:tplc="04090019" w:tentative="1">
-      <w:start w:val="1"/>
-      <w:numFmt w:val="lowerLetter"/>
-      <w:lvlText w:val="%2."/>
-      <w:lvlJc w:val="left"/>
-      <w:pPr>
-        <w:ind w:left="1800" w:hanging="360"/>
-      </w:pPr>
-    </w:lvl>
-    <w:lvl w:ilvl="2" w:tplc="0409001B" w:tentative="1">
-      <w:start w:val="1"/>
-      <w:numFmt w:val="lowerRoman"/>
-      <w:lvlText w:val="%3."/>
-      <w:lvlJc w:val="right"/>
-      <w:pPr>
-        <w:ind w:left="2520" w:hanging="180"/>
-      </w:pPr>
-    </w:lvl>
-    <w:lvl w:ilvl="3" w:tplc="0409000F" w:tentative="1">
-      <w:start w:val="1"/>
-      <w:numFmt w:val="decimal"/>
-      <w:lvlText w:val="%4."/>
-      <w:lvlJc w:val="left"/>
-      <w:pPr>
-        <w:ind w:left="3240" w:hanging="360"/>
-      </w:pPr>
-    </w:lvl>
-    <w:lvl w:ilvl="4" w:tplc="04090019" w:tentative="1">
-      <w:start w:val="1"/>
-      <w:numFmt w:val="lowerLetter"/>
-      <w:lvlText w:val="%5."/>
-      <w:lvlJc w:val="left"/>
-      <w:pPr>
-        <w:ind w:left="3960" w:hanging="360"/>
-      </w:pPr>
-    </w:lvl>
-    <w:lvl w:ilvl="5" w:tplc="0409001B" w:tentative="1">
-      <w:start w:val="1"/>
-      <w:numFmt w:val="lowerRoman"/>
-      <w:lvlText w:val="%6."/>
-      <w:lvlJc w:val="right"/>
-      <w:pPr>
-        <w:ind w:left="4680" w:hanging="180"/>
-      </w:pPr>
-    </w:lvl>
-    <w:lvl w:ilvl="6" w:tplc="0409000F" w:tentative="1">
-      <w:start w:val="1"/>
-      <w:numFmt w:val="decimal"/>
-      <w:lvlText w:val="%7."/>
-      <w:lvlJc w:val="left"/>
-      <w:pPr>
-        <w:ind w:left="5400" w:hanging="360"/>
-      </w:pPr>
-    </w:lvl>
-    <w:lvl w:ilvl="7" w:tplc="04090019" w:tentative="1">
-      <w:start w:val="1"/>
-      <w:numFmt w:val="lowerLetter"/>
-      <w:lvlText w:val="%8."/>
-      <w:lvlJc w:val="left"/>
-      <w:pPr>
-        <w:ind w:left="6120" w:hanging="360"/>
-      </w:pPr>
-    </w:lvl>
-    <w:lvl w:ilvl="8" w:tplc="0409001B" w:tentative="1">
-      <w:start w:val="1"/>
-      <w:numFmt w:val="lowerRoman"/>
-      <w:lvlText w:val="%9."/>
-      <w:lvlJc w:val="right"/>
-      <w:pPr>
-        <w:ind w:left="6840" w:hanging="180"/>
-      </w:pPr>
-    </w:lvl>
-  </w:abstractNum>
-  <w:abstractNum w:abstractNumId="19" w15:restartNumberingAfterBreak="0">
+  <w:abstractNum w:abstractNumId="16" w15:restartNumberingAfterBreak="0">
     <w:nsid w:val="7789233D"/>
     <w:multiLevelType w:val="hybridMultilevel"/>
     <w:tmpl w:val="1D9680A2"/>
@@ -8785,7 +5015,7 @@
       </w:pPr>
     </w:lvl>
   </w:abstractNum>
-  <w:abstractNum w:abstractNumId="20" w15:restartNumberingAfterBreak="0">
+  <w:abstractNum w:abstractNumId="17" w15:restartNumberingAfterBreak="0">
     <w:nsid w:val="77C05FF5"/>
     <w:multiLevelType w:val="hybridMultilevel"/>
     <w:tmpl w:val="F55080C6"/>
@@ -8877,96 +5107,7 @@
       </w:pPr>
     </w:lvl>
   </w:abstractNum>
-  <w:abstractNum w:abstractNumId="21" w15:restartNumberingAfterBreak="0">
-    <w:nsid w:val="7B5675B9"/>
-    <w:multiLevelType w:val="hybridMultilevel"/>
-    <w:tmpl w:val="1D9680A2"/>
-    <w:lvl w:ilvl="0" w:tplc="FFFFFFFF">
-      <w:start w:val="1"/>
-      <w:numFmt w:val="decimal"/>
-      <w:lvlText w:val="%1."/>
-      <w:lvlJc w:val="left"/>
-      <w:pPr>
-        <w:ind w:left="720" w:hanging="360"/>
-      </w:pPr>
-      <w:rPr>
-        <w:rFonts w:hint="default"/>
-      </w:rPr>
-    </w:lvl>
-    <w:lvl w:ilvl="1" w:tplc="FFFFFFFF" w:tentative="1">
-      <w:start w:val="1"/>
-      <w:numFmt w:val="lowerLetter"/>
-      <w:lvlText w:val="%2."/>
-      <w:lvlJc w:val="left"/>
-      <w:pPr>
-        <w:ind w:left="1440" w:hanging="360"/>
-      </w:pPr>
-    </w:lvl>
-    <w:lvl w:ilvl="2" w:tplc="FFFFFFFF" w:tentative="1">
-      <w:start w:val="1"/>
-      <w:numFmt w:val="lowerRoman"/>
-      <w:lvlText w:val="%3."/>
-      <w:lvlJc w:val="right"/>
-      <w:pPr>
-        <w:ind w:left="2160" w:hanging="180"/>
-      </w:pPr>
-    </w:lvl>
-    <w:lvl w:ilvl="3" w:tplc="FFFFFFFF" w:tentative="1">
-      <w:start w:val="1"/>
-      <w:numFmt w:val="decimal"/>
-      <w:lvlText w:val="%4."/>
-      <w:lvlJc w:val="left"/>
-      <w:pPr>
-        <w:ind w:left="2880" w:hanging="360"/>
-      </w:pPr>
-    </w:lvl>
-    <w:lvl w:ilvl="4" w:tplc="FFFFFFFF" w:tentative="1">
-      <w:start w:val="1"/>
-      <w:numFmt w:val="lowerLetter"/>
-      <w:lvlText w:val="%5."/>
-      <w:lvlJc w:val="left"/>
-      <w:pPr>
-        <w:ind w:left="3600" w:hanging="360"/>
-      </w:pPr>
-    </w:lvl>
-    <w:lvl w:ilvl="5" w:tplc="FFFFFFFF" w:tentative="1">
-      <w:start w:val="1"/>
-      <w:numFmt w:val="lowerRoman"/>
-      <w:lvlText w:val="%6."/>
-      <w:lvlJc w:val="right"/>
-      <w:pPr>
-        <w:ind w:left="4320" w:hanging="180"/>
-      </w:pPr>
-    </w:lvl>
-    <w:lvl w:ilvl="6" w:tplc="FFFFFFFF" w:tentative="1">
-      <w:start w:val="1"/>
-      <w:numFmt w:val="decimal"/>
-      <w:lvlText w:val="%7."/>
-      <w:lvlJc w:val="left"/>
-      <w:pPr>
-        <w:ind w:left="5040" w:hanging="360"/>
-      </w:pPr>
-    </w:lvl>
-    <w:lvl w:ilvl="7" w:tplc="FFFFFFFF" w:tentative="1">
-      <w:start w:val="1"/>
-      <w:numFmt w:val="lowerLetter"/>
-      <w:lvlText w:val="%8."/>
-      <w:lvlJc w:val="left"/>
-      <w:pPr>
-        <w:ind w:left="5760" w:hanging="360"/>
-      </w:pPr>
-    </w:lvl>
-    <w:lvl w:ilvl="8" w:tplc="FFFFFFFF" w:tentative="1">
-      <w:start w:val="1"/>
-      <w:numFmt w:val="lowerRoman"/>
-      <w:lvlText w:val="%9."/>
-      <w:lvlJc w:val="right"/>
-      <w:pPr>
-        <w:ind w:left="6480" w:hanging="180"/>
-      </w:pPr>
-    </w:lvl>
-  </w:abstractNum>
-  <w:abstractNum w:abstractNumId="22" w15:restartNumberingAfterBreak="0">
+  <w:abstractNum w:abstractNumId="18" w15:restartNumberingAfterBreak="0">
     <w:nsid w:val="7E08524E"/>
     <w:multiLevelType w:val="hybridMultilevel"/>
     <w:tmpl w:val="9334AD3C"/>
@@ -9079,7 +5220,7 @@
       </w:rPr>
     </w:lvl>
   </w:abstractNum>
-  <w:abstractNum w:abstractNumId="23" w15:restartNumberingAfterBreak="0">
+  <w:abstractNum w:abstractNumId="19" w15:restartNumberingAfterBreak="0">
     <w:nsid w:val="7F8A3529"/>
     <w:multiLevelType w:val="hybridMultilevel"/>
     <w:tmpl w:val="3B325574"/>
@@ -9169,76 +5310,64 @@
     </w:lvl>
   </w:abstractNum>
   <w:num w:numId="1" w16cid:durableId="2025016771">
+    <w:abstractNumId w:val="7"/>
+  </w:num>
+  <w:num w:numId="2" w16cid:durableId="2138600467">
+    <w:abstractNumId w:val="6"/>
+  </w:num>
+  <w:num w:numId="3" w16cid:durableId="1238859132">
+    <w:abstractNumId w:val="9"/>
+  </w:num>
+  <w:num w:numId="4" w16cid:durableId="1164273701">
+    <w:abstractNumId w:val="19"/>
+  </w:num>
+  <w:num w:numId="5" w16cid:durableId="1793475758">
+    <w:abstractNumId w:val="10"/>
+  </w:num>
+  <w:num w:numId="6" w16cid:durableId="1622422476">
+    <w:abstractNumId w:val="17"/>
+  </w:num>
+  <w:num w:numId="7" w16cid:durableId="571047358">
+    <w:abstractNumId w:val="1"/>
+  </w:num>
+  <w:num w:numId="8" w16cid:durableId="589317041">
+    <w:abstractNumId w:val="0"/>
+  </w:num>
+  <w:num w:numId="9" w16cid:durableId="351221510">
+    <w:abstractNumId w:val="2"/>
+  </w:num>
+  <w:num w:numId="10" w16cid:durableId="934245282">
+    <w:abstractNumId w:val="14"/>
+  </w:num>
+  <w:num w:numId="11" w16cid:durableId="1419862708">
+    <w:abstractNumId w:val="13"/>
+  </w:num>
+  <w:num w:numId="12" w16cid:durableId="1711149506">
+    <w:abstractNumId w:val="18"/>
+  </w:num>
+  <w:num w:numId="13" w16cid:durableId="1940717807">
+    <w:abstractNumId w:val="3"/>
+  </w:num>
+  <w:num w:numId="14" w16cid:durableId="1006135098">
+    <w:abstractNumId w:val="4"/>
+  </w:num>
+  <w:num w:numId="15" w16cid:durableId="593628534">
+    <w:abstractNumId w:val="15"/>
+  </w:num>
+  <w:num w:numId="16" w16cid:durableId="193614953">
     <w:abstractNumId w:val="8"/>
   </w:num>
-  <w:num w:numId="2" w16cid:durableId="2138600467">
-    <w:abstractNumId w:val="7"/>
+  <w:num w:numId="17" w16cid:durableId="115487652">
+    <w:abstractNumId w:val="16"/>
   </w:num>
-  <w:num w:numId="3" w16cid:durableId="1238859132">
-    <w:abstractNumId w:val="10"/>
+  <w:num w:numId="18" w16cid:durableId="1433277933">
+    <w:abstractNumId w:val="5"/>
   </w:num>
-  <w:num w:numId="4" w16cid:durableId="1164273701">
-    <w:abstractNumId w:val="23"/>
-  </w:num>
-  <w:num w:numId="5" w16cid:durableId="1793475758">
+  <w:num w:numId="19" w16cid:durableId="225188866">
     <w:abstractNumId w:val="11"/>
   </w:num>
-  <w:num w:numId="6" w16cid:durableId="1622422476">
-    <w:abstractNumId w:val="20"/>
-  </w:num>
-  <w:num w:numId="7" w16cid:durableId="571047358">
-    <w:abstractNumId w:val="2"/>
-  </w:num>
-  <w:num w:numId="8" w16cid:durableId="589317041">
-    <w:abstractNumId w:val="1"/>
-  </w:num>
-  <w:num w:numId="9" w16cid:durableId="351221510">
-    <w:abstractNumId w:val="3"/>
-  </w:num>
-  <w:num w:numId="10" w16cid:durableId="934245282">
-    <w:abstractNumId w:val="15"/>
-  </w:num>
-  <w:num w:numId="11" w16cid:durableId="1419862708">
-    <w:abstractNumId w:val="14"/>
-  </w:num>
-  <w:num w:numId="12" w16cid:durableId="1711149506">
-    <w:abstractNumId w:val="22"/>
-  </w:num>
-  <w:num w:numId="13" w16cid:durableId="1940717807">
-    <w:abstractNumId w:val="4"/>
-  </w:num>
-  <w:num w:numId="14" w16cid:durableId="1006135098">
-    <w:abstractNumId w:val="5"/>
-  </w:num>
-  <w:num w:numId="15" w16cid:durableId="593628534">
-    <w:abstractNumId w:val="17"/>
-  </w:num>
-  <w:num w:numId="16" w16cid:durableId="193614953">
-    <w:abstractNumId w:val="9"/>
-  </w:num>
-  <w:num w:numId="17" w16cid:durableId="115487652">
-    <w:abstractNumId w:val="19"/>
-  </w:num>
-  <w:num w:numId="18" w16cid:durableId="1433277933">
-    <w:abstractNumId w:val="6"/>
-  </w:num>
-  <w:num w:numId="19" w16cid:durableId="225188866">
+  <w:num w:numId="20" w16cid:durableId="1930505001">
     <w:abstractNumId w:val="12"/>
-  </w:num>
-  <w:num w:numId="20" w16cid:durableId="1930505001">
-    <w:abstractNumId w:val="13"/>
-  </w:num>
-  <w:num w:numId="21" w16cid:durableId="1770270099">
-    <w:abstractNumId w:val="0"/>
-  </w:num>
-  <w:num w:numId="22" w16cid:durableId="1026255146">
-    <w:abstractNumId w:val="18"/>
-  </w:num>
-  <w:num w:numId="23" w16cid:durableId="1012608401">
-    <w:abstractNumId w:val="16"/>
-  </w:num>
-  <w:num w:numId="24" w16cid:durableId="94252509">
-    <w:abstractNumId w:val="21"/>
   </w:num>
 </w:numbering>
 </file>

</xml_diff>

<commit_message>
feat : security connection to frontend implemented
</commit_message>
<xml_diff>
--- a/Documentation/DESIGN DOCUMENT.docx
+++ b/Documentation/DESIGN DOCUMENT.docx
@@ -363,13 +363,6 @@
             </w:pPr>
           </w:p>
           <w:p>
-            <w:pPr>
-              <w:rPr>
-                <w:noProof/>
-              </w:rPr>
-            </w:pPr>
-          </w:p>
-          <w:p>
             <w:r>
               <w:rPr>
                 <w:noProof/>
@@ -456,24 +449,6 @@
       </w:tr>
     </w:tbl>
     <w:p/>
-    <w:p/>
-    <w:p/>
-    <w:p>
-      <w:pPr>
-        <w:rPr>
-          <w:rFonts w:cs="Arial"/>
-        </w:rPr>
-      </w:pPr>
-    </w:p>
-    <w:p>
-      <w:pPr>
-        <w:spacing w:after="200" w:line="276" w:lineRule="auto"/>
-        <w:rPr>
-          <w:rFonts w:cs="Arial"/>
-          <w:b/>
-        </w:rPr>
-      </w:pPr>
-    </w:p>
     <w:p>
       <w:pPr>
         <w:rPr>
@@ -595,41 +570,7 @@
                 <w:noProof/>
                 <w:webHidden/>
               </w:rPr>
-              <w:fldChar w:fldCharType="begin"/>
-            </w:r>
-            <w:r>
-              <w:rPr>
-                <w:noProof/>
-                <w:webHidden/>
-              </w:rPr>
-              <w:instrText xml:space="preserve"> PAGEREF _Toc146017323 \h </w:instrText>
-            </w:r>
-            <w:r>
-              <w:rPr>
-                <w:noProof/>
-                <w:webHidden/>
-              </w:rPr>
-            </w:r>
-            <w:r>
-              <w:rPr>
-                <w:noProof/>
-                <w:webHidden/>
-              </w:rPr>
-              <w:fldChar w:fldCharType="separate"/>
-            </w:r>
-            <w:r>
-              <w:rPr>
-                <w:noProof/>
-                <w:webHidden/>
-              </w:rPr>
-              <w:t>4</w:t>
-            </w:r>
-            <w:r>
-              <w:rPr>
-                <w:noProof/>
-                <w:webHidden/>
-              </w:rPr>
-              <w:fldChar w:fldCharType="end"/>
+              <w:t>3</w:t>
             </w:r>
           </w:hyperlink>
         </w:p>
@@ -690,41 +631,7 @@
                 <w:noProof/>
                 <w:webHidden/>
               </w:rPr>
-              <w:fldChar w:fldCharType="begin"/>
-            </w:r>
-            <w:r>
-              <w:rPr>
-                <w:noProof/>
-                <w:webHidden/>
-              </w:rPr>
-              <w:instrText xml:space="preserve"> PAGEREF _Toc146017324 \h </w:instrText>
-            </w:r>
-            <w:r>
-              <w:rPr>
-                <w:noProof/>
-                <w:webHidden/>
-              </w:rPr>
-            </w:r>
-            <w:r>
-              <w:rPr>
-                <w:noProof/>
-                <w:webHidden/>
-              </w:rPr>
-              <w:fldChar w:fldCharType="separate"/>
-            </w:r>
-            <w:r>
-              <w:rPr>
-                <w:noProof/>
-                <w:webHidden/>
-              </w:rPr>
-              <w:t>4</w:t>
-            </w:r>
-            <w:r>
-              <w:rPr>
-                <w:noProof/>
-                <w:webHidden/>
-              </w:rPr>
-              <w:fldChar w:fldCharType="end"/>
+              <w:t>3</w:t>
             </w:r>
           </w:hyperlink>
         </w:p>
@@ -785,41 +692,7 @@
                 <w:noProof/>
                 <w:webHidden/>
               </w:rPr>
-              <w:fldChar w:fldCharType="begin"/>
-            </w:r>
-            <w:r>
-              <w:rPr>
-                <w:noProof/>
-                <w:webHidden/>
-              </w:rPr>
-              <w:instrText xml:space="preserve"> PAGEREF _Toc146017325 \h </w:instrText>
-            </w:r>
-            <w:r>
-              <w:rPr>
-                <w:noProof/>
-                <w:webHidden/>
-              </w:rPr>
-            </w:r>
-            <w:r>
-              <w:rPr>
-                <w:noProof/>
-                <w:webHidden/>
-              </w:rPr>
-              <w:fldChar w:fldCharType="separate"/>
-            </w:r>
-            <w:r>
-              <w:rPr>
-                <w:noProof/>
-                <w:webHidden/>
-              </w:rPr>
-              <w:t>4</w:t>
-            </w:r>
-            <w:r>
-              <w:rPr>
-                <w:noProof/>
-                <w:webHidden/>
-              </w:rPr>
-              <w:fldChar w:fldCharType="end"/>
+              <w:t>3</w:t>
             </w:r>
           </w:hyperlink>
         </w:p>
@@ -878,41 +751,7 @@
                 <w:noProof/>
                 <w:webHidden/>
               </w:rPr>
-              <w:fldChar w:fldCharType="begin"/>
-            </w:r>
-            <w:r>
-              <w:rPr>
-                <w:noProof/>
-                <w:webHidden/>
-              </w:rPr>
-              <w:instrText xml:space="preserve"> PAGEREF _Toc146017331 \h </w:instrText>
-            </w:r>
-            <w:r>
-              <w:rPr>
-                <w:noProof/>
-                <w:webHidden/>
-              </w:rPr>
-            </w:r>
-            <w:r>
-              <w:rPr>
-                <w:noProof/>
-                <w:webHidden/>
-              </w:rPr>
-              <w:fldChar w:fldCharType="separate"/>
-            </w:r>
-            <w:r>
-              <w:rPr>
-                <w:noProof/>
-                <w:webHidden/>
-              </w:rPr>
-              <w:t>6</w:t>
-            </w:r>
-            <w:r>
-              <w:rPr>
-                <w:noProof/>
-                <w:webHidden/>
-              </w:rPr>
-              <w:fldChar w:fldCharType="end"/>
+              <w:t>4</w:t>
             </w:r>
           </w:hyperlink>
         </w:p>
@@ -973,41 +812,201 @@
                 <w:noProof/>
                 <w:webHidden/>
               </w:rPr>
-              <w:fldChar w:fldCharType="begin"/>
+              <w:t>4</w:t>
+            </w:r>
+          </w:hyperlink>
+        </w:p>
+        <w:p>
+          <w:pPr>
+            <w:pStyle w:val="TOC2"/>
+            <w:tabs>
+              <w:tab w:val="left" w:pos="880"/>
+            </w:tabs>
+            <w:rPr>
+              <w:noProof/>
+            </w:rPr>
+          </w:pPr>
+          <w:hyperlink w:anchor="_Toc146017333" w:history="1">
+            <w:r>
+              <w:rPr>
+                <w:rStyle w:val="Hyperlink"/>
+                <w:rFonts w:cs="Arial"/>
+                <w:noProof/>
+              </w:rPr>
+              <w:t>2.2</w:t>
+            </w:r>
+            <w:r>
+              <w:rPr>
+                <w:rFonts w:asciiTheme="minorHAnsi" w:eastAsiaTheme="minorEastAsia" w:hAnsiTheme="minorHAnsi" w:cstheme="minorBidi"/>
+                <w:noProof/>
+                <w:kern w:val="2"/>
+                <w:sz w:val="22"/>
+                <w:szCs w:val="22"/>
+                <w:lang w:val="en-US"/>
+                <w14:ligatures w14:val="standardContextual"/>
+              </w:rPr>
+              <w:tab/>
+            </w:r>
+            <w:r>
+              <w:rPr>
+                <w:rStyle w:val="Hyperlink"/>
+                <w:rFonts w:cs="Arial"/>
+                <w:noProof/>
+              </w:rPr>
+              <w:t>Why using React?</w:t>
+            </w:r>
+            <w:r>
+              <w:rPr>
+                <w:rStyle w:val="Hyperlink"/>
+                <w:rFonts w:cs="Arial"/>
+                <w:noProof/>
+              </w:rPr>
+              <w:tab/>
+              <w:t>4</w:t>
+            </w:r>
+          </w:hyperlink>
+        </w:p>
+        <w:p>
+          <w:pPr>
+            <w:pStyle w:val="TOC1"/>
+            <w:tabs>
+              <w:tab w:val="left" w:pos="440"/>
+            </w:tabs>
+            <w:rPr>
+              <w:rFonts w:asciiTheme="minorHAnsi" w:eastAsiaTheme="minorEastAsia" w:hAnsiTheme="minorHAnsi" w:cstheme="minorBidi"/>
+              <w:noProof/>
+              <w:kern w:val="2"/>
+              <w:szCs w:val="22"/>
+              <w:lang w:val="en-US"/>
+              <w14:ligatures w14:val="standardContextual"/>
+            </w:rPr>
+          </w:pPr>
+          <w:hyperlink w:anchor="_Toc146017331" w:history="1">
+            <w:r>
+              <w:rPr>
+                <w:rStyle w:val="Hyperlink"/>
+                <w:rFonts w:cs="Arial"/>
+                <w:noProof/>
+              </w:rPr>
+              <w:t>3</w:t>
+            </w:r>
+            <w:r>
+              <w:rPr>
+                <w:rStyle w:val="Hyperlink"/>
+                <w:rFonts w:cs="Arial"/>
+                <w:noProof/>
+              </w:rPr>
+              <w:t>.</w:t>
+            </w:r>
+            <w:r>
+              <w:rPr>
+                <w:rFonts w:asciiTheme="minorHAnsi" w:eastAsiaTheme="minorEastAsia" w:hAnsiTheme="minorHAnsi" w:cstheme="minorBidi"/>
+                <w:noProof/>
+                <w:kern w:val="2"/>
+                <w:szCs w:val="22"/>
+                <w:lang w:val="en-US"/>
+                <w14:ligatures w14:val="standardContextual"/>
+              </w:rPr>
+              <w:tab/>
+            </w:r>
+            <w:r>
+              <w:rPr>
+                <w:rStyle w:val="Hyperlink"/>
+                <w:rFonts w:cs="Arial"/>
+                <w:noProof/>
+              </w:rPr>
+              <w:t>MySQL</w:t>
             </w:r>
             <w:r>
               <w:rPr>
                 <w:noProof/>
                 <w:webHidden/>
               </w:rPr>
-              <w:instrText xml:space="preserve"> PAGEREF _Toc146017332 \h </w:instrText>
+              <w:tab/>
             </w:r>
             <w:r>
               <w:rPr>
                 <w:noProof/>
                 <w:webHidden/>
               </w:rPr>
+              <w:t>5</w:t>
+            </w:r>
+          </w:hyperlink>
+        </w:p>
+        <w:p>
+          <w:pPr>
+            <w:pStyle w:val="TOC2"/>
+            <w:tabs>
+              <w:tab w:val="left" w:pos="880"/>
+            </w:tabs>
+            <w:rPr>
+              <w:rFonts w:asciiTheme="minorHAnsi" w:eastAsiaTheme="minorEastAsia" w:hAnsiTheme="minorHAnsi" w:cstheme="minorBidi"/>
+              <w:noProof/>
+              <w:kern w:val="2"/>
+              <w:sz w:val="22"/>
+              <w:szCs w:val="22"/>
+              <w:lang w:val="en-US"/>
+              <w14:ligatures w14:val="standardContextual"/>
+            </w:rPr>
+          </w:pPr>
+          <w:hyperlink w:anchor="_Toc146017332" w:history="1">
+            <w:r>
+              <w:rPr>
+                <w:rStyle w:val="Hyperlink"/>
+                <w:rFonts w:cs="Arial"/>
+                <w:noProof/>
+              </w:rPr>
+              <w:t>2.1</w:t>
+            </w:r>
+            <w:r>
+              <w:rPr>
+                <w:rFonts w:asciiTheme="minorHAnsi" w:eastAsiaTheme="minorEastAsia" w:hAnsiTheme="minorHAnsi" w:cstheme="minorBidi"/>
+                <w:noProof/>
+                <w:kern w:val="2"/>
+                <w:sz w:val="22"/>
+                <w:szCs w:val="22"/>
+                <w:lang w:val="en-US"/>
+                <w14:ligatures w14:val="standardContextual"/>
+              </w:rPr>
+              <w:tab/>
+            </w:r>
+            <w:r>
+              <w:rPr>
+                <w:rStyle w:val="Hyperlink"/>
+                <w:rFonts w:cs="Arial"/>
+                <w:noProof/>
+              </w:rPr>
+              <w:t xml:space="preserve">What is </w:t>
+            </w:r>
+            <w:r>
+              <w:rPr>
+                <w:rStyle w:val="Hyperlink"/>
+                <w:rFonts w:cs="Arial"/>
+                <w:noProof/>
+              </w:rPr>
+              <w:t>MySQL</w:t>
+            </w:r>
+            <w:r>
+              <w:rPr>
+                <w:rStyle w:val="Hyperlink"/>
+                <w:rFonts w:cs="Arial"/>
+                <w:noProof/>
+              </w:rPr>
+              <w:t>?</w:t>
             </w:r>
             <w:r>
               <w:rPr>
                 <w:noProof/>
                 <w:webHidden/>
               </w:rPr>
-              <w:fldChar w:fldCharType="separate"/>
+              <w:tab/>
             </w:r>
             <w:r>
               <w:rPr>
                 <w:noProof/>
                 <w:webHidden/>
               </w:rPr>
-              <w:t>6</w:t>
-            </w:r>
-            <w:r>
-              <w:rPr>
-                <w:noProof/>
-                <w:webHidden/>
-              </w:rPr>
-              <w:fldChar w:fldCharType="end"/>
+              <w:t>5</w:t>
             </w:r>
           </w:hyperlink>
         </w:p>
@@ -1054,14 +1053,39 @@
                 <w:rFonts w:cs="Arial"/>
                 <w:noProof/>
               </w:rPr>
-              <w:t>Why using React?</w:t>
-            </w:r>
-            <w:r>
-              <w:rPr>
-                <w:noProof/>
-                <w:webHidden/>
-              </w:rPr>
-              <w:t>`</w:t>
+              <w:t xml:space="preserve">Why using </w:t>
+            </w:r>
+            <w:r>
+              <w:rPr>
+                <w:rStyle w:val="Hyperlink"/>
+                <w:rFonts w:cs="Arial"/>
+                <w:noProof/>
+              </w:rPr>
+              <w:t>MySQL</w:t>
+            </w:r>
+            <w:r>
+              <w:rPr>
+                <w:rStyle w:val="Hyperlink"/>
+                <w:rFonts w:cs="Arial"/>
+                <w:noProof/>
+              </w:rPr>
+              <w:t>?</w:t>
+            </w:r>
+            <w:r>
+              <w:rPr>
+                <w:rStyle w:val="Hyperlink"/>
+                <w:rFonts w:cs="Arial"/>
+                <w:noProof/>
+              </w:rPr>
+              <w:tab/>
+            </w:r>
+            <w:r>
+              <w:rPr>
+                <w:rStyle w:val="Hyperlink"/>
+                <w:rFonts w:cs="Arial"/>
+                <w:noProof/>
+              </w:rPr>
+              <w:t>5</w:t>
             </w:r>
           </w:hyperlink>
         </w:p>
@@ -1117,7 +1141,13 @@
                 <w:webHidden/>
               </w:rPr>
               <w:tab/>
-              <w:t>7</w:t>
+            </w:r>
+            <w:r>
+              <w:rPr>
+                <w:noProof/>
+                <w:webHidden/>
+              </w:rPr>
+              <w:t>6</w:t>
             </w:r>
           </w:hyperlink>
         </w:p>
@@ -1172,7 +1202,13 @@
                 <w:webHidden/>
               </w:rPr>
               <w:tab/>
-              <w:t>7</w:t>
+            </w:r>
+            <w:r>
+              <w:rPr>
+                <w:noProof/>
+                <w:webHidden/>
+              </w:rPr>
+              <w:t>6</w:t>
             </w:r>
           </w:hyperlink>
         </w:p>
@@ -1227,7 +1263,13 @@
                 <w:webHidden/>
               </w:rPr>
               <w:tab/>
-              <w:t>7</w:t>
+            </w:r>
+            <w:r>
+              <w:rPr>
+                <w:noProof/>
+                <w:webHidden/>
+              </w:rPr>
+              <w:t>6</w:t>
             </w:r>
           </w:hyperlink>
         </w:p>
@@ -1282,41 +1324,7 @@
                 <w:noProof/>
                 <w:webHidden/>
               </w:rPr>
-              <w:fldChar w:fldCharType="begin"/>
-            </w:r>
-            <w:r>
-              <w:rPr>
-                <w:noProof/>
-                <w:webHidden/>
-              </w:rPr>
-              <w:instrText xml:space="preserve"> PAGEREF _Toc146017337 \h </w:instrText>
-            </w:r>
-            <w:r>
-              <w:rPr>
-                <w:noProof/>
-                <w:webHidden/>
-              </w:rPr>
-            </w:r>
-            <w:r>
-              <w:rPr>
-                <w:noProof/>
-                <w:webHidden/>
-              </w:rPr>
-              <w:fldChar w:fldCharType="separate"/>
-            </w:r>
-            <w:r>
-              <w:rPr>
-                <w:noProof/>
-                <w:webHidden/>
-              </w:rPr>
-              <w:t>8</w:t>
-            </w:r>
-            <w:r>
-              <w:rPr>
-                <w:noProof/>
-                <w:webHidden/>
-              </w:rPr>
-              <w:fldChar w:fldCharType="end"/>
+              <w:t>6</w:t>
             </w:r>
           </w:hyperlink>
         </w:p>
@@ -1385,41 +1393,7 @@
                 <w:noProof/>
                 <w:webHidden/>
               </w:rPr>
-              <w:fldChar w:fldCharType="begin"/>
-            </w:r>
-            <w:r>
-              <w:rPr>
-                <w:noProof/>
-                <w:webHidden/>
-              </w:rPr>
-              <w:instrText xml:space="preserve"> PAGEREF _Toc146017337 \h </w:instrText>
-            </w:r>
-            <w:r>
-              <w:rPr>
-                <w:noProof/>
-                <w:webHidden/>
-              </w:rPr>
-            </w:r>
-            <w:r>
-              <w:rPr>
-                <w:noProof/>
-                <w:webHidden/>
-              </w:rPr>
-              <w:fldChar w:fldCharType="separate"/>
-            </w:r>
-            <w:r>
-              <w:rPr>
-                <w:noProof/>
-                <w:webHidden/>
-              </w:rPr>
-              <w:t>8</w:t>
-            </w:r>
-            <w:r>
-              <w:rPr>
-                <w:noProof/>
-                <w:webHidden/>
-              </w:rPr>
-              <w:fldChar w:fldCharType="end"/>
+              <w:t>6</w:t>
             </w:r>
           </w:hyperlink>
         </w:p>
@@ -1488,41 +1462,7 @@
                 <w:noProof/>
                 <w:webHidden/>
               </w:rPr>
-              <w:fldChar w:fldCharType="begin"/>
-            </w:r>
-            <w:r>
-              <w:rPr>
-                <w:noProof/>
-                <w:webHidden/>
-              </w:rPr>
-              <w:instrText xml:space="preserve"> PAGEREF _Toc146017337 \h </w:instrText>
-            </w:r>
-            <w:r>
-              <w:rPr>
-                <w:noProof/>
-                <w:webHidden/>
-              </w:rPr>
-            </w:r>
-            <w:r>
-              <w:rPr>
-                <w:noProof/>
-                <w:webHidden/>
-              </w:rPr>
-              <w:fldChar w:fldCharType="separate"/>
-            </w:r>
-            <w:r>
-              <w:rPr>
-                <w:noProof/>
-                <w:webHidden/>
-              </w:rPr>
-              <w:t>8</w:t>
-            </w:r>
-            <w:r>
-              <w:rPr>
-                <w:noProof/>
-                <w:webHidden/>
-              </w:rPr>
-              <w:fldChar w:fldCharType="end"/>
+              <w:t>6</w:t>
             </w:r>
           </w:hyperlink>
         </w:p>
@@ -1570,7 +1510,13 @@
                 <w:webHidden/>
               </w:rPr>
               <w:tab/>
-              <w:t>9</w:t>
+            </w:r>
+            <w:r>
+              <w:rPr>
+                <w:noProof/>
+                <w:webHidden/>
+              </w:rPr>
+              <w:t>7</w:t>
             </w:r>
           </w:hyperlink>
         </w:p>
@@ -1631,41 +1577,7 @@
                 <w:noProof/>
                 <w:webHidden/>
               </w:rPr>
-              <w:fldChar w:fldCharType="begin"/>
-            </w:r>
-            <w:r>
-              <w:rPr>
-                <w:noProof/>
-                <w:webHidden/>
-              </w:rPr>
-              <w:instrText xml:space="preserve"> PAGEREF _Toc146017337 \h </w:instrText>
-            </w:r>
-            <w:r>
-              <w:rPr>
-                <w:noProof/>
-                <w:webHidden/>
-              </w:rPr>
-            </w:r>
-            <w:r>
-              <w:rPr>
-                <w:noProof/>
-                <w:webHidden/>
-              </w:rPr>
-              <w:fldChar w:fldCharType="separate"/>
-            </w:r>
-            <w:r>
-              <w:rPr>
-                <w:noProof/>
-                <w:webHidden/>
-              </w:rPr>
-              <w:t>8</w:t>
-            </w:r>
-            <w:r>
-              <w:rPr>
-                <w:noProof/>
-                <w:webHidden/>
-              </w:rPr>
-              <w:fldChar w:fldCharType="end"/>
+              <w:t>7</w:t>
             </w:r>
           </w:hyperlink>
         </w:p>
@@ -2434,83 +2346,10 @@
           <w:noProof/>
           <w:lang w:eastAsia="en-AU"/>
         </w:rPr>
-        <w:drawing>
-          <wp:anchor distT="0" distB="0" distL="114300" distR="114300" simplePos="0" relativeHeight="251675648" behindDoc="1" locked="0" layoutInCell="1" allowOverlap="1" wp14:anchorId="2CB5AF9A" wp14:editId="511E7924">
-            <wp:simplePos x="0" y="0"/>
-            <wp:positionH relativeFrom="margin">
-              <wp:posOffset>-464820</wp:posOffset>
-            </wp:positionH>
-            <wp:positionV relativeFrom="margin">
-              <wp:posOffset>15240</wp:posOffset>
-            </wp:positionV>
-            <wp:extent cx="6845228" cy="8915400"/>
-            <wp:effectExtent l="0" t="0" r="0" b="0"/>
-            <wp:wrapNone/>
-            <wp:docPr id="1450890679" name="Picture 1450890679">
-              <a:extLst xmlns:a="http://schemas.openxmlformats.org/drawingml/2006/main">
-                <a:ext uri="{C183D7F6-B498-43B3-948B-1728B52AA6E4}">
-                  <adec:decorative xmlns:adec="http://schemas.microsoft.com/office/drawing/2017/decorative" val="1"/>
-                </a:ext>
-              </a:extLst>
-            </wp:docPr>
-            <wp:cNvGraphicFramePr>
-              <a:graphicFrameLocks xmlns:a="http://schemas.openxmlformats.org/drawingml/2006/main" noChangeAspect="1"/>
-            </wp:cNvGraphicFramePr>
-            <a:graphic xmlns:a="http://schemas.openxmlformats.org/drawingml/2006/main">
-              <a:graphicData uri="http://schemas.openxmlformats.org/drawingml/2006/picture">
-                <pic:pic xmlns:pic="http://schemas.openxmlformats.org/drawingml/2006/picture">
-                  <pic:nvPicPr>
-                    <pic:cNvPr id="4" name="Picture 4">
-                      <a:extLst>
-                        <a:ext uri="{C183D7F6-B498-43B3-948B-1728B52AA6E4}">
-                          <adec:decorative xmlns:adec="http://schemas.microsoft.com/office/drawing/2017/decorative" val="1"/>
-                        </a:ext>
-                      </a:extLst>
-                    </pic:cNvPr>
-                    <pic:cNvPicPr/>
-                  </pic:nvPicPr>
-                  <pic:blipFill>
-                    <a:blip r:embed="rId11" cstate="print">
-                      <a:extLst>
-                        <a:ext uri="{28A0092B-C50C-407E-A947-70E740481C1C}">
-                          <a14:useLocalDpi xmlns:a14="http://schemas.microsoft.com/office/drawing/2010/main" val="0"/>
-                        </a:ext>
-                      </a:extLst>
-                    </a:blip>
-                    <a:stretch>
-                      <a:fillRect/>
-                    </a:stretch>
-                  </pic:blipFill>
-                  <pic:spPr>
-                    <a:xfrm>
-                      <a:off x="0" y="0"/>
-                      <a:ext cx="6845228" cy="8915400"/>
-                    </a:xfrm>
-                    <a:prstGeom prst="rect">
-                      <a:avLst/>
-                    </a:prstGeom>
-                  </pic:spPr>
-                </pic:pic>
-              </a:graphicData>
-            </a:graphic>
-            <wp14:sizeRelH relativeFrom="page">
-              <wp14:pctWidth>0</wp14:pctWidth>
-            </wp14:sizeRelH>
-            <wp14:sizeRelV relativeFrom="page">
-              <wp14:pctHeight>0</wp14:pctHeight>
-            </wp14:sizeRelV>
-          </wp:anchor>
-        </w:drawing>
-      </w:r>
-      <w:r>
-        <w:rPr>
-          <w:noProof/>
-          <w:lang w:eastAsia="en-AU"/>
-        </w:rPr>
         <mc:AlternateContent>
           <mc:Choice Requires="wps">
             <w:drawing>
-              <wp:anchor distT="0" distB="0" distL="114300" distR="114300" simplePos="0" relativeHeight="251676672" behindDoc="1" locked="0" layoutInCell="1" allowOverlap="1" wp14:anchorId="191A3DE3" wp14:editId="1EC4DED8">
+              <wp:anchor distT="0" distB="0" distL="114300" distR="114300" simplePos="0" relativeHeight="251676672" behindDoc="1" locked="0" layoutInCell="1" allowOverlap="1" wp14:anchorId="191A3DE3" wp14:editId="0974FB96">
                 <wp:simplePos x="0" y="0"/>
                 <wp:positionH relativeFrom="column">
                   <wp:posOffset>-466090</wp:posOffset>
@@ -2591,7 +2430,7 @@
           </mc:Choice>
           <mc:Fallback>
             <w:pict>
-              <v:shape w14:anchorId="7949F952" id="Shape" o:spid="_x0000_s1026" alt="&quot;&quot;" style="position:absolute;margin-left:-36.7pt;margin-top:197.6pt;width:451.6pt;height:506pt;z-index:-251639808;visibility:visible;mso-wrap-style:square;mso-wrap-distance-left:9pt;mso-wrap-distance-top:0;mso-wrap-distance-right:9pt;mso-wrap-distance-bottom:0;mso-position-horizontal:absolute;mso-position-horizontal-relative:text;mso-position-vertical:absolute;mso-position-vertical-relative:text;v-text-anchor:middle" coordsize="21600,21600" o:gfxdata="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" path="m,l21600,14168r,7432l,21600,,xe" fillcolor="#e2b80f [3204]" stroked="f" strokeweight="1pt">
+              <v:shape w14:anchorId="2F14FE99" id="Shape" o:spid="_x0000_s1026" alt="&quot;&quot;" style="position:absolute;margin-left:-36.7pt;margin-top:197.6pt;width:451.6pt;height:506pt;z-index:-251639808;visibility:visible;mso-wrap-style:square;mso-wrap-distance-left:9pt;mso-wrap-distance-top:0;mso-wrap-distance-right:9pt;mso-wrap-distance-bottom:0;mso-position-horizontal:absolute;mso-position-horizontal-relative:text;mso-position-vertical:absolute;mso-position-vertical-relative:text;v-text-anchor:middle" coordsize="21600,21600" o:gfxdata="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" path="m,l21600,14168r,7432l,21600,,xe" fillcolor="#e2b80f [3204]" stroked="f" strokeweight="1pt">
                 <v:stroke miterlimit="4" joinstyle="miter"/>
                 <v:path arrowok="t" o:extrusionok="f" o:connecttype="custom" o:connectlocs="2867660,3213100;2867660,3213100;2867660,3213100;2867660,3213100" o:connectangles="0,90,180,270"/>
               </v:shape>
@@ -2600,2212 +2439,8 @@
         </mc:AlternateContent>
       </w:r>
     </w:p>
-    <w:tbl>
-      <w:tblPr>
-        <w:tblStyle w:val="TableGrid"/>
-        <w:tblW w:w="0" w:type="auto"/>
-        <w:tblBorders>
-          <w:top w:val="none" w:sz="0" w:space="0" w:color="auto"/>
-          <w:left w:val="none" w:sz="0" w:space="0" w:color="auto"/>
-          <w:bottom w:val="none" w:sz="0" w:space="0" w:color="auto"/>
-          <w:right w:val="none" w:sz="0" w:space="0" w:color="auto"/>
-          <w:insideH w:val="none" w:sz="0" w:space="0" w:color="auto"/>
-          <w:insideV w:val="none" w:sz="0" w:space="0" w:color="auto"/>
-        </w:tblBorders>
-        <w:tblLayout w:type="fixed"/>
-        <w:tblCellMar>
-          <w:left w:w="0" w:type="dxa"/>
-          <w:right w:w="0" w:type="dxa"/>
-        </w:tblCellMar>
-        <w:tblLook w:val="0620" w:firstRow="1" w:lastRow="0" w:firstColumn="0" w:lastColumn="0" w:noHBand="1" w:noVBand="1"/>
-      </w:tblPr>
-      <w:tblGrid>
-        <w:gridCol w:w="4675"/>
-        <w:gridCol w:w="4675"/>
-      </w:tblGrid>
-      <w:tr>
-        <w:trPr>
-          <w:trHeight w:val="2341"/>
-        </w:trPr>
-        <w:tc>
-          <w:tcPr>
-            <w:tcW w:w="9350" w:type="dxa"/>
-            <w:gridSpan w:val="2"/>
-            <w:vAlign w:val="center"/>
-          </w:tcPr>
-          <w:p>
-            <w:pPr>
-              <w:pStyle w:val="Heading1"/>
-            </w:pPr>
-            <w:r>
-              <w:lastRenderedPageBreak/>
-              <w:t>DESIGN DOCUMENT</w:t>
-            </w:r>
-          </w:p>
-        </w:tc>
-      </w:tr>
-      <w:tr>
-        <w:trPr>
-          <w:trHeight w:val="8895"/>
-        </w:trPr>
-        <w:tc>
-          <w:tcPr>
-            <w:tcW w:w="4675" w:type="dxa"/>
-            <w:vAlign w:val="center"/>
-          </w:tcPr>
-          <w:p>
-            <w:pPr>
-              <w:rPr>
-                <w:noProof/>
-              </w:rPr>
-            </w:pPr>
-          </w:p>
-          <w:p>
-            <w:pPr>
-              <w:rPr>
-                <w:noProof/>
-              </w:rPr>
-            </w:pPr>
-          </w:p>
-          <w:p>
-            <w:pPr>
-              <w:rPr>
-                <w:noProof/>
-              </w:rPr>
-            </w:pPr>
-          </w:p>
-          <w:p>
-            <w:pPr>
-              <w:rPr>
-                <w:noProof/>
-              </w:rPr>
-            </w:pPr>
-          </w:p>
-          <w:p>
-            <w:pPr>
-              <w:rPr>
-                <w:noProof/>
-              </w:rPr>
-            </w:pPr>
-          </w:p>
-          <w:p>
-            <w:pPr>
-              <w:rPr>
-                <w:noProof/>
-              </w:rPr>
-            </w:pPr>
-          </w:p>
-          <w:p>
-            <w:pPr>
-              <w:rPr>
-                <w:noProof/>
-              </w:rPr>
-            </w:pPr>
-          </w:p>
-          <w:p>
-            <w:pPr>
-              <w:rPr>
-                <w:noProof/>
-              </w:rPr>
-            </w:pPr>
-          </w:p>
-          <w:p>
-            <w:pPr>
-              <w:rPr>
-                <w:noProof/>
-              </w:rPr>
-            </w:pPr>
-          </w:p>
-          <w:p>
-            <w:pPr>
-              <w:rPr>
-                <w:noProof/>
-              </w:rPr>
-            </w:pPr>
-          </w:p>
-          <w:p>
-            <w:pPr>
-              <w:rPr>
-                <w:noProof/>
-              </w:rPr>
-            </w:pPr>
-          </w:p>
-          <w:p>
-            <w:pPr>
-              <w:rPr>
-                <w:noProof/>
-              </w:rPr>
-            </w:pPr>
-          </w:p>
-          <w:p>
-            <w:pPr>
-              <w:rPr>
-                <w:noProof/>
-              </w:rPr>
-            </w:pPr>
-          </w:p>
-          <w:p>
-            <w:pPr>
-              <w:rPr>
-                <w:noProof/>
-              </w:rPr>
-            </w:pPr>
-          </w:p>
-          <w:p>
-            <w:pPr>
-              <w:rPr>
-                <w:noProof/>
-              </w:rPr>
-            </w:pPr>
-          </w:p>
-          <w:p>
-            <w:pPr>
-              <w:rPr>
-                <w:noProof/>
-              </w:rPr>
-            </w:pPr>
-          </w:p>
-          <w:p>
-            <w:pPr>
-              <w:rPr>
-                <w:noProof/>
-              </w:rPr>
-            </w:pPr>
-          </w:p>
-          <w:p>
-            <w:pPr>
-              <w:rPr>
-                <w:noProof/>
-              </w:rPr>
-            </w:pPr>
-          </w:p>
-          <w:p>
-            <w:pPr>
-              <w:rPr>
-                <w:noProof/>
-              </w:rPr>
-            </w:pPr>
-          </w:p>
-          <w:p>
-            <w:pPr>
-              <w:rPr>
-                <w:noProof/>
-              </w:rPr>
-            </w:pPr>
-          </w:p>
-          <w:p>
-            <w:r>
-              <w:rPr>
-                <w:noProof/>
-              </w:rPr>
-              <w:drawing>
-                <wp:inline distT="0" distB="0" distL="0" distR="0" wp14:anchorId="01A5D2D9" wp14:editId="51968228">
-                  <wp:extent cx="2968625" cy="1138555"/>
-                  <wp:effectExtent l="0" t="0" r="3175" b="0"/>
-                  <wp:docPr id="745517160" name="Picture 745517160"/>
-                  <wp:cNvGraphicFramePr>
-                    <a:graphicFrameLocks xmlns:a="http://schemas.openxmlformats.org/drawingml/2006/main" noChangeAspect="1"/>
-                  </wp:cNvGraphicFramePr>
-                  <a:graphic xmlns:a="http://schemas.openxmlformats.org/drawingml/2006/main">
-                    <a:graphicData uri="http://schemas.openxmlformats.org/drawingml/2006/picture">
-                      <pic:pic xmlns:pic="http://schemas.openxmlformats.org/drawingml/2006/picture">
-                        <pic:nvPicPr>
-                          <pic:cNvPr id="613919727" name="Picture 613919727"/>
-                          <pic:cNvPicPr/>
-                        </pic:nvPicPr>
-                        <pic:blipFill>
-                          <a:blip r:embed="rId12">
-                            <a:extLst>
-                              <a:ext uri="{28A0092B-C50C-407E-A947-70E740481C1C}">
-                                <a14:useLocalDpi xmlns:a14="http://schemas.microsoft.com/office/drawing/2010/main" val="0"/>
-                              </a:ext>
-                            </a:extLst>
-                          </a:blip>
-                          <a:stretch>
-                            <a:fillRect/>
-                          </a:stretch>
-                        </pic:blipFill>
-                        <pic:spPr>
-                          <a:xfrm>
-                            <a:off x="0" y="0"/>
-                            <a:ext cx="2968625" cy="1138555"/>
-                          </a:xfrm>
-                          <a:prstGeom prst="rect">
-                            <a:avLst/>
-                          </a:prstGeom>
-                        </pic:spPr>
-                      </pic:pic>
-                    </a:graphicData>
-                  </a:graphic>
-                </wp:inline>
-              </w:drawing>
-            </w:r>
-          </w:p>
-        </w:tc>
-        <w:tc>
-          <w:tcPr>
-            <w:tcW w:w="4675" w:type="dxa"/>
-          </w:tcPr>
-          <w:p/>
-        </w:tc>
-      </w:tr>
-      <w:tr>
-        <w:trPr>
-          <w:trHeight w:val="2718"/>
-        </w:trPr>
-        <w:tc>
-          <w:tcPr>
-            <w:tcW w:w="4675" w:type="dxa"/>
-          </w:tcPr>
-          <w:p>
-            <w:pPr>
-              <w:pStyle w:val="Heading2"/>
-            </w:pPr>
-          </w:p>
-          <w:p>
-            <w:pPr>
-              <w:pStyle w:val="Heading2"/>
-            </w:pPr>
-            <w:r>
-              <w:t>CALVIN KWAN</w:t>
-            </w:r>
-          </w:p>
-        </w:tc>
-        <w:tc>
-          <w:tcPr>
-            <w:tcW w:w="4675" w:type="dxa"/>
-          </w:tcPr>
-          <w:p/>
-        </w:tc>
-      </w:tr>
-    </w:tbl>
     <w:p/>
     <w:p/>
-    <w:p/>
-    <w:p>
-      <w:pPr>
-        <w:rPr>
-          <w:rFonts w:cs="Arial"/>
-        </w:rPr>
-      </w:pPr>
-    </w:p>
-    <w:p>
-      <w:pPr>
-        <w:spacing w:after="200" w:line="276" w:lineRule="auto"/>
-        <w:rPr>
-          <w:rFonts w:cs="Arial"/>
-          <w:b/>
-        </w:rPr>
-      </w:pPr>
-    </w:p>
-    <w:p>
-      <w:pPr>
-        <w:rPr>
-          <w:rFonts w:cs="Arial"/>
-        </w:rPr>
-      </w:pPr>
-    </w:p>
-    <w:sdt>
-      <w:sdtPr>
-        <w:rPr>
-          <w:rFonts w:ascii="Arial" w:eastAsia="Times New Roman" w:hAnsi="Arial" w:cs="Arial"/>
-          <w:color w:val="auto"/>
-          <w:sz w:val="20"/>
-          <w:szCs w:val="20"/>
-          <w:lang w:val="nl-NL"/>
-        </w:rPr>
-        <w:id w:val="82343638"/>
-        <w:docPartObj>
-          <w:docPartGallery w:val="Table of Contents"/>
-          <w:docPartUnique/>
-        </w:docPartObj>
-      </w:sdtPr>
-      <w:sdtEndPr>
-        <w:rPr>
-          <w:b/>
-          <w:bCs/>
-          <w:noProof/>
-          <w:sz w:val="22"/>
-        </w:rPr>
-      </w:sdtEndPr>
-      <w:sdtContent>
-        <w:p>
-          <w:pPr>
-            <w:pStyle w:val="TOCHeading"/>
-            <w:rPr>
-              <w:rFonts w:ascii="Arial" w:hAnsi="Arial" w:cs="Arial"/>
-            </w:rPr>
-          </w:pPr>
-          <w:r>
-            <w:rPr>
-              <w:rFonts w:ascii="Arial" w:hAnsi="Arial" w:cs="Arial"/>
-            </w:rPr>
-            <w:t>Contents</w:t>
-          </w:r>
-        </w:p>
-        <w:p>
-          <w:pPr>
-            <w:pStyle w:val="TOC1"/>
-            <w:tabs>
-              <w:tab w:val="left" w:pos="440"/>
-            </w:tabs>
-            <w:rPr>
-              <w:rFonts w:asciiTheme="minorHAnsi" w:eastAsiaTheme="minorEastAsia" w:hAnsiTheme="minorHAnsi" w:cstheme="minorBidi"/>
-              <w:noProof/>
-              <w:kern w:val="2"/>
-              <w:szCs w:val="22"/>
-              <w:lang w:val="en-US"/>
-              <w14:ligatures w14:val="standardContextual"/>
-            </w:rPr>
-          </w:pPr>
-          <w:r>
-            <w:rPr>
-              <w:rFonts w:cs="Arial"/>
-            </w:rPr>
-            <w:fldChar w:fldCharType="begin"/>
-          </w:r>
-          <w:r>
-            <w:rPr>
-              <w:rFonts w:cs="Arial"/>
-            </w:rPr>
-            <w:instrText xml:space="preserve"> TOC \o "1-3" \h \z \u </w:instrText>
-          </w:r>
-          <w:r>
-            <w:rPr>
-              <w:rFonts w:cs="Arial"/>
-            </w:rPr>
-            <w:fldChar w:fldCharType="separate"/>
-          </w:r>
-          <w:hyperlink w:anchor="_Toc146017323" w:history="1">
-            <w:r>
-              <w:rPr>
-                <w:rStyle w:val="Hyperlink"/>
-                <w:rFonts w:cs="Arial"/>
-                <w:noProof/>
-              </w:rPr>
-              <w:t>1.</w:t>
-            </w:r>
-            <w:r>
-              <w:rPr>
-                <w:rFonts w:asciiTheme="minorHAnsi" w:eastAsiaTheme="minorEastAsia" w:hAnsiTheme="minorHAnsi" w:cstheme="minorBidi"/>
-                <w:noProof/>
-                <w:kern w:val="2"/>
-                <w:szCs w:val="22"/>
-                <w:lang w:val="en-US"/>
-                <w14:ligatures w14:val="standardContextual"/>
-              </w:rPr>
-              <w:tab/>
-            </w:r>
-            <w:r>
-              <w:rPr>
-                <w:rFonts w:eastAsiaTheme="minorEastAsia" w:cs="Arial"/>
-                <w:noProof/>
-                <w:kern w:val="2"/>
-                <w:szCs w:val="22"/>
-                <w:lang w:val="en-US"/>
-                <w14:ligatures w14:val="standardContextual"/>
-              </w:rPr>
-              <w:t>Spring Boot</w:t>
-            </w:r>
-            <w:r>
-              <w:rPr>
-                <w:noProof/>
-                <w:webHidden/>
-              </w:rPr>
-              <w:tab/>
-            </w:r>
-            <w:r>
-              <w:rPr>
-                <w:noProof/>
-                <w:webHidden/>
-              </w:rPr>
-              <w:fldChar w:fldCharType="begin"/>
-            </w:r>
-            <w:r>
-              <w:rPr>
-                <w:noProof/>
-                <w:webHidden/>
-              </w:rPr>
-              <w:instrText xml:space="preserve"> PAGEREF _Toc146017323 \h </w:instrText>
-            </w:r>
-            <w:r>
-              <w:rPr>
-                <w:noProof/>
-                <w:webHidden/>
-              </w:rPr>
-            </w:r>
-            <w:r>
-              <w:rPr>
-                <w:noProof/>
-                <w:webHidden/>
-              </w:rPr>
-              <w:fldChar w:fldCharType="separate"/>
-            </w:r>
-            <w:r>
-              <w:rPr>
-                <w:noProof/>
-                <w:webHidden/>
-              </w:rPr>
-              <w:t>4</w:t>
-            </w:r>
-            <w:r>
-              <w:rPr>
-                <w:noProof/>
-                <w:webHidden/>
-              </w:rPr>
-              <w:fldChar w:fldCharType="end"/>
-            </w:r>
-          </w:hyperlink>
-        </w:p>
-        <w:p>
-          <w:pPr>
-            <w:pStyle w:val="TOC2"/>
-            <w:tabs>
-              <w:tab w:val="left" w:pos="880"/>
-            </w:tabs>
-            <w:rPr>
-              <w:rFonts w:asciiTheme="minorHAnsi" w:eastAsiaTheme="minorEastAsia" w:hAnsiTheme="minorHAnsi" w:cstheme="minorBidi"/>
-              <w:noProof/>
-              <w:kern w:val="2"/>
-              <w:sz w:val="22"/>
-              <w:szCs w:val="22"/>
-              <w:lang w:val="en-US"/>
-              <w14:ligatures w14:val="standardContextual"/>
-            </w:rPr>
-          </w:pPr>
-          <w:hyperlink w:anchor="_Toc146017324" w:history="1">
-            <w:r>
-              <w:rPr>
-                <w:rStyle w:val="Hyperlink"/>
-                <w:rFonts w:cs="Arial"/>
-                <w:noProof/>
-              </w:rPr>
-              <w:t>1.1</w:t>
-            </w:r>
-            <w:r>
-              <w:rPr>
-                <w:rFonts w:asciiTheme="minorHAnsi" w:eastAsiaTheme="minorEastAsia" w:hAnsiTheme="minorHAnsi" w:cstheme="minorBidi"/>
-                <w:noProof/>
-                <w:kern w:val="2"/>
-                <w:sz w:val="22"/>
-                <w:szCs w:val="22"/>
-                <w:lang w:val="en-US"/>
-                <w14:ligatures w14:val="standardContextual"/>
-              </w:rPr>
-              <w:tab/>
-            </w:r>
-            <w:r>
-              <w:rPr>
-                <w:rStyle w:val="Hyperlink"/>
-                <w:rFonts w:cs="Arial"/>
-                <w:noProof/>
-              </w:rPr>
-              <w:t>What is Spring Boot?</w:t>
-            </w:r>
-            <w:r>
-              <w:rPr>
-                <w:noProof/>
-                <w:webHidden/>
-              </w:rPr>
-              <w:tab/>
-            </w:r>
-            <w:r>
-              <w:rPr>
-                <w:noProof/>
-                <w:webHidden/>
-              </w:rPr>
-              <w:fldChar w:fldCharType="begin"/>
-            </w:r>
-            <w:r>
-              <w:rPr>
-                <w:noProof/>
-                <w:webHidden/>
-              </w:rPr>
-              <w:instrText xml:space="preserve"> PAGEREF _Toc146017324 \h </w:instrText>
-            </w:r>
-            <w:r>
-              <w:rPr>
-                <w:noProof/>
-                <w:webHidden/>
-              </w:rPr>
-            </w:r>
-            <w:r>
-              <w:rPr>
-                <w:noProof/>
-                <w:webHidden/>
-              </w:rPr>
-              <w:fldChar w:fldCharType="separate"/>
-            </w:r>
-            <w:r>
-              <w:rPr>
-                <w:noProof/>
-                <w:webHidden/>
-              </w:rPr>
-              <w:t>4</w:t>
-            </w:r>
-            <w:r>
-              <w:rPr>
-                <w:noProof/>
-                <w:webHidden/>
-              </w:rPr>
-              <w:fldChar w:fldCharType="end"/>
-            </w:r>
-          </w:hyperlink>
-        </w:p>
-        <w:p>
-          <w:pPr>
-            <w:pStyle w:val="TOC2"/>
-            <w:tabs>
-              <w:tab w:val="left" w:pos="880"/>
-            </w:tabs>
-            <w:rPr>
-              <w:rFonts w:asciiTheme="minorHAnsi" w:eastAsiaTheme="minorEastAsia" w:hAnsiTheme="minorHAnsi" w:cstheme="minorBidi"/>
-              <w:noProof/>
-              <w:kern w:val="2"/>
-              <w:sz w:val="22"/>
-              <w:szCs w:val="22"/>
-              <w:lang w:val="en-US"/>
-              <w14:ligatures w14:val="standardContextual"/>
-            </w:rPr>
-          </w:pPr>
-          <w:hyperlink w:anchor="_Toc146017325" w:history="1">
-            <w:r>
-              <w:rPr>
-                <w:rStyle w:val="Hyperlink"/>
-                <w:rFonts w:cs="Arial"/>
-                <w:noProof/>
-              </w:rPr>
-              <w:t>1.2</w:t>
-            </w:r>
-            <w:r>
-              <w:rPr>
-                <w:rFonts w:asciiTheme="minorHAnsi" w:eastAsiaTheme="minorEastAsia" w:hAnsiTheme="minorHAnsi" w:cstheme="minorBidi"/>
-                <w:noProof/>
-                <w:kern w:val="2"/>
-                <w:sz w:val="22"/>
-                <w:szCs w:val="22"/>
-                <w:lang w:val="en-US"/>
-                <w14:ligatures w14:val="standardContextual"/>
-              </w:rPr>
-              <w:tab/>
-            </w:r>
-            <w:r>
-              <w:rPr>
-                <w:rStyle w:val="Hyperlink"/>
-                <w:rFonts w:cs="Arial"/>
-                <w:noProof/>
-              </w:rPr>
-              <w:t>Why using Spring Boot?</w:t>
-            </w:r>
-            <w:r>
-              <w:rPr>
-                <w:noProof/>
-                <w:webHidden/>
-              </w:rPr>
-              <w:tab/>
-            </w:r>
-            <w:r>
-              <w:rPr>
-                <w:noProof/>
-                <w:webHidden/>
-              </w:rPr>
-              <w:fldChar w:fldCharType="begin"/>
-            </w:r>
-            <w:r>
-              <w:rPr>
-                <w:noProof/>
-                <w:webHidden/>
-              </w:rPr>
-              <w:instrText xml:space="preserve"> PAGEREF _Toc146017325 \h </w:instrText>
-            </w:r>
-            <w:r>
-              <w:rPr>
-                <w:noProof/>
-                <w:webHidden/>
-              </w:rPr>
-            </w:r>
-            <w:r>
-              <w:rPr>
-                <w:noProof/>
-                <w:webHidden/>
-              </w:rPr>
-              <w:fldChar w:fldCharType="separate"/>
-            </w:r>
-            <w:r>
-              <w:rPr>
-                <w:noProof/>
-                <w:webHidden/>
-              </w:rPr>
-              <w:t>4</w:t>
-            </w:r>
-            <w:r>
-              <w:rPr>
-                <w:noProof/>
-                <w:webHidden/>
-              </w:rPr>
-              <w:fldChar w:fldCharType="end"/>
-            </w:r>
-          </w:hyperlink>
-        </w:p>
-        <w:p>
-          <w:pPr>
-            <w:pStyle w:val="TOC1"/>
-            <w:tabs>
-              <w:tab w:val="left" w:pos="440"/>
-            </w:tabs>
-            <w:rPr>
-              <w:rFonts w:asciiTheme="minorHAnsi" w:eastAsiaTheme="minorEastAsia" w:hAnsiTheme="minorHAnsi" w:cstheme="minorBidi"/>
-              <w:noProof/>
-              <w:kern w:val="2"/>
-              <w:szCs w:val="22"/>
-              <w:lang w:val="en-US"/>
-              <w14:ligatures w14:val="standardContextual"/>
-            </w:rPr>
-          </w:pPr>
-          <w:hyperlink w:anchor="_Toc146017331" w:history="1">
-            <w:r>
-              <w:rPr>
-                <w:rStyle w:val="Hyperlink"/>
-                <w:rFonts w:cs="Arial"/>
-                <w:noProof/>
-              </w:rPr>
-              <w:t>2.</w:t>
-            </w:r>
-            <w:r>
-              <w:rPr>
-                <w:rFonts w:asciiTheme="minorHAnsi" w:eastAsiaTheme="minorEastAsia" w:hAnsiTheme="minorHAnsi" w:cstheme="minorBidi"/>
-                <w:noProof/>
-                <w:kern w:val="2"/>
-                <w:szCs w:val="22"/>
-                <w:lang w:val="en-US"/>
-                <w14:ligatures w14:val="standardContextual"/>
-              </w:rPr>
-              <w:tab/>
-            </w:r>
-            <w:r>
-              <w:rPr>
-                <w:rStyle w:val="Hyperlink"/>
-                <w:rFonts w:cs="Arial"/>
-                <w:noProof/>
-              </w:rPr>
-              <w:t>React</w:t>
-            </w:r>
-            <w:r>
-              <w:rPr>
-                <w:noProof/>
-                <w:webHidden/>
-              </w:rPr>
-              <w:tab/>
-            </w:r>
-            <w:r>
-              <w:rPr>
-                <w:noProof/>
-                <w:webHidden/>
-              </w:rPr>
-              <w:fldChar w:fldCharType="begin"/>
-            </w:r>
-            <w:r>
-              <w:rPr>
-                <w:noProof/>
-                <w:webHidden/>
-              </w:rPr>
-              <w:instrText xml:space="preserve"> PAGEREF _Toc146017331 \h </w:instrText>
-            </w:r>
-            <w:r>
-              <w:rPr>
-                <w:noProof/>
-                <w:webHidden/>
-              </w:rPr>
-            </w:r>
-            <w:r>
-              <w:rPr>
-                <w:noProof/>
-                <w:webHidden/>
-              </w:rPr>
-              <w:fldChar w:fldCharType="separate"/>
-            </w:r>
-            <w:r>
-              <w:rPr>
-                <w:noProof/>
-                <w:webHidden/>
-              </w:rPr>
-              <w:t>6</w:t>
-            </w:r>
-            <w:r>
-              <w:rPr>
-                <w:noProof/>
-                <w:webHidden/>
-              </w:rPr>
-              <w:fldChar w:fldCharType="end"/>
-            </w:r>
-          </w:hyperlink>
-        </w:p>
-        <w:p>
-          <w:pPr>
-            <w:pStyle w:val="TOC2"/>
-            <w:tabs>
-              <w:tab w:val="left" w:pos="880"/>
-            </w:tabs>
-            <w:rPr>
-              <w:rFonts w:asciiTheme="minorHAnsi" w:eastAsiaTheme="minorEastAsia" w:hAnsiTheme="minorHAnsi" w:cstheme="minorBidi"/>
-              <w:noProof/>
-              <w:kern w:val="2"/>
-              <w:sz w:val="22"/>
-              <w:szCs w:val="22"/>
-              <w:lang w:val="en-US"/>
-              <w14:ligatures w14:val="standardContextual"/>
-            </w:rPr>
-          </w:pPr>
-          <w:hyperlink w:anchor="_Toc146017332" w:history="1">
-            <w:r>
-              <w:rPr>
-                <w:rStyle w:val="Hyperlink"/>
-                <w:rFonts w:cs="Arial"/>
-                <w:noProof/>
-              </w:rPr>
-              <w:t>2.1</w:t>
-            </w:r>
-            <w:r>
-              <w:rPr>
-                <w:rFonts w:asciiTheme="minorHAnsi" w:eastAsiaTheme="minorEastAsia" w:hAnsiTheme="minorHAnsi" w:cstheme="minorBidi"/>
-                <w:noProof/>
-                <w:kern w:val="2"/>
-                <w:sz w:val="22"/>
-                <w:szCs w:val="22"/>
-                <w:lang w:val="en-US"/>
-                <w14:ligatures w14:val="standardContextual"/>
-              </w:rPr>
-              <w:tab/>
-            </w:r>
-            <w:r>
-              <w:rPr>
-                <w:rStyle w:val="Hyperlink"/>
-                <w:rFonts w:cs="Arial"/>
-                <w:noProof/>
-              </w:rPr>
-              <w:t>What is React?</w:t>
-            </w:r>
-            <w:r>
-              <w:rPr>
-                <w:noProof/>
-                <w:webHidden/>
-              </w:rPr>
-              <w:tab/>
-            </w:r>
-            <w:r>
-              <w:rPr>
-                <w:noProof/>
-                <w:webHidden/>
-              </w:rPr>
-              <w:fldChar w:fldCharType="begin"/>
-            </w:r>
-            <w:r>
-              <w:rPr>
-                <w:noProof/>
-                <w:webHidden/>
-              </w:rPr>
-              <w:instrText xml:space="preserve"> PAGEREF _Toc146017332 \h </w:instrText>
-            </w:r>
-            <w:r>
-              <w:rPr>
-                <w:noProof/>
-                <w:webHidden/>
-              </w:rPr>
-            </w:r>
-            <w:r>
-              <w:rPr>
-                <w:noProof/>
-                <w:webHidden/>
-              </w:rPr>
-              <w:fldChar w:fldCharType="separate"/>
-            </w:r>
-            <w:r>
-              <w:rPr>
-                <w:noProof/>
-                <w:webHidden/>
-              </w:rPr>
-              <w:t>6</w:t>
-            </w:r>
-            <w:r>
-              <w:rPr>
-                <w:noProof/>
-                <w:webHidden/>
-              </w:rPr>
-              <w:fldChar w:fldCharType="end"/>
-            </w:r>
-          </w:hyperlink>
-        </w:p>
-        <w:p>
-          <w:pPr>
-            <w:pStyle w:val="TOC2"/>
-            <w:tabs>
-              <w:tab w:val="left" w:pos="880"/>
-            </w:tabs>
-            <w:rPr>
-              <w:rFonts w:asciiTheme="minorHAnsi" w:eastAsiaTheme="minorEastAsia" w:hAnsiTheme="minorHAnsi" w:cstheme="minorBidi"/>
-              <w:noProof/>
-              <w:kern w:val="2"/>
-              <w:sz w:val="22"/>
-              <w:szCs w:val="22"/>
-              <w:lang w:val="en-US"/>
-              <w14:ligatures w14:val="standardContextual"/>
-            </w:rPr>
-          </w:pPr>
-          <w:hyperlink w:anchor="_Toc146017333" w:history="1">
-            <w:r>
-              <w:rPr>
-                <w:rStyle w:val="Hyperlink"/>
-                <w:rFonts w:cs="Arial"/>
-                <w:noProof/>
-              </w:rPr>
-              <w:t>2.2</w:t>
-            </w:r>
-            <w:r>
-              <w:rPr>
-                <w:rFonts w:asciiTheme="minorHAnsi" w:eastAsiaTheme="minorEastAsia" w:hAnsiTheme="minorHAnsi" w:cstheme="minorBidi"/>
-                <w:noProof/>
-                <w:kern w:val="2"/>
-                <w:sz w:val="22"/>
-                <w:szCs w:val="22"/>
-                <w:lang w:val="en-US"/>
-                <w14:ligatures w14:val="standardContextual"/>
-              </w:rPr>
-              <w:tab/>
-            </w:r>
-            <w:r>
-              <w:rPr>
-                <w:rStyle w:val="Hyperlink"/>
-                <w:rFonts w:cs="Arial"/>
-                <w:noProof/>
-              </w:rPr>
-              <w:t>Why using React?</w:t>
-            </w:r>
-            <w:r>
-              <w:rPr>
-                <w:noProof/>
-                <w:webHidden/>
-              </w:rPr>
-              <w:t>`</w:t>
-            </w:r>
-          </w:hyperlink>
-        </w:p>
-        <w:p>
-          <w:pPr>
-            <w:pStyle w:val="TOC1"/>
-            <w:tabs>
-              <w:tab w:val="left" w:pos="440"/>
-            </w:tabs>
-            <w:rPr>
-              <w:rFonts w:asciiTheme="minorHAnsi" w:eastAsiaTheme="minorEastAsia" w:hAnsiTheme="minorHAnsi" w:cstheme="minorBidi"/>
-              <w:noProof/>
-              <w:kern w:val="2"/>
-              <w:szCs w:val="22"/>
-              <w:lang w:val="en-US"/>
-              <w14:ligatures w14:val="standardContextual"/>
-            </w:rPr>
-          </w:pPr>
-          <w:hyperlink w:anchor="_Toc146017334" w:history="1">
-            <w:r>
-              <w:rPr>
-                <w:rStyle w:val="Hyperlink"/>
-                <w:rFonts w:cs="Arial"/>
-                <w:noProof/>
-              </w:rPr>
-              <w:t>3.</w:t>
-            </w:r>
-            <w:r>
-              <w:rPr>
-                <w:rFonts w:asciiTheme="minorHAnsi" w:eastAsiaTheme="minorEastAsia" w:hAnsiTheme="minorHAnsi" w:cstheme="minorBidi"/>
-                <w:noProof/>
-                <w:kern w:val="2"/>
-                <w:szCs w:val="22"/>
-                <w:lang w:val="en-US"/>
-                <w14:ligatures w14:val="standardContextual"/>
-              </w:rPr>
-              <w:tab/>
-            </w:r>
-            <w:r>
-              <w:rPr>
-                <w:rFonts w:eastAsiaTheme="minorEastAsia" w:cs="Arial"/>
-                <w:noProof/>
-                <w:kern w:val="2"/>
-                <w:szCs w:val="22"/>
-                <w:lang w:val="en-US"/>
-                <w14:ligatures w14:val="standardContextual"/>
-              </w:rPr>
-              <w:t>SOLID Architecture</w:t>
-            </w:r>
-            <w:r>
-              <w:rPr>
-                <w:noProof/>
-                <w:webHidden/>
-              </w:rPr>
-              <w:tab/>
-              <w:t>7</w:t>
-            </w:r>
-          </w:hyperlink>
-        </w:p>
-        <w:p>
-          <w:pPr>
-            <w:pStyle w:val="TOC2"/>
-            <w:tabs>
-              <w:tab w:val="left" w:pos="880"/>
-            </w:tabs>
-            <w:rPr>
-              <w:rFonts w:asciiTheme="minorHAnsi" w:eastAsiaTheme="minorEastAsia" w:hAnsiTheme="minorHAnsi" w:cstheme="minorBidi"/>
-              <w:noProof/>
-              <w:kern w:val="2"/>
-              <w:sz w:val="22"/>
-              <w:szCs w:val="22"/>
-              <w:lang w:val="en-US"/>
-              <w14:ligatures w14:val="standardContextual"/>
-            </w:rPr>
-          </w:pPr>
-          <w:hyperlink w:anchor="_Toc146017335" w:history="1">
-            <w:r>
-              <w:rPr>
-                <w:rStyle w:val="Hyperlink"/>
-                <w:rFonts w:cs="Arial"/>
-                <w:noProof/>
-              </w:rPr>
-              <w:t>3.1</w:t>
-            </w:r>
-            <w:r>
-              <w:rPr>
-                <w:rFonts w:asciiTheme="minorHAnsi" w:eastAsiaTheme="minorEastAsia" w:hAnsiTheme="minorHAnsi" w:cstheme="minorBidi"/>
-                <w:noProof/>
-                <w:kern w:val="2"/>
-                <w:sz w:val="22"/>
-                <w:szCs w:val="22"/>
-                <w:lang w:val="en-US"/>
-                <w14:ligatures w14:val="standardContextual"/>
-              </w:rPr>
-              <w:tab/>
-            </w:r>
-            <w:r>
-              <w:rPr>
-                <w:rStyle w:val="Hyperlink"/>
-                <w:rFonts w:cs="Arial"/>
-                <w:noProof/>
-              </w:rPr>
-              <w:t>Single Responsibility</w:t>
-            </w:r>
-            <w:r>
-              <w:rPr>
-                <w:noProof/>
-                <w:webHidden/>
-              </w:rPr>
-              <w:tab/>
-              <w:t>7</w:t>
-            </w:r>
-          </w:hyperlink>
-        </w:p>
-        <w:p>
-          <w:pPr>
-            <w:pStyle w:val="TOC2"/>
-            <w:tabs>
-              <w:tab w:val="left" w:pos="880"/>
-            </w:tabs>
-            <w:rPr>
-              <w:rFonts w:asciiTheme="minorHAnsi" w:eastAsiaTheme="minorEastAsia" w:hAnsiTheme="minorHAnsi" w:cstheme="minorBidi"/>
-              <w:noProof/>
-              <w:kern w:val="2"/>
-              <w:sz w:val="22"/>
-              <w:szCs w:val="22"/>
-              <w:lang w:val="en-US"/>
-              <w14:ligatures w14:val="standardContextual"/>
-            </w:rPr>
-          </w:pPr>
-          <w:hyperlink w:anchor="_Toc146017336" w:history="1">
-            <w:r>
-              <w:rPr>
-                <w:rStyle w:val="Hyperlink"/>
-                <w:rFonts w:cs="Arial"/>
-                <w:noProof/>
-              </w:rPr>
-              <w:t>3.2</w:t>
-            </w:r>
-            <w:r>
-              <w:rPr>
-                <w:rFonts w:asciiTheme="minorHAnsi" w:eastAsiaTheme="minorEastAsia" w:hAnsiTheme="minorHAnsi" w:cstheme="minorBidi"/>
-                <w:noProof/>
-                <w:kern w:val="2"/>
-                <w:sz w:val="22"/>
-                <w:szCs w:val="22"/>
-                <w:lang w:val="en-US"/>
-                <w14:ligatures w14:val="standardContextual"/>
-              </w:rPr>
-              <w:tab/>
-            </w:r>
-            <w:r>
-              <w:rPr>
-                <w:rStyle w:val="Hyperlink"/>
-                <w:rFonts w:cs="Arial"/>
-                <w:noProof/>
-              </w:rPr>
-              <w:t>Open/Closed</w:t>
-            </w:r>
-            <w:r>
-              <w:rPr>
-                <w:noProof/>
-                <w:webHidden/>
-              </w:rPr>
-              <w:tab/>
-              <w:t>7</w:t>
-            </w:r>
-          </w:hyperlink>
-        </w:p>
-        <w:p>
-          <w:pPr>
-            <w:pStyle w:val="TOC2"/>
-            <w:tabs>
-              <w:tab w:val="left" w:pos="880"/>
-            </w:tabs>
-            <w:rPr>
-              <w:noProof/>
-            </w:rPr>
-          </w:pPr>
-          <w:hyperlink w:anchor="_Toc146017337" w:history="1">
-            <w:r>
-              <w:rPr>
-                <w:rStyle w:val="Hyperlink"/>
-                <w:rFonts w:cs="Arial"/>
-                <w:noProof/>
-              </w:rPr>
-              <w:t>3.3</w:t>
-            </w:r>
-            <w:r>
-              <w:rPr>
-                <w:rFonts w:asciiTheme="minorHAnsi" w:eastAsiaTheme="minorEastAsia" w:hAnsiTheme="minorHAnsi" w:cstheme="minorBidi"/>
-                <w:noProof/>
-                <w:kern w:val="2"/>
-                <w:sz w:val="22"/>
-                <w:szCs w:val="22"/>
-                <w:lang w:val="en-US"/>
-                <w14:ligatures w14:val="standardContextual"/>
-              </w:rPr>
-              <w:tab/>
-            </w:r>
-            <w:r>
-              <w:rPr>
-                <w:rStyle w:val="Hyperlink"/>
-                <w:rFonts w:cs="Arial"/>
-                <w:noProof/>
-              </w:rPr>
-              <w:t>Liskov Subtitution</w:t>
-            </w:r>
-            <w:r>
-              <w:rPr>
-                <w:noProof/>
-                <w:webHidden/>
-              </w:rPr>
-              <w:tab/>
-            </w:r>
-            <w:r>
-              <w:rPr>
-                <w:noProof/>
-                <w:webHidden/>
-              </w:rPr>
-              <w:fldChar w:fldCharType="begin"/>
-            </w:r>
-            <w:r>
-              <w:rPr>
-                <w:noProof/>
-                <w:webHidden/>
-              </w:rPr>
-              <w:instrText xml:space="preserve"> PAGEREF _Toc146017337 \h </w:instrText>
-            </w:r>
-            <w:r>
-              <w:rPr>
-                <w:noProof/>
-                <w:webHidden/>
-              </w:rPr>
-            </w:r>
-            <w:r>
-              <w:rPr>
-                <w:noProof/>
-                <w:webHidden/>
-              </w:rPr>
-              <w:fldChar w:fldCharType="separate"/>
-            </w:r>
-            <w:r>
-              <w:rPr>
-                <w:noProof/>
-                <w:webHidden/>
-              </w:rPr>
-              <w:t>8</w:t>
-            </w:r>
-            <w:r>
-              <w:rPr>
-                <w:noProof/>
-                <w:webHidden/>
-              </w:rPr>
-              <w:fldChar w:fldCharType="end"/>
-            </w:r>
-          </w:hyperlink>
-        </w:p>
-        <w:p>
-          <w:pPr>
-            <w:pStyle w:val="TOC2"/>
-            <w:tabs>
-              <w:tab w:val="left" w:pos="880"/>
-            </w:tabs>
-            <w:rPr>
-              <w:rFonts w:asciiTheme="minorHAnsi" w:eastAsiaTheme="minorEastAsia" w:hAnsiTheme="minorHAnsi" w:cstheme="minorBidi"/>
-              <w:noProof/>
-              <w:kern w:val="2"/>
-              <w:sz w:val="22"/>
-              <w:szCs w:val="22"/>
-              <w:lang w:val="en-US"/>
-              <w14:ligatures w14:val="standardContextual"/>
-            </w:rPr>
-          </w:pPr>
-          <w:hyperlink w:anchor="_Toc146017337" w:history="1">
-            <w:r>
-              <w:rPr>
-                <w:rStyle w:val="Hyperlink"/>
-                <w:rFonts w:cs="Arial"/>
-                <w:noProof/>
-              </w:rPr>
-              <w:t>3.</w:t>
-            </w:r>
-            <w:r>
-              <w:rPr>
-                <w:rStyle w:val="Hyperlink"/>
-                <w:rFonts w:cs="Arial"/>
-                <w:noProof/>
-              </w:rPr>
-              <w:t>4</w:t>
-            </w:r>
-            <w:r>
-              <w:rPr>
-                <w:rFonts w:asciiTheme="minorHAnsi" w:eastAsiaTheme="minorEastAsia" w:hAnsiTheme="minorHAnsi" w:cstheme="minorBidi"/>
-                <w:noProof/>
-                <w:kern w:val="2"/>
-                <w:sz w:val="22"/>
-                <w:szCs w:val="22"/>
-                <w:lang w:val="en-US"/>
-                <w14:ligatures w14:val="standardContextual"/>
-              </w:rPr>
-              <w:tab/>
-            </w:r>
-            <w:r>
-              <w:rPr>
-                <w:rStyle w:val="Hyperlink"/>
-                <w:rFonts w:cs="Arial"/>
-                <w:noProof/>
-              </w:rPr>
-              <w:t>Interface Segregation</w:t>
-            </w:r>
-            <w:r>
-              <w:rPr>
-                <w:noProof/>
-                <w:webHidden/>
-              </w:rPr>
-              <w:tab/>
-            </w:r>
-            <w:r>
-              <w:rPr>
-                <w:noProof/>
-                <w:webHidden/>
-              </w:rPr>
-              <w:fldChar w:fldCharType="begin"/>
-            </w:r>
-            <w:r>
-              <w:rPr>
-                <w:noProof/>
-                <w:webHidden/>
-              </w:rPr>
-              <w:instrText xml:space="preserve"> PAGEREF _Toc146017337 \h </w:instrText>
-            </w:r>
-            <w:r>
-              <w:rPr>
-                <w:noProof/>
-                <w:webHidden/>
-              </w:rPr>
-            </w:r>
-            <w:r>
-              <w:rPr>
-                <w:noProof/>
-                <w:webHidden/>
-              </w:rPr>
-              <w:fldChar w:fldCharType="separate"/>
-            </w:r>
-            <w:r>
-              <w:rPr>
-                <w:noProof/>
-                <w:webHidden/>
-              </w:rPr>
-              <w:t>8</w:t>
-            </w:r>
-            <w:r>
-              <w:rPr>
-                <w:noProof/>
-                <w:webHidden/>
-              </w:rPr>
-              <w:fldChar w:fldCharType="end"/>
-            </w:r>
-          </w:hyperlink>
-        </w:p>
-        <w:p>
-          <w:pPr>
-            <w:pStyle w:val="TOC2"/>
-            <w:tabs>
-              <w:tab w:val="left" w:pos="880"/>
-            </w:tabs>
-            <w:rPr>
-              <w:rFonts w:asciiTheme="minorHAnsi" w:eastAsiaTheme="minorEastAsia" w:hAnsiTheme="minorHAnsi" w:cstheme="minorBidi"/>
-              <w:noProof/>
-              <w:kern w:val="2"/>
-              <w:sz w:val="22"/>
-              <w:szCs w:val="22"/>
-              <w:lang w:val="en-US"/>
-              <w14:ligatures w14:val="standardContextual"/>
-            </w:rPr>
-          </w:pPr>
-          <w:hyperlink w:anchor="_Toc146017337" w:history="1">
-            <w:r>
-              <w:rPr>
-                <w:rStyle w:val="Hyperlink"/>
-                <w:rFonts w:cs="Arial"/>
-                <w:noProof/>
-              </w:rPr>
-              <w:t>3.</w:t>
-            </w:r>
-            <w:r>
-              <w:rPr>
-                <w:rStyle w:val="Hyperlink"/>
-                <w:rFonts w:cs="Arial"/>
-                <w:noProof/>
-              </w:rPr>
-              <w:t>5</w:t>
-            </w:r>
-            <w:r>
-              <w:rPr>
-                <w:rFonts w:asciiTheme="minorHAnsi" w:eastAsiaTheme="minorEastAsia" w:hAnsiTheme="minorHAnsi" w:cstheme="minorBidi"/>
-                <w:noProof/>
-                <w:kern w:val="2"/>
-                <w:sz w:val="22"/>
-                <w:szCs w:val="22"/>
-                <w:lang w:val="en-US"/>
-                <w14:ligatures w14:val="standardContextual"/>
-              </w:rPr>
-              <w:tab/>
-            </w:r>
-            <w:r>
-              <w:rPr>
-                <w:rStyle w:val="Hyperlink"/>
-                <w:rFonts w:cs="Arial"/>
-                <w:noProof/>
-              </w:rPr>
-              <w:t>Dependency Inversion</w:t>
-            </w:r>
-            <w:r>
-              <w:rPr>
-                <w:noProof/>
-                <w:webHidden/>
-              </w:rPr>
-              <w:tab/>
-            </w:r>
-            <w:r>
-              <w:rPr>
-                <w:noProof/>
-                <w:webHidden/>
-              </w:rPr>
-              <w:fldChar w:fldCharType="begin"/>
-            </w:r>
-            <w:r>
-              <w:rPr>
-                <w:noProof/>
-                <w:webHidden/>
-              </w:rPr>
-              <w:instrText xml:space="preserve"> PAGEREF _Toc146017337 \h </w:instrText>
-            </w:r>
-            <w:r>
-              <w:rPr>
-                <w:noProof/>
-                <w:webHidden/>
-              </w:rPr>
-            </w:r>
-            <w:r>
-              <w:rPr>
-                <w:noProof/>
-                <w:webHidden/>
-              </w:rPr>
-              <w:fldChar w:fldCharType="separate"/>
-            </w:r>
-            <w:r>
-              <w:rPr>
-                <w:noProof/>
-                <w:webHidden/>
-              </w:rPr>
-              <w:t>8</w:t>
-            </w:r>
-            <w:r>
-              <w:rPr>
-                <w:noProof/>
-                <w:webHidden/>
-              </w:rPr>
-              <w:fldChar w:fldCharType="end"/>
-            </w:r>
-          </w:hyperlink>
-        </w:p>
-        <w:p>
-          <w:pPr>
-            <w:pStyle w:val="TOC1"/>
-            <w:tabs>
-              <w:tab w:val="left" w:pos="440"/>
-            </w:tabs>
-            <w:rPr>
-              <w:noProof/>
-            </w:rPr>
-          </w:pPr>
-          <w:hyperlink w:anchor="_Toc146017338" w:history="1">
-            <w:r>
-              <w:rPr>
-                <w:rStyle w:val="Hyperlink"/>
-                <w:rFonts w:cs="Arial"/>
-                <w:noProof/>
-              </w:rPr>
-              <w:t>4.</w:t>
-            </w:r>
-            <w:r>
-              <w:rPr>
-                <w:rFonts w:asciiTheme="minorHAnsi" w:eastAsiaTheme="minorEastAsia" w:hAnsiTheme="minorHAnsi" w:cstheme="minorBidi"/>
-                <w:noProof/>
-                <w:kern w:val="2"/>
-                <w:szCs w:val="22"/>
-                <w:lang w:val="en-US"/>
-                <w14:ligatures w14:val="standardContextual"/>
-              </w:rPr>
-              <w:tab/>
-            </w:r>
-            <w:r>
-              <w:rPr>
-                <w:rStyle w:val="Hyperlink"/>
-                <w:rFonts w:cs="Arial"/>
-                <w:noProof/>
-              </w:rPr>
-              <w:t>Diagrams</w:t>
-            </w:r>
-            <w:r>
-              <w:rPr>
-                <w:noProof/>
-                <w:webHidden/>
-              </w:rPr>
-              <w:tab/>
-              <w:t>9</w:t>
-            </w:r>
-          </w:hyperlink>
-        </w:p>
-        <w:p>
-          <w:pPr>
-            <w:pStyle w:val="TOC2"/>
-            <w:tabs>
-              <w:tab w:val="left" w:pos="880"/>
-            </w:tabs>
-            <w:rPr>
-              <w:rFonts w:asciiTheme="minorHAnsi" w:eastAsiaTheme="minorEastAsia" w:hAnsiTheme="minorHAnsi" w:cstheme="minorBidi"/>
-              <w:noProof/>
-              <w:kern w:val="2"/>
-              <w:sz w:val="22"/>
-              <w:szCs w:val="22"/>
-              <w:lang w:val="en-US"/>
-              <w14:ligatures w14:val="standardContextual"/>
-            </w:rPr>
-          </w:pPr>
-          <w:hyperlink w:anchor="_Toc146017337" w:history="1">
-            <w:r>
-              <w:rPr>
-                <w:rStyle w:val="Hyperlink"/>
-                <w:rFonts w:cs="Arial"/>
-                <w:noProof/>
-              </w:rPr>
-              <w:t>4.1</w:t>
-            </w:r>
-            <w:r>
-              <w:rPr>
-                <w:rFonts w:asciiTheme="minorHAnsi" w:eastAsiaTheme="minorEastAsia" w:hAnsiTheme="minorHAnsi" w:cstheme="minorBidi"/>
-                <w:noProof/>
-                <w:kern w:val="2"/>
-                <w:sz w:val="22"/>
-                <w:szCs w:val="22"/>
-                <w:lang w:val="en-US"/>
-                <w14:ligatures w14:val="standardContextual"/>
-              </w:rPr>
-              <w:tab/>
-            </w:r>
-            <w:r>
-              <w:rPr>
-                <w:rStyle w:val="Hyperlink"/>
-                <w:rFonts w:cs="Arial"/>
-                <w:noProof/>
-              </w:rPr>
-              <w:t>C4 Diagram</w:t>
-            </w:r>
-            <w:r>
-              <w:rPr>
-                <w:noProof/>
-                <w:webHidden/>
-              </w:rPr>
-              <w:tab/>
-            </w:r>
-            <w:r>
-              <w:rPr>
-                <w:noProof/>
-                <w:webHidden/>
-              </w:rPr>
-              <w:fldChar w:fldCharType="begin"/>
-            </w:r>
-            <w:r>
-              <w:rPr>
-                <w:noProof/>
-                <w:webHidden/>
-              </w:rPr>
-              <w:instrText xml:space="preserve"> PAGEREF _Toc146017337 \h </w:instrText>
-            </w:r>
-            <w:r>
-              <w:rPr>
-                <w:noProof/>
-                <w:webHidden/>
-              </w:rPr>
-            </w:r>
-            <w:r>
-              <w:rPr>
-                <w:noProof/>
-                <w:webHidden/>
-              </w:rPr>
-              <w:fldChar w:fldCharType="separate"/>
-            </w:r>
-            <w:r>
-              <w:rPr>
-                <w:noProof/>
-                <w:webHidden/>
-              </w:rPr>
-              <w:t>8</w:t>
-            </w:r>
-            <w:r>
-              <w:rPr>
-                <w:noProof/>
-                <w:webHidden/>
-              </w:rPr>
-              <w:fldChar w:fldCharType="end"/>
-            </w:r>
-          </w:hyperlink>
-        </w:p>
-        <w:p>
-          <w:pPr>
-            <w:rPr>
-              <w:rFonts w:ascii="Arial" w:hAnsi="Arial" w:cs="Arial"/>
-              <w:sz w:val="22"/>
-              <w:szCs w:val="22"/>
-              <w:lang w:val="nl-NL"/>
-            </w:rPr>
-          </w:pPr>
-        </w:p>
-        <w:p>
-          <w:pPr>
-            <w:pStyle w:val="TOC1"/>
-            <w:tabs>
-              <w:tab w:val="left" w:pos="440"/>
-            </w:tabs>
-            <w:rPr>
-              <w:rFonts w:eastAsiaTheme="minorEastAsia" w:cs="Arial"/>
-              <w:noProof/>
-              <w:szCs w:val="22"/>
-              <w:lang w:val="en-GB" w:eastAsia="en-GB"/>
-            </w:rPr>
-          </w:pPr>
-          <w:r>
-            <w:rPr>
-              <w:rFonts w:cs="Arial"/>
-              <w:b/>
-              <w:bCs/>
-              <w:noProof/>
-            </w:rPr>
-            <w:fldChar w:fldCharType="end"/>
-          </w:r>
-        </w:p>
-      </w:sdtContent>
-    </w:sdt>
-    <w:p>
-      <w:pPr>
-        <w:rPr>
-          <w:rFonts w:cs="Arial"/>
-        </w:rPr>
-      </w:pPr>
-    </w:p>
-    <w:p>
-      <w:pPr>
-        <w:rPr>
-          <w:rFonts w:cs="Arial"/>
-        </w:rPr>
-      </w:pPr>
-    </w:p>
-    <w:p>
-      <w:r>
-        <w:br w:type="page"/>
-      </w:r>
-    </w:p>
-    <w:p>
-      <w:pPr>
-        <w:pStyle w:val="Heading1"/>
-        <w:rPr>
-          <w:rFonts w:cs="Arial"/>
-        </w:rPr>
-      </w:pPr>
-    </w:p>
-    <w:p>
-      <w:pPr>
-        <w:pStyle w:val="Heading1"/>
-        <w:rPr>
-          <w:rFonts w:cs="Arial"/>
-        </w:rPr>
-      </w:pPr>
-      <w:r>
-        <w:rPr>
-          <w:rFonts w:cs="Arial"/>
-        </w:rPr>
-        <w:t>Spring Boot</w:t>
-      </w:r>
-    </w:p>
-    <w:p>
-      <w:pPr>
-        <w:pStyle w:val="Heading2"/>
-        <w:rPr>
-          <w:rFonts w:cs="Arial"/>
-        </w:rPr>
-      </w:pPr>
-    </w:p>
-    <w:p>
-      <w:pPr>
-        <w:pStyle w:val="Heading2"/>
-        <w:rPr>
-          <w:rFonts w:cs="Arial"/>
-        </w:rPr>
-      </w:pPr>
-      <w:r>
-        <w:rPr>
-          <w:rFonts w:cs="Arial"/>
-        </w:rPr>
-        <w:t>What is Spring Boot?</w:t>
-      </w:r>
-    </w:p>
-    <w:p>
-      <w:pPr>
-        <w:ind w:firstLine="708"/>
-        <w:rPr>
-          <w:rFonts w:cs="Arial"/>
-          <w:lang w:val="en-GB"/>
-        </w:rPr>
-      </w:pPr>
-      <w:r>
-        <w:br/>
-      </w:r>
-      <w:r>
-        <w:rPr>
-          <w:rFonts w:cs="Segoe UI"/>
-          <w:shd w:val="clear" w:color="auto" w:fill="F7F7F8"/>
-        </w:rPr>
-        <w:t>Spring Boot is an open-source Java-based framework designed to simplify the development of production-ready, stand-alone, and web-based applications. It is part of the larger Spring Framework ecosystem, which provides comprehensive support for building enterprise-level Java applications. Spring Boot builds upon the Spring Framework, offering several advantages over other backend frameworks.</w:t>
-      </w:r>
-    </w:p>
-    <w:p>
-      <w:pPr>
-        <w:rPr>
-          <w:rFonts w:cs="Arial"/>
-          <w:b/>
-          <w:bCs/>
-          <w:sz w:val="22"/>
-          <w:szCs w:val="22"/>
-          <w:lang w:val="en-GB"/>
-        </w:rPr>
-      </w:pPr>
-    </w:p>
-    <w:p>
-      <w:pPr>
-        <w:pStyle w:val="Heading2"/>
-        <w:rPr>
-          <w:rFonts w:cs="Arial"/>
-        </w:rPr>
-      </w:pPr>
-      <w:r>
-        <w:rPr>
-          <w:rFonts w:cs="Arial"/>
-        </w:rPr>
-        <w:t>Why using Spring Boot?</w:t>
-      </w:r>
-    </w:p>
-    <w:p/>
-    <w:p>
-      <w:pPr>
-        <w:pStyle w:val="ListParagraph"/>
-        <w:numPr>
-          <w:ilvl w:val="0"/>
-          <w:numId w:val="24"/>
-        </w:numPr>
-        <w:rPr>
-          <w:b/>
-          <w:bCs/>
-          <w:sz w:val="30"/>
-          <w:szCs w:val="30"/>
-        </w:rPr>
-      </w:pPr>
-      <w:r>
-        <w:rPr>
-          <w:rFonts w:asciiTheme="minorHAnsi" w:hAnsiTheme="minorHAnsi"/>
-          <w:b/>
-          <w:bCs/>
-          <w:sz w:val="30"/>
-          <w:szCs w:val="30"/>
-        </w:rPr>
-        <w:t>Built-in Web Server</w:t>
-      </w:r>
-    </w:p>
-    <w:p>
-      <w:pPr>
-        <w:pStyle w:val="ListParagraph"/>
-        <w:rPr>
-          <w:sz w:val="24"/>
-          <w:szCs w:val="24"/>
-        </w:rPr>
-      </w:pPr>
-      <w:r>
-        <w:rPr>
-          <w:sz w:val="24"/>
-          <w:szCs w:val="24"/>
-        </w:rPr>
-        <w:t>Spring Boot includes an embedded web server ( such as Tomcat, Jetty, or Undertow ) by default. This can simplify deployment to a separate web server and can run as a standalone application.</w:t>
-      </w:r>
-    </w:p>
-    <w:p>
-      <w:pPr>
-        <w:pStyle w:val="ListParagraph"/>
-        <w:rPr>
-          <w:sz w:val="24"/>
-          <w:szCs w:val="24"/>
-        </w:rPr>
-      </w:pPr>
-    </w:p>
-    <w:p>
-      <w:pPr>
-        <w:pStyle w:val="ListParagraph"/>
-        <w:numPr>
-          <w:ilvl w:val="0"/>
-          <w:numId w:val="24"/>
-        </w:numPr>
-        <w:rPr>
-          <w:b/>
-          <w:bCs/>
-          <w:sz w:val="30"/>
-          <w:szCs w:val="30"/>
-        </w:rPr>
-      </w:pPr>
-      <w:r>
-        <w:rPr>
-          <w:rFonts w:asciiTheme="minorHAnsi" w:hAnsiTheme="minorHAnsi"/>
-          <w:b/>
-          <w:bCs/>
-          <w:sz w:val="30"/>
-          <w:szCs w:val="30"/>
-        </w:rPr>
-        <w:t>Rapid Development</w:t>
-      </w:r>
-    </w:p>
-    <w:p>
-      <w:pPr>
-        <w:pStyle w:val="ListParagraph"/>
-        <w:rPr>
-          <w:sz w:val="24"/>
-          <w:szCs w:val="24"/>
-        </w:rPr>
-      </w:pPr>
-      <w:r>
-        <w:rPr>
-          <w:sz w:val="24"/>
-          <w:szCs w:val="24"/>
-        </w:rPr>
-        <w:t>Spring Boot provides set of conventions and defaults so developers are able to set up the application quickly since configurations process can be reduced a lot so the development increases a lot.</w:t>
-      </w:r>
-    </w:p>
-    <w:p>
-      <w:pPr>
-        <w:pStyle w:val="ListParagraph"/>
-        <w:rPr>
-          <w:b/>
-          <w:bCs/>
-          <w:sz w:val="30"/>
-          <w:szCs w:val="30"/>
-        </w:rPr>
-      </w:pPr>
-    </w:p>
-    <w:p>
-      <w:pPr>
-        <w:pStyle w:val="ListParagraph"/>
-        <w:numPr>
-          <w:ilvl w:val="0"/>
-          <w:numId w:val="24"/>
-        </w:numPr>
-        <w:rPr>
-          <w:b/>
-          <w:bCs/>
-          <w:sz w:val="30"/>
-          <w:szCs w:val="30"/>
-        </w:rPr>
-      </w:pPr>
-      <w:r>
-        <w:rPr>
-          <w:rFonts w:asciiTheme="minorHAnsi" w:hAnsiTheme="minorHAnsi"/>
-          <w:b/>
-          <w:bCs/>
-          <w:sz w:val="30"/>
-          <w:szCs w:val="30"/>
-        </w:rPr>
-        <w:t>Spring Initializr</w:t>
-      </w:r>
-    </w:p>
-    <w:p>
-      <w:pPr>
-        <w:pStyle w:val="ListParagraph"/>
-        <w:rPr>
-          <w:sz w:val="24"/>
-          <w:szCs w:val="24"/>
-        </w:rPr>
-      </w:pPr>
-      <w:r>
-        <w:rPr>
-          <w:sz w:val="24"/>
-          <w:szCs w:val="24"/>
-        </w:rPr>
-        <w:t>Spring Boot offers a web tool called “Spring Initalizr” which allows software developers to generate a new Spring Boot Project quickly with the needed dependencies and configurations.</w:t>
-      </w:r>
-    </w:p>
-    <w:p>
-      <w:pPr>
-        <w:pStyle w:val="ListParagraph"/>
-        <w:rPr>
-          <w:sz w:val="24"/>
-          <w:szCs w:val="24"/>
-        </w:rPr>
-      </w:pPr>
-    </w:p>
-    <w:p>
-      <w:pPr>
-        <w:pStyle w:val="ListParagraph"/>
-        <w:numPr>
-          <w:ilvl w:val="0"/>
-          <w:numId w:val="24"/>
-        </w:numPr>
-        <w:rPr>
-          <w:b/>
-          <w:bCs/>
-          <w:sz w:val="30"/>
-          <w:szCs w:val="30"/>
-        </w:rPr>
-      </w:pPr>
-      <w:r>
-        <w:rPr>
-          <w:rFonts w:asciiTheme="minorHAnsi" w:hAnsiTheme="minorHAnsi"/>
-          <w:b/>
-          <w:bCs/>
-          <w:sz w:val="30"/>
-          <w:szCs w:val="30"/>
-        </w:rPr>
-        <w:t>Auto-Configuration</w:t>
-      </w:r>
-    </w:p>
-    <w:p>
-      <w:pPr>
-        <w:pStyle w:val="ListParagraph"/>
-        <w:rPr>
-          <w:sz w:val="24"/>
-          <w:szCs w:val="24"/>
-        </w:rPr>
-      </w:pPr>
-      <w:r>
-        <w:rPr>
-          <w:sz w:val="24"/>
-          <w:szCs w:val="24"/>
-        </w:rPr>
-        <w:t>Spring Boot use “auto-configuration” principle to automatically configure application component based on dependencies in the classpath which eliminates the need to manually configure the application in many cases</w:t>
-      </w:r>
-    </w:p>
-    <w:p>
-      <w:pPr>
-        <w:rPr>
-          <w:rFonts w:ascii="Arial" w:eastAsia="Times New Roman" w:hAnsi="Arial" w:cs="Times New Roman"/>
-          <w:b/>
-          <w:bCs/>
-          <w:sz w:val="30"/>
-          <w:szCs w:val="30"/>
-          <w:lang w:val="nl-NL"/>
-        </w:rPr>
-      </w:pPr>
-      <w:r>
-        <w:rPr>
-          <w:b/>
-          <w:bCs/>
-          <w:sz w:val="30"/>
-          <w:szCs w:val="30"/>
-        </w:rPr>
-        <w:br w:type="page"/>
-      </w:r>
-    </w:p>
-    <w:p>
-      <w:pPr>
-        <w:pStyle w:val="Heading1"/>
-        <w:rPr>
-          <w:rFonts w:cs="Arial"/>
-        </w:rPr>
-      </w:pPr>
-    </w:p>
-    <w:p>
-      <w:pPr>
-        <w:pStyle w:val="Heading1"/>
-        <w:rPr>
-          <w:rFonts w:cs="Arial"/>
-        </w:rPr>
-      </w:pPr>
-      <w:r>
-        <w:rPr>
-          <w:rFonts w:cs="Arial"/>
-        </w:rPr>
-        <w:t>React</w:t>
-      </w:r>
-    </w:p>
-    <w:p>
-      <w:pPr>
-        <w:pStyle w:val="Heading2"/>
-        <w:rPr>
-          <w:rFonts w:cs="Arial"/>
-        </w:rPr>
-      </w:pPr>
-    </w:p>
-    <w:p>
-      <w:pPr>
-        <w:pStyle w:val="Heading2"/>
-        <w:rPr>
-          <w:rFonts w:cs="Arial"/>
-        </w:rPr>
-      </w:pPr>
-      <w:r>
-        <w:rPr>
-          <w:rFonts w:cs="Arial"/>
-        </w:rPr>
-        <w:t>What is React?</w:t>
-      </w:r>
-    </w:p>
-    <w:p>
-      <w:pPr>
-        <w:ind w:firstLine="708"/>
-        <w:rPr>
-          <w:rFonts w:cs="Arial"/>
-          <w:lang w:val="en-GB"/>
-        </w:rPr>
-      </w:pPr>
-      <w:r>
-        <w:br/>
-      </w:r>
-      <w:r>
-        <w:rPr>
-          <w:rFonts w:cs="Segoe UI"/>
-          <w:shd w:val="clear" w:color="auto" w:fill="F7F7F8"/>
-        </w:rPr>
-        <w:t>React is an open-source JavaScript library for building user interfaces. It was developed and is maintained by Facebook and a community of individual developers and companies. React is often used to build interactive and dynamic web applications, and it offers several advantages over other frontend frameworks and libraries.</w:t>
-      </w:r>
-    </w:p>
-    <w:p>
-      <w:pPr>
-        <w:rPr>
-          <w:rFonts w:cs="Arial"/>
-          <w:b/>
-          <w:bCs/>
-          <w:sz w:val="22"/>
-          <w:szCs w:val="22"/>
-          <w:lang w:val="en-GB"/>
-        </w:rPr>
-      </w:pPr>
-    </w:p>
-    <w:p>
-      <w:pPr>
-        <w:pStyle w:val="Heading2"/>
-        <w:rPr>
-          <w:rFonts w:cs="Arial"/>
-        </w:rPr>
-      </w:pPr>
-      <w:r>
-        <w:rPr>
-          <w:rFonts w:cs="Arial"/>
-        </w:rPr>
-        <w:t>Why using React?</w:t>
-      </w:r>
-    </w:p>
-    <w:p/>
-    <w:p>
-      <w:pPr>
-        <w:pStyle w:val="ListParagraph"/>
-        <w:numPr>
-          <w:ilvl w:val="0"/>
-          <w:numId w:val="23"/>
-        </w:numPr>
-        <w:rPr>
-          <w:b/>
-          <w:bCs/>
-          <w:sz w:val="30"/>
-          <w:szCs w:val="30"/>
-        </w:rPr>
-      </w:pPr>
-      <w:r>
-        <w:rPr>
-          <w:b/>
-          <w:bCs/>
-          <w:sz w:val="30"/>
-          <w:szCs w:val="30"/>
-        </w:rPr>
-        <w:t>Content-Based Architecture</w:t>
-      </w:r>
-    </w:p>
-    <w:p>
-      <w:pPr>
-        <w:pStyle w:val="ListParagraph"/>
-        <w:ind w:firstLine="720"/>
-        <w:jc w:val="both"/>
-        <w:rPr>
-          <w:sz w:val="24"/>
-          <w:szCs w:val="24"/>
-        </w:rPr>
-      </w:pPr>
-      <w:r>
-        <w:rPr>
-          <w:sz w:val="24"/>
-          <w:szCs w:val="24"/>
-        </w:rPr>
-        <w:t>React is built around a component-based architecture, thus allows developers to break down the user interface into several components which promote code reusability and maintainability.</w:t>
-      </w:r>
-    </w:p>
-    <w:p>
-      <w:pPr>
-        <w:pStyle w:val="ListParagraph"/>
-        <w:rPr>
-          <w:b/>
-          <w:bCs/>
-          <w:sz w:val="30"/>
-          <w:szCs w:val="30"/>
-        </w:rPr>
-      </w:pPr>
-    </w:p>
-    <w:p>
-      <w:pPr>
-        <w:pStyle w:val="ListParagraph"/>
-        <w:numPr>
-          <w:ilvl w:val="0"/>
-          <w:numId w:val="23"/>
-        </w:numPr>
-        <w:rPr>
-          <w:b/>
-          <w:bCs/>
-          <w:sz w:val="30"/>
-          <w:szCs w:val="30"/>
-        </w:rPr>
-      </w:pPr>
-      <w:r>
-        <w:rPr>
-          <w:b/>
-          <w:bCs/>
-          <w:sz w:val="30"/>
-          <w:szCs w:val="30"/>
-        </w:rPr>
-        <w:t>Virtual DOM</w:t>
-      </w:r>
-    </w:p>
-    <w:p>
-      <w:pPr>
-        <w:pStyle w:val="ListParagraph"/>
-        <w:ind w:firstLine="720"/>
-        <w:jc w:val="both"/>
-        <w:rPr>
-          <w:sz w:val="24"/>
-          <w:szCs w:val="24"/>
-        </w:rPr>
-      </w:pPr>
-      <w:r>
-        <w:rPr>
-          <w:sz w:val="24"/>
-          <w:szCs w:val="24"/>
-        </w:rPr>
-        <w:t>React uses a virtual DOM ( Document Object Model ). That means React does not directly modify the actual DOM. React updates the virtual representation of the DOM and only re-render when necessary which results in faster rendering.</w:t>
-      </w:r>
-    </w:p>
-    <w:p>
-      <w:pPr>
-        <w:pStyle w:val="ListParagraph"/>
-        <w:rPr>
-          <w:b/>
-          <w:bCs/>
-          <w:sz w:val="30"/>
-          <w:szCs w:val="30"/>
-        </w:rPr>
-      </w:pPr>
-    </w:p>
-    <w:p>
-      <w:pPr>
-        <w:pStyle w:val="ListParagraph"/>
-        <w:numPr>
-          <w:ilvl w:val="0"/>
-          <w:numId w:val="23"/>
-        </w:numPr>
-        <w:rPr>
-          <w:b/>
-          <w:bCs/>
-          <w:sz w:val="30"/>
-          <w:szCs w:val="30"/>
-        </w:rPr>
-      </w:pPr>
-      <w:r>
-        <w:rPr>
-          <w:b/>
-          <w:bCs/>
-          <w:sz w:val="30"/>
-          <w:szCs w:val="30"/>
-        </w:rPr>
-        <w:t>Unidirectional Data Flow</w:t>
-      </w:r>
-    </w:p>
-    <w:p>
-      <w:pPr>
-        <w:pStyle w:val="ListParagraph"/>
-        <w:ind w:firstLine="720"/>
-        <w:jc w:val="both"/>
-        <w:rPr>
-          <w:sz w:val="24"/>
-          <w:szCs w:val="24"/>
-        </w:rPr>
-      </w:pPr>
-      <w:r>
-        <w:rPr>
-          <w:sz w:val="24"/>
-          <w:szCs w:val="24"/>
-        </w:rPr>
-        <w:t xml:space="preserve">React enforces a one-way data binding that will make developers understand the data changes that affect the application’s state and UI easier. </w:t>
-      </w:r>
-    </w:p>
-    <w:p>
-      <w:pPr>
-        <w:ind w:left="720"/>
-        <w:rPr>
-          <w:b/>
-          <w:bCs/>
-          <w:sz w:val="30"/>
-          <w:szCs w:val="30"/>
-        </w:rPr>
-      </w:pPr>
-    </w:p>
-    <w:p>
-      <w:pPr>
-        <w:pStyle w:val="ListParagraph"/>
-        <w:numPr>
-          <w:ilvl w:val="0"/>
-          <w:numId w:val="23"/>
-        </w:numPr>
-        <w:rPr>
-          <w:b/>
-          <w:bCs/>
-          <w:sz w:val="30"/>
-          <w:szCs w:val="30"/>
-        </w:rPr>
-      </w:pPr>
-      <w:r>
-        <w:rPr>
-          <w:b/>
-          <w:bCs/>
-          <w:sz w:val="30"/>
-          <w:szCs w:val="30"/>
-        </w:rPr>
-        <w:t>JSX</w:t>
-      </w:r>
-    </w:p>
-    <w:p>
-      <w:pPr>
-        <w:pStyle w:val="ListParagraph"/>
-        <w:ind w:firstLine="720"/>
-        <w:jc w:val="both"/>
-        <w:rPr>
-          <w:sz w:val="24"/>
-          <w:szCs w:val="24"/>
-        </w:rPr>
-      </w:pPr>
-      <w:r>
-        <w:rPr>
-          <w:sz w:val="24"/>
-          <w:szCs w:val="24"/>
-        </w:rPr>
-        <w:t>React use JSX file which allows developers to write a HTML-like code within the javascript. This allows developers to express component hierarchy and provides a clear visualization of the UI structure.</w:t>
-      </w:r>
-    </w:p>
-    <w:p>
-      <w:pPr>
-        <w:pStyle w:val="ListParagraph"/>
-        <w:rPr>
-          <w:b/>
-          <w:bCs/>
-          <w:sz w:val="30"/>
-          <w:szCs w:val="30"/>
-        </w:rPr>
-      </w:pPr>
-    </w:p>
-    <w:p>
-      <w:pPr>
-        <w:pStyle w:val="ListParagraph"/>
-        <w:numPr>
-          <w:ilvl w:val="0"/>
-          <w:numId w:val="23"/>
-        </w:numPr>
-        <w:rPr>
-          <w:b/>
-          <w:bCs/>
-          <w:sz w:val="30"/>
-          <w:szCs w:val="30"/>
-        </w:rPr>
-      </w:pPr>
-      <w:r>
-        <w:rPr>
-          <w:b/>
-          <w:bCs/>
-          <w:sz w:val="30"/>
-          <w:szCs w:val="30"/>
-        </w:rPr>
-        <w:t>Compatibility to Other Libraries</w:t>
-      </w:r>
-    </w:p>
-    <w:p>
-      <w:pPr>
-        <w:pStyle w:val="ListParagraph"/>
-        <w:ind w:firstLine="720"/>
-        <w:jc w:val="both"/>
-        <w:rPr>
-          <w:sz w:val="24"/>
-          <w:szCs w:val="24"/>
-        </w:rPr>
-      </w:pPr>
-      <w:r>
-        <w:rPr>
-          <w:sz w:val="24"/>
-          <w:szCs w:val="24"/>
-        </w:rPr>
-        <w:t>React can be easily be integrated with other frontend library such as Bootstrap and Tailwind, allowing developers to create a frontend application according to libraries that they know better.</w:t>
-      </w:r>
-    </w:p>
-    <w:p>
-      <w:pPr>
-        <w:ind w:left="720"/>
-        <w:rPr>
-          <w:b/>
-          <w:bCs/>
-          <w:sz w:val="30"/>
-          <w:szCs w:val="30"/>
-        </w:rPr>
-      </w:pPr>
-    </w:p>
     <w:p>
       <w:pPr>
         <w:rPr>
@@ -6119,16 +3754,10 @@
       <w:pPr>
         <w:ind w:left="720"/>
         <w:rPr>
-          <w:sz w:val="30"/>
-          <w:szCs w:val="30"/>
-        </w:rPr>
-        <w:sectPr>
-          <w:pgSz w:w="15840" w:h="12240" w:orient="landscape" w:code="1"/>
-          <w:pgMar w:top="1440" w:right="720" w:bottom="1440" w:left="720" w:header="706" w:footer="706" w:gutter="0"/>
-          <w:cols w:space="708"/>
-          <w:titlePg/>
-          <w:docGrid w:linePitch="360"/>
-        </w:sectPr>
+          <w:noProof/>
+          <w:sz w:val="30"/>
+          <w:szCs w:val="30"/>
+        </w:rPr>
       </w:pPr>
       <w:r>
         <w:rPr>
@@ -6177,6 +3806,92 @@
             </a:graphic>
           </wp:inline>
         </w:drawing>
+      </w:r>
+    </w:p>
+    <w:p>
+      <w:pPr>
+        <w:rPr>
+          <w:sz w:val="30"/>
+          <w:szCs w:val="30"/>
+        </w:rPr>
+      </w:pPr>
+    </w:p>
+    <w:p>
+      <w:pPr>
+        <w:rPr>
+          <w:sz w:val="30"/>
+          <w:szCs w:val="30"/>
+        </w:rPr>
+      </w:pPr>
+    </w:p>
+    <w:p>
+      <w:pPr>
+        <w:rPr>
+          <w:sz w:val="30"/>
+          <w:szCs w:val="30"/>
+        </w:rPr>
+      </w:pPr>
+    </w:p>
+    <w:p>
+      <w:pPr>
+        <w:rPr>
+          <w:sz w:val="30"/>
+          <w:szCs w:val="30"/>
+        </w:rPr>
+      </w:pPr>
+    </w:p>
+    <w:p>
+      <w:pPr>
+        <w:rPr>
+          <w:noProof/>
+          <w:sz w:val="30"/>
+          <w:szCs w:val="30"/>
+        </w:rPr>
+      </w:pPr>
+    </w:p>
+    <w:p>
+      <w:pPr>
+        <w:tabs>
+          <w:tab w:val="left" w:pos="8943"/>
+        </w:tabs>
+        <w:rPr>
+          <w:noProof/>
+          <w:sz w:val="30"/>
+          <w:szCs w:val="30"/>
+        </w:rPr>
+      </w:pPr>
+      <w:r>
+        <w:rPr>
+          <w:noProof/>
+          <w:sz w:val="30"/>
+          <w:szCs w:val="30"/>
+        </w:rPr>
+        <w:tab/>
+      </w:r>
+    </w:p>
+    <w:p>
+      <w:pPr>
+        <w:tabs>
+          <w:tab w:val="left" w:pos="8943"/>
+        </w:tabs>
+        <w:rPr>
+          <w:sz w:val="30"/>
+          <w:szCs w:val="30"/>
+        </w:rPr>
+        <w:sectPr>
+          <w:pgSz w:w="15840" w:h="12240" w:orient="landscape" w:code="1"/>
+          <w:pgMar w:top="1440" w:right="720" w:bottom="1440" w:left="720" w:header="706" w:footer="706" w:gutter="0"/>
+          <w:cols w:space="708"/>
+          <w:titlePg/>
+          <w:docGrid w:linePitch="360"/>
+        </w:sectPr>
+      </w:pPr>
+      <w:r>
+        <w:rPr>
+          <w:sz w:val="30"/>
+          <w:szCs w:val="30"/>
+        </w:rPr>
+        <w:tab/>
       </w:r>
     </w:p>
     <w:p>
@@ -10839,10 +8554,6 @@
 </file>
 
 <file path=customXml/item1.xml><?xml version="1.0" encoding="utf-8"?>
-<b:Sources xmlns:b="http://schemas.openxmlformats.org/officeDocument/2006/bibliography" xmlns="http://schemas.openxmlformats.org/officeDocument/2006/bibliography" SelectedStyle="\APASixthEditionOfficeOnline.xsl" StyleName="APA" Version="6"/>
-</file>
-
-<file path=customXml/item2.xml><?xml version="1.0" encoding="utf-8"?>
 <p:properties xmlns:p="http://schemas.microsoft.com/office/2006/metadata/properties" xmlns:xsi="http://www.w3.org/2001/XMLSchema-instance" xmlns:pc="http://schemas.microsoft.com/office/infopath/2007/PartnerControls">
   <documentManagement>
     <Status xmlns="71af3243-3dd4-4a8d-8c0d-dd76da1f02a5">Not started</Status>
@@ -10851,16 +8562,11 @@
 </p:properties>
 </file>
 
-<file path=customXml/item3.xml><?xml version="1.0" encoding="utf-8"?>
-<?mso-contentType ?>
-<FormTemplates xmlns="http://schemas.microsoft.com/sharepoint/v3/contenttype/forms">
-  <Display>DocumentLibraryForm</Display>
-  <Edit>DocumentLibraryForm</Edit>
-  <New>DocumentLibraryForm</New>
-</FormTemplates>
+<file path=customXml/item2.xml><?xml version="1.0" encoding="utf-8"?>
+<b:Sources xmlns:b="http://schemas.openxmlformats.org/officeDocument/2006/bibliography" xmlns="http://schemas.openxmlformats.org/officeDocument/2006/bibliography" SelectedStyle="\APASixthEditionOfficeOnline.xsl" StyleName="APA" Version="6"/>
 </file>
 
-<file path=customXml/item4.xml><?xml version="1.0" encoding="utf-8"?>
+<file path=customXml/item3.xml><?xml version="1.0" encoding="utf-8"?>
 <ct:contentTypeSchema xmlns:ct="http://schemas.microsoft.com/office/2006/metadata/contentType" xmlns:ma="http://schemas.microsoft.com/office/2006/metadata/properties/metaAttributes" ct:_="" ma:_="" ma:contentTypeName="Document" ma:contentTypeID="0x01010079F111ED35F8CC479449609E8A0923A6" ma:contentTypeVersion="12" ma:contentTypeDescription="Create a new document." ma:contentTypeScope="" ma:versionID="fa6e671f1cd7e4d96ff9652be322dd5e">
   <xsd:schema xmlns:xsd="http://www.w3.org/2001/XMLSchema" xmlns:xs="http://www.w3.org/2001/XMLSchema" xmlns:p="http://schemas.microsoft.com/office/2006/metadata/properties" xmlns:ns2="71af3243-3dd4-4a8d-8c0d-dd76da1f02a5" xmlns:ns3="16c05727-aa75-4e4a-9b5f-8a80a1165891" targetNamespace="http://schemas.microsoft.com/office/2006/metadata/properties" ma:root="true" ma:fieldsID="4e2496f70b101db0b8013f30a071bbf7" ns2:_="" ns3:_="">
     <xsd:import namespace="71af3243-3dd4-4a8d-8c0d-dd76da1f02a5"/>
@@ -11081,15 +8787,16 @@
 </ct:contentTypeSchema>
 </file>
 
-<file path=customXml/itemProps1.xml><?xml version="1.0" encoding="utf-8"?>
-<ds:datastoreItem xmlns:ds="http://schemas.openxmlformats.org/officeDocument/2006/customXml" ds:itemID="{64EEF748-28BC-4AC6-852A-F36B08042488}">
-  <ds:schemaRefs>
-    <ds:schemaRef ds:uri="http://schemas.openxmlformats.org/officeDocument/2006/bibliography"/>
-  </ds:schemaRefs>
-</ds:datastoreItem>
+<file path=customXml/item4.xml><?xml version="1.0" encoding="utf-8"?>
+<?mso-contentType ?>
+<FormTemplates xmlns="http://schemas.microsoft.com/sharepoint/v3/contenttype/forms">
+  <Display>DocumentLibraryForm</Display>
+  <Edit>DocumentLibraryForm</Edit>
+  <New>DocumentLibraryForm</New>
+</FormTemplates>
 </file>
 
-<file path=customXml/itemProps2.xml><?xml version="1.0" encoding="utf-8"?>
+<file path=customXml/itemProps1.xml><?xml version="1.0" encoding="utf-8"?>
 <ds:datastoreItem xmlns:ds="http://schemas.openxmlformats.org/officeDocument/2006/customXml" ds:itemID="{E1E1983F-6286-415F-8BD0-D2570EFEFB27}">
   <ds:schemaRefs>
     <ds:schemaRef ds:uri="http://schemas.microsoft.com/office/2006/metadata/properties"/>
@@ -11099,15 +8806,15 @@
 </ds:datastoreItem>
 </file>
 
-<file path=customXml/itemProps3.xml><?xml version="1.0" encoding="utf-8"?>
-<ds:datastoreItem xmlns:ds="http://schemas.openxmlformats.org/officeDocument/2006/customXml" ds:itemID="{DE058DEA-A24B-4A4E-9EA4-6D86FDA62B5B}">
+<file path=customXml/itemProps2.xml><?xml version="1.0" encoding="utf-8"?>
+<ds:datastoreItem xmlns:ds="http://schemas.openxmlformats.org/officeDocument/2006/customXml" ds:itemID="{64EEF748-28BC-4AC6-852A-F36B08042488}">
   <ds:schemaRefs>
-    <ds:schemaRef ds:uri="http://schemas.microsoft.com/sharepoint/v3/contenttype/forms"/>
+    <ds:schemaRef ds:uri="http://schemas.openxmlformats.org/officeDocument/2006/bibliography"/>
   </ds:schemaRefs>
 </ds:datastoreItem>
 </file>
 
-<file path=customXml/itemProps4.xml><?xml version="1.0" encoding="utf-8"?>
+<file path=customXml/itemProps3.xml><?xml version="1.0" encoding="utf-8"?>
 <ds:datastoreItem xmlns:ds="http://schemas.openxmlformats.org/officeDocument/2006/customXml" ds:itemID="{D209B3CA-0C8C-48D4-A94D-FB24C1AB21FE}">
   <ds:schemaRefs>
     <ds:schemaRef ds:uri="http://schemas.microsoft.com/office/2006/metadata/contentType"/>
@@ -11124,4 +8831,12 @@
     <ds:schemaRef ds:uri="http://schemas.microsoft.com/internal/obd"/>
   </ds:schemaRefs>
 </ds:datastoreItem>
+</file>
+
+<file path=customXml/itemProps4.xml><?xml version="1.0" encoding="utf-8"?>
+<ds:datastoreItem xmlns:ds="http://schemas.openxmlformats.org/officeDocument/2006/customXml" ds:itemID="{DE058DEA-A24B-4A4E-9EA4-6D86FDA62B5B}">
+  <ds:schemaRefs>
+    <ds:schemaRef ds:uri="http://schemas.microsoft.com/sharepoint/v3/contenttype/forms"/>
+  </ds:schemaRefs>
+</ds:datastoreItem>
 </file>
</xml_diff>

<commit_message>
feat : session refresh
</commit_message>
<xml_diff>
--- a/Documentation/DESIGN DOCUMENT.docx
+++ b/Documentation/DESIGN DOCUMENT.docx
@@ -923,12 +923,6 @@
                 <w:webHidden/>
               </w:rPr>
               <w:tab/>
-            </w:r>
-            <w:r>
-              <w:rPr>
-                <w:noProof/>
-                <w:webHidden/>
-              </w:rPr>
               <w:t>5</w:t>
             </w:r>
           </w:hyperlink>
@@ -976,23 +970,7 @@
                 <w:rFonts w:cs="Arial"/>
                 <w:noProof/>
               </w:rPr>
-              <w:t xml:space="preserve">What is </w:t>
-            </w:r>
-            <w:r>
-              <w:rPr>
-                <w:rStyle w:val="Hyperlink"/>
-                <w:rFonts w:cs="Arial"/>
-                <w:noProof/>
-              </w:rPr>
-              <w:t>MySQL</w:t>
-            </w:r>
-            <w:r>
-              <w:rPr>
-                <w:rStyle w:val="Hyperlink"/>
-                <w:rFonts w:cs="Arial"/>
-                <w:noProof/>
-              </w:rPr>
-              <w:t>?</w:t>
+              <w:t>What is MySQL?</w:t>
             </w:r>
             <w:r>
               <w:rPr>
@@ -1000,12 +978,6 @@
                 <w:webHidden/>
               </w:rPr>
               <w:tab/>
-            </w:r>
-            <w:r>
-              <w:rPr>
-                <w:noProof/>
-                <w:webHidden/>
-              </w:rPr>
               <w:t>5</w:t>
             </w:r>
           </w:hyperlink>
@@ -1053,7 +1025,7 @@
                 <w:rFonts w:cs="Arial"/>
                 <w:noProof/>
               </w:rPr>
-              <w:t xml:space="preserve">Why using </w:t>
+              <w:t>Why using MySQL?</w:t>
             </w:r>
             <w:r>
               <w:rPr>
@@ -1061,30 +1033,7 @@
                 <w:rFonts w:cs="Arial"/>
                 <w:noProof/>
               </w:rPr>
-              <w:t>MySQL</w:t>
-            </w:r>
-            <w:r>
-              <w:rPr>
-                <w:rStyle w:val="Hyperlink"/>
-                <w:rFonts w:cs="Arial"/>
-                <w:noProof/>
-              </w:rPr>
-              <w:t>?</w:t>
-            </w:r>
-            <w:r>
-              <w:rPr>
-                <w:rStyle w:val="Hyperlink"/>
-                <w:rFonts w:cs="Arial"/>
-                <w:noProof/>
-              </w:rPr>
               <w:tab/>
-            </w:r>
-            <w:r>
-              <w:rPr>
-                <w:rStyle w:val="Hyperlink"/>
-                <w:rFonts w:cs="Arial"/>
-                <w:noProof/>
-              </w:rPr>
               <w:t>5</w:t>
             </w:r>
           </w:hyperlink>
@@ -1571,15 +1520,85 @@
                 <w:webHidden/>
               </w:rPr>
               <w:tab/>
+              <w:t>7</w:t>
+            </w:r>
+          </w:hyperlink>
+        </w:p>
+        <w:p>
+          <w:pPr>
+            <w:pStyle w:val="TOC2"/>
+            <w:tabs>
+              <w:tab w:val="left" w:pos="880"/>
+            </w:tabs>
+            <w:rPr>
+              <w:rFonts w:asciiTheme="minorHAnsi" w:eastAsiaTheme="minorEastAsia" w:hAnsiTheme="minorHAnsi" w:cstheme="minorBidi"/>
+              <w:noProof/>
+              <w:kern w:val="2"/>
+              <w:sz w:val="22"/>
+              <w:szCs w:val="22"/>
+              <w:lang w:val="en-US"/>
+              <w14:ligatures w14:val="standardContextual"/>
+            </w:rPr>
+          </w:pPr>
+          <w:hyperlink w:anchor="_Toc146017337" w:history="1">
+            <w:r>
+              <w:rPr>
+                <w:rStyle w:val="Hyperlink"/>
+                <w:rFonts w:cs="Arial"/>
+                <w:noProof/>
+              </w:rPr>
+              <w:t>4.</w:t>
+            </w:r>
+            <w:r>
+              <w:rPr>
+                <w:rStyle w:val="Hyperlink"/>
+                <w:rFonts w:cs="Arial"/>
+                <w:noProof/>
+              </w:rPr>
+              <w:t>2</w:t>
+            </w:r>
+            <w:r>
+              <w:rPr>
+                <w:rFonts w:asciiTheme="minorHAnsi" w:eastAsiaTheme="minorEastAsia" w:hAnsiTheme="minorHAnsi" w:cstheme="minorBidi"/>
+                <w:noProof/>
+                <w:kern w:val="2"/>
+                <w:sz w:val="22"/>
+                <w:szCs w:val="22"/>
+                <w:lang w:val="en-US"/>
+                <w14:ligatures w14:val="standardContextual"/>
+              </w:rPr>
+              <w:tab/>
+            </w:r>
+            <w:r>
+              <w:rPr>
+                <w:rStyle w:val="Hyperlink"/>
+                <w:rFonts w:cs="Arial"/>
+                <w:noProof/>
+              </w:rPr>
+              <w:t>CI</w:t>
+            </w:r>
+            <w:r>
+              <w:rPr>
+                <w:rStyle w:val="Hyperlink"/>
+                <w:rFonts w:cs="Arial"/>
+                <w:noProof/>
+              </w:rPr>
+              <w:t xml:space="preserve"> Diagram</w:t>
             </w:r>
             <w:r>
               <w:rPr>
                 <w:noProof/>
                 <w:webHidden/>
               </w:rPr>
-              <w:t>7</w:t>
+              <w:tab/>
             </w:r>
           </w:hyperlink>
+          <w:r>
+            <w:rPr>
+              <w:noProof/>
+            </w:rPr>
+            <w:t>13</w:t>
+          </w:r>
         </w:p>
         <w:p>
           <w:pPr>
@@ -3139,6 +3158,7 @@
           <w:rFonts w:cs="Arial"/>
         </w:rPr>
       </w:pPr>
+      <w:bookmarkStart w:id="2" w:name="_Hlk151982266"/>
       <w:r>
         <w:rPr>
           <w:rFonts w:cs="Arial"/>
@@ -3146,6 +3166,7 @@
         <w:t>C4 Diagrams</w:t>
       </w:r>
     </w:p>
+    <w:bookmarkEnd w:id="2"/>
     <w:p/>
     <w:p>
       <w:pPr>
@@ -3679,10 +3700,8 @@
     <w:p>
       <w:pPr>
         <w:rPr>
-          <w:rFonts w:ascii="Arial" w:eastAsia="Times New Roman" w:hAnsi="Arial" w:cs="Times New Roman"/>
-          <w:sz w:val="30"/>
-          <w:szCs w:val="30"/>
-          <w:lang w:val="nl-NL"/>
+          <w:sz w:val="30"/>
+          <w:szCs w:val="30"/>
         </w:rPr>
       </w:pPr>
       <w:r>
@@ -3692,6 +3711,22 @@
         </w:rPr>
         <w:br w:type="page"/>
       </w:r>
+    </w:p>
+    <w:p>
+      <w:pPr>
+        <w:rPr>
+          <w:sz w:val="30"/>
+          <w:szCs w:val="30"/>
+        </w:rPr>
+      </w:pPr>
+    </w:p>
+    <w:p>
+      <w:pPr>
+        <w:rPr>
+          <w:sz w:val="30"/>
+          <w:szCs w:val="30"/>
+        </w:rPr>
+      </w:pPr>
     </w:p>
     <w:p>
       <w:pPr>
@@ -3701,43 +3736,17 @@
           <w:numId w:val="20"/>
         </w:numPr>
         <w:rPr>
+          <w:sz w:val="30"/>
+          <w:szCs w:val="30"/>
+        </w:rPr>
+      </w:pPr>
+      <w:r>
+        <w:rPr>
           <w:b/>
           <w:bCs/>
           <w:sz w:val="30"/>
           <w:szCs w:val="30"/>
         </w:rPr>
-        <w:sectPr>
-          <w:headerReference w:type="default" r:id="rId18"/>
-          <w:footerReference w:type="even" r:id="rId19"/>
-          <w:footerReference w:type="default" r:id="rId20"/>
-          <w:pgSz w:w="12240" w:h="15840" w:code="1"/>
-          <w:pgMar w:top="720" w:right="1440" w:bottom="720" w:left="1440" w:header="709" w:footer="709" w:gutter="0"/>
-          <w:cols w:space="708"/>
-          <w:titlePg/>
-          <w:docGrid w:linePitch="360"/>
-        </w:sectPr>
-      </w:pPr>
-    </w:p>
-    <w:p>
-      <w:pPr>
-        <w:pStyle w:val="ListParagraph"/>
-        <w:numPr>
-          <w:ilvl w:val="0"/>
-          <w:numId w:val="20"/>
-        </w:numPr>
-        <w:rPr>
-          <w:sz w:val="30"/>
-          <w:szCs w:val="30"/>
-        </w:rPr>
-      </w:pPr>
-      <w:r>
-        <w:rPr>
-          <w:b/>
-          <w:bCs/>
-          <w:sz w:val="30"/>
-          <w:szCs w:val="30"/>
-        </w:rPr>
-        <w:lastRenderedPageBreak/>
         <w:t>Code</w:t>
       </w:r>
     </w:p>
@@ -3752,7 +3761,7 @@
     </w:p>
     <w:p>
       <w:pPr>
-        <w:ind w:left="720"/>
+        <w:ind w:left="-1260"/>
         <w:rPr>
           <w:noProof/>
           <w:sz w:val="30"/>
@@ -3766,9 +3775,9 @@
           <w:szCs w:val="30"/>
         </w:rPr>
         <w:drawing>
-          <wp:inline distT="0" distB="0" distL="0" distR="0" wp14:anchorId="102E5BF2" wp14:editId="21276941">
-            <wp:extent cx="8603642" cy="2735516"/>
-            <wp:effectExtent l="0" t="0" r="6985" b="8255"/>
+          <wp:inline distT="0" distB="0" distL="0" distR="0" wp14:anchorId="008BB0A9" wp14:editId="5F2E0277">
+            <wp:extent cx="7570934" cy="3150235"/>
+            <wp:effectExtent l="0" t="0" r="0" b="0"/>
             <wp:docPr id="1457003304" name="Picture 1"/>
             <wp:cNvGraphicFramePr>
               <a:graphicFrameLocks xmlns:a="http://schemas.openxmlformats.org/drawingml/2006/main" noChangeAspect="1"/>
@@ -3781,7 +3790,7 @@
                     <pic:cNvPicPr/>
                   </pic:nvPicPr>
                   <pic:blipFill>
-                    <a:blip r:embed="rId21">
+                    <a:blip r:embed="rId18">
                       <a:extLst>
                         <a:ext uri="{28A0092B-C50C-407E-A947-70E740481C1C}">
                           <a14:useLocalDpi xmlns:a14="http://schemas.microsoft.com/office/drawing/2010/main" val="0"/>
@@ -3795,7 +3804,7 @@
                   <pic:spPr>
                     <a:xfrm>
                       <a:off x="0" y="0"/>
-                      <a:ext cx="8669585" cy="2756482"/>
+                      <a:ext cx="7647209" cy="3181973"/>
                     </a:xfrm>
                     <a:prstGeom prst="rect">
                       <a:avLst/>
@@ -3811,38 +3820,6 @@
     <w:p>
       <w:pPr>
         <w:rPr>
-          <w:sz w:val="30"/>
-          <w:szCs w:val="30"/>
-        </w:rPr>
-      </w:pPr>
-    </w:p>
-    <w:p>
-      <w:pPr>
-        <w:rPr>
-          <w:sz w:val="30"/>
-          <w:szCs w:val="30"/>
-        </w:rPr>
-      </w:pPr>
-    </w:p>
-    <w:p>
-      <w:pPr>
-        <w:rPr>
-          <w:sz w:val="30"/>
-          <w:szCs w:val="30"/>
-        </w:rPr>
-      </w:pPr>
-    </w:p>
-    <w:p>
-      <w:pPr>
-        <w:rPr>
-          <w:sz w:val="30"/>
-          <w:szCs w:val="30"/>
-        </w:rPr>
-      </w:pPr>
-    </w:p>
-    <w:p>
-      <w:pPr>
-        <w:rPr>
           <w:noProof/>
           <w:sz w:val="30"/>
           <w:szCs w:val="30"/>
@@ -3852,7 +3829,7 @@
     <w:p>
       <w:pPr>
         <w:tabs>
-          <w:tab w:val="left" w:pos="8943"/>
+          <w:tab w:val="left" w:pos="6728"/>
         </w:tabs>
         <w:rPr>
           <w:noProof/>
@@ -3871,16 +3848,133 @@
     </w:p>
     <w:p>
       <w:pPr>
+        <w:rPr>
+          <w:noProof/>
+          <w:sz w:val="30"/>
+          <w:szCs w:val="30"/>
+        </w:rPr>
+      </w:pPr>
+      <w:r>
+        <w:rPr>
+          <w:noProof/>
+          <w:sz w:val="30"/>
+          <w:szCs w:val="30"/>
+        </w:rPr>
+        <w:br w:type="page"/>
+      </w:r>
+    </w:p>
+    <w:p>
+      <w:pPr>
+        <w:pStyle w:val="Heading2"/>
+        <w:rPr>
+          <w:rFonts w:cs="Arial"/>
+        </w:rPr>
+      </w:pPr>
+    </w:p>
+    <w:p>
+      <w:pPr>
+        <w:pStyle w:val="Heading2"/>
+        <w:rPr>
+          <w:rFonts w:cs="Arial"/>
+        </w:rPr>
+      </w:pPr>
+      <w:r>
+        <w:rPr>
+          <w:rFonts w:cs="Arial"/>
+        </w:rPr>
+        <w:t>C</w:t>
+      </w:r>
+      <w:r>
+        <w:rPr>
+          <w:rFonts w:cs="Arial"/>
+        </w:rPr>
+        <w:t>I</w:t>
+      </w:r>
+      <w:r>
+        <w:rPr>
+          <w:rFonts w:cs="Arial"/>
+        </w:rPr>
+        <w:t xml:space="preserve"> Diagrams</w:t>
+      </w:r>
+    </w:p>
+    <w:p/>
+    <w:p/>
+    <w:p>
+      <w:pPr>
         <w:tabs>
-          <w:tab w:val="left" w:pos="8943"/>
+          <w:tab w:val="left" w:pos="6728"/>
         </w:tabs>
+        <w:ind w:left="2880"/>
+        <w:rPr>
+          <w:noProof/>
+          <w:sz w:val="30"/>
+          <w:szCs w:val="30"/>
+        </w:rPr>
+      </w:pPr>
+      <w:r>
+        <w:rPr>
+          <w:noProof/>
+          <w:sz w:val="30"/>
+          <w:szCs w:val="30"/>
+        </w:rPr>
+        <w:drawing>
+          <wp:inline distT="0" distB="0" distL="0" distR="0" wp14:anchorId="68FB87E5" wp14:editId="18E2C539">
+            <wp:extent cx="2057400" cy="5057775"/>
+            <wp:effectExtent l="0" t="0" r="0" b="9525"/>
+            <wp:docPr id="1586391706" name="Picture 2"/>
+            <wp:cNvGraphicFramePr>
+              <a:graphicFrameLocks xmlns:a="http://schemas.openxmlformats.org/drawingml/2006/main" noChangeAspect="1"/>
+            </wp:cNvGraphicFramePr>
+            <a:graphic xmlns:a="http://schemas.openxmlformats.org/drawingml/2006/main">
+              <a:graphicData uri="http://schemas.openxmlformats.org/drawingml/2006/picture">
+                <pic:pic xmlns:pic="http://schemas.openxmlformats.org/drawingml/2006/picture">
+                  <pic:nvPicPr>
+                    <pic:cNvPr id="1586391706" name="Picture 1586391706"/>
+                    <pic:cNvPicPr/>
+                  </pic:nvPicPr>
+                  <pic:blipFill>
+                    <a:blip r:embed="rId19">
+                      <a:extLst>
+                        <a:ext uri="{28A0092B-C50C-407E-A947-70E740481C1C}">
+                          <a14:useLocalDpi xmlns:a14="http://schemas.microsoft.com/office/drawing/2010/main" val="0"/>
+                        </a:ext>
+                      </a:extLst>
+                    </a:blip>
+                    <a:stretch>
+                      <a:fillRect/>
+                    </a:stretch>
+                  </pic:blipFill>
+                  <pic:spPr>
+                    <a:xfrm>
+                      <a:off x="0" y="0"/>
+                      <a:ext cx="2057400" cy="5057775"/>
+                    </a:xfrm>
+                    <a:prstGeom prst="rect">
+                      <a:avLst/>
+                    </a:prstGeom>
+                  </pic:spPr>
+                </pic:pic>
+              </a:graphicData>
+            </a:graphic>
+          </wp:inline>
+        </w:drawing>
+      </w:r>
+    </w:p>
+    <w:p>
+      <w:pPr>
+        <w:tabs>
+          <w:tab w:val="left" w:pos="6728"/>
+        </w:tabs>
         <w:rPr>
           <w:sz w:val="30"/>
           <w:szCs w:val="30"/>
         </w:rPr>
         <w:sectPr>
-          <w:pgSz w:w="15840" w:h="12240" w:orient="landscape" w:code="1"/>
-          <w:pgMar w:top="1440" w:right="720" w:bottom="1440" w:left="720" w:header="706" w:footer="706" w:gutter="0"/>
+          <w:headerReference w:type="default" r:id="rId20"/>
+          <w:footerReference w:type="even" r:id="rId21"/>
+          <w:footerReference w:type="default" r:id="rId22"/>
+          <w:pgSz w:w="12240" w:h="15840" w:code="1"/>
+          <w:pgMar w:top="720" w:right="1440" w:bottom="720" w:left="1440" w:header="706" w:footer="706" w:gutter="0"/>
           <w:cols w:space="708"/>
           <w:titlePg/>
           <w:docGrid w:linePitch="360"/>
@@ -4080,7 +4174,7 @@
       <mc:AlternateContent>
         <mc:Choice Requires="wps">
           <w:drawing>
-            <wp:inline distT="0" distB="0" distL="0" distR="0" wp14:anchorId="0BB10631" wp14:editId="214734DC">
+            <wp:inline distT="0" distB="0" distL="0" distR="0" wp14:anchorId="0BB10631" wp14:editId="7CE83D42">
               <wp:extent cx="4970977" cy="45719"/>
               <wp:effectExtent l="0" t="0" r="0" b="5715"/>
               <wp:docPr id="5" name="Rectangle 5">
@@ -8554,6 +8648,10 @@
 </file>
 
 <file path=customXml/item1.xml><?xml version="1.0" encoding="utf-8"?>
+<b:Sources xmlns:b="http://schemas.openxmlformats.org/officeDocument/2006/bibliography" xmlns="http://schemas.openxmlformats.org/officeDocument/2006/bibliography" SelectedStyle="\APASixthEditionOfficeOnline.xsl" StyleName="APA" Version="6"/>
+</file>
+
+<file path=customXml/item2.xml><?xml version="1.0" encoding="utf-8"?>
 <p:properties xmlns:p="http://schemas.microsoft.com/office/2006/metadata/properties" xmlns:xsi="http://www.w3.org/2001/XMLSchema-instance" xmlns:pc="http://schemas.microsoft.com/office/infopath/2007/PartnerControls">
   <documentManagement>
     <Status xmlns="71af3243-3dd4-4a8d-8c0d-dd76da1f02a5">Not started</Status>
@@ -8562,11 +8660,16 @@
 </p:properties>
 </file>
 
-<file path=customXml/item2.xml><?xml version="1.0" encoding="utf-8"?>
-<b:Sources xmlns:b="http://schemas.openxmlformats.org/officeDocument/2006/bibliography" xmlns="http://schemas.openxmlformats.org/officeDocument/2006/bibliography" SelectedStyle="\APASixthEditionOfficeOnline.xsl" StyleName="APA" Version="6"/>
+<file path=customXml/item3.xml><?xml version="1.0" encoding="utf-8"?>
+<?mso-contentType ?>
+<FormTemplates xmlns="http://schemas.microsoft.com/sharepoint/v3/contenttype/forms">
+  <Display>DocumentLibraryForm</Display>
+  <Edit>DocumentLibraryForm</Edit>
+  <New>DocumentLibraryForm</New>
+</FormTemplates>
 </file>
 
-<file path=customXml/item3.xml><?xml version="1.0" encoding="utf-8"?>
+<file path=customXml/item4.xml><?xml version="1.0" encoding="utf-8"?>
 <ct:contentTypeSchema xmlns:ct="http://schemas.microsoft.com/office/2006/metadata/contentType" xmlns:ma="http://schemas.microsoft.com/office/2006/metadata/properties/metaAttributes" ct:_="" ma:_="" ma:contentTypeName="Document" ma:contentTypeID="0x01010079F111ED35F8CC479449609E8A0923A6" ma:contentTypeVersion="12" ma:contentTypeDescription="Create a new document." ma:contentTypeScope="" ma:versionID="fa6e671f1cd7e4d96ff9652be322dd5e">
   <xsd:schema xmlns:xsd="http://www.w3.org/2001/XMLSchema" xmlns:xs="http://www.w3.org/2001/XMLSchema" xmlns:p="http://schemas.microsoft.com/office/2006/metadata/properties" xmlns:ns2="71af3243-3dd4-4a8d-8c0d-dd76da1f02a5" xmlns:ns3="16c05727-aa75-4e4a-9b5f-8a80a1165891" targetNamespace="http://schemas.microsoft.com/office/2006/metadata/properties" ma:root="true" ma:fieldsID="4e2496f70b101db0b8013f30a071bbf7" ns2:_="" ns3:_="">
     <xsd:import namespace="71af3243-3dd4-4a8d-8c0d-dd76da1f02a5"/>
@@ -8787,16 +8890,15 @@
 </ct:contentTypeSchema>
 </file>
 
-<file path=customXml/item4.xml><?xml version="1.0" encoding="utf-8"?>
-<?mso-contentType ?>
-<FormTemplates xmlns="http://schemas.microsoft.com/sharepoint/v3/contenttype/forms">
-  <Display>DocumentLibraryForm</Display>
-  <Edit>DocumentLibraryForm</Edit>
-  <New>DocumentLibraryForm</New>
-</FormTemplates>
+<file path=customXml/itemProps1.xml><?xml version="1.0" encoding="utf-8"?>
+<ds:datastoreItem xmlns:ds="http://schemas.openxmlformats.org/officeDocument/2006/customXml" ds:itemID="{64EEF748-28BC-4AC6-852A-F36B08042488}">
+  <ds:schemaRefs>
+    <ds:schemaRef ds:uri="http://schemas.openxmlformats.org/officeDocument/2006/bibliography"/>
+  </ds:schemaRefs>
+</ds:datastoreItem>
 </file>
 
-<file path=customXml/itemProps1.xml><?xml version="1.0" encoding="utf-8"?>
+<file path=customXml/itemProps2.xml><?xml version="1.0" encoding="utf-8"?>
 <ds:datastoreItem xmlns:ds="http://schemas.openxmlformats.org/officeDocument/2006/customXml" ds:itemID="{E1E1983F-6286-415F-8BD0-D2570EFEFB27}">
   <ds:schemaRefs>
     <ds:schemaRef ds:uri="http://schemas.microsoft.com/office/2006/metadata/properties"/>
@@ -8806,15 +8908,15 @@
 </ds:datastoreItem>
 </file>
 
-<file path=customXml/itemProps2.xml><?xml version="1.0" encoding="utf-8"?>
-<ds:datastoreItem xmlns:ds="http://schemas.openxmlformats.org/officeDocument/2006/customXml" ds:itemID="{64EEF748-28BC-4AC6-852A-F36B08042488}">
+<file path=customXml/itemProps3.xml><?xml version="1.0" encoding="utf-8"?>
+<ds:datastoreItem xmlns:ds="http://schemas.openxmlformats.org/officeDocument/2006/customXml" ds:itemID="{DE058DEA-A24B-4A4E-9EA4-6D86FDA62B5B}">
   <ds:schemaRefs>
-    <ds:schemaRef ds:uri="http://schemas.openxmlformats.org/officeDocument/2006/bibliography"/>
+    <ds:schemaRef ds:uri="http://schemas.microsoft.com/sharepoint/v3/contenttype/forms"/>
   </ds:schemaRefs>
 </ds:datastoreItem>
 </file>
 
-<file path=customXml/itemProps3.xml><?xml version="1.0" encoding="utf-8"?>
+<file path=customXml/itemProps4.xml><?xml version="1.0" encoding="utf-8"?>
 <ds:datastoreItem xmlns:ds="http://schemas.openxmlformats.org/officeDocument/2006/customXml" ds:itemID="{D209B3CA-0C8C-48D4-A94D-FB24C1AB21FE}">
   <ds:schemaRefs>
     <ds:schemaRef ds:uri="http://schemas.microsoft.com/office/2006/metadata/contentType"/>
@@ -8831,12 +8933,4 @@
     <ds:schemaRef ds:uri="http://schemas.microsoft.com/internal/obd"/>
   </ds:schemaRefs>
 </ds:datastoreItem>
-</file>
-
-<file path=customXml/itemProps4.xml><?xml version="1.0" encoding="utf-8"?>
-<ds:datastoreItem xmlns:ds="http://schemas.openxmlformats.org/officeDocument/2006/customXml" ds:itemID="{DE058DEA-A24B-4A4E-9EA4-6D86FDA62B5B}">
-  <ds:schemaRefs>
-    <ds:schemaRef ds:uri="http://schemas.microsoft.com/sharepoint/v3/contenttype/forms"/>
-  </ds:schemaRefs>
-</ds:datastoreItem>
 </file>
</xml_diff>

<commit_message>
feat : pipeline diagram
</commit_message>
<xml_diff>
--- a/Documentation/DESIGN DOCUMENT.docx
+++ b/Documentation/DESIGN DOCUMENT.docx
@@ -3882,19 +3882,7 @@
         <w:rPr>
           <w:rFonts w:cs="Arial"/>
         </w:rPr>
-        <w:t>C</w:t>
-      </w:r>
-      <w:r>
-        <w:rPr>
-          <w:rFonts w:cs="Arial"/>
-        </w:rPr>
-        <w:t>I</w:t>
-      </w:r>
-      <w:r>
-        <w:rPr>
-          <w:rFonts w:cs="Arial"/>
-        </w:rPr>
-        <w:t xml:space="preserve"> Diagrams</w:t>
+        <w:t>CI Diagrams</w:t>
       </w:r>
     </w:p>
     <w:p/>
@@ -3904,7 +3892,7 @@
         <w:tabs>
           <w:tab w:val="left" w:pos="6728"/>
         </w:tabs>
-        <w:ind w:left="2880"/>
+        <w:ind w:left="2430"/>
         <w:rPr>
           <w:noProof/>
           <w:sz w:val="30"/>
@@ -3918,9 +3906,9 @@
           <w:szCs w:val="30"/>
         </w:rPr>
         <w:drawing>
-          <wp:inline distT="0" distB="0" distL="0" distR="0" wp14:anchorId="68FB87E5" wp14:editId="18E2C539">
-            <wp:extent cx="2057400" cy="5057775"/>
-            <wp:effectExtent l="0" t="0" r="0" b="9525"/>
+          <wp:inline distT="0" distB="0" distL="0" distR="0" wp14:anchorId="68FB87E5" wp14:editId="28B15D27">
+            <wp:extent cx="2458884" cy="5090160"/>
+            <wp:effectExtent l="0" t="0" r="0" b="0"/>
             <wp:docPr id="1586391706" name="Picture 2"/>
             <wp:cNvGraphicFramePr>
               <a:graphicFrameLocks xmlns:a="http://schemas.openxmlformats.org/drawingml/2006/main" noChangeAspect="1"/>
@@ -3929,7 +3917,7 @@
               <a:graphicData uri="http://schemas.openxmlformats.org/drawingml/2006/picture">
                 <pic:pic xmlns:pic="http://schemas.openxmlformats.org/drawingml/2006/picture">
                   <pic:nvPicPr>
-                    <pic:cNvPr id="1586391706" name="Picture 1586391706"/>
+                    <pic:cNvPr id="1586391706" name="Picture 2"/>
                     <pic:cNvPicPr/>
                   </pic:nvPicPr>
                   <pic:blipFill>
@@ -3947,7 +3935,7 @@
                   <pic:spPr>
                     <a:xfrm>
                       <a:off x="0" y="0"/>
-                      <a:ext cx="2057400" cy="5057775"/>
+                      <a:ext cx="2471632" cy="5116549"/>
                     </a:xfrm>
                     <a:prstGeom prst="rect">
                       <a:avLst/>
@@ -3980,6 +3968,13 @@
           <w:docGrid w:linePitch="360"/>
         </w:sectPr>
       </w:pPr>
+      <w:r>
+        <w:rPr>
+          <w:sz w:val="30"/>
+          <w:szCs w:val="30"/>
+        </w:rPr>
+        <w:tab/>
+      </w:r>
       <w:r>
         <w:rPr>
           <w:sz w:val="30"/>
@@ -8648,10 +8643,6 @@
 </file>
 
 <file path=customXml/item1.xml><?xml version="1.0" encoding="utf-8"?>
-<b:Sources xmlns:b="http://schemas.openxmlformats.org/officeDocument/2006/bibliography" xmlns="http://schemas.openxmlformats.org/officeDocument/2006/bibliography" SelectedStyle="\APASixthEditionOfficeOnline.xsl" StyleName="APA" Version="6"/>
-</file>
-
-<file path=customXml/item2.xml><?xml version="1.0" encoding="utf-8"?>
 <p:properties xmlns:p="http://schemas.microsoft.com/office/2006/metadata/properties" xmlns:xsi="http://www.w3.org/2001/XMLSchema-instance" xmlns:pc="http://schemas.microsoft.com/office/infopath/2007/PartnerControls">
   <documentManagement>
     <Status xmlns="71af3243-3dd4-4a8d-8c0d-dd76da1f02a5">Not started</Status>
@@ -8660,16 +8651,11 @@
 </p:properties>
 </file>
 
-<file path=customXml/item3.xml><?xml version="1.0" encoding="utf-8"?>
-<?mso-contentType ?>
-<FormTemplates xmlns="http://schemas.microsoft.com/sharepoint/v3/contenttype/forms">
-  <Display>DocumentLibraryForm</Display>
-  <Edit>DocumentLibraryForm</Edit>
-  <New>DocumentLibraryForm</New>
-</FormTemplates>
+<file path=customXml/item2.xml><?xml version="1.0" encoding="utf-8"?>
+<b:Sources xmlns:b="http://schemas.openxmlformats.org/officeDocument/2006/bibliography" xmlns="http://schemas.openxmlformats.org/officeDocument/2006/bibliography" SelectedStyle="\APASixthEditionOfficeOnline.xsl" StyleName="APA" Version="6"/>
 </file>
 
-<file path=customXml/item4.xml><?xml version="1.0" encoding="utf-8"?>
+<file path=customXml/item3.xml><?xml version="1.0" encoding="utf-8"?>
 <ct:contentTypeSchema xmlns:ct="http://schemas.microsoft.com/office/2006/metadata/contentType" xmlns:ma="http://schemas.microsoft.com/office/2006/metadata/properties/metaAttributes" ct:_="" ma:_="" ma:contentTypeName="Document" ma:contentTypeID="0x01010079F111ED35F8CC479449609E8A0923A6" ma:contentTypeVersion="12" ma:contentTypeDescription="Create a new document." ma:contentTypeScope="" ma:versionID="fa6e671f1cd7e4d96ff9652be322dd5e">
   <xsd:schema xmlns:xsd="http://www.w3.org/2001/XMLSchema" xmlns:xs="http://www.w3.org/2001/XMLSchema" xmlns:p="http://schemas.microsoft.com/office/2006/metadata/properties" xmlns:ns2="71af3243-3dd4-4a8d-8c0d-dd76da1f02a5" xmlns:ns3="16c05727-aa75-4e4a-9b5f-8a80a1165891" targetNamespace="http://schemas.microsoft.com/office/2006/metadata/properties" ma:root="true" ma:fieldsID="4e2496f70b101db0b8013f30a071bbf7" ns2:_="" ns3:_="">
     <xsd:import namespace="71af3243-3dd4-4a8d-8c0d-dd76da1f02a5"/>
@@ -8890,15 +8876,16 @@
 </ct:contentTypeSchema>
 </file>
 
-<file path=customXml/itemProps1.xml><?xml version="1.0" encoding="utf-8"?>
-<ds:datastoreItem xmlns:ds="http://schemas.openxmlformats.org/officeDocument/2006/customXml" ds:itemID="{64EEF748-28BC-4AC6-852A-F36B08042488}">
-  <ds:schemaRefs>
-    <ds:schemaRef ds:uri="http://schemas.openxmlformats.org/officeDocument/2006/bibliography"/>
-  </ds:schemaRefs>
-</ds:datastoreItem>
+<file path=customXml/item4.xml><?xml version="1.0" encoding="utf-8"?>
+<?mso-contentType ?>
+<FormTemplates xmlns="http://schemas.microsoft.com/sharepoint/v3/contenttype/forms">
+  <Display>DocumentLibraryForm</Display>
+  <Edit>DocumentLibraryForm</Edit>
+  <New>DocumentLibraryForm</New>
+</FormTemplates>
 </file>
 
-<file path=customXml/itemProps2.xml><?xml version="1.0" encoding="utf-8"?>
+<file path=customXml/itemProps1.xml><?xml version="1.0" encoding="utf-8"?>
 <ds:datastoreItem xmlns:ds="http://schemas.openxmlformats.org/officeDocument/2006/customXml" ds:itemID="{E1E1983F-6286-415F-8BD0-D2570EFEFB27}">
   <ds:schemaRefs>
     <ds:schemaRef ds:uri="http://schemas.microsoft.com/office/2006/metadata/properties"/>
@@ -8908,15 +8895,15 @@
 </ds:datastoreItem>
 </file>
 
-<file path=customXml/itemProps3.xml><?xml version="1.0" encoding="utf-8"?>
-<ds:datastoreItem xmlns:ds="http://schemas.openxmlformats.org/officeDocument/2006/customXml" ds:itemID="{DE058DEA-A24B-4A4E-9EA4-6D86FDA62B5B}">
+<file path=customXml/itemProps2.xml><?xml version="1.0" encoding="utf-8"?>
+<ds:datastoreItem xmlns:ds="http://schemas.openxmlformats.org/officeDocument/2006/customXml" ds:itemID="{64EEF748-28BC-4AC6-852A-F36B08042488}">
   <ds:schemaRefs>
-    <ds:schemaRef ds:uri="http://schemas.microsoft.com/sharepoint/v3/contenttype/forms"/>
+    <ds:schemaRef ds:uri="http://schemas.openxmlformats.org/officeDocument/2006/bibliography"/>
   </ds:schemaRefs>
 </ds:datastoreItem>
 </file>
 
-<file path=customXml/itemProps4.xml><?xml version="1.0" encoding="utf-8"?>
+<file path=customXml/itemProps3.xml><?xml version="1.0" encoding="utf-8"?>
 <ds:datastoreItem xmlns:ds="http://schemas.openxmlformats.org/officeDocument/2006/customXml" ds:itemID="{D209B3CA-0C8C-48D4-A94D-FB24C1AB21FE}">
   <ds:schemaRefs>
     <ds:schemaRef ds:uri="http://schemas.microsoft.com/office/2006/metadata/contentType"/>
@@ -8933,4 +8920,12 @@
     <ds:schemaRef ds:uri="http://schemas.microsoft.com/internal/obd"/>
   </ds:schemaRefs>
 </ds:datastoreItem>
+</file>
+
+<file path=customXml/itemProps4.xml><?xml version="1.0" encoding="utf-8"?>
+<ds:datastoreItem xmlns:ds="http://schemas.openxmlformats.org/officeDocument/2006/customXml" ds:itemID="{DE058DEA-A24B-4A4E-9EA4-6D86FDA62B5B}">
+  <ds:schemaRefs>
+    <ds:schemaRef ds:uri="http://schemas.microsoft.com/sharepoint/v3/contenttype/forms"/>
+  </ds:schemaRefs>
+</ds:datastoreItem>
 </file>
</xml_diff>